<commit_message>
Modification de la doc de l'appli dans Travail
</commit_message>
<xml_diff>
--- a/Travail/documentation_appli.docx
+++ b/Travail/documentation_appli.docx
@@ -1,6 +1,6 @@
 
 <file path=word/document.xml><?xml version="1.0" encoding="utf-8"?>
-<w:document xmlns:wpc="http://schemas.microsoft.com/office/word/2010/wordprocessingCanvas" xmlns:cx="http://schemas.microsoft.com/office/drawing/2014/chartex" xmlns:cx1="http://schemas.microsoft.com/office/drawing/2015/9/8/chartex" xmlns:mc="http://schemas.openxmlformats.org/markup-compatibility/2006" xmlns:o="urn:schemas-microsoft-com:office:office" xmlns:r="http://schemas.openxmlformats.org/officeDocument/2006/relationships" xmlns:m="http://schemas.openxmlformats.org/officeDocument/2006/math" xmlns:v="urn:schemas-microsoft-com:vml" xmlns:wp14="http://schemas.microsoft.com/office/word/2010/wordprocessingDrawing" xmlns:wp="http://schemas.openxmlformats.org/drawingml/2006/wordprocessingDrawing" xmlns:w10="urn:schemas-microsoft-com:office:word" xmlns:w="http://schemas.openxmlformats.org/wordprocessingml/2006/main" xmlns:w14="http://schemas.microsoft.com/office/word/2010/wordml" xmlns:w15="http://schemas.microsoft.com/office/word/2012/wordml" xmlns:w16se="http://schemas.microsoft.com/office/word/2015/wordml/symex" xmlns:wpg="http://schemas.microsoft.com/office/word/2010/wordprocessingGroup" xmlns:wpi="http://schemas.microsoft.com/office/word/2010/wordprocessingInk" xmlns:wne="http://schemas.microsoft.com/office/word/2006/wordml" xmlns:wps="http://schemas.microsoft.com/office/word/2010/wordprocessingShape" mc:Ignorable="w14 w15 w16se wp14">
+<w:document xmlns:wpc="http://schemas.microsoft.com/office/word/2010/wordprocessingCanvas" xmlns:cx="http://schemas.microsoft.com/office/drawing/2014/chartex" xmlns:cx1="http://schemas.microsoft.com/office/drawing/2015/9/8/chartex" xmlns:cx2="http://schemas.microsoft.com/office/drawing/2015/10/21/chartex" xmlns:cx3="http://schemas.microsoft.com/office/drawing/2016/5/9/chartex" xmlns:cx4="http://schemas.microsoft.com/office/drawing/2016/5/10/chartex" xmlns:cx5="http://schemas.microsoft.com/office/drawing/2016/5/11/chartex" xmlns:cx6="http://schemas.microsoft.com/office/drawing/2016/5/12/chartex" xmlns:cx7="http://schemas.microsoft.com/office/drawing/2016/5/13/chartex" xmlns:cx8="http://schemas.microsoft.com/office/drawing/2016/5/14/chartex" xmlns:mc="http://schemas.openxmlformats.org/markup-compatibility/2006" xmlns:aink="http://schemas.microsoft.com/office/drawing/2016/ink" xmlns:am3d="http://schemas.microsoft.com/office/drawing/2017/model3d" xmlns:o="urn:schemas-microsoft-com:office:office" xmlns:r="http://schemas.openxmlformats.org/officeDocument/2006/relationships" xmlns:m="http://schemas.openxmlformats.org/officeDocument/2006/math" xmlns:v="urn:schemas-microsoft-com:vml" xmlns:wp14="http://schemas.microsoft.com/office/word/2010/wordprocessingDrawing" xmlns:wp="http://schemas.openxmlformats.org/drawingml/2006/wordprocessingDrawing" xmlns:w10="urn:schemas-microsoft-com:office:word" xmlns:w="http://schemas.openxmlformats.org/wordprocessingml/2006/main" xmlns:w14="http://schemas.microsoft.com/office/word/2010/wordml" xmlns:w15="http://schemas.microsoft.com/office/word/2012/wordml" xmlns:w16cex="http://schemas.microsoft.com/office/word/2018/wordml/cex" xmlns:w16cid="http://schemas.microsoft.com/office/word/2016/wordml/cid" xmlns:w16="http://schemas.microsoft.com/office/word/2018/wordml" xmlns:w16sdtdh="http://schemas.microsoft.com/office/word/2020/wordml/sdtdatahash" xmlns:w16se="http://schemas.microsoft.com/office/word/2015/wordml/symex" xmlns:wpg="http://schemas.microsoft.com/office/word/2010/wordprocessingGroup" xmlns:wpi="http://schemas.microsoft.com/office/word/2010/wordprocessingInk" xmlns:wne="http://schemas.microsoft.com/office/word/2006/wordml" xmlns:wps="http://schemas.microsoft.com/office/word/2010/wordprocessingShape" mc:Ignorable="w14 w15 w16se w16cid w16 w16cex w16sdtdh wp14">
   <w:body>
     <w:p>
       <w:pPr>
@@ -246,7 +246,7 @@
         </w:rPr>
       </w:pPr>
       <w:r>
-        <w:object w:dxaOrig="8420" w:dyaOrig="5950">
+        <w:object w:dxaOrig="8420" w:dyaOrig="5950" w14:anchorId="736D51B1">
           <v:shapetype id="_x0000_t75" coordsize="21600,21600" o:spt="75" o:preferrelative="t" path="m@4@5l@4@11@9@11@9@5xe" filled="f" stroked="f">
             <v:stroke joinstyle="miter"/>
             <v:formulas>
@@ -266,20 +266,20 @@
             <v:path o:extrusionok="f" gradientshapeok="t" o:connecttype="rect"/>
             <o:lock v:ext="edit" aspectratio="t"/>
           </v:shapetype>
-          <v:shape id="_x0000_i1068" type="#_x0000_t75" style="width:710.6pt;height:416.35pt" o:ole="">
-            <v:imagedata r:id="rId6" o:title="" cropbottom="11448f" cropright="409f"/>
+          <v:shape id="_x0000_i1025" type="#_x0000_t75" style="width:710.8pt;height:416.45pt" o:ole="">
+            <v:imagedata r:id="rId7" o:title="" cropbottom="11448f" cropright="409f"/>
           </v:shape>
-          <o:OLEObject Type="Embed" ProgID="AcroExch.Document.DC" ShapeID="_x0000_i1068" DrawAspect="Content" ObjectID="_1680877542" r:id="rId7"/>
+          <o:OLEObject Type="Embed" ProgID="AcroExch.Document.DC" ShapeID="_x0000_i1025" DrawAspect="Content" ObjectID="_1680880432" r:id="rId8"/>
         </w:object>
       </w:r>
     </w:p>
     <w:p>
       <w:r>
-        <w:object w:dxaOrig="8420" w:dyaOrig="5950">
-          <v:shape id="_x0000_i1036" type="#_x0000_t75" style="width:704.95pt;height:497.1pt" o:ole="">
-            <v:imagedata r:id="rId8" o:title=""/>
+        <w:object w:dxaOrig="8420" w:dyaOrig="5950" w14:anchorId="43E3DF0C">
+          <v:shape id="_x0000_i1026" type="#_x0000_t75" style="width:705pt;height:497.1pt" o:ole="">
+            <v:imagedata r:id="rId9" o:title=""/>
           </v:shape>
-          <o:OLEObject Type="Embed" ProgID="AcroExch.Document.DC" ShapeID="_x0000_i1036" DrawAspect="Content" ObjectID="_1680877543" r:id="rId9"/>
+          <o:OLEObject Type="Embed" ProgID="AcroExch.Document.DC" ShapeID="_x0000_i1026" DrawAspect="Content" ObjectID="_1680880433" r:id="rId10"/>
         </w:object>
       </w:r>
     </w:p>
@@ -347,7 +347,7 @@
           <w:lang w:eastAsia="fr-FR"/>
         </w:rPr>
         <w:drawing>
-          <wp:anchor distT="0" distB="0" distL="114300" distR="114300" simplePos="0" relativeHeight="251663360" behindDoc="1" locked="0" layoutInCell="1" allowOverlap="1" wp14:anchorId="03B43127" wp14:editId="32CE6515">
+          <wp:anchor distT="0" distB="0" distL="114300" distR="114300" simplePos="0" relativeHeight="251663360" behindDoc="1" locked="0" layoutInCell="1" allowOverlap="1" wp14:anchorId="17F0B0FE" wp14:editId="07C2CDC1">
             <wp:simplePos x="0" y="0"/>
             <wp:positionH relativeFrom="column">
               <wp:posOffset>5080</wp:posOffset>
@@ -372,7 +372,7 @@
                     </pic:cNvPicPr>
                   </pic:nvPicPr>
                   <pic:blipFill>
-                    <a:blip r:embed="rId10">
+                    <a:blip r:embed="rId11">
                       <a:extLst>
                         <a:ext uri="{28A0092B-C50C-407E-A947-70E740481C1C}">
                           <a14:useLocalDpi xmlns:a14="http://schemas.microsoft.com/office/drawing/2010/main" val="0"/>
@@ -418,7 +418,7 @@
         <mc:AlternateContent>
           <mc:Choice Requires="wps">
             <w:drawing>
-              <wp:anchor distT="0" distB="0" distL="114300" distR="114300" simplePos="0" relativeHeight="251662336" behindDoc="0" locked="0" layoutInCell="1" allowOverlap="1" wp14:anchorId="3308AE25" wp14:editId="6F0DA146">
+              <wp:anchor distT="0" distB="0" distL="114300" distR="114300" simplePos="0" relativeHeight="251662336" behindDoc="0" locked="0" layoutInCell="1" allowOverlap="1" wp14:anchorId="575C118B" wp14:editId="0219F6B0">
                 <wp:simplePos x="0" y="0"/>
                 <wp:positionH relativeFrom="column">
                   <wp:posOffset>4462779</wp:posOffset>
@@ -490,6 +490,8 @@
           </mc:Fallback>
         </mc:AlternateContent>
       </w:r>
+    </w:p>
+    <w:p>
       <w:r>
         <w:rPr>
           <w:noProof/>
@@ -498,13 +500,100 @@
         <mc:AlternateContent>
           <mc:Choice Requires="wps">
             <w:drawing>
-              <wp:anchor distT="0" distB="0" distL="114300" distR="114300" simplePos="0" relativeHeight="251659264" behindDoc="0" locked="0" layoutInCell="1" allowOverlap="1" wp14:anchorId="78F0E07B" wp14:editId="4BE0B7CF">
+              <wp:anchor distT="0" distB="0" distL="114300" distR="114300" simplePos="0" relativeHeight="251667456" behindDoc="0" locked="0" layoutInCell="1" allowOverlap="1" wp14:anchorId="17BA254C" wp14:editId="5B3583E3">
                 <wp:simplePos x="0" y="0"/>
                 <wp:positionH relativeFrom="column">
-                  <wp:posOffset>14605</wp:posOffset>
+                  <wp:posOffset>5304218</wp:posOffset>
                 </wp:positionH>
                 <wp:positionV relativeFrom="paragraph">
-                  <wp:posOffset>909955</wp:posOffset>
+                  <wp:posOffset>127836</wp:posOffset>
+                </wp:positionV>
+                <wp:extent cx="1854200" cy="1765300"/>
+                <wp:effectExtent l="19050" t="19050" r="12700" b="25400"/>
+                <wp:wrapNone/>
+                <wp:docPr id="31" name="Zone de texte 31"/>
+                <wp:cNvGraphicFramePr/>
+                <a:graphic xmlns:a="http://schemas.openxmlformats.org/drawingml/2006/main">
+                  <a:graphicData uri="http://schemas.microsoft.com/office/word/2010/wordprocessingShape">
+                    <wps:wsp>
+                      <wps:cNvSpPr txBox="1"/>
+                      <wps:spPr>
+                        <a:xfrm>
+                          <a:off x="0" y="0"/>
+                          <a:ext cx="1854200" cy="1765300"/>
+                        </a:xfrm>
+                        <a:prstGeom prst="rect">
+                          <a:avLst/>
+                        </a:prstGeom>
+                        <a:solidFill>
+                          <a:schemeClr val="lt1"/>
+                        </a:solidFill>
+                        <a:ln w="38100">
+                          <a:solidFill>
+                            <a:srgbClr val="92D050"/>
+                          </a:solidFill>
+                        </a:ln>
+                      </wps:spPr>
+                      <wps:txbx>
+                        <w:txbxContent>
+                          <w:p>
+                            <w:r>
+                              <w:t>Cette icône donne l’accès à l’onglets des Favoris. Il se trouve sur toutes les vues de l’application. Il suffit à l’utilisateur de cliquer dessus pour avoir accès à ses favoris</w:t>
+                            </w:r>
+                          </w:p>
+                        </w:txbxContent>
+                      </wps:txbx>
+                      <wps:bodyPr rot="0" spcFirstLastPara="0" vertOverflow="overflow" horzOverflow="overflow" vert="horz" wrap="square" lIns="91440" tIns="45720" rIns="91440" bIns="45720" numCol="1" spcCol="0" rtlCol="0" fromWordArt="0" anchor="t" anchorCtr="0" forceAA="0" compatLnSpc="1">
+                        <a:prstTxWarp prst="textNoShape">
+                          <a:avLst/>
+                        </a:prstTxWarp>
+                        <a:noAutofit/>
+                      </wps:bodyPr>
+                    </wps:wsp>
+                  </a:graphicData>
+                </a:graphic>
+              </wp:anchor>
+            </w:drawing>
+          </mc:Choice>
+          <mc:Fallback>
+            <w:pict>
+              <v:shapetype w14:anchorId="17BA254C" id="_x0000_t202" coordsize="21600,21600" o:spt="202" path="m,l,21600r21600,l21600,xe">
+                <v:stroke joinstyle="miter"/>
+                <v:path gradientshapeok="t" o:connecttype="rect"/>
+              </v:shapetype>
+              <v:shape id="Zone de texte 31" o:spid="_x0000_s1026" type="#_x0000_t202" style="position:absolute;margin-left:417.65pt;margin-top:10.05pt;width:146pt;height:139pt;z-index:251667456;visibility:visible;mso-wrap-style:square;mso-wrap-distance-left:9pt;mso-wrap-distance-top:0;mso-wrap-distance-right:9pt;mso-wrap-distance-bottom:0;mso-position-horizontal:absolute;mso-position-horizontal-relative:text;mso-position-vertical:absolute;mso-position-vertical-relative:text;v-text-anchor:top" o:gfxdata="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" fillcolor="white [3201]" strokecolor="#92d050" strokeweight="3pt">
+                <v:textbox>
+                  <w:txbxContent>
+                    <w:p>
+                      <w:r>
+                        <w:t>Cette icône donne l’accès à l’onglets des Favoris. Il se trouve sur toutes les vues de l’application. Il suffit à l’utilisateur de cliquer dessus pour avoir accès à ses favoris</w:t>
+                      </w:r>
+                    </w:p>
+                  </w:txbxContent>
+                </v:textbox>
+              </v:shape>
+            </w:pict>
+          </mc:Fallback>
+        </mc:AlternateContent>
+      </w:r>
+    </w:p>
+    <w:p/>
+    <w:p>
+      <w:r>
+        <w:rPr>
+          <w:noProof/>
+          <w:lang w:eastAsia="fr-FR"/>
+        </w:rPr>
+        <mc:AlternateContent>
+          <mc:Choice Requires="wps">
+            <w:drawing>
+              <wp:anchor distT="0" distB="0" distL="114300" distR="114300" simplePos="0" relativeHeight="251659264" behindDoc="0" locked="0" layoutInCell="1" allowOverlap="1" wp14:anchorId="391974B6" wp14:editId="6311C98F">
+                <wp:simplePos x="0" y="0"/>
+                <wp:positionH relativeFrom="column">
+                  <wp:posOffset>20625</wp:posOffset>
+                </wp:positionH>
+                <wp:positionV relativeFrom="paragraph">
+                  <wp:posOffset>53340</wp:posOffset>
                 </wp:positionV>
                 <wp:extent cx="933450" cy="2847975"/>
                 <wp:effectExtent l="19050" t="19050" r="19050" b="28575"/>
@@ -558,110 +647,21 @@
           </mc:Choice>
           <mc:Fallback>
             <w:pict>
-              <v:rect w14:anchorId="3DEAB1E8" id="Rectangle 2" o:spid="_x0000_s1026" style="position:absolute;margin-left:1.15pt;margin-top:71.65pt;width:73.5pt;height:224.25pt;z-index:251659264;visibility:visible;mso-wrap-style:square;mso-wrap-distance-left:9pt;mso-wrap-distance-top:0;mso-wrap-distance-right:9pt;mso-wrap-distance-bottom:0;mso-position-horizontal:absolute;mso-position-horizontal-relative:text;mso-position-vertical:absolute;mso-position-vertical-relative:text;v-text-anchor:middle" o:gfxdata="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" filled="f" strokecolor="red" strokeweight="3pt"/>
+              <v:rect w14:anchorId="15FE8FD7" id="Rectangle 2" o:spid="_x0000_s1026" style="position:absolute;margin-left:1.6pt;margin-top:4.2pt;width:73.5pt;height:224.25pt;z-index:251659264;visibility:visible;mso-wrap-style:square;mso-wrap-distance-left:9pt;mso-wrap-distance-top:0;mso-wrap-distance-right:9pt;mso-wrap-distance-bottom:0;mso-position-horizontal:absolute;mso-position-horizontal-relative:text;mso-position-vertical:absolute;mso-position-vertical-relative:text;v-text-anchor:middle" o:gfxdata="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" filled="f" strokecolor="red" strokeweight="3pt"/>
             </w:pict>
           </mc:Fallback>
         </mc:AlternateContent>
       </w:r>
-    </w:p>
-    <w:p>
-      <w:r>
-        <w:rPr>
-          <w:noProof/>
+      <w:r>
+        <w:rPr>
+          <w:noProof/>
+          <w:color w:val="FF0000"/>
           <w:lang w:eastAsia="fr-FR"/>
         </w:rPr>
         <mc:AlternateContent>
           <mc:Choice Requires="wps">
             <w:drawing>
-              <wp:anchor distT="0" distB="0" distL="114300" distR="114300" simplePos="0" relativeHeight="251667456" behindDoc="0" locked="0" layoutInCell="1" allowOverlap="1" wp14:anchorId="06F8540C" wp14:editId="7FBD0DA6">
-                <wp:simplePos x="0" y="0"/>
-                <wp:positionH relativeFrom="column">
-                  <wp:posOffset>5304218</wp:posOffset>
-                </wp:positionH>
-                <wp:positionV relativeFrom="paragraph">
-                  <wp:posOffset>127836</wp:posOffset>
-                </wp:positionV>
-                <wp:extent cx="1854200" cy="1765300"/>
-                <wp:effectExtent l="19050" t="19050" r="12700" b="25400"/>
-                <wp:wrapNone/>
-                <wp:docPr id="31" name="Zone de texte 31"/>
-                <wp:cNvGraphicFramePr/>
-                <a:graphic xmlns:a="http://schemas.openxmlformats.org/drawingml/2006/main">
-                  <a:graphicData uri="http://schemas.microsoft.com/office/word/2010/wordprocessingShape">
-                    <wps:wsp>
-                      <wps:cNvSpPr txBox="1"/>
-                      <wps:spPr>
-                        <a:xfrm>
-                          <a:off x="0" y="0"/>
-                          <a:ext cx="1854200" cy="1765300"/>
-                        </a:xfrm>
-                        <a:prstGeom prst="rect">
-                          <a:avLst/>
-                        </a:prstGeom>
-                        <a:solidFill>
-                          <a:schemeClr val="lt1"/>
-                        </a:solidFill>
-                        <a:ln w="38100">
-                          <a:solidFill>
-                            <a:srgbClr val="92D050"/>
-                          </a:solidFill>
-                        </a:ln>
-                      </wps:spPr>
-                      <wps:txbx>
-                        <w:txbxContent>
-                          <w:p>
-                            <w:r>
-                              <w:t>Cette icône donne l’accès à l’onglets des Favoris. Il se trouve sur toutes les vues de l’application. Il suffit à l’utilisateur de cliquer dessus pour avoir accès à ses favoris</w:t>
-                            </w:r>
-                          </w:p>
-                        </w:txbxContent>
-                      </wps:txbx>
-                      <wps:bodyPr rot="0" spcFirstLastPara="0" vertOverflow="overflow" horzOverflow="overflow" vert="horz" wrap="square" lIns="91440" tIns="45720" rIns="91440" bIns="45720" numCol="1" spcCol="0" rtlCol="0" fromWordArt="0" anchor="t" anchorCtr="0" forceAA="0" compatLnSpc="1">
-                        <a:prstTxWarp prst="textNoShape">
-                          <a:avLst/>
-                        </a:prstTxWarp>
-                        <a:noAutofit/>
-                      </wps:bodyPr>
-                    </wps:wsp>
-                  </a:graphicData>
-                </a:graphic>
-              </wp:anchor>
-            </w:drawing>
-          </mc:Choice>
-          <mc:Fallback>
-            <w:pict>
-              <v:shapetype w14:anchorId="06F8540C" id="_x0000_t202" coordsize="21600,21600" o:spt="202" path="m,l,21600r21600,l21600,xe">
-                <v:stroke joinstyle="miter"/>
-                <v:path gradientshapeok="t" o:connecttype="rect"/>
-              </v:shapetype>
-              <v:shape id="Zone de texte 31" o:spid="_x0000_s1026" type="#_x0000_t202" style="position:absolute;margin-left:417.65pt;margin-top:10.05pt;width:146pt;height:139pt;z-index:251667456;visibility:visible;mso-wrap-style:square;mso-wrap-distance-left:9pt;mso-wrap-distance-top:0;mso-wrap-distance-right:9pt;mso-wrap-distance-bottom:0;mso-position-horizontal:absolute;mso-position-horizontal-relative:text;mso-position-vertical:absolute;mso-position-vertical-relative:text;v-text-anchor:top" o:gfxdata="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" fillcolor="white [3201]" strokecolor="#92d050" strokeweight="3pt">
-                <v:textbox>
-                  <w:txbxContent>
-                    <w:p>
-                      <w:r>
-                        <w:t>Cette icône donne l’accès à l’onglets des Favoris. Il se trouve sur toutes les vues de l’application. Il suffit à l’utilisateur de cliquer dessus pour avoir accès à ses favoris</w:t>
-                      </w:r>
-                    </w:p>
-                  </w:txbxContent>
-                </v:textbox>
-              </v:shape>
-            </w:pict>
-          </mc:Fallback>
-        </mc:AlternateContent>
-      </w:r>
-    </w:p>
-    <w:p/>
-    <w:p>
-      <w:r>
-        <w:rPr>
-          <w:noProof/>
-          <w:color w:val="FF0000"/>
-          <w:lang w:eastAsia="fr-FR"/>
-        </w:rPr>
-        <mc:AlternateContent>
-          <mc:Choice Requires="wps">
-            <w:drawing>
-              <wp:anchor distT="0" distB="0" distL="114300" distR="114300" simplePos="0" relativeHeight="251660288" behindDoc="0" locked="0" layoutInCell="1" allowOverlap="1" wp14:anchorId="12C1897A" wp14:editId="25C3BDA7">
+              <wp:anchor distT="0" distB="0" distL="114300" distR="114300" simplePos="0" relativeHeight="251660288" behindDoc="0" locked="0" layoutInCell="1" allowOverlap="1" wp14:anchorId="2F118CE8" wp14:editId="4F577A45">
                 <wp:simplePos x="0" y="0"/>
                 <wp:positionH relativeFrom="leftMargin">
                   <wp:posOffset>1313815</wp:posOffset>
@@ -738,7 +738,7 @@
         <mc:AlternateContent>
           <mc:Choice Requires="wps">
             <w:drawing>
-              <wp:anchor distT="45720" distB="45720" distL="114300" distR="114300" simplePos="0" relativeHeight="251661312" behindDoc="0" locked="0" layoutInCell="1" allowOverlap="1" wp14:anchorId="614F6936" wp14:editId="3E8429A3">
+              <wp:anchor distT="45720" distB="45720" distL="114300" distR="114300" simplePos="0" relativeHeight="251661312" behindDoc="0" locked="0" layoutInCell="1" allowOverlap="1" wp14:anchorId="69FA88AC" wp14:editId="4B5A25FF">
                 <wp:simplePos x="0" y="0"/>
                 <wp:positionH relativeFrom="margin">
                   <wp:align>left</wp:align>
@@ -808,7 +808,7 @@
           </mc:Choice>
           <mc:Fallback>
             <w:pict>
-              <v:shape w14:anchorId="614F6936" id="Zone de texte 2" o:spid="_x0000_s1027" type="#_x0000_t202" style="position:absolute;margin-left:0;margin-top:263.7pt;width:151.5pt;height:36pt;z-index:251661312;visibility:visible;mso-wrap-style:square;mso-width-percent:0;mso-height-percent:0;mso-wrap-distance-left:9pt;mso-wrap-distance-top:3.6pt;mso-wrap-distance-right:9pt;mso-wrap-distance-bottom:3.6pt;mso-position-horizontal:left;mso-position-horizontal-relative:margin;mso-position-vertical:absolute;mso-position-vertical-relative:text;mso-width-percent:0;mso-height-percent:0;mso-width-relative:margin;mso-height-relative:margin;v-text-anchor:top" o:gfxdata="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" strokecolor="red" strokeweight="1.5pt">
+              <v:shape w14:anchorId="69FA88AC" id="Zone de texte 2" o:spid="_x0000_s1027" type="#_x0000_t202" style="position:absolute;margin-left:0;margin-top:263.7pt;width:151.5pt;height:36pt;z-index:251661312;visibility:visible;mso-wrap-style:square;mso-width-percent:0;mso-height-percent:0;mso-wrap-distance-left:9pt;mso-wrap-distance-top:3.6pt;mso-wrap-distance-right:9pt;mso-wrap-distance-bottom:3.6pt;mso-position-horizontal:left;mso-position-horizontal-relative:margin;mso-position-vertical:absolute;mso-position-vertical-relative:text;mso-width-percent:0;mso-height-percent:0;mso-width-relative:margin;mso-height-relative:margin;v-text-anchor:top" o:gfxdata="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" strokecolor="red" strokeweight="1.5pt">
                 <v:textbox>
                   <w:txbxContent>
                     <w:p>
@@ -835,7 +835,7 @@
         <mc:AlternateContent>
           <mc:Choice Requires="wps">
             <w:drawing>
-              <wp:anchor distT="45720" distB="45720" distL="114300" distR="114300" simplePos="0" relativeHeight="251666432" behindDoc="0" locked="0" layoutInCell="1" allowOverlap="1" wp14:anchorId="6F3E3711" wp14:editId="40D373BF">
+              <wp:anchor distT="45720" distB="45720" distL="114300" distR="114300" simplePos="0" relativeHeight="251666432" behindDoc="0" locked="0" layoutInCell="1" allowOverlap="1" wp14:anchorId="5C70769C" wp14:editId="618329BE">
                 <wp:simplePos x="0" y="0"/>
                 <wp:positionH relativeFrom="page">
                   <wp:posOffset>3848100</wp:posOffset>
@@ -905,7 +905,7 @@
           </mc:Choice>
           <mc:Fallback>
             <w:pict>
-              <v:shape w14:anchorId="6F3E3711" id="_x0000_s1028" type="#_x0000_t202" style="position:absolute;margin-left:303pt;margin-top:267.45pt;width:153.75pt;height:37.5pt;z-index:251666432;visibility:visible;mso-wrap-style:square;mso-width-percent:0;mso-height-percent:0;mso-wrap-distance-left:9pt;mso-wrap-distance-top:3.6pt;mso-wrap-distance-right:9pt;mso-wrap-distance-bottom:3.6pt;mso-position-horizontal:absolute;mso-position-horizontal-relative:page;mso-position-vertical:absolute;mso-position-vertical-relative:text;mso-width-percent:0;mso-height-percent:0;mso-width-relative:margin;mso-height-relative:margin;v-text-anchor:top" o:gfxdata="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" strokecolor="#0070c0" strokeweight="2.25pt">
+              <v:shape w14:anchorId="5C70769C" id="_x0000_s1028" type="#_x0000_t202" style="position:absolute;margin-left:303pt;margin-top:267.45pt;width:153.75pt;height:37.5pt;z-index:251666432;visibility:visible;mso-wrap-style:square;mso-width-percent:0;mso-height-percent:0;mso-wrap-distance-left:9pt;mso-wrap-distance-top:3.6pt;mso-wrap-distance-right:9pt;mso-wrap-distance-bottom:3.6pt;mso-position-horizontal:absolute;mso-position-horizontal-relative:page;mso-position-vertical:absolute;mso-position-vertical-relative:text;mso-width-percent:0;mso-height-percent:0;mso-width-relative:margin;mso-height-relative:margin;v-text-anchor:top" o:gfxdata="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" strokecolor="#0070c0" strokeweight="2.25pt">
                 <v:textbox>
                   <w:txbxContent>
                     <w:p>
@@ -933,7 +933,7 @@
         <mc:AlternateContent>
           <mc:Choice Requires="wps">
             <w:drawing>
-              <wp:anchor distT="0" distB="0" distL="114300" distR="114300" simplePos="0" relativeHeight="251665408" behindDoc="0" locked="0" layoutInCell="1" allowOverlap="1" wp14:anchorId="0B0C47DF" wp14:editId="712DF58C">
+              <wp:anchor distT="0" distB="0" distL="114300" distR="114300" simplePos="0" relativeHeight="251665408" behindDoc="0" locked="0" layoutInCell="1" allowOverlap="1" wp14:anchorId="7FE54D83" wp14:editId="1ADBA596">
                 <wp:simplePos x="0" y="0"/>
                 <wp:positionH relativeFrom="leftMargin">
                   <wp:posOffset>4343400</wp:posOffset>
@@ -1010,7 +1010,7 @@
         <mc:AlternateContent>
           <mc:Choice Requires="wps">
             <w:drawing>
-              <wp:anchor distT="0" distB="0" distL="114300" distR="114300" simplePos="0" relativeHeight="251664384" behindDoc="0" locked="0" layoutInCell="1" allowOverlap="1" wp14:anchorId="0B31FD44" wp14:editId="17CDC17E">
+              <wp:anchor distT="0" distB="0" distL="114300" distR="114300" simplePos="0" relativeHeight="251664384" behindDoc="0" locked="0" layoutInCell="1" allowOverlap="1" wp14:anchorId="776C1CDE" wp14:editId="099C6564">
                 <wp:simplePos x="0" y="0"/>
                 <wp:positionH relativeFrom="column">
                   <wp:posOffset>1100455</wp:posOffset>
@@ -1148,7 +1148,7 @@
         <mc:AlternateContent>
           <mc:Choice Requires="wps">
             <w:drawing>
-              <wp:anchor distT="0" distB="0" distL="114300" distR="114300" simplePos="0" relativeHeight="251673600" behindDoc="0" locked="0" layoutInCell="1" allowOverlap="1" wp14:anchorId="4B84C38F" wp14:editId="3F4F150C">
+              <wp:anchor distT="0" distB="0" distL="114300" distR="114300" simplePos="0" relativeHeight="251673600" behindDoc="0" locked="0" layoutInCell="1" allowOverlap="1" wp14:anchorId="4FEA60CE" wp14:editId="6D909081">
                 <wp:simplePos x="0" y="0"/>
                 <wp:positionH relativeFrom="column">
                   <wp:posOffset>3240405</wp:posOffset>
@@ -1211,7 +1211,7 @@
           </mc:Choice>
           <mc:Fallback>
             <w:pict>
-              <v:shape w14:anchorId="4B84C38F" id="Zone de texte 38" o:spid="_x0000_s1029" type="#_x0000_t202" style="position:absolute;left:0;text-align:left;margin-left:255.15pt;margin-top:-14.85pt;width:229.5pt;height:55pt;z-index:251673600;visibility:visible;mso-wrap-style:square;mso-width-percent:0;mso-height-percent:0;mso-wrap-distance-left:9pt;mso-wrap-distance-top:0;mso-wrap-distance-right:9pt;mso-wrap-distance-bottom:0;mso-position-horizontal:absolute;mso-position-horizontal-relative:text;mso-position-vertical:absolute;mso-position-vertical-relative:text;mso-width-percent:0;mso-height-percent:0;mso-width-relative:margin;mso-height-relative:margin;v-text-anchor:top" o:gfxdata="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" fillcolor="white [3201]" strokecolor="#92d050" strokeweight="3pt">
+              <v:shape w14:anchorId="4FEA60CE" id="Zone de texte 38" o:spid="_x0000_s1029" type="#_x0000_t202" style="position:absolute;left:0;text-align:left;margin-left:255.15pt;margin-top:-14.85pt;width:229.5pt;height:55pt;z-index:251673600;visibility:visible;mso-wrap-style:square;mso-width-percent:0;mso-height-percent:0;mso-wrap-distance-left:9pt;mso-wrap-distance-top:0;mso-wrap-distance-right:9pt;mso-wrap-distance-bottom:0;mso-position-horizontal:absolute;mso-position-horizontal-relative:text;mso-position-vertical:absolute;mso-position-vertical-relative:text;mso-width-percent:0;mso-height-percent:0;mso-width-relative:margin;mso-height-relative:margin;v-text-anchor:top" o:gfxdata="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" fillcolor="white [3201]" strokecolor="#92d050" strokeweight="3pt">
                 <v:textbox>
                   <w:txbxContent>
                     <w:p>
@@ -1257,7 +1257,7 @@
         <mc:AlternateContent>
           <mc:Choice Requires="wps">
             <w:drawing>
-              <wp:anchor distT="0" distB="0" distL="114300" distR="114300" simplePos="0" relativeHeight="251675648" behindDoc="0" locked="0" layoutInCell="1" allowOverlap="1" wp14:anchorId="57E74DDE" wp14:editId="5FA315B0">
+              <wp:anchor distT="0" distB="0" distL="114300" distR="114300" simplePos="0" relativeHeight="251675648" behindDoc="0" locked="0" layoutInCell="1" allowOverlap="1" wp14:anchorId="5E04A49D" wp14:editId="732C0FB2">
                 <wp:simplePos x="0" y="0"/>
                 <wp:positionH relativeFrom="column">
                   <wp:posOffset>3697605</wp:posOffset>
@@ -1358,7 +1358,7 @@
           <w:lang w:eastAsia="fr-FR"/>
         </w:rPr>
         <w:drawing>
-          <wp:anchor distT="0" distB="0" distL="114300" distR="114300" simplePos="0" relativeHeight="251668480" behindDoc="1" locked="0" layoutInCell="1" allowOverlap="1" wp14:anchorId="0E83EB30" wp14:editId="75E259A4">
+          <wp:anchor distT="0" distB="0" distL="114300" distR="114300" simplePos="0" relativeHeight="251668480" behindDoc="1" locked="0" layoutInCell="1" allowOverlap="1" wp14:anchorId="7C6318BF" wp14:editId="00B9459C">
             <wp:simplePos x="0" y="0"/>
             <wp:positionH relativeFrom="margin">
               <wp:align>center</wp:align>
@@ -1383,7 +1383,7 @@
                     </pic:cNvPicPr>
                   </pic:nvPicPr>
                   <pic:blipFill>
-                    <a:blip r:embed="rId10">
+                    <a:blip r:embed="rId11">
                       <a:extLst>
                         <a:ext uri="{28A0092B-C50C-407E-A947-70E740481C1C}">
                           <a14:useLocalDpi xmlns:a14="http://schemas.microsoft.com/office/drawing/2010/main" val="0"/>
@@ -1437,7 +1437,7 @@
         <mc:AlternateContent>
           <mc:Choice Requires="wps">
             <w:drawing>
-              <wp:anchor distT="0" distB="0" distL="114300" distR="114300" simplePos="0" relativeHeight="251674624" behindDoc="0" locked="0" layoutInCell="1" allowOverlap="1" wp14:anchorId="0795D42E" wp14:editId="19F995E5">
+              <wp:anchor distT="0" distB="0" distL="114300" distR="114300" simplePos="0" relativeHeight="251674624" behindDoc="0" locked="0" layoutInCell="1" allowOverlap="1" wp14:anchorId="5EB02CA4" wp14:editId="27AD678C">
                 <wp:simplePos x="0" y="0"/>
                 <wp:positionH relativeFrom="column">
                   <wp:posOffset>-74295</wp:posOffset>
@@ -1500,7 +1500,7 @@
           </mc:Choice>
           <mc:Fallback>
             <w:pict>
-              <v:shape w14:anchorId="0795D42E" id="Zone de texte 39" o:spid="_x0000_s1030" type="#_x0000_t202" style="position:absolute;left:0;text-align:left;margin-left:-5.85pt;margin-top:19.2pt;width:106pt;height:102pt;z-index:251674624;visibility:visible;mso-wrap-style:square;mso-width-percent:0;mso-height-percent:0;mso-wrap-distance-left:9pt;mso-wrap-distance-top:0;mso-wrap-distance-right:9pt;mso-wrap-distance-bottom:0;mso-position-horizontal:absolute;mso-position-horizontal-relative:text;mso-position-vertical:absolute;mso-position-vertical-relative:text;mso-width-percent:0;mso-height-percent:0;mso-width-relative:margin;mso-height-relative:margin;v-text-anchor:top" o:gfxdata="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" fillcolor="white [3201]" strokecolor="#0070c0" strokeweight="3pt">
+              <v:shape w14:anchorId="5EB02CA4" id="Zone de texte 39" o:spid="_x0000_s1030" type="#_x0000_t202" style="position:absolute;left:0;text-align:left;margin-left:-5.85pt;margin-top:19.2pt;width:106pt;height:102pt;z-index:251674624;visibility:visible;mso-wrap-style:square;mso-width-percent:0;mso-height-percent:0;mso-wrap-distance-left:9pt;mso-wrap-distance-top:0;mso-wrap-distance-right:9pt;mso-wrap-distance-bottom:0;mso-position-horizontal:absolute;mso-position-horizontal-relative:text;mso-position-vertical:absolute;mso-position-vertical-relative:text;mso-width-percent:0;mso-height-percent:0;mso-width-relative:margin;mso-height-relative:margin;v-text-anchor:top" o:gfxdata="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" fillcolor="white [3201]" strokecolor="#0070c0" strokeweight="3pt">
                 <v:textbox>
                   <w:txbxContent>
                     <w:p>
@@ -1523,7 +1523,7 @@
         <mc:AlternateContent>
           <mc:Choice Requires="wps">
             <w:drawing>
-              <wp:anchor distT="0" distB="0" distL="114300" distR="114300" simplePos="0" relativeHeight="251672576" behindDoc="0" locked="0" layoutInCell="1" allowOverlap="1" wp14:anchorId="16F839FA" wp14:editId="4BD4DFBF">
+              <wp:anchor distT="0" distB="0" distL="114300" distR="114300" simplePos="0" relativeHeight="251672576" behindDoc="0" locked="0" layoutInCell="1" allowOverlap="1" wp14:anchorId="426A2E3E" wp14:editId="7E7CC5D4">
                 <wp:simplePos x="0" y="0"/>
                 <wp:positionH relativeFrom="column">
                   <wp:posOffset>7056755</wp:posOffset>
@@ -1583,7 +1583,7 @@
           </mc:Choice>
           <mc:Fallback>
             <w:pict>
-              <v:shape w14:anchorId="16F839FA" id="Zone de texte 37" o:spid="_x0000_s1031" type="#_x0000_t202" style="position:absolute;left:0;text-align:left;margin-left:555.65pt;margin-top:.7pt;width:135.5pt;height:90.5pt;z-index:251672576;visibility:visible;mso-wrap-style:square;mso-height-percent:0;mso-wrap-distance-left:9pt;mso-wrap-distance-top:0;mso-wrap-distance-right:9pt;mso-wrap-distance-bottom:0;mso-position-horizontal:absolute;mso-position-horizontal-relative:text;mso-position-vertical:absolute;mso-position-vertical-relative:text;mso-height-percent:0;mso-height-relative:margin;v-text-anchor:top" o:gfxdata="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" fillcolor="white [3201]" strokecolor="red" strokeweight="3pt">
+              <v:shape w14:anchorId="426A2E3E" id="Zone de texte 37" o:spid="_x0000_s1031" type="#_x0000_t202" style="position:absolute;left:0;text-align:left;margin-left:555.65pt;margin-top:.7pt;width:135.5pt;height:90.5pt;z-index:251672576;visibility:visible;mso-wrap-style:square;mso-height-percent:0;mso-wrap-distance-left:9pt;mso-wrap-distance-top:0;mso-wrap-distance-right:9pt;mso-wrap-distance-bottom:0;mso-position-horizontal:absolute;mso-position-horizontal-relative:text;mso-position-vertical:absolute;mso-position-vertical-relative:text;mso-height-percent:0;mso-height-relative:margin;v-text-anchor:top" o:gfxdata="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" fillcolor="white [3201]" strokecolor="red" strokeweight="3pt">
                 <v:textbox>
                   <w:txbxContent>
                     <w:p>
@@ -1606,7 +1606,7 @@
         <mc:AlternateContent>
           <mc:Choice Requires="wps">
             <w:drawing>
-              <wp:anchor distT="0" distB="0" distL="114300" distR="114300" simplePos="0" relativeHeight="251671552" behindDoc="0" locked="0" layoutInCell="1" allowOverlap="1" wp14:anchorId="40987781" wp14:editId="342D76E4">
+              <wp:anchor distT="0" distB="0" distL="114300" distR="114300" simplePos="0" relativeHeight="251671552" behindDoc="0" locked="0" layoutInCell="1" allowOverlap="1" wp14:anchorId="13BE56E5" wp14:editId="081852DB">
                 <wp:simplePos x="0" y="0"/>
                 <wp:positionH relativeFrom="column">
                   <wp:posOffset>2046605</wp:posOffset>
@@ -1689,7 +1689,7 @@
         <mc:AlternateContent>
           <mc:Choice Requires="wps">
             <w:drawing>
-              <wp:anchor distT="0" distB="0" distL="114300" distR="114300" simplePos="0" relativeHeight="251677696" behindDoc="0" locked="0" layoutInCell="1" allowOverlap="1" wp14:anchorId="4F36D94D" wp14:editId="063B3BF6">
+              <wp:anchor distT="0" distB="0" distL="114300" distR="114300" simplePos="0" relativeHeight="251677696" behindDoc="0" locked="0" layoutInCell="1" allowOverlap="1" wp14:anchorId="282F4FDC" wp14:editId="3A177C85">
                 <wp:simplePos x="0" y="0"/>
                 <wp:positionH relativeFrom="column">
                   <wp:posOffset>1417955</wp:posOffset>
@@ -1767,7 +1767,7 @@
         <mc:AlternateContent>
           <mc:Choice Requires="wps">
             <w:drawing>
-              <wp:anchor distT="0" distB="0" distL="114300" distR="114300" simplePos="0" relativeHeight="251669504" behindDoc="0" locked="0" layoutInCell="1" allowOverlap="1" wp14:anchorId="29780FCE" wp14:editId="7E031797">
+              <wp:anchor distT="0" distB="0" distL="114300" distR="114300" simplePos="0" relativeHeight="251669504" behindDoc="0" locked="0" layoutInCell="1" allowOverlap="1" wp14:anchorId="3210CCBD" wp14:editId="498B4102">
                 <wp:simplePos x="0" y="0"/>
                 <wp:positionH relativeFrom="column">
                   <wp:posOffset>3367405</wp:posOffset>
@@ -1842,7 +1842,7 @@
         <mc:AlternateContent>
           <mc:Choice Requires="wps">
             <w:drawing>
-              <wp:anchor distT="0" distB="0" distL="114300" distR="114300" simplePos="0" relativeHeight="251670528" behindDoc="0" locked="0" layoutInCell="1" allowOverlap="1" wp14:anchorId="57AD002D" wp14:editId="22ECB629">
+              <wp:anchor distT="0" distB="0" distL="114300" distR="114300" simplePos="0" relativeHeight="251670528" behindDoc="0" locked="0" layoutInCell="1" allowOverlap="1" wp14:anchorId="7E49B51A" wp14:editId="6CB59C4E">
                 <wp:simplePos x="0" y="0"/>
                 <wp:positionH relativeFrom="column">
                   <wp:posOffset>4472305</wp:posOffset>
@@ -1920,7 +1920,7 @@
         <mc:AlternateContent>
           <mc:Choice Requires="wps">
             <w:drawing>
-              <wp:anchor distT="0" distB="0" distL="114300" distR="114300" simplePos="0" relativeHeight="251676672" behindDoc="0" locked="0" layoutInCell="1" allowOverlap="1" wp14:anchorId="6E150760" wp14:editId="37C8EED4">
+              <wp:anchor distT="0" distB="0" distL="114300" distR="114300" simplePos="0" relativeHeight="251676672" behindDoc="0" locked="0" layoutInCell="1" allowOverlap="1" wp14:anchorId="0E3A51E7" wp14:editId="6E64BE3E">
                 <wp:simplePos x="0" y="0"/>
                 <wp:positionH relativeFrom="column">
                   <wp:posOffset>5513705</wp:posOffset>
@@ -2044,7 +2044,7 @@
         <mc:AlternateContent>
           <mc:Choice Requires="wps">
             <w:drawing>
-              <wp:anchor distT="0" distB="0" distL="114300" distR="114300" simplePos="0" relativeHeight="251709440" behindDoc="0" locked="0" layoutInCell="1" allowOverlap="1" wp14:anchorId="327F05B8" wp14:editId="4E0B415B">
+              <wp:anchor distT="0" distB="0" distL="114300" distR="114300" simplePos="0" relativeHeight="251709440" behindDoc="0" locked="0" layoutInCell="1" allowOverlap="1" wp14:anchorId="29E33AA0" wp14:editId="0D4CC766">
                 <wp:simplePos x="0" y="0"/>
                 <wp:positionH relativeFrom="column">
                   <wp:posOffset>6202754</wp:posOffset>
@@ -2112,7 +2112,7 @@
           </mc:Choice>
           <mc:Fallback>
             <w:pict>
-              <v:shape w14:anchorId="327F05B8" id="Zone de texte 45" o:spid="_x0000_s1032" type="#_x0000_t202" style="position:absolute;margin-left:488.4pt;margin-top:33.05pt;width:180pt;height:128.95pt;z-index:251709440;visibility:visible;mso-wrap-style:square;mso-width-percent:0;mso-height-percent:0;mso-wrap-distance-left:9pt;mso-wrap-distance-top:0;mso-wrap-distance-right:9pt;mso-wrap-distance-bottom:0;mso-position-horizontal:absolute;mso-position-horizontal-relative:text;mso-position-vertical:absolute;mso-position-vertical-relative:text;mso-width-percent:0;mso-height-percent:0;mso-width-relative:margin;mso-height-relative:margin;v-text-anchor:top" o:gfxdata="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" fillcolor="white [3201]" strokecolor="#92d050" strokeweight="3pt">
+              <v:shape w14:anchorId="29E33AA0" id="Zone de texte 45" o:spid="_x0000_s1032" type="#_x0000_t202" style="position:absolute;margin-left:488.4pt;margin-top:33.05pt;width:180pt;height:128.95pt;z-index:251709440;visibility:visible;mso-wrap-style:square;mso-width-percent:0;mso-height-percent:0;mso-wrap-distance-left:9pt;mso-wrap-distance-top:0;mso-wrap-distance-right:9pt;mso-wrap-distance-bottom:0;mso-position-horizontal:absolute;mso-position-horizontal-relative:text;mso-position-vertical:absolute;mso-position-vertical-relative:text;mso-width-percent:0;mso-height-percent:0;mso-width-relative:margin;mso-height-relative:margin;v-text-anchor:top" o:gfxdata="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" fillcolor="white [3201]" strokecolor="#92d050" strokeweight="3pt">
                 <v:textbox>
                   <w:txbxContent>
                     <w:p>
@@ -2140,7 +2140,7 @@
         <mc:AlternateContent>
           <mc:Choice Requires="wps">
             <w:drawing>
-              <wp:anchor distT="0" distB="0" distL="114300" distR="114300" simplePos="0" relativeHeight="251710464" behindDoc="0" locked="0" layoutInCell="1" allowOverlap="1" wp14:anchorId="20D70DE9" wp14:editId="753D72EA">
+              <wp:anchor distT="0" distB="0" distL="114300" distR="114300" simplePos="0" relativeHeight="251710464" behindDoc="0" locked="0" layoutInCell="1" allowOverlap="1" wp14:anchorId="558A3B2B" wp14:editId="330CB36B">
                 <wp:simplePos x="0" y="0"/>
                 <wp:positionH relativeFrom="column">
                   <wp:posOffset>3491452</wp:posOffset>
@@ -2211,7 +2211,7 @@
         <mc:AlternateContent>
           <mc:Choice Requires="wps">
             <w:drawing>
-              <wp:anchor distT="0" distB="0" distL="114300" distR="114300" simplePos="0" relativeHeight="251708416" behindDoc="0" locked="0" layoutInCell="1" allowOverlap="1" wp14:anchorId="516E81F4" wp14:editId="177C4CBA">
+              <wp:anchor distT="0" distB="0" distL="114300" distR="114300" simplePos="0" relativeHeight="251708416" behindDoc="0" locked="0" layoutInCell="1" allowOverlap="1" wp14:anchorId="094BDEB3" wp14:editId="3EAB2FCD">
                 <wp:simplePos x="0" y="0"/>
                 <wp:positionH relativeFrom="column">
                   <wp:posOffset>2715275</wp:posOffset>
@@ -2290,7 +2290,7 @@
           <w:lang w:eastAsia="fr-FR"/>
         </w:rPr>
         <w:drawing>
-          <wp:inline distT="0" distB="0" distL="0" distR="0" wp14:anchorId="1698424E" wp14:editId="6A346FCB">
+          <wp:inline distT="0" distB="0" distL="0" distR="0" wp14:anchorId="48559CD8" wp14:editId="176EEE5A">
             <wp:extent cx="4500644" cy="3790017"/>
             <wp:effectExtent l="0" t="0" r="0" b="1270"/>
             <wp:docPr id="22" name="Image 22" descr="C:\Users\mathi\Desktop\Vivedex\franchise_jeu.png"/>
@@ -2307,7 +2307,7 @@
                     </pic:cNvPicPr>
                   </pic:nvPicPr>
                   <pic:blipFill>
-                    <a:blip r:embed="rId11">
+                    <a:blip r:embed="rId12">
                       <a:extLst>
                         <a:ext uri="{28A0092B-C50C-407E-A947-70E740481C1C}">
                           <a14:useLocalDpi xmlns:a14="http://schemas.microsoft.com/office/drawing/2010/main" val="0"/>
@@ -2352,7 +2352,7 @@
         <mc:AlternateContent>
           <mc:Choice Requires="wps">
             <w:drawing>
-              <wp:anchor distT="0" distB="0" distL="114300" distR="114300" simplePos="0" relativeHeight="251711488" behindDoc="0" locked="0" layoutInCell="1" allowOverlap="1" wp14:anchorId="78B1A731" wp14:editId="52680AF2">
+              <wp:anchor distT="0" distB="0" distL="114300" distR="114300" simplePos="0" relativeHeight="251711488" behindDoc="0" locked="0" layoutInCell="1" allowOverlap="1" wp14:anchorId="15BAAB0B" wp14:editId="35408F40">
                 <wp:simplePos x="0" y="0"/>
                 <wp:positionH relativeFrom="column">
                   <wp:posOffset>4667693</wp:posOffset>
@@ -2415,7 +2415,7 @@
           </mc:Choice>
           <mc:Fallback>
             <w:pict>
-              <v:shape w14:anchorId="78B1A731" id="Zone de texte 61" o:spid="_x0000_s1033" type="#_x0000_t202" style="position:absolute;margin-left:367.55pt;margin-top:-2.2pt;width:175.5pt;height:67.7pt;z-index:251711488;visibility:visible;mso-wrap-style:square;mso-width-percent:0;mso-height-percent:0;mso-wrap-distance-left:9pt;mso-wrap-distance-top:0;mso-wrap-distance-right:9pt;mso-wrap-distance-bottom:0;mso-position-horizontal:absolute;mso-position-horizontal-relative:text;mso-position-vertical:absolute;mso-position-vertical-relative:text;mso-width-percent:0;mso-height-percent:0;mso-width-relative:margin;mso-height-relative:margin;v-text-anchor:top" o:gfxdata="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" fillcolor="white [3201]" strokecolor="yellow" strokeweight="3pt">
+              <v:shape w14:anchorId="15BAAB0B" id="Zone de texte 61" o:spid="_x0000_s1033" type="#_x0000_t202" style="position:absolute;margin-left:367.55pt;margin-top:-2.2pt;width:175.5pt;height:67.7pt;z-index:251711488;visibility:visible;mso-wrap-style:square;mso-width-percent:0;mso-height-percent:0;mso-wrap-distance-left:9pt;mso-wrap-distance-top:0;mso-wrap-distance-right:9pt;mso-wrap-distance-bottom:0;mso-position-horizontal:absolute;mso-position-horizontal-relative:text;mso-position-vertical:absolute;mso-position-vertical-relative:text;mso-width-percent:0;mso-height-percent:0;mso-width-relative:margin;mso-height-relative:margin;v-text-anchor:top" o:gfxdata="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" fillcolor="white [3201]" strokecolor="yellow" strokeweight="3pt">
                 <v:textbox>
                   <w:txbxContent>
                     <w:p>
@@ -2453,7 +2453,7 @@
         <mc:AlternateContent>
           <mc:Choice Requires="wps">
             <w:drawing>
-              <wp:anchor distT="0" distB="0" distL="114300" distR="114300" simplePos="0" relativeHeight="251688960" behindDoc="0" locked="0" layoutInCell="1" allowOverlap="1" wp14:anchorId="7C78C166" wp14:editId="3FA05DF1">
+              <wp:anchor distT="0" distB="0" distL="114300" distR="114300" simplePos="0" relativeHeight="251688960" behindDoc="0" locked="0" layoutInCell="1" allowOverlap="1" wp14:anchorId="08C46451" wp14:editId="714937A3">
                 <wp:simplePos x="0" y="0"/>
                 <wp:positionH relativeFrom="column">
                   <wp:posOffset>3619042</wp:posOffset>
@@ -2534,7 +2534,252 @@
         <mc:AlternateContent>
           <mc:Choice Requires="wps">
             <w:drawing>
-              <wp:anchor distT="0" distB="0" distL="114300" distR="114300" simplePos="0" relativeHeight="251679744" behindDoc="0" locked="0" layoutInCell="1" allowOverlap="1" wp14:anchorId="0640B202" wp14:editId="7AF9A6D4">
+              <wp:anchor distT="0" distB="0" distL="114300" distR="114300" simplePos="0" relativeHeight="251681792" behindDoc="0" locked="0" layoutInCell="1" allowOverlap="1" wp14:anchorId="41E05EAE" wp14:editId="3F899A89">
+                <wp:simplePos x="0" y="0"/>
+                <wp:positionH relativeFrom="column">
+                  <wp:posOffset>3092450</wp:posOffset>
+                </wp:positionH>
+                <wp:positionV relativeFrom="paragraph">
+                  <wp:posOffset>2044370</wp:posOffset>
+                </wp:positionV>
+                <wp:extent cx="3455035" cy="1772920"/>
+                <wp:effectExtent l="19050" t="19050" r="12065" b="17780"/>
+                <wp:wrapNone/>
+                <wp:docPr id="51" name="Rectangle 51"/>
+                <wp:cNvGraphicFramePr/>
+                <a:graphic xmlns:a="http://schemas.openxmlformats.org/drawingml/2006/main">
+                  <a:graphicData uri="http://schemas.microsoft.com/office/word/2010/wordprocessingShape">
+                    <wps:wsp>
+                      <wps:cNvSpPr/>
+                      <wps:spPr>
+                        <a:xfrm>
+                          <a:off x="0" y="0"/>
+                          <a:ext cx="3455035" cy="1772920"/>
+                        </a:xfrm>
+                        <a:prstGeom prst="rect">
+                          <a:avLst/>
+                        </a:prstGeom>
+                        <a:noFill/>
+                        <a:ln w="38100">
+                          <a:solidFill>
+                            <a:srgbClr val="92D050"/>
+                          </a:solidFill>
+                        </a:ln>
+                      </wps:spPr>
+                      <wps:style>
+                        <a:lnRef idx="2">
+                          <a:schemeClr val="accent1">
+                            <a:shade val="50000"/>
+                          </a:schemeClr>
+                        </a:lnRef>
+                        <a:fillRef idx="1">
+                          <a:schemeClr val="accent1"/>
+                        </a:fillRef>
+                        <a:effectRef idx="0">
+                          <a:schemeClr val="accent1"/>
+                        </a:effectRef>
+                        <a:fontRef idx="minor">
+                          <a:schemeClr val="lt1"/>
+                        </a:fontRef>
+                      </wps:style>
+                      <wps:bodyPr rot="0" spcFirstLastPara="0" vertOverflow="overflow" horzOverflow="overflow" vert="horz" wrap="square" lIns="91440" tIns="45720" rIns="91440" bIns="45720" numCol="1" spcCol="0" rtlCol="0" fromWordArt="0" anchor="ctr" anchorCtr="0" forceAA="0" compatLnSpc="1">
+                        <a:prstTxWarp prst="textNoShape">
+                          <a:avLst/>
+                        </a:prstTxWarp>
+                        <a:noAutofit/>
+                      </wps:bodyPr>
+                    </wps:wsp>
+                  </a:graphicData>
+                </a:graphic>
+                <wp14:sizeRelH relativeFrom="margin">
+                  <wp14:pctWidth>0</wp14:pctWidth>
+                </wp14:sizeRelH>
+                <wp14:sizeRelV relativeFrom="margin">
+                  <wp14:pctHeight>0</wp14:pctHeight>
+                </wp14:sizeRelV>
+              </wp:anchor>
+            </w:drawing>
+          </mc:Choice>
+          <mc:Fallback>
+            <w:pict>
+              <v:rect w14:anchorId="33F174D6" id="Rectangle 51" o:spid="_x0000_s1026" style="position:absolute;margin-left:243.5pt;margin-top:160.95pt;width:272.05pt;height:139.6pt;z-index:251681792;visibility:visible;mso-wrap-style:square;mso-width-percent:0;mso-height-percent:0;mso-wrap-distance-left:9pt;mso-wrap-distance-top:0;mso-wrap-distance-right:9pt;mso-wrap-distance-bottom:0;mso-position-horizontal:absolute;mso-position-horizontal-relative:text;mso-position-vertical:absolute;mso-position-vertical-relative:text;mso-width-percent:0;mso-height-percent:0;mso-width-relative:margin;mso-height-relative:margin;v-text-anchor:middle" o:gfxdata="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" filled="f" strokecolor="#92d050" strokeweight="3pt"/>
+            </w:pict>
+          </mc:Fallback>
+        </mc:AlternateContent>
+      </w:r>
+      <w:r>
+        <w:rPr>
+          <w:noProof/>
+          <w:lang w:eastAsia="fr-FR"/>
+        </w:rPr>
+        <mc:AlternateContent>
+          <mc:Choice Requires="wps">
+            <w:drawing>
+              <wp:anchor distT="0" distB="0" distL="114300" distR="114300" simplePos="0" relativeHeight="251680768" behindDoc="0" locked="0" layoutInCell="1" allowOverlap="1" wp14:anchorId="07DD4CD0" wp14:editId="34A91807">
+                <wp:simplePos x="0" y="0"/>
+                <wp:positionH relativeFrom="margin">
+                  <wp:posOffset>4180840</wp:posOffset>
+                </wp:positionH>
+                <wp:positionV relativeFrom="paragraph">
+                  <wp:posOffset>997255</wp:posOffset>
+                </wp:positionV>
+                <wp:extent cx="2331085" cy="990600"/>
+                <wp:effectExtent l="19050" t="19050" r="12065" b="19050"/>
+                <wp:wrapNone/>
+                <wp:docPr id="50" name="Rectangle 50"/>
+                <wp:cNvGraphicFramePr/>
+                <a:graphic xmlns:a="http://schemas.openxmlformats.org/drawingml/2006/main">
+                  <a:graphicData uri="http://schemas.microsoft.com/office/word/2010/wordprocessingShape">
+                    <wps:wsp>
+                      <wps:cNvSpPr/>
+                      <wps:spPr>
+                        <a:xfrm>
+                          <a:off x="0" y="0"/>
+                          <a:ext cx="2331085" cy="990600"/>
+                        </a:xfrm>
+                        <a:prstGeom prst="rect">
+                          <a:avLst/>
+                        </a:prstGeom>
+                        <a:noFill/>
+                        <a:ln w="38100">
+                          <a:solidFill>
+                            <a:srgbClr val="FF0000"/>
+                          </a:solidFill>
+                        </a:ln>
+                      </wps:spPr>
+                      <wps:style>
+                        <a:lnRef idx="2">
+                          <a:schemeClr val="accent1">
+                            <a:shade val="50000"/>
+                          </a:schemeClr>
+                        </a:lnRef>
+                        <a:fillRef idx="1">
+                          <a:schemeClr val="accent1"/>
+                        </a:fillRef>
+                        <a:effectRef idx="0">
+                          <a:schemeClr val="accent1"/>
+                        </a:effectRef>
+                        <a:fontRef idx="minor">
+                          <a:schemeClr val="lt1"/>
+                        </a:fontRef>
+                      </wps:style>
+                      <wps:bodyPr rot="0" spcFirstLastPara="0" vertOverflow="overflow" horzOverflow="overflow" vert="horz" wrap="square" lIns="91440" tIns="45720" rIns="91440" bIns="45720" numCol="1" spcCol="0" rtlCol="0" fromWordArt="0" anchor="ctr" anchorCtr="0" forceAA="0" compatLnSpc="1">
+                        <a:prstTxWarp prst="textNoShape">
+                          <a:avLst/>
+                        </a:prstTxWarp>
+                        <a:noAutofit/>
+                      </wps:bodyPr>
+                    </wps:wsp>
+                  </a:graphicData>
+                </a:graphic>
+                <wp14:sizeRelH relativeFrom="margin">
+                  <wp14:pctWidth>0</wp14:pctWidth>
+                </wp14:sizeRelH>
+                <wp14:sizeRelV relativeFrom="margin">
+                  <wp14:pctHeight>0</wp14:pctHeight>
+                </wp14:sizeRelV>
+              </wp:anchor>
+            </w:drawing>
+          </mc:Choice>
+          <mc:Fallback>
+            <w:pict>
+              <v:rect w14:anchorId="17C55E66" id="Rectangle 50" o:spid="_x0000_s1026" style="position:absolute;margin-left:329.2pt;margin-top:78.5pt;width:183.55pt;height:78pt;z-index:251680768;visibility:visible;mso-wrap-style:square;mso-width-percent:0;mso-height-percent:0;mso-wrap-distance-left:9pt;mso-wrap-distance-top:0;mso-wrap-distance-right:9pt;mso-wrap-distance-bottom:0;mso-position-horizontal:absolute;mso-position-horizontal-relative:margin;mso-position-vertical:absolute;mso-position-vertical-relative:text;mso-width-percent:0;mso-height-percent:0;mso-width-relative:margin;mso-height-relative:margin;v-text-anchor:middle" o:gfxdata="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" filled="f" strokecolor="red" strokeweight="3pt">
+                <w10:wrap anchorx="margin"/>
+              </v:rect>
+            </w:pict>
+          </mc:Fallback>
+        </mc:AlternateContent>
+      </w:r>
+      <w:r>
+        <w:rPr>
+          <w:noProof/>
+          <w:lang w:eastAsia="fr-FR"/>
+        </w:rPr>
+        <mc:AlternateContent>
+          <mc:Choice Requires="wps">
+            <w:drawing>
+              <wp:anchor distT="0" distB="0" distL="114300" distR="114300" simplePos="0" relativeHeight="251678720" behindDoc="0" locked="0" layoutInCell="1" allowOverlap="1" wp14:anchorId="1731CC96" wp14:editId="75F7A89F">
+                <wp:simplePos x="0" y="0"/>
+                <wp:positionH relativeFrom="column">
+                  <wp:posOffset>3123565</wp:posOffset>
+                </wp:positionH>
+                <wp:positionV relativeFrom="paragraph">
+                  <wp:posOffset>1001065</wp:posOffset>
+                </wp:positionV>
+                <wp:extent cx="1032510" cy="997585"/>
+                <wp:effectExtent l="19050" t="19050" r="15240" b="12065"/>
+                <wp:wrapNone/>
+                <wp:docPr id="47" name="Rectangle 47"/>
+                <wp:cNvGraphicFramePr/>
+                <a:graphic xmlns:a="http://schemas.openxmlformats.org/drawingml/2006/main">
+                  <a:graphicData uri="http://schemas.microsoft.com/office/word/2010/wordprocessingShape">
+                    <wps:wsp>
+                      <wps:cNvSpPr/>
+                      <wps:spPr>
+                        <a:xfrm>
+                          <a:off x="0" y="0"/>
+                          <a:ext cx="1032510" cy="997585"/>
+                        </a:xfrm>
+                        <a:prstGeom prst="rect">
+                          <a:avLst/>
+                        </a:prstGeom>
+                        <a:noFill/>
+                        <a:ln w="38100">
+                          <a:solidFill>
+                            <a:srgbClr val="00B0F0"/>
+                          </a:solidFill>
+                        </a:ln>
+                      </wps:spPr>
+                      <wps:style>
+                        <a:lnRef idx="2">
+                          <a:schemeClr val="accent1">
+                            <a:shade val="50000"/>
+                          </a:schemeClr>
+                        </a:lnRef>
+                        <a:fillRef idx="1">
+                          <a:schemeClr val="accent1"/>
+                        </a:fillRef>
+                        <a:effectRef idx="0">
+                          <a:schemeClr val="accent1"/>
+                        </a:effectRef>
+                        <a:fontRef idx="minor">
+                          <a:schemeClr val="lt1"/>
+                        </a:fontRef>
+                      </wps:style>
+                      <wps:bodyPr rot="0" spcFirstLastPara="0" vertOverflow="overflow" horzOverflow="overflow" vert="horz" wrap="square" lIns="91440" tIns="45720" rIns="91440" bIns="45720" numCol="1" spcCol="0" rtlCol="0" fromWordArt="0" anchor="ctr" anchorCtr="0" forceAA="0" compatLnSpc="1">
+                        <a:prstTxWarp prst="textNoShape">
+                          <a:avLst/>
+                        </a:prstTxWarp>
+                        <a:noAutofit/>
+                      </wps:bodyPr>
+                    </wps:wsp>
+                  </a:graphicData>
+                </a:graphic>
+                <wp14:sizeRelH relativeFrom="margin">
+                  <wp14:pctWidth>0</wp14:pctWidth>
+                </wp14:sizeRelH>
+                <wp14:sizeRelV relativeFrom="margin">
+                  <wp14:pctHeight>0</wp14:pctHeight>
+                </wp14:sizeRelV>
+              </wp:anchor>
+            </w:drawing>
+          </mc:Choice>
+          <mc:Fallback>
+            <w:pict>
+              <v:rect w14:anchorId="05B3244D" id="Rectangle 47" o:spid="_x0000_s1026" style="position:absolute;margin-left:245.95pt;margin-top:78.8pt;width:81.3pt;height:78.55pt;z-index:251678720;visibility:visible;mso-wrap-style:square;mso-width-percent:0;mso-height-percent:0;mso-wrap-distance-left:9pt;mso-wrap-distance-top:0;mso-wrap-distance-right:9pt;mso-wrap-distance-bottom:0;mso-position-horizontal:absolute;mso-position-horizontal-relative:text;mso-position-vertical:absolute;mso-position-vertical-relative:text;mso-width-percent:0;mso-height-percent:0;mso-width-relative:margin;mso-height-relative:margin;v-text-anchor:middle" o:gfxdata="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" filled="f" strokecolor="#00b0f0" strokeweight="3pt"/>
+            </w:pict>
+          </mc:Fallback>
+        </mc:AlternateContent>
+      </w:r>
+      <w:r>
+        <w:rPr>
+          <w:noProof/>
+          <w:lang w:eastAsia="fr-FR"/>
+        </w:rPr>
+        <mc:AlternateContent>
+          <mc:Choice Requires="wps">
+            <w:drawing>
+              <wp:anchor distT="0" distB="0" distL="114300" distR="114300" simplePos="0" relativeHeight="251679744" behindDoc="0" locked="0" layoutInCell="1" allowOverlap="1" wp14:anchorId="20E85B9B" wp14:editId="4429E992">
                 <wp:simplePos x="0" y="0"/>
                 <wp:positionH relativeFrom="column">
                   <wp:posOffset>3023528</wp:posOffset>
@@ -2591,7 +2836,7 @@
           </mc:Choice>
           <mc:Fallback>
             <w:pict>
-              <v:shape w14:anchorId="0640B202" id="Zone de texte 49" o:spid="_x0000_s1034" type="#_x0000_t202" style="position:absolute;left:0;text-align:left;margin-left:238.05pt;margin-top:21.1pt;width:34.45pt;height:29.5pt;z-index:251679744;visibility:visible;mso-wrap-style:square;mso-width-percent:0;mso-height-percent:0;mso-wrap-distance-left:9pt;mso-wrap-distance-top:0;mso-wrap-distance-right:9pt;mso-wrap-distance-bottom:0;mso-position-horizontal:absolute;mso-position-horizontal-relative:text;mso-position-vertical:absolute;mso-position-vertical-relative:text;mso-width-percent:0;mso-height-percent:0;mso-width-relative:margin;mso-height-relative:margin;v-text-anchor:top" o:gfxdata="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" filled="f" strokecolor="yellow" strokeweight="3pt">
+              <v:shape w14:anchorId="20E85B9B" id="Zone de texte 49" o:spid="_x0000_s1034" type="#_x0000_t202" style="position:absolute;left:0;text-align:left;margin-left:238.05pt;margin-top:21.1pt;width:34.45pt;height:29.5pt;z-index:251679744;visibility:visible;mso-wrap-style:square;mso-width-percent:0;mso-height-percent:0;mso-wrap-distance-left:9pt;mso-wrap-distance-top:0;mso-wrap-distance-right:9pt;mso-wrap-distance-bottom:0;mso-position-horizontal:absolute;mso-position-horizontal-relative:text;mso-position-vertical:absolute;mso-position-vertical-relative:text;mso-width-percent:0;mso-height-percent:0;mso-width-relative:margin;mso-height-relative:margin;v-text-anchor:top" o:gfxdata="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" filled="f" strokecolor="yellow" strokeweight="3pt">
                 <v:textbox>
                   <w:txbxContent>
                     <w:p/>
@@ -2610,88 +2855,7 @@
         <mc:AlternateContent>
           <mc:Choice Requires="wps">
             <w:drawing>
-              <wp:anchor distT="0" distB="0" distL="114300" distR="114300" simplePos="0" relativeHeight="251678720" behindDoc="0" locked="0" layoutInCell="1" allowOverlap="1" wp14:anchorId="56820462" wp14:editId="54EEF6B2">
-                <wp:simplePos x="0" y="0"/>
-                <wp:positionH relativeFrom="column">
-                  <wp:posOffset>3123712</wp:posOffset>
-                </wp:positionH>
-                <wp:positionV relativeFrom="paragraph">
-                  <wp:posOffset>1023962</wp:posOffset>
-                </wp:positionV>
-                <wp:extent cx="1033063" cy="998162"/>
-                <wp:effectExtent l="19050" t="19050" r="15240" b="12065"/>
-                <wp:wrapNone/>
-                <wp:docPr id="47" name="Rectangle 47"/>
-                <wp:cNvGraphicFramePr/>
-                <a:graphic xmlns:a="http://schemas.openxmlformats.org/drawingml/2006/main">
-                  <a:graphicData uri="http://schemas.microsoft.com/office/word/2010/wordprocessingShape">
-                    <wps:wsp>
-                      <wps:cNvSpPr/>
-                      <wps:spPr>
-                        <a:xfrm>
-                          <a:off x="0" y="0"/>
-                          <a:ext cx="1033063" cy="998162"/>
-                        </a:xfrm>
-                        <a:prstGeom prst="rect">
-                          <a:avLst/>
-                        </a:prstGeom>
-                        <a:noFill/>
-                        <a:ln w="38100">
-                          <a:solidFill>
-                            <a:srgbClr val="00B0F0"/>
-                          </a:solidFill>
-                        </a:ln>
-                      </wps:spPr>
-                      <wps:style>
-                        <a:lnRef idx="2">
-                          <a:schemeClr val="accent1">
-                            <a:shade val="50000"/>
-                          </a:schemeClr>
-                        </a:lnRef>
-                        <a:fillRef idx="1">
-                          <a:schemeClr val="accent1"/>
-                        </a:fillRef>
-                        <a:effectRef idx="0">
-                          <a:schemeClr val="accent1"/>
-                        </a:effectRef>
-                        <a:fontRef idx="minor">
-                          <a:schemeClr val="lt1"/>
-                        </a:fontRef>
-                      </wps:style>
-                      <wps:bodyPr rot="0" spcFirstLastPara="0" vertOverflow="overflow" horzOverflow="overflow" vert="horz" wrap="square" lIns="91440" tIns="45720" rIns="91440" bIns="45720" numCol="1" spcCol="0" rtlCol="0" fromWordArt="0" anchor="ctr" anchorCtr="0" forceAA="0" compatLnSpc="1">
-                        <a:prstTxWarp prst="textNoShape">
-                          <a:avLst/>
-                        </a:prstTxWarp>
-                        <a:noAutofit/>
-                      </wps:bodyPr>
-                    </wps:wsp>
-                  </a:graphicData>
-                </a:graphic>
-                <wp14:sizeRelH relativeFrom="margin">
-                  <wp14:pctWidth>0</wp14:pctWidth>
-                </wp14:sizeRelH>
-                <wp14:sizeRelV relativeFrom="margin">
-                  <wp14:pctHeight>0</wp14:pctHeight>
-                </wp14:sizeRelV>
-              </wp:anchor>
-            </w:drawing>
-          </mc:Choice>
-          <mc:Fallback>
-            <w:pict>
-              <v:rect w14:anchorId="08E83D88" id="Rectangle 47" o:spid="_x0000_s1026" style="position:absolute;margin-left:245.95pt;margin-top:80.65pt;width:81.35pt;height:78.6pt;z-index:251678720;visibility:visible;mso-wrap-style:square;mso-width-percent:0;mso-height-percent:0;mso-wrap-distance-left:9pt;mso-wrap-distance-top:0;mso-wrap-distance-right:9pt;mso-wrap-distance-bottom:0;mso-position-horizontal:absolute;mso-position-horizontal-relative:text;mso-position-vertical:absolute;mso-position-vertical-relative:text;mso-width-percent:0;mso-height-percent:0;mso-width-relative:margin;mso-height-relative:margin;v-text-anchor:middle" o:gfxdata="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" filled="f" strokecolor="#00b0f0" strokeweight="3pt"/>
-            </w:pict>
-          </mc:Fallback>
-        </mc:AlternateContent>
-      </w:r>
-      <w:r>
-        <w:rPr>
-          <w:noProof/>
-          <w:lang w:eastAsia="fr-FR"/>
-        </w:rPr>
-        <mc:AlternateContent>
-          <mc:Choice Requires="wps">
-            <w:drawing>
-              <wp:anchor distT="0" distB="0" distL="114300" distR="114300" simplePos="0" relativeHeight="251687936" behindDoc="0" locked="0" layoutInCell="1" allowOverlap="1" wp14:anchorId="6E7AF55C" wp14:editId="7E23BD6F">
+              <wp:anchor distT="0" distB="0" distL="114300" distR="114300" simplePos="0" relativeHeight="251687936" behindDoc="0" locked="0" layoutInCell="1" allowOverlap="1" wp14:anchorId="5D84BEF4" wp14:editId="489E8310">
                 <wp:simplePos x="0" y="0"/>
                 <wp:positionH relativeFrom="column">
                   <wp:posOffset>6661150</wp:posOffset>
@@ -2761,7 +2925,7 @@
         <mc:AlternateContent>
           <mc:Choice Requires="wps">
             <w:drawing>
-              <wp:anchor distT="0" distB="0" distL="114300" distR="114300" simplePos="0" relativeHeight="251686912" behindDoc="0" locked="0" layoutInCell="1" allowOverlap="1" wp14:anchorId="3C2744A2" wp14:editId="4980D7B0">
+              <wp:anchor distT="0" distB="0" distL="114300" distR="114300" simplePos="0" relativeHeight="251686912" behindDoc="0" locked="0" layoutInCell="1" allowOverlap="1" wp14:anchorId="0416D049" wp14:editId="7A414154">
                 <wp:simplePos x="0" y="0"/>
                 <wp:positionH relativeFrom="column">
                   <wp:posOffset>1654810</wp:posOffset>
@@ -2831,7 +2995,7 @@
         <mc:AlternateContent>
           <mc:Choice Requires="wps">
             <w:drawing>
-              <wp:anchor distT="0" distB="0" distL="114300" distR="114300" simplePos="0" relativeHeight="251683840" behindDoc="0" locked="0" layoutInCell="1" allowOverlap="1" wp14:anchorId="6EDF56CC" wp14:editId="0911C47A">
+              <wp:anchor distT="0" distB="0" distL="114300" distR="114300" simplePos="0" relativeHeight="251683840" behindDoc="0" locked="0" layoutInCell="1" allowOverlap="1" wp14:anchorId="3474384A" wp14:editId="69A043A0">
                 <wp:simplePos x="0" y="0"/>
                 <wp:positionH relativeFrom="column">
                   <wp:posOffset>7350377</wp:posOffset>
@@ -2894,7 +3058,7 @@
           </mc:Choice>
           <mc:Fallback>
             <w:pict>
-              <v:shape w14:anchorId="6EDF56CC" id="Zone de texte 54" o:spid="_x0000_s1035" type="#_x0000_t202" style="position:absolute;left:0;text-align:left;margin-left:578.75pt;margin-top:58.65pt;width:114pt;height:40pt;z-index:251683840;visibility:visible;mso-wrap-style:square;mso-width-percent:0;mso-height-percent:0;mso-wrap-distance-left:9pt;mso-wrap-distance-top:0;mso-wrap-distance-right:9pt;mso-wrap-distance-bottom:0;mso-position-horizontal:absolute;mso-position-horizontal-relative:text;mso-position-vertical:absolute;mso-position-vertical-relative:text;mso-width-percent:0;mso-height-percent:0;mso-width-relative:margin;mso-height-relative:margin;v-text-anchor:top" o:gfxdata="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" fillcolor="white [3201]" strokecolor="red" strokeweight="3pt">
+              <v:shape w14:anchorId="3474384A" id="Zone de texte 54" o:spid="_x0000_s1035" type="#_x0000_t202" style="position:absolute;left:0;text-align:left;margin-left:578.75pt;margin-top:58.65pt;width:114pt;height:40pt;z-index:251683840;visibility:visible;mso-wrap-style:square;mso-width-percent:0;mso-height-percent:0;mso-wrap-distance-left:9pt;mso-wrap-distance-top:0;mso-wrap-distance-right:9pt;mso-wrap-distance-bottom:0;mso-position-horizontal:absolute;mso-position-horizontal-relative:text;mso-position-vertical:absolute;mso-position-vertical-relative:text;mso-width-percent:0;mso-height-percent:0;mso-width-relative:margin;mso-height-relative:margin;v-text-anchor:top" o:gfxdata="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" fillcolor="white [3201]" strokecolor="red" strokeweight="3pt">
                 <v:textbox>
                   <w:txbxContent>
                     <w:p>
@@ -2917,7 +3081,7 @@
         <mc:AlternateContent>
           <mc:Choice Requires="wps">
             <w:drawing>
-              <wp:anchor distT="0" distB="0" distL="114300" distR="114300" simplePos="0" relativeHeight="251684864" behindDoc="0" locked="0" layoutInCell="1" allowOverlap="1" wp14:anchorId="09AB333F" wp14:editId="07D9B0D6">
+              <wp:anchor distT="0" distB="0" distL="114300" distR="114300" simplePos="0" relativeHeight="251684864" behindDoc="0" locked="0" layoutInCell="1" allowOverlap="1" wp14:anchorId="444F3BAC" wp14:editId="2EB11A90">
                 <wp:simplePos x="0" y="0"/>
                 <wp:positionH relativeFrom="column">
                   <wp:posOffset>273709</wp:posOffset>
@@ -2980,7 +3144,7 @@
           </mc:Choice>
           <mc:Fallback>
             <w:pict>
-              <v:shape w14:anchorId="09AB333F" id="Zone de texte 55" o:spid="_x0000_s1036" type="#_x0000_t202" style="position:absolute;left:0;text-align:left;margin-left:21.55pt;margin-top:210.45pt;width:99pt;height:32pt;z-index:251684864;visibility:visible;mso-wrap-style:square;mso-width-percent:0;mso-height-percent:0;mso-wrap-distance-left:9pt;mso-wrap-distance-top:0;mso-wrap-distance-right:9pt;mso-wrap-distance-bottom:0;mso-position-horizontal:absolute;mso-position-horizontal-relative:text;mso-position-vertical:absolute;mso-position-vertical-relative:text;mso-width-percent:0;mso-height-percent:0;mso-width-relative:margin;mso-height-relative:margin;v-text-anchor:top" o:gfxdata="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" fillcolor="white [3201]" strokecolor="#92d050" strokeweight="3pt">
+              <v:shape w14:anchorId="444F3BAC" id="Zone de texte 55" o:spid="_x0000_s1036" type="#_x0000_t202" style="position:absolute;left:0;text-align:left;margin-left:21.55pt;margin-top:210.45pt;width:99pt;height:32pt;z-index:251684864;visibility:visible;mso-wrap-style:square;mso-width-percent:0;mso-height-percent:0;mso-wrap-distance-left:9pt;mso-wrap-distance-top:0;mso-wrap-distance-right:9pt;mso-wrap-distance-bottom:0;mso-position-horizontal:absolute;mso-position-horizontal-relative:text;mso-position-vertical:absolute;mso-position-vertical-relative:text;mso-width-percent:0;mso-height-percent:0;mso-width-relative:margin;mso-height-relative:margin;v-text-anchor:top" o:gfxdata="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" fillcolor="white [3201]" strokecolor="#92d050" strokeweight="3pt">
                 <v:textbox>
                   <w:txbxContent>
                     <w:p>
@@ -3003,7 +3167,7 @@
         <mc:AlternateContent>
           <mc:Choice Requires="wps">
             <w:drawing>
-              <wp:anchor distT="0" distB="0" distL="114300" distR="114300" simplePos="0" relativeHeight="251682816" behindDoc="0" locked="0" layoutInCell="1" allowOverlap="1" wp14:anchorId="4561B704" wp14:editId="50B6F3E9">
+              <wp:anchor distT="0" distB="0" distL="114300" distR="114300" simplePos="0" relativeHeight="251682816" behindDoc="0" locked="0" layoutInCell="1" allowOverlap="1" wp14:anchorId="5B54E16D" wp14:editId="6258E7A4">
                 <wp:simplePos x="0" y="0"/>
                 <wp:positionH relativeFrom="margin">
                   <wp:align>left</wp:align>
@@ -3066,7 +3230,7 @@
           </mc:Choice>
           <mc:Fallback>
             <w:pict>
-              <v:shape w14:anchorId="4561B704" id="Zone de texte 53" o:spid="_x0000_s1037" type="#_x0000_t202" style="position:absolute;left:0;text-align:left;margin-left:0;margin-top:43.75pt;width:87.5pt;height:33.5pt;z-index:251682816;visibility:visible;mso-wrap-style:square;mso-width-percent:0;mso-height-percent:0;mso-wrap-distance-left:9pt;mso-wrap-distance-top:0;mso-wrap-distance-right:9pt;mso-wrap-distance-bottom:0;mso-position-horizontal:left;mso-position-horizontal-relative:margin;mso-position-vertical:absolute;mso-position-vertical-relative:text;mso-width-percent:0;mso-height-percent:0;mso-width-relative:margin;mso-height-relative:margin;v-text-anchor:top" o:gfxdata="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" fillcolor="white [3201]" strokecolor="#00b0f0" strokeweight="3pt">
+              <v:shape w14:anchorId="5B54E16D" id="Zone de texte 53" o:spid="_x0000_s1037" type="#_x0000_t202" style="position:absolute;left:0;text-align:left;margin-left:0;margin-top:43.75pt;width:87.5pt;height:33.5pt;z-index:251682816;visibility:visible;mso-wrap-style:square;mso-width-percent:0;mso-height-percent:0;mso-wrap-distance-left:9pt;mso-wrap-distance-top:0;mso-wrap-distance-right:9pt;mso-wrap-distance-bottom:0;mso-position-horizontal:left;mso-position-horizontal-relative:margin;mso-position-vertical:absolute;mso-position-vertical-relative:text;mso-width-percent:0;mso-height-percent:0;mso-width-relative:margin;mso-height-relative:margin;v-text-anchor:top" o:gfxdata="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" fillcolor="white [3201]" strokecolor="#00b0f0" strokeweight="3pt">
                 <v:textbox>
                   <w:txbxContent>
                     <w:p>
@@ -3090,7 +3254,7 @@
         <mc:AlternateContent>
           <mc:Choice Requires="wps">
             <w:drawing>
-              <wp:anchor distT="0" distB="0" distL="114300" distR="114300" simplePos="0" relativeHeight="251685888" behindDoc="0" locked="0" layoutInCell="1" allowOverlap="1" wp14:anchorId="15B81B39" wp14:editId="52F90A8F">
+              <wp:anchor distT="0" distB="0" distL="114300" distR="114300" simplePos="0" relativeHeight="251685888" behindDoc="0" locked="0" layoutInCell="1" allowOverlap="1" wp14:anchorId="07BB5EA4" wp14:editId="30A721F0">
                 <wp:simplePos x="0" y="0"/>
                 <wp:positionH relativeFrom="column">
                   <wp:posOffset>1296020</wp:posOffset>
@@ -3145,7 +3309,11 @@
           </mc:Choice>
           <mc:Fallback>
             <w:pict>
-              <v:shape w14:anchorId="71BDC043" id="Connecteur droit avec flèche 56" o:spid="_x0000_s1026" type="#_x0000_t32" style="position:absolute;margin-left:102.05pt;margin-top:67.9pt;width:129.5pt;height:55pt;flip:x y;z-index:251685888;visibility:visible;mso-wrap-style:square;mso-wrap-distance-left:9pt;mso-wrap-distance-top:0;mso-wrap-distance-right:9pt;mso-wrap-distance-bottom:0;mso-position-horizontal:absolute;mso-position-horizontal-relative:text;mso-position-vertical:absolute;mso-position-vertical-relative:text" o:gfxdata="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" strokecolor="#00b0f0" strokeweight="3pt">
+              <v:shapetype w14:anchorId="74402D78" id="_x0000_t32" coordsize="21600,21600" o:spt="32" o:oned="t" path="m,l21600,21600e" filled="f">
+                <v:path arrowok="t" fillok="f" o:connecttype="none"/>
+                <o:lock v:ext="edit" shapetype="t"/>
+              </v:shapetype>
+              <v:shape id="Connecteur droit avec flèche 56" o:spid="_x0000_s1026" type="#_x0000_t32" style="position:absolute;margin-left:102.05pt;margin-top:67.9pt;width:129.5pt;height:55pt;flip:x y;z-index:251685888;visibility:visible;mso-wrap-style:square;mso-wrap-distance-left:9pt;mso-wrap-distance-top:0;mso-wrap-distance-right:9pt;mso-wrap-distance-bottom:0;mso-position-horizontal:absolute;mso-position-horizontal-relative:text;mso-position-vertical:absolute;mso-position-vertical-relative:text" o:gfxdata="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" strokecolor="#00b0f0" strokeweight="3pt">
                 <v:stroke endarrow="block" joinstyle="miter"/>
               </v:shape>
             </w:pict>
@@ -3157,172 +3325,8 @@
           <w:noProof/>
           <w:lang w:eastAsia="fr-FR"/>
         </w:rPr>
-        <mc:AlternateContent>
-          <mc:Choice Requires="wps">
-            <w:drawing>
-              <wp:anchor distT="0" distB="0" distL="114300" distR="114300" simplePos="0" relativeHeight="251680768" behindDoc="0" locked="0" layoutInCell="1" allowOverlap="1" wp14:anchorId="3716FA46" wp14:editId="078C1F9B">
-                <wp:simplePos x="0" y="0"/>
-                <wp:positionH relativeFrom="margin">
-                  <wp:posOffset>4181456</wp:posOffset>
-                </wp:positionH>
-                <wp:positionV relativeFrom="paragraph">
-                  <wp:posOffset>1012821</wp:posOffset>
-                </wp:positionV>
-                <wp:extent cx="2331371" cy="991182"/>
-                <wp:effectExtent l="19050" t="19050" r="12065" b="19050"/>
-                <wp:wrapNone/>
-                <wp:docPr id="50" name="Rectangle 50"/>
-                <wp:cNvGraphicFramePr/>
-                <a:graphic xmlns:a="http://schemas.openxmlformats.org/drawingml/2006/main">
-                  <a:graphicData uri="http://schemas.microsoft.com/office/word/2010/wordprocessingShape">
-                    <wps:wsp>
-                      <wps:cNvSpPr/>
-                      <wps:spPr>
-                        <a:xfrm>
-                          <a:off x="0" y="0"/>
-                          <a:ext cx="2331371" cy="991182"/>
-                        </a:xfrm>
-                        <a:prstGeom prst="rect">
-                          <a:avLst/>
-                        </a:prstGeom>
-                        <a:noFill/>
-                        <a:ln w="38100">
-                          <a:solidFill>
-                            <a:srgbClr val="FF0000"/>
-                          </a:solidFill>
-                        </a:ln>
-                      </wps:spPr>
-                      <wps:style>
-                        <a:lnRef idx="2">
-                          <a:schemeClr val="accent1">
-                            <a:shade val="50000"/>
-                          </a:schemeClr>
-                        </a:lnRef>
-                        <a:fillRef idx="1">
-                          <a:schemeClr val="accent1"/>
-                        </a:fillRef>
-                        <a:effectRef idx="0">
-                          <a:schemeClr val="accent1"/>
-                        </a:effectRef>
-                        <a:fontRef idx="minor">
-                          <a:schemeClr val="lt1"/>
-                        </a:fontRef>
-                      </wps:style>
-                      <wps:bodyPr rot="0" spcFirstLastPara="0" vertOverflow="overflow" horzOverflow="overflow" vert="horz" wrap="square" lIns="91440" tIns="45720" rIns="91440" bIns="45720" numCol="1" spcCol="0" rtlCol="0" fromWordArt="0" anchor="ctr" anchorCtr="0" forceAA="0" compatLnSpc="1">
-                        <a:prstTxWarp prst="textNoShape">
-                          <a:avLst/>
-                        </a:prstTxWarp>
-                        <a:noAutofit/>
-                      </wps:bodyPr>
-                    </wps:wsp>
-                  </a:graphicData>
-                </a:graphic>
-                <wp14:sizeRelH relativeFrom="margin">
-                  <wp14:pctWidth>0</wp14:pctWidth>
-                </wp14:sizeRelH>
-                <wp14:sizeRelV relativeFrom="margin">
-                  <wp14:pctHeight>0</wp14:pctHeight>
-                </wp14:sizeRelV>
-              </wp:anchor>
-            </w:drawing>
-          </mc:Choice>
-          <mc:Fallback>
-            <w:pict>
-              <v:rect w14:anchorId="6B348693" id="Rectangle 50" o:spid="_x0000_s1026" style="position:absolute;margin-left:329.25pt;margin-top:79.75pt;width:183.55pt;height:78.05pt;z-index:251680768;visibility:visible;mso-wrap-style:square;mso-width-percent:0;mso-height-percent:0;mso-wrap-distance-left:9pt;mso-wrap-distance-top:0;mso-wrap-distance-right:9pt;mso-wrap-distance-bottom:0;mso-position-horizontal:absolute;mso-position-horizontal-relative:margin;mso-position-vertical:absolute;mso-position-vertical-relative:text;mso-width-percent:0;mso-height-percent:0;mso-width-relative:margin;mso-height-relative:margin;v-text-anchor:middle" o:gfxdata="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" filled="f" strokecolor="red" strokeweight="3pt">
-                <w10:wrap anchorx="margin"/>
-              </v:rect>
-            </w:pict>
-          </mc:Fallback>
-        </mc:AlternateContent>
-      </w:r>
-      <w:r>
-        <w:rPr>
-          <w:noProof/>
-          <w:lang w:eastAsia="fr-FR"/>
-        </w:rPr>
-        <mc:AlternateContent>
-          <mc:Choice Requires="wps">
-            <w:drawing>
-              <wp:anchor distT="0" distB="0" distL="114300" distR="114300" simplePos="0" relativeHeight="251681792" behindDoc="0" locked="0" layoutInCell="1" allowOverlap="1" wp14:anchorId="25A53E6C" wp14:editId="4F588927">
-                <wp:simplePos x="0" y="0"/>
-                <wp:positionH relativeFrom="column">
-                  <wp:posOffset>3092852</wp:posOffset>
-                </wp:positionH>
-                <wp:positionV relativeFrom="paragraph">
-                  <wp:posOffset>2067205</wp:posOffset>
-                </wp:positionV>
-                <wp:extent cx="3455176" cy="1772959"/>
-                <wp:effectExtent l="19050" t="19050" r="12065" b="17780"/>
-                <wp:wrapNone/>
-                <wp:docPr id="51" name="Rectangle 51"/>
-                <wp:cNvGraphicFramePr/>
-                <a:graphic xmlns:a="http://schemas.openxmlformats.org/drawingml/2006/main">
-                  <a:graphicData uri="http://schemas.microsoft.com/office/word/2010/wordprocessingShape">
-                    <wps:wsp>
-                      <wps:cNvSpPr/>
-                      <wps:spPr>
-                        <a:xfrm>
-                          <a:off x="0" y="0"/>
-                          <a:ext cx="3455176" cy="1772959"/>
-                        </a:xfrm>
-                        <a:prstGeom prst="rect">
-                          <a:avLst/>
-                        </a:prstGeom>
-                        <a:noFill/>
-                        <a:ln w="38100">
-                          <a:solidFill>
-                            <a:srgbClr val="92D050"/>
-                          </a:solidFill>
-                        </a:ln>
-                      </wps:spPr>
-                      <wps:style>
-                        <a:lnRef idx="2">
-                          <a:schemeClr val="accent1">
-                            <a:shade val="50000"/>
-                          </a:schemeClr>
-                        </a:lnRef>
-                        <a:fillRef idx="1">
-                          <a:schemeClr val="accent1"/>
-                        </a:fillRef>
-                        <a:effectRef idx="0">
-                          <a:schemeClr val="accent1"/>
-                        </a:effectRef>
-                        <a:fontRef idx="minor">
-                          <a:schemeClr val="lt1"/>
-                        </a:fontRef>
-                      </wps:style>
-                      <wps:bodyPr rot="0" spcFirstLastPara="0" vertOverflow="overflow" horzOverflow="overflow" vert="horz" wrap="square" lIns="91440" tIns="45720" rIns="91440" bIns="45720" numCol="1" spcCol="0" rtlCol="0" fromWordArt="0" anchor="ctr" anchorCtr="0" forceAA="0" compatLnSpc="1">
-                        <a:prstTxWarp prst="textNoShape">
-                          <a:avLst/>
-                        </a:prstTxWarp>
-                        <a:noAutofit/>
-                      </wps:bodyPr>
-                    </wps:wsp>
-                  </a:graphicData>
-                </a:graphic>
-                <wp14:sizeRelH relativeFrom="margin">
-                  <wp14:pctWidth>0</wp14:pctWidth>
-                </wp14:sizeRelH>
-                <wp14:sizeRelV relativeFrom="margin">
-                  <wp14:pctHeight>0</wp14:pctHeight>
-                </wp14:sizeRelV>
-              </wp:anchor>
-            </w:drawing>
-          </mc:Choice>
-          <mc:Fallback>
-            <w:pict>
-              <v:rect w14:anchorId="155F726D" id="Rectangle 51" o:spid="_x0000_s1026" style="position:absolute;margin-left:243.55pt;margin-top:162.75pt;width:272.05pt;height:139.6pt;z-index:251681792;visibility:visible;mso-wrap-style:square;mso-width-percent:0;mso-height-percent:0;mso-wrap-distance-left:9pt;mso-wrap-distance-top:0;mso-wrap-distance-right:9pt;mso-wrap-distance-bottom:0;mso-position-horizontal:absolute;mso-position-horizontal-relative:text;mso-position-vertical:absolute;mso-position-vertical-relative:text;mso-width-percent:0;mso-height-percent:0;mso-width-relative:margin;mso-height-relative:margin;v-text-anchor:middle" o:gfxdata="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" filled="f" strokecolor="#92d050" strokeweight="3pt"/>
-            </w:pict>
-          </mc:Fallback>
-        </mc:AlternateContent>
-      </w:r>
-      <w:r>
-        <w:rPr>
-          <w:noProof/>
-          <w:lang w:eastAsia="fr-FR"/>
-        </w:rPr>
         <w:drawing>
-          <wp:inline distT="0" distB="0" distL="0" distR="0" wp14:anchorId="129287CB" wp14:editId="1A703C6F">
+          <wp:inline distT="0" distB="0" distL="0" distR="0" wp14:anchorId="4046E784" wp14:editId="7B2C83CC">
             <wp:extent cx="5095511" cy="4291718"/>
             <wp:effectExtent l="0" t="0" r="0" b="0"/>
             <wp:docPr id="60" name="Image 60" descr="C:\Users\mathi\Desktop\Vivedex\vue_jeu.png"/>
@@ -3339,7 +3343,7 @@
                     </pic:cNvPicPr>
                   </pic:nvPicPr>
                   <pic:blipFill rotWithShape="1">
-                    <a:blip r:embed="rId12">
+                    <a:blip r:embed="rId13">
                       <a:extLst>
                         <a:ext uri="{28A0092B-C50C-407E-A947-70E740481C1C}">
                           <a14:useLocalDpi xmlns:a14="http://schemas.microsoft.com/office/drawing/2010/main" val="0"/>
@@ -3386,7 +3390,7 @@
         <mc:AlternateContent>
           <mc:Choice Requires="wps">
             <w:drawing>
-              <wp:anchor distT="0" distB="0" distL="114300" distR="114300" simplePos="0" relativeHeight="251695104" behindDoc="0" locked="0" layoutInCell="1" allowOverlap="1" wp14:anchorId="5ECB1EF3" wp14:editId="316F4C0F">
+              <wp:anchor distT="0" distB="0" distL="114300" distR="114300" simplePos="0" relativeHeight="251695104" behindDoc="0" locked="0" layoutInCell="1" allowOverlap="1" wp14:anchorId="75C928EF" wp14:editId="41345488">
                 <wp:simplePos x="0" y="0"/>
                 <wp:positionH relativeFrom="column">
                   <wp:posOffset>2656010</wp:posOffset>
@@ -3449,7 +3453,7 @@
           </mc:Choice>
           <mc:Fallback>
             <w:pict>
-              <v:shape w14:anchorId="5ECB1EF3" id="Zone de texte 199" o:spid="_x0000_s1038" type="#_x0000_t202" style="position:absolute;margin-left:209.15pt;margin-top:21.75pt;width:117.55pt;height:52.3pt;z-index:251695104;visibility:visible;mso-wrap-style:square;mso-width-percent:0;mso-height-percent:0;mso-wrap-distance-left:9pt;mso-wrap-distance-top:0;mso-wrap-distance-right:9pt;mso-wrap-distance-bottom:0;mso-position-horizontal:absolute;mso-position-horizontal-relative:text;mso-position-vertical:absolute;mso-position-vertical-relative:text;mso-width-percent:0;mso-height-percent:0;mso-width-relative:margin;mso-height-relative:margin;v-text-anchor:top" o:gfxdata="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" fillcolor="white [3201]" strokecolor="red" strokeweight="3pt">
+              <v:shape w14:anchorId="75C928EF" id="Zone de texte 199" o:spid="_x0000_s1038" type="#_x0000_t202" style="position:absolute;margin-left:209.15pt;margin-top:21.75pt;width:117.55pt;height:52.3pt;z-index:251695104;visibility:visible;mso-wrap-style:square;mso-width-percent:0;mso-height-percent:0;mso-wrap-distance-left:9pt;mso-wrap-distance-top:0;mso-wrap-distance-right:9pt;mso-wrap-distance-bottom:0;mso-position-horizontal:absolute;mso-position-horizontal-relative:text;mso-position-vertical:absolute;mso-position-vertical-relative:text;mso-width-percent:0;mso-height-percent:0;mso-width-relative:margin;mso-height-relative:margin;v-text-anchor:top" o:gfxdata="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" fillcolor="white [3201]" strokecolor="red" strokeweight="3pt">
                 <v:textbox>
                   <w:txbxContent>
                     <w:p>
@@ -3479,7 +3483,7 @@
         <mc:AlternateContent>
           <mc:Choice Requires="wps">
             <w:drawing>
-              <wp:anchor distT="0" distB="0" distL="114300" distR="114300" simplePos="0" relativeHeight="251694080" behindDoc="0" locked="0" layoutInCell="1" allowOverlap="1" wp14:anchorId="15C5B7FD" wp14:editId="5D3024E6">
+              <wp:anchor distT="0" distB="0" distL="114300" distR="114300" simplePos="0" relativeHeight="251694080" behindDoc="0" locked="0" layoutInCell="1" allowOverlap="1" wp14:anchorId="0F9BBB0D" wp14:editId="6463ACCD">
                 <wp:simplePos x="0" y="0"/>
                 <wp:positionH relativeFrom="column">
                   <wp:posOffset>132422</wp:posOffset>
@@ -3542,7 +3546,7 @@
           </mc:Choice>
           <mc:Fallback>
             <w:pict>
-              <v:shape w14:anchorId="15C5B7FD" id="Zone de texte 198" o:spid="_x0000_s1039" type="#_x0000_t202" style="position:absolute;margin-left:10.45pt;margin-top:19.6pt;width:108.3pt;height:61.55pt;z-index:251694080;visibility:visible;mso-wrap-style:square;mso-width-percent:0;mso-height-percent:0;mso-wrap-distance-left:9pt;mso-wrap-distance-top:0;mso-wrap-distance-right:9pt;mso-wrap-distance-bottom:0;mso-position-horizontal:absolute;mso-position-horizontal-relative:text;mso-position-vertical:absolute;mso-position-vertical-relative:text;mso-width-percent:0;mso-height-percent:0;mso-width-relative:margin;mso-height-relative:margin;v-text-anchor:top" o:gfxdata="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" fillcolor="white [3201]" strokecolor="#92d050" strokeweight="3pt">
+              <v:shape w14:anchorId="0F9BBB0D" id="Zone de texte 198" o:spid="_x0000_s1039" type="#_x0000_t202" style="position:absolute;margin-left:10.45pt;margin-top:19.6pt;width:108.3pt;height:61.55pt;z-index:251694080;visibility:visible;mso-wrap-style:square;mso-width-percent:0;mso-height-percent:0;mso-wrap-distance-left:9pt;mso-wrap-distance-top:0;mso-wrap-distance-right:9pt;mso-wrap-distance-bottom:0;mso-position-horizontal:absolute;mso-position-horizontal-relative:text;mso-position-vertical:absolute;mso-position-vertical-relative:text;mso-width-percent:0;mso-height-percent:0;mso-width-relative:margin;mso-height-relative:margin;v-text-anchor:top" o:gfxdata="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" fillcolor="white [3201]" strokecolor="#92d050" strokeweight="3pt">
                 <v:textbox>
                   <w:txbxContent>
                     <w:p>
@@ -3573,7 +3577,7 @@
         <mc:AlternateContent>
           <mc:Choice Requires="wps">
             <w:drawing>
-              <wp:anchor distT="0" distB="0" distL="114300" distR="114300" simplePos="0" relativeHeight="251696128" behindDoc="0" locked="0" layoutInCell="1" allowOverlap="1" wp14:anchorId="1B046A0B" wp14:editId="1364DD59">
+              <wp:anchor distT="0" distB="0" distL="114300" distR="114300" simplePos="0" relativeHeight="251696128" behindDoc="0" locked="0" layoutInCell="1" allowOverlap="1" wp14:anchorId="5EE90E76" wp14:editId="2DDCA47A">
                 <wp:simplePos x="0" y="0"/>
                 <wp:positionH relativeFrom="column">
                   <wp:posOffset>5008147</wp:posOffset>
@@ -3636,7 +3640,7 @@
           </mc:Choice>
           <mc:Fallback>
             <w:pict>
-              <v:shape w14:anchorId="1B046A0B" id="Zone de texte 200" o:spid="_x0000_s1040" type="#_x0000_t202" style="position:absolute;margin-left:394.35pt;margin-top:.8pt;width:128.6pt;height:54.75pt;z-index:251696128;visibility:visible;mso-wrap-style:square;mso-width-percent:0;mso-height-percent:0;mso-wrap-distance-left:9pt;mso-wrap-distance-top:0;mso-wrap-distance-right:9pt;mso-wrap-distance-bottom:0;mso-position-horizontal:absolute;mso-position-horizontal-relative:text;mso-position-vertical:absolute;mso-position-vertical-relative:text;mso-width-percent:0;mso-height-percent:0;mso-width-relative:margin;mso-height-relative:margin;v-text-anchor:top" o:gfxdata="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" fillcolor="white [3201]" strokecolor="yellow" strokeweight="3pt">
+              <v:shape w14:anchorId="5EE90E76" id="Zone de texte 200" o:spid="_x0000_s1040" type="#_x0000_t202" style="position:absolute;margin-left:394.35pt;margin-top:.8pt;width:128.6pt;height:54.75pt;z-index:251696128;visibility:visible;mso-wrap-style:square;mso-width-percent:0;mso-height-percent:0;mso-wrap-distance-left:9pt;mso-wrap-distance-top:0;mso-wrap-distance-right:9pt;mso-wrap-distance-bottom:0;mso-position-horizontal:absolute;mso-position-horizontal-relative:text;mso-position-vertical:absolute;mso-position-vertical-relative:text;mso-width-percent:0;mso-height-percent:0;mso-width-relative:margin;mso-height-relative:margin;v-text-anchor:top" o:gfxdata="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" fillcolor="white [3201]" strokecolor="yellow" strokeweight="3pt">
                 <v:textbox>
                   <w:txbxContent>
                     <w:p>
@@ -3667,7 +3671,7 @@
         <mc:AlternateContent>
           <mc:Choice Requires="wps">
             <w:drawing>
-              <wp:anchor distT="0" distB="0" distL="114300" distR="114300" simplePos="0" relativeHeight="251699200" behindDoc="0" locked="0" layoutInCell="1" allowOverlap="1" wp14:anchorId="1F8C5F66" wp14:editId="67348B24">
+              <wp:anchor distT="0" distB="0" distL="114300" distR="114300" simplePos="0" relativeHeight="251699200" behindDoc="0" locked="0" layoutInCell="1" allowOverlap="1" wp14:anchorId="049EAD79" wp14:editId="5671A391">
                 <wp:simplePos x="0" y="0"/>
                 <wp:positionH relativeFrom="column">
                   <wp:posOffset>3781620</wp:posOffset>
@@ -3747,7 +3751,7 @@
         <mc:AlternateContent>
           <mc:Choice Requires="wps">
             <w:drawing>
-              <wp:anchor distT="0" distB="0" distL="114300" distR="114300" simplePos="0" relativeHeight="251700224" behindDoc="0" locked="0" layoutInCell="1" allowOverlap="1" wp14:anchorId="65CAE208" wp14:editId="334E33B5">
+              <wp:anchor distT="0" distB="0" distL="114300" distR="114300" simplePos="0" relativeHeight="251700224" behindDoc="0" locked="0" layoutInCell="1" allowOverlap="1" wp14:anchorId="609CDCBF" wp14:editId="7CCD7AE0">
                 <wp:simplePos x="0" y="0"/>
                 <wp:positionH relativeFrom="column">
                   <wp:posOffset>5164943</wp:posOffset>
@@ -3818,7 +3822,7 @@
         <mc:AlternateContent>
           <mc:Choice Requires="wps">
             <w:drawing>
-              <wp:anchor distT="0" distB="0" distL="114300" distR="114300" simplePos="0" relativeHeight="251698176" behindDoc="0" locked="0" layoutInCell="1" allowOverlap="1" wp14:anchorId="5A2288AF" wp14:editId="79E28AEC">
+              <wp:anchor distT="0" distB="0" distL="114300" distR="114300" simplePos="0" relativeHeight="251698176" behindDoc="0" locked="0" layoutInCell="1" allowOverlap="1" wp14:anchorId="71EFEE5D" wp14:editId="1C9863E4">
                 <wp:simplePos x="0" y="0"/>
                 <wp:positionH relativeFrom="column">
                   <wp:posOffset>1718359</wp:posOffset>
@@ -3889,7 +3893,7 @@
         <mc:AlternateContent>
           <mc:Choice Requires="wps">
             <w:drawing>
-              <wp:anchor distT="0" distB="0" distL="114300" distR="114300" simplePos="0" relativeHeight="251697152" behindDoc="0" locked="0" layoutInCell="1" allowOverlap="1" wp14:anchorId="02F8686A" wp14:editId="0ECA548C">
+              <wp:anchor distT="0" distB="0" distL="114300" distR="114300" simplePos="0" relativeHeight="251697152" behindDoc="0" locked="0" layoutInCell="1" allowOverlap="1" wp14:anchorId="1D3CF048" wp14:editId="45DAB473">
                 <wp:simplePos x="0" y="0"/>
                 <wp:positionH relativeFrom="column">
                   <wp:posOffset>7486113</wp:posOffset>
@@ -3952,7 +3956,7 @@
           </mc:Choice>
           <mc:Fallback>
             <w:pict>
-              <v:shape w14:anchorId="02F8686A" id="Zone de texte 201" o:spid="_x0000_s1041" type="#_x0000_t202" style="position:absolute;margin-left:589.45pt;margin-top:1.95pt;width:96pt;height:57.25pt;z-index:251697152;visibility:visible;mso-wrap-style:square;mso-width-percent:0;mso-height-percent:0;mso-wrap-distance-left:9pt;mso-wrap-distance-top:0;mso-wrap-distance-right:9pt;mso-wrap-distance-bottom:0;mso-position-horizontal:absolute;mso-position-horizontal-relative:text;mso-position-vertical:absolute;mso-position-vertical-relative:text;mso-width-percent:0;mso-height-percent:0;mso-width-relative:margin;mso-height-relative:margin;v-text-anchor:top" o:gfxdata="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" fillcolor="white [3201]" strokecolor="#00b0f0" strokeweight="3pt">
+              <v:shape w14:anchorId="1D3CF048" id="Zone de texte 201" o:spid="_x0000_s1041" type="#_x0000_t202" style="position:absolute;margin-left:589.45pt;margin-top:1.95pt;width:96pt;height:57.25pt;z-index:251697152;visibility:visible;mso-wrap-style:square;mso-width-percent:0;mso-height-percent:0;mso-wrap-distance-left:9pt;mso-wrap-distance-top:0;mso-wrap-distance-right:9pt;mso-wrap-distance-bottom:0;mso-position-horizontal:absolute;mso-position-horizontal-relative:text;mso-position-vertical:absolute;mso-position-vertical-relative:text;mso-width-percent:0;mso-height-percent:0;mso-width-relative:margin;mso-height-relative:margin;v-text-anchor:top" o:gfxdata="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" fillcolor="white [3201]" strokecolor="#00b0f0" strokeweight="3pt">
                 <v:textbox>
                   <w:txbxContent>
                     <w:p>
@@ -3980,7 +3984,7 @@
         <mc:AlternateContent>
           <mc:Choice Requires="wps">
             <w:drawing>
-              <wp:anchor distT="0" distB="0" distL="114300" distR="114300" simplePos="0" relativeHeight="251701248" behindDoc="0" locked="0" layoutInCell="1" allowOverlap="1" wp14:anchorId="031A2E85" wp14:editId="1E775C84">
+              <wp:anchor distT="0" distB="0" distL="114300" distR="114300" simplePos="0" relativeHeight="251701248" behindDoc="0" locked="0" layoutInCell="1" allowOverlap="1" wp14:anchorId="724985C1" wp14:editId="099D1F20">
                 <wp:simplePos x="0" y="0"/>
                 <wp:positionH relativeFrom="column">
                   <wp:posOffset>6477928</wp:posOffset>
@@ -4056,7 +4060,7 @@
         <mc:AlternateContent>
           <mc:Choice Requires="wps">
             <w:drawing>
-              <wp:anchor distT="0" distB="0" distL="114300" distR="114300" simplePos="0" relativeHeight="251693056" behindDoc="0" locked="0" layoutInCell="1" allowOverlap="1" wp14:anchorId="6424F045" wp14:editId="7822805F">
+              <wp:anchor distT="0" distB="0" distL="114300" distR="114300" simplePos="0" relativeHeight="251693056" behindDoc="0" locked="0" layoutInCell="1" allowOverlap="1" wp14:anchorId="6BBFB237" wp14:editId="3424CC89">
                 <wp:simplePos x="0" y="0"/>
                 <wp:positionH relativeFrom="column">
                   <wp:posOffset>5458964</wp:posOffset>
@@ -4137,7 +4141,7 @@
         <mc:AlternateContent>
           <mc:Choice Requires="wps">
             <w:drawing>
-              <wp:anchor distT="0" distB="0" distL="114300" distR="114300" simplePos="0" relativeHeight="251692032" behindDoc="0" locked="0" layoutInCell="1" allowOverlap="1" wp14:anchorId="5EA3BFA2" wp14:editId="4AFBA542">
+              <wp:anchor distT="0" distB="0" distL="114300" distR="114300" simplePos="0" relativeHeight="251692032" behindDoc="0" locked="0" layoutInCell="1" allowOverlap="1" wp14:anchorId="02C7749F" wp14:editId="38D1AADD">
                 <wp:simplePos x="0" y="0"/>
                 <wp:positionH relativeFrom="column">
                   <wp:posOffset>4597115</wp:posOffset>
@@ -4218,7 +4222,7 @@
         <mc:AlternateContent>
           <mc:Choice Requires="wps">
             <w:drawing>
-              <wp:anchor distT="0" distB="0" distL="114300" distR="114300" simplePos="0" relativeHeight="251691008" behindDoc="0" locked="0" layoutInCell="1" allowOverlap="1" wp14:anchorId="32FFB509" wp14:editId="16D0EEDE">
+              <wp:anchor distT="0" distB="0" distL="114300" distR="114300" simplePos="0" relativeHeight="251691008" behindDoc="0" locked="0" layoutInCell="1" allowOverlap="1" wp14:anchorId="5E94B57B" wp14:editId="0A030E52">
                 <wp:simplePos x="0" y="0"/>
                 <wp:positionH relativeFrom="column">
                   <wp:posOffset>3829860</wp:posOffset>
@@ -4299,7 +4303,7 @@
         <mc:AlternateContent>
           <mc:Choice Requires="wps">
             <w:drawing>
-              <wp:anchor distT="0" distB="0" distL="114300" distR="114300" simplePos="0" relativeHeight="251689984" behindDoc="0" locked="0" layoutInCell="1" allowOverlap="1" wp14:anchorId="686870E5" wp14:editId="09BFEE84">
+              <wp:anchor distT="0" distB="0" distL="114300" distR="114300" simplePos="0" relativeHeight="251689984" behindDoc="0" locked="0" layoutInCell="1" allowOverlap="1" wp14:anchorId="32492313" wp14:editId="3AD36E16">
                 <wp:simplePos x="0" y="0"/>
                 <wp:positionH relativeFrom="column">
                   <wp:posOffset>3220260</wp:posOffset>
@@ -4375,7 +4379,7 @@
           <w:lang w:eastAsia="fr-FR"/>
         </w:rPr>
         <w:drawing>
-          <wp:inline distT="0" distB="0" distL="0" distR="0" wp14:anchorId="232DF1F5" wp14:editId="34A7F9BA">
+          <wp:inline distT="0" distB="0" distL="0" distR="0" wp14:anchorId="5C332831" wp14:editId="3199D6B7">
             <wp:extent cx="4126523" cy="3589805"/>
             <wp:effectExtent l="0" t="0" r="7620" b="0"/>
             <wp:docPr id="193" name="Image 193" descr="C:\Users\mathi\Desktop\Vivedex\vue_jeu.png"/>
@@ -4392,7 +4396,7 @@
                     </pic:cNvPicPr>
                   </pic:nvPicPr>
                   <pic:blipFill rotWithShape="1">
-                    <a:blip r:embed="rId12">
+                    <a:blip r:embed="rId13">
                       <a:extLst>
                         <a:ext uri="{28A0092B-C50C-407E-A947-70E740481C1C}">
                           <a14:useLocalDpi xmlns:a14="http://schemas.microsoft.com/office/drawing/2010/main" val="0"/>
@@ -4437,7 +4441,7 @@
         <mc:AlternateContent>
           <mc:Choice Requires="wps">
             <w:drawing>
-              <wp:anchor distT="0" distB="0" distL="114300" distR="114300" simplePos="0" relativeHeight="251707392" behindDoc="0" locked="0" layoutInCell="1" allowOverlap="1" wp14:anchorId="2B24377A" wp14:editId="2771142B">
+              <wp:anchor distT="0" distB="0" distL="114300" distR="114300" simplePos="0" relativeHeight="251707392" behindDoc="0" locked="0" layoutInCell="1" allowOverlap="1" wp14:anchorId="75CEE812" wp14:editId="1DA9E038">
                 <wp:simplePos x="0" y="0"/>
                 <wp:positionH relativeFrom="column">
                   <wp:posOffset>1872113</wp:posOffset>
@@ -4513,7 +4517,7 @@
         <mc:AlternateContent>
           <mc:Choice Requires="wps">
             <w:drawing>
-              <wp:anchor distT="0" distB="0" distL="114300" distR="114300" simplePos="0" relativeHeight="251704320" behindDoc="0" locked="0" layoutInCell="1" allowOverlap="1" wp14:anchorId="381F8F16" wp14:editId="2DC11430">
+              <wp:anchor distT="0" distB="0" distL="114300" distR="114300" simplePos="0" relativeHeight="251704320" behindDoc="0" locked="0" layoutInCell="1" allowOverlap="1" wp14:anchorId="190B8A8E" wp14:editId="6ACF24A1">
                 <wp:simplePos x="0" y="0"/>
                 <wp:positionH relativeFrom="column">
                   <wp:posOffset>1195572</wp:posOffset>
@@ -4570,7 +4574,7 @@
           </mc:Choice>
           <mc:Fallback>
             <w:pict>
-              <v:shape w14:anchorId="381F8F16" id="Zone de texte 225" o:spid="_x0000_s1042" type="#_x0000_t202" style="position:absolute;margin-left:94.15pt;margin-top:-48.55pt;width:156.85pt;height:46.75pt;z-index:251704320;visibility:visible;mso-wrap-style:square;mso-wrap-distance-left:9pt;mso-wrap-distance-top:0;mso-wrap-distance-right:9pt;mso-wrap-distance-bottom:0;mso-position-horizontal:absolute;mso-position-horizontal-relative:text;mso-position-vertical:absolute;mso-position-vertical-relative:text;v-text-anchor:top" o:gfxdata="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" fillcolor="white [3201]" strokecolor="#7030a0" strokeweight="3pt">
+              <v:shape w14:anchorId="190B8A8E" id="Zone de texte 225" o:spid="_x0000_s1042" type="#_x0000_t202" style="position:absolute;margin-left:94.15pt;margin-top:-48.55pt;width:156.85pt;height:46.75pt;z-index:251704320;visibility:visible;mso-wrap-style:square;mso-wrap-distance-left:9pt;mso-wrap-distance-top:0;mso-wrap-distance-right:9pt;mso-wrap-distance-bottom:0;mso-position-horizontal:absolute;mso-position-horizontal-relative:text;mso-position-vertical:absolute;mso-position-vertical-relative:text;v-text-anchor:top" o:gfxdata="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" fillcolor="white [3201]" strokecolor="#7030a0" strokeweight="3pt">
                 <v:textbox>
                   <w:txbxContent>
                     <w:p>
@@ -4595,7 +4599,7 @@
         <mc:AlternateContent>
           <mc:Choice Requires="wps">
             <w:drawing>
-              <wp:anchor distT="0" distB="0" distL="114300" distR="114300" simplePos="0" relativeHeight="251706368" behindDoc="0" locked="0" layoutInCell="1" allowOverlap="1" wp14:anchorId="63303D11" wp14:editId="4CA3A7E4">
+              <wp:anchor distT="0" distB="0" distL="114300" distR="114300" simplePos="0" relativeHeight="251706368" behindDoc="0" locked="0" layoutInCell="1" allowOverlap="1" wp14:anchorId="27BD136D" wp14:editId="1B9EF579">
                 <wp:simplePos x="0" y="0"/>
                 <wp:positionH relativeFrom="column">
                   <wp:posOffset>4597238</wp:posOffset>
@@ -4671,7 +4675,7 @@
         <mc:AlternateContent>
           <mc:Choice Requires="wps">
             <w:drawing>
-              <wp:anchor distT="0" distB="0" distL="114300" distR="114300" simplePos="0" relativeHeight="251702272" behindDoc="0" locked="0" layoutInCell="1" allowOverlap="1" wp14:anchorId="3D6CB330" wp14:editId="0E231EB8">
+              <wp:anchor distT="0" distB="0" distL="114300" distR="114300" simplePos="0" relativeHeight="251702272" behindDoc="0" locked="0" layoutInCell="1" allowOverlap="1" wp14:anchorId="3C3BD143" wp14:editId="5DD7DAEB">
                 <wp:simplePos x="0" y="0"/>
                 <wp:positionH relativeFrom="column">
                   <wp:posOffset>3778265</wp:posOffset>
@@ -4752,7 +4756,7 @@
         <mc:AlternateContent>
           <mc:Choice Requires="wps">
             <w:drawing>
-              <wp:anchor distT="0" distB="0" distL="114300" distR="114300" simplePos="0" relativeHeight="251703296" behindDoc="0" locked="0" layoutInCell="1" allowOverlap="1" wp14:anchorId="745E29FE" wp14:editId="5B7DFB78">
+              <wp:anchor distT="0" distB="0" distL="114300" distR="114300" simplePos="0" relativeHeight="251703296" behindDoc="0" locked="0" layoutInCell="1" allowOverlap="1" wp14:anchorId="3CF65292" wp14:editId="50CA85C7">
                 <wp:simplePos x="0" y="0"/>
                 <wp:positionH relativeFrom="column">
                   <wp:posOffset>1279879</wp:posOffset>
@@ -4833,7 +4837,7 @@
         <mc:AlternateContent>
           <mc:Choice Requires="wps">
             <w:drawing>
-              <wp:anchor distT="0" distB="0" distL="114300" distR="114300" simplePos="0" relativeHeight="251705344" behindDoc="0" locked="0" layoutInCell="1" allowOverlap="1" wp14:anchorId="0B2510B9" wp14:editId="27FF52CA">
+              <wp:anchor distT="0" distB="0" distL="114300" distR="114300" simplePos="0" relativeHeight="251705344" behindDoc="0" locked="0" layoutInCell="1" allowOverlap="1" wp14:anchorId="047AFBDD" wp14:editId="7D1CF538">
                 <wp:simplePos x="0" y="0"/>
                 <wp:positionH relativeFrom="column">
                   <wp:posOffset>6381041</wp:posOffset>
@@ -4890,7 +4894,7 @@
           </mc:Choice>
           <mc:Fallback>
             <w:pict>
-              <v:shape w14:anchorId="0B2510B9" id="Zone de texte 226" o:spid="_x0000_s1043" type="#_x0000_t202" style="position:absolute;margin-left:502.45pt;margin-top:71.35pt;width:108pt;height:75.3pt;z-index:251705344;visibility:visible;mso-wrap-style:square;mso-wrap-distance-left:9pt;mso-wrap-distance-top:0;mso-wrap-distance-right:9pt;mso-wrap-distance-bottom:0;mso-position-horizontal:absolute;mso-position-horizontal-relative:text;mso-position-vertical:absolute;mso-position-vertical-relative:text;v-text-anchor:top" o:gfxdata="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" fillcolor="white [3201]" strokecolor="#00b050" strokeweight="3pt">
+              <v:shape w14:anchorId="047AFBDD" id="Zone de texte 226" o:spid="_x0000_s1043" type="#_x0000_t202" style="position:absolute;margin-left:502.45pt;margin-top:71.35pt;width:108pt;height:75.3pt;z-index:251705344;visibility:visible;mso-wrap-style:square;mso-wrap-distance-left:9pt;mso-wrap-distance-top:0;mso-wrap-distance-right:9pt;mso-wrap-distance-bottom:0;mso-position-horizontal:absolute;mso-position-horizontal-relative:text;mso-position-vertical:absolute;mso-position-vertical-relative:text;v-text-anchor:top" o:gfxdata="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" fillcolor="white [3201]" strokecolor="#00b050" strokeweight="3pt">
                 <v:textbox>
                   <w:txbxContent>
                     <w:p>
@@ -4911,7 +4915,7 @@
           <w:lang w:eastAsia="fr-FR"/>
         </w:rPr>
         <w:drawing>
-          <wp:inline distT="0" distB="0" distL="0" distR="0" wp14:anchorId="0917D119" wp14:editId="71BD6B05">
+          <wp:inline distT="0" distB="0" distL="0" distR="0" wp14:anchorId="5AF85E6D" wp14:editId="054B69D2">
             <wp:extent cx="5443870" cy="4599858"/>
             <wp:effectExtent l="0" t="0" r="4445" b="0"/>
             <wp:docPr id="222" name="Image 222" descr="C:\Users\mathi\Desktop\Vivedex\musique_jeu.png"/>
@@ -4928,7 +4932,7 @@
                     </pic:cNvPicPr>
                   </pic:nvPicPr>
                   <pic:blipFill>
-                    <a:blip r:embed="rId13">
+                    <a:blip r:embed="rId14">
                       <a:extLst>
                         <a:ext uri="{28A0092B-C50C-407E-A947-70E740481C1C}">
                           <a14:useLocalDpi xmlns:a14="http://schemas.microsoft.com/office/drawing/2010/main" val="0"/>
@@ -4979,7 +4983,7 @@
         <mc:AlternateContent>
           <mc:Choice Requires="wps">
             <w:drawing>
-              <wp:anchor distT="0" distB="0" distL="114300" distR="114300" simplePos="0" relativeHeight="251715584" behindDoc="0" locked="0" layoutInCell="1" allowOverlap="1" wp14:anchorId="0ABF8ED6" wp14:editId="71D7707F">
+              <wp:anchor distT="0" distB="0" distL="114300" distR="114300" simplePos="0" relativeHeight="251715584" behindDoc="0" locked="0" layoutInCell="1" allowOverlap="1" wp14:anchorId="3927582F" wp14:editId="356ED413">
                 <wp:simplePos x="0" y="0"/>
                 <wp:positionH relativeFrom="margin">
                   <wp:posOffset>5760365</wp:posOffset>
@@ -5042,7 +5046,7 @@
           </mc:Choice>
           <mc:Fallback>
             <w:pict>
-              <v:shape w14:anchorId="0ABF8ED6" id="Zone de texte 233" o:spid="_x0000_s1044" type="#_x0000_t202" style="position:absolute;margin-left:453.55pt;margin-top:23.9pt;width:217pt;height:84.9pt;z-index:251715584;visibility:visible;mso-wrap-style:square;mso-width-percent:0;mso-height-percent:0;mso-wrap-distance-left:9pt;mso-wrap-distance-top:0;mso-wrap-distance-right:9pt;mso-wrap-distance-bottom:0;mso-position-horizontal:absolute;mso-position-horizontal-relative:margin;mso-position-vertical:absolute;mso-position-vertical-relative:text;mso-width-percent:0;mso-height-percent:0;mso-width-relative:margin;mso-height-relative:margin;v-text-anchor:top" o:gfxdata="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" fillcolor="white [3201]" strokecolor="#7030a0" strokeweight="3pt">
+              <v:shape w14:anchorId="3927582F" id="Zone de texte 233" o:spid="_x0000_s1044" type="#_x0000_t202" style="position:absolute;margin-left:453.55pt;margin-top:23.9pt;width:217pt;height:84.9pt;z-index:251715584;visibility:visible;mso-wrap-style:square;mso-width-percent:0;mso-height-percent:0;mso-wrap-distance-left:9pt;mso-wrap-distance-top:0;mso-wrap-distance-right:9pt;mso-wrap-distance-bottom:0;mso-position-horizontal:absolute;mso-position-horizontal-relative:margin;mso-position-vertical:absolute;mso-position-vertical-relative:text;mso-width-percent:0;mso-height-percent:0;mso-width-relative:margin;mso-height-relative:margin;v-text-anchor:top" o:gfxdata="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" fillcolor="white [3201]" strokecolor="#7030a0" strokeweight="3pt">
                 <v:textbox>
                   <w:txbxContent>
                     <w:p>
@@ -5066,7 +5070,7 @@
         <mc:AlternateContent>
           <mc:Choice Requires="wps">
             <w:drawing>
-              <wp:anchor distT="0" distB="0" distL="114300" distR="114300" simplePos="0" relativeHeight="251718656" behindDoc="0" locked="0" layoutInCell="1" allowOverlap="1" wp14:anchorId="7103A049" wp14:editId="3328FCF1">
+              <wp:anchor distT="0" distB="0" distL="114300" distR="114300" simplePos="0" relativeHeight="251718656" behindDoc="0" locked="0" layoutInCell="1" allowOverlap="1" wp14:anchorId="77CA9DF0" wp14:editId="3319F381">
                 <wp:simplePos x="0" y="0"/>
                 <wp:positionH relativeFrom="column">
                   <wp:posOffset>3034252</wp:posOffset>
@@ -5142,7 +5146,7 @@
         <mc:AlternateContent>
           <mc:Choice Requires="wps">
             <w:drawing>
-              <wp:anchor distT="0" distB="0" distL="114300" distR="114300" simplePos="0" relativeHeight="251717632" behindDoc="0" locked="0" layoutInCell="1" allowOverlap="1" wp14:anchorId="467C7D19" wp14:editId="30D7EFDD">
+              <wp:anchor distT="0" distB="0" distL="114300" distR="114300" simplePos="0" relativeHeight="251717632" behindDoc="0" locked="0" layoutInCell="1" allowOverlap="1" wp14:anchorId="059F6453" wp14:editId="4ED86A11">
                 <wp:simplePos x="0" y="0"/>
                 <wp:positionH relativeFrom="margin">
                   <wp:posOffset>3661572</wp:posOffset>
@@ -5219,7 +5223,7 @@
         <mc:AlternateContent>
           <mc:Choice Requires="wps">
             <w:drawing>
-              <wp:anchor distT="0" distB="0" distL="114300" distR="114300" simplePos="0" relativeHeight="251713536" behindDoc="0" locked="0" layoutInCell="1" allowOverlap="1" wp14:anchorId="6719CB92" wp14:editId="63A39B85">
+              <wp:anchor distT="0" distB="0" distL="114300" distR="114300" simplePos="0" relativeHeight="251713536" behindDoc="0" locked="0" layoutInCell="1" allowOverlap="1" wp14:anchorId="5F69E491" wp14:editId="7C727912">
                 <wp:simplePos x="0" y="0"/>
                 <wp:positionH relativeFrom="column">
                   <wp:posOffset>1120391</wp:posOffset>
@@ -5300,7 +5304,7 @@
         <mc:AlternateContent>
           <mc:Choice Requires="wps">
             <w:drawing>
-              <wp:anchor distT="0" distB="0" distL="114300" distR="114300" simplePos="0" relativeHeight="251714560" behindDoc="0" locked="0" layoutInCell="1" allowOverlap="1" wp14:anchorId="16922458" wp14:editId="7F891470">
+              <wp:anchor distT="0" distB="0" distL="114300" distR="114300" simplePos="0" relativeHeight="251714560" behindDoc="0" locked="0" layoutInCell="1" allowOverlap="1" wp14:anchorId="4E9BA50B" wp14:editId="44177A6D">
                 <wp:simplePos x="0" y="0"/>
                 <wp:positionH relativeFrom="column">
                   <wp:posOffset>1184186</wp:posOffset>
@@ -5381,7 +5385,7 @@
         <mc:AlternateContent>
           <mc:Choice Requires="wps">
             <w:drawing>
-              <wp:anchor distT="0" distB="0" distL="114300" distR="114300" simplePos="0" relativeHeight="251716608" behindDoc="0" locked="0" layoutInCell="1" allowOverlap="1" wp14:anchorId="48E21009" wp14:editId="238E1325">
+              <wp:anchor distT="0" distB="0" distL="114300" distR="114300" simplePos="0" relativeHeight="251716608" behindDoc="0" locked="0" layoutInCell="1" allowOverlap="1" wp14:anchorId="53C082DC" wp14:editId="1B6914E8">
                 <wp:simplePos x="0" y="0"/>
                 <wp:positionH relativeFrom="column">
                   <wp:posOffset>6366820</wp:posOffset>
@@ -5444,7 +5448,7 @@
           </mc:Choice>
           <mc:Fallback>
             <w:pict>
-              <v:shape w14:anchorId="48E21009" id="Zone de texte 234" o:spid="_x0000_s1045" type="#_x0000_t202" style="position:absolute;margin-left:501.3pt;margin-top:198pt;width:136.05pt;height:32.75pt;z-index:251716608;visibility:visible;mso-wrap-style:square;mso-width-percent:0;mso-height-percent:0;mso-wrap-distance-left:9pt;mso-wrap-distance-top:0;mso-wrap-distance-right:9pt;mso-wrap-distance-bottom:0;mso-position-horizontal:absolute;mso-position-horizontal-relative:text;mso-position-vertical:absolute;mso-position-vertical-relative:text;mso-width-percent:0;mso-height-percent:0;mso-width-relative:margin;mso-height-relative:margin;v-text-anchor:top" o:gfxdata="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" fillcolor="white [3201]" strokecolor="yellow" strokeweight="3pt">
+              <v:shape w14:anchorId="53C082DC" id="Zone de texte 234" o:spid="_x0000_s1045" type="#_x0000_t202" style="position:absolute;margin-left:501.3pt;margin-top:198pt;width:136.05pt;height:32.75pt;z-index:251716608;visibility:visible;mso-wrap-style:square;mso-width-percent:0;mso-height-percent:0;mso-wrap-distance-left:9pt;mso-wrap-distance-top:0;mso-wrap-distance-right:9pt;mso-wrap-distance-bottom:0;mso-position-horizontal:absolute;mso-position-horizontal-relative:text;mso-position-vertical:absolute;mso-position-vertical-relative:text;mso-width-percent:0;mso-height-percent:0;mso-width-relative:margin;mso-height-relative:margin;v-text-anchor:top" o:gfxdata="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" fillcolor="white [3201]" strokecolor="yellow" strokeweight="3pt">
                 <v:textbox>
                   <w:txbxContent>
                     <w:p>
@@ -5465,7 +5469,7 @@
           <w:lang w:eastAsia="fr-FR"/>
         </w:rPr>
         <w:drawing>
-          <wp:anchor distT="0" distB="0" distL="114300" distR="114300" simplePos="0" relativeHeight="251712512" behindDoc="0" locked="0" layoutInCell="1" allowOverlap="1" wp14:anchorId="1C813F2C" wp14:editId="25612E76">
+          <wp:anchor distT="0" distB="0" distL="114300" distR="114300" simplePos="0" relativeHeight="251712512" behindDoc="0" locked="0" layoutInCell="1" allowOverlap="1" wp14:anchorId="2953B9BC" wp14:editId="0C0936A5">
             <wp:simplePos x="0" y="0"/>
             <wp:positionH relativeFrom="margin">
               <wp:align>left</wp:align>
@@ -5490,7 +5494,7 @@
                     </pic:cNvPicPr>
                   </pic:nvPicPr>
                   <pic:blipFill>
-                    <a:blip r:embed="rId14">
+                    <a:blip r:embed="rId15">
                       <a:extLst>
                         <a:ext uri="{28A0092B-C50C-407E-A947-70E740481C1C}">
                           <a14:useLocalDpi xmlns:a14="http://schemas.microsoft.com/office/drawing/2010/main" val="0"/>
@@ -5565,16 +5569,102 @@
         <mc:AlternateContent>
           <mc:Choice Requires="wps">
             <w:drawing>
-              <wp:anchor distT="0" distB="0" distL="114300" distR="114300" simplePos="0" relativeHeight="251720704" behindDoc="0" locked="0" layoutInCell="1" allowOverlap="1" wp14:anchorId="7B4464A9" wp14:editId="09D6AF65">
+              <wp:anchor distT="0" distB="0" distL="114300" distR="114300" simplePos="0" relativeHeight="251753472" behindDoc="0" locked="0" layoutInCell="1" allowOverlap="1" wp14:anchorId="3856B03D" wp14:editId="3A49A306">
                 <wp:simplePos x="0" y="0"/>
                 <wp:positionH relativeFrom="column">
-                  <wp:posOffset>1398905</wp:posOffset>
+                  <wp:posOffset>3368345</wp:posOffset>
                 </wp:positionH>
                 <wp:positionV relativeFrom="paragraph">
-                  <wp:posOffset>1808260</wp:posOffset>
+                  <wp:posOffset>3523361</wp:posOffset>
                 </wp:positionV>
-                <wp:extent cx="2127250" cy="215900"/>
-                <wp:effectExtent l="19050" t="19050" r="25400" b="12700"/>
+                <wp:extent cx="1619555" cy="895350"/>
+                <wp:effectExtent l="19050" t="19050" r="19050" b="19050"/>
+                <wp:wrapNone/>
+                <wp:docPr id="20" name="Zone de texte 20"/>
+                <wp:cNvGraphicFramePr/>
+                <a:graphic xmlns:a="http://schemas.openxmlformats.org/drawingml/2006/main">
+                  <a:graphicData uri="http://schemas.microsoft.com/office/word/2010/wordprocessingShape">
+                    <wps:wsp>
+                      <wps:cNvSpPr txBox="1"/>
+                      <wps:spPr>
+                        <a:xfrm>
+                          <a:off x="0" y="0"/>
+                          <a:ext cx="1619555" cy="895350"/>
+                        </a:xfrm>
+                        <a:prstGeom prst="rect">
+                          <a:avLst/>
+                        </a:prstGeom>
+                        <a:solidFill>
+                          <a:schemeClr val="lt1"/>
+                        </a:solidFill>
+                        <a:ln w="38100">
+                          <a:solidFill>
+                            <a:srgbClr val="0070C0"/>
+                          </a:solidFill>
+                        </a:ln>
+                      </wps:spPr>
+                      <wps:txbx>
+                        <w:txbxContent>
+                          <w:p>
+                            <w:r>
+                              <w:t>Lorsque l’on clique sur le nom du jeu, on accède aux informations détaillées de ce dernier.</w:t>
+                            </w:r>
+                          </w:p>
+                        </w:txbxContent>
+                      </wps:txbx>
+                      <wps:bodyPr rot="0" spcFirstLastPara="0" vertOverflow="overflow" horzOverflow="overflow" vert="horz" wrap="square" lIns="91440" tIns="45720" rIns="91440" bIns="45720" numCol="1" spcCol="0" rtlCol="0" fromWordArt="0" anchor="t" anchorCtr="0" forceAA="0" compatLnSpc="1">
+                        <a:prstTxWarp prst="textNoShape">
+                          <a:avLst/>
+                        </a:prstTxWarp>
+                        <a:noAutofit/>
+                      </wps:bodyPr>
+                    </wps:wsp>
+                  </a:graphicData>
+                </a:graphic>
+                <wp14:sizeRelH relativeFrom="margin">
+                  <wp14:pctWidth>0</wp14:pctWidth>
+                </wp14:sizeRelH>
+                <wp14:sizeRelV relativeFrom="margin">
+                  <wp14:pctHeight>0</wp14:pctHeight>
+                </wp14:sizeRelV>
+              </wp:anchor>
+            </w:drawing>
+          </mc:Choice>
+          <mc:Fallback>
+            <w:pict>
+              <v:shape w14:anchorId="3856B03D" id="Zone de texte 20" o:spid="_x0000_s1046" type="#_x0000_t202" style="position:absolute;margin-left:265.2pt;margin-top:277.45pt;width:127.5pt;height:70.5pt;z-index:251753472;visibility:visible;mso-wrap-style:square;mso-width-percent:0;mso-height-percent:0;mso-wrap-distance-left:9pt;mso-wrap-distance-top:0;mso-wrap-distance-right:9pt;mso-wrap-distance-bottom:0;mso-position-horizontal:absolute;mso-position-horizontal-relative:text;mso-position-vertical:absolute;mso-position-vertical-relative:text;mso-width-percent:0;mso-height-percent:0;mso-width-relative:margin;mso-height-relative:margin;v-text-anchor:top" o:gfxdata="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" fillcolor="white [3201]" strokecolor="#0070c0" strokeweight="3pt">
+                <v:textbox>
+                  <w:txbxContent>
+                    <w:p>
+                      <w:r>
+                        <w:t>Lorsque l’on clique sur le nom du jeu, on accède aux informations détaillées de ce dernier.</w:t>
+                      </w:r>
+                    </w:p>
+                  </w:txbxContent>
+                </v:textbox>
+              </v:shape>
+            </w:pict>
+          </mc:Fallback>
+        </mc:AlternateContent>
+      </w:r>
+      <w:r>
+        <w:rPr>
+          <w:noProof/>
+          <w:lang w:eastAsia="fr-FR"/>
+        </w:rPr>
+        <mc:AlternateContent>
+          <mc:Choice Requires="wps">
+            <w:drawing>
+              <wp:anchor distT="0" distB="0" distL="114300" distR="114300" simplePos="0" relativeHeight="251720704" behindDoc="0" locked="0" layoutInCell="1" allowOverlap="1" wp14:anchorId="58820725" wp14:editId="23456001">
+                <wp:simplePos x="0" y="0"/>
+                <wp:positionH relativeFrom="column">
+                  <wp:posOffset>1400962</wp:posOffset>
+                </wp:positionH>
+                <wp:positionV relativeFrom="paragraph">
+                  <wp:posOffset>1774165</wp:posOffset>
+                </wp:positionV>
+                <wp:extent cx="1107491" cy="215900"/>
+                <wp:effectExtent l="19050" t="19050" r="16510" b="12700"/>
                 <wp:wrapNone/>
                 <wp:docPr id="13" name="Rectangle 13"/>
                 <wp:cNvGraphicFramePr/>
@@ -5585,7 +5675,7 @@
                       <wps:spPr>
                         <a:xfrm>
                           <a:off x="0" y="0"/>
-                          <a:ext cx="2127250" cy="215900"/>
+                          <a:ext cx="1107491" cy="215900"/>
                         </a:xfrm>
                         <a:prstGeom prst="rect">
                           <a:avLst/>
@@ -5622,12 +5712,15 @@
                     </wps:wsp>
                   </a:graphicData>
                 </a:graphic>
+                <wp14:sizeRelH relativeFrom="margin">
+                  <wp14:pctWidth>0</wp14:pctWidth>
+                </wp14:sizeRelH>
               </wp:anchor>
             </w:drawing>
           </mc:Choice>
           <mc:Fallback>
             <w:pict>
-              <v:rect w14:anchorId="05511E60" id="Rectangle 13" o:spid="_x0000_s1026" style="position:absolute;margin-left:110.15pt;margin-top:142.4pt;width:167.5pt;height:17pt;z-index:251720704;visibility:visible;mso-wrap-style:square;mso-wrap-distance-left:9pt;mso-wrap-distance-top:0;mso-wrap-distance-right:9pt;mso-wrap-distance-bottom:0;mso-position-horizontal:absolute;mso-position-horizontal-relative:text;mso-position-vertical:absolute;mso-position-vertical-relative:text;v-text-anchor:middle" o:gfxdata="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" filled="f" strokecolor="#0070c0" strokeweight="3pt"/>
+              <v:rect w14:anchorId="5D53D733" id="Rectangle 13" o:spid="_x0000_s1026" style="position:absolute;margin-left:110.3pt;margin-top:139.7pt;width:87.2pt;height:17pt;z-index:251720704;visibility:visible;mso-wrap-style:square;mso-width-percent:0;mso-wrap-distance-left:9pt;mso-wrap-distance-top:0;mso-wrap-distance-right:9pt;mso-wrap-distance-bottom:0;mso-position-horizontal:absolute;mso-position-horizontal-relative:text;mso-position-vertical:absolute;mso-position-vertical-relative:text;mso-width-percent:0;mso-width-relative:margin;v-text-anchor:middle" o:gfxdata="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" filled="f" strokecolor="#0070c0" strokeweight="3pt"/>
             </w:pict>
           </mc:Fallback>
         </mc:AlternateContent>
@@ -5640,13 +5733,13 @@
         <mc:AlternateContent>
           <mc:Choice Requires="wps">
             <w:drawing>
-              <wp:anchor distT="0" distB="0" distL="114300" distR="114300" simplePos="0" relativeHeight="251721728" behindDoc="0" locked="0" layoutInCell="1" allowOverlap="1" wp14:anchorId="0C135CE2" wp14:editId="5DDEFD80">
+              <wp:anchor distT="0" distB="0" distL="114300" distR="114300" simplePos="0" relativeHeight="251721728" behindDoc="0" locked="0" layoutInCell="1" allowOverlap="1" wp14:anchorId="6484EF1E" wp14:editId="5D1530AA">
                 <wp:simplePos x="0" y="0"/>
                 <wp:positionH relativeFrom="column">
-                  <wp:posOffset>3602355</wp:posOffset>
+                  <wp:posOffset>3661410</wp:posOffset>
                 </wp:positionH>
                 <wp:positionV relativeFrom="paragraph">
-                  <wp:posOffset>1964055</wp:posOffset>
+                  <wp:posOffset>1796110</wp:posOffset>
                 </wp:positionV>
                 <wp:extent cx="1003300" cy="69850"/>
                 <wp:effectExtent l="19050" t="95250" r="0" b="63500"/>
@@ -5695,7 +5788,7 @@
           </mc:Choice>
           <mc:Fallback>
             <w:pict>
-              <v:shape w14:anchorId="214561D7" id="Connecteur droit avec flèche 14" o:spid="_x0000_s1026" type="#_x0000_t32" style="position:absolute;margin-left:283.65pt;margin-top:154.65pt;width:79pt;height:5.5pt;flip:y;z-index:251721728;visibility:visible;mso-wrap-style:square;mso-wrap-distance-left:9pt;mso-wrap-distance-top:0;mso-wrap-distance-right:9pt;mso-wrap-distance-bottom:0;mso-position-horizontal:absolute;mso-position-horizontal-relative:text;mso-position-vertical:absolute;mso-position-vertical-relative:text" o:gfxdata="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" strokecolor="#0070c0" strokeweight="3pt">
+              <v:shape w14:anchorId="6BD8C3A0" id="Connecteur droit avec flèche 14" o:spid="_x0000_s1026" type="#_x0000_t32" style="position:absolute;margin-left:288.3pt;margin-top:141.45pt;width:79pt;height:5.5pt;flip:y;z-index:251721728;visibility:visible;mso-wrap-style:square;mso-wrap-distance-left:9pt;mso-wrap-distance-top:0;mso-wrap-distance-right:9pt;mso-wrap-distance-bottom:0;mso-position-horizontal:absolute;mso-position-horizontal-relative:text;mso-position-vertical:absolute;mso-position-vertical-relative:text" o:gfxdata="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" strokecolor="#0070c0" strokeweight="3pt">
                 <v:stroke endarrow="block" joinstyle="miter"/>
               </v:shape>
             </w:pict>
@@ -5708,7 +5801,7 @@
           <w:lang w:eastAsia="fr-FR"/>
         </w:rPr>
         <w:drawing>
-          <wp:inline distT="0" distB="0" distL="0" distR="0" wp14:anchorId="4EB00891" wp14:editId="5245802F">
+          <wp:inline distT="0" distB="0" distL="0" distR="0" wp14:anchorId="6627BA05" wp14:editId="1D183566">
             <wp:extent cx="3805113" cy="3307883"/>
             <wp:effectExtent l="0" t="0" r="5080" b="6985"/>
             <wp:docPr id="11" name="Image 11" descr="C:\Users\mathi\Desktop\Vivedex\page_accueil.png"/>
@@ -5725,7 +5818,7 @@
                     </pic:cNvPicPr>
                   </pic:nvPicPr>
                   <pic:blipFill>
-                    <a:blip r:embed="rId10">
+                    <a:blip r:embed="rId11">
                       <a:extLst>
                         <a:ext uri="{28A0092B-C50C-407E-A947-70E740481C1C}">
                           <a14:useLocalDpi xmlns:a14="http://schemas.microsoft.com/office/drawing/2010/main" val="0"/>
@@ -5769,7 +5862,7 @@
           <w:lang w:eastAsia="fr-FR"/>
         </w:rPr>
         <w:drawing>
-          <wp:inline distT="0" distB="0" distL="0" distR="0" wp14:anchorId="4F537F4A" wp14:editId="51470928">
+          <wp:inline distT="0" distB="0" distL="0" distR="0" wp14:anchorId="44C54CE4" wp14:editId="6023A191">
             <wp:extent cx="3957955" cy="3528913"/>
             <wp:effectExtent l="0" t="0" r="4445" b="0"/>
             <wp:docPr id="12" name="Image 12" descr="C:\Users\mathi\Desktop\Vivedex\vue_jeu.png"/>
@@ -5786,7 +5879,7 @@
                     </pic:cNvPicPr>
                   </pic:nvPicPr>
                   <pic:blipFill rotWithShape="1">
-                    <a:blip r:embed="rId12">
+                    <a:blip r:embed="rId13">
                       <a:extLst>
                         <a:ext uri="{28A0092B-C50C-407E-A947-70E740481C1C}">
                           <a14:useLocalDpi xmlns:a14="http://schemas.microsoft.com/office/drawing/2010/main" val="0"/>
@@ -5840,7 +5933,7 @@
         <mc:AlternateContent>
           <mc:Choice Requires="wps">
             <w:drawing>
-              <wp:anchor distT="0" distB="0" distL="114300" distR="114300" simplePos="0" relativeHeight="251727872" behindDoc="0" locked="0" layoutInCell="1" allowOverlap="1" wp14:anchorId="2D37241E" wp14:editId="37714B8C">
+              <wp:anchor distT="0" distB="0" distL="114300" distR="114300" simplePos="0" relativeHeight="251727872" behindDoc="0" locked="0" layoutInCell="1" allowOverlap="1" wp14:anchorId="51FA103E" wp14:editId="014DE8D4">
                 <wp:simplePos x="0" y="0"/>
                 <wp:positionH relativeFrom="column">
                   <wp:posOffset>192405</wp:posOffset>
@@ -5903,7 +5996,7 @@
           </mc:Choice>
           <mc:Fallback>
             <w:pict>
-              <v:shape w14:anchorId="2D37241E" id="Zone de texte 252" o:spid="_x0000_s1046" type="#_x0000_t202" style="position:absolute;left:0;text-align:left;margin-left:15.15pt;margin-top:-.85pt;width:129pt;height:117pt;z-index:251727872;visibility:visible;mso-wrap-style:square;mso-width-percent:0;mso-height-percent:0;mso-wrap-distance-left:9pt;mso-wrap-distance-top:0;mso-wrap-distance-right:9pt;mso-wrap-distance-bottom:0;mso-position-horizontal:absolute;mso-position-horizontal-relative:text;mso-position-vertical:absolute;mso-position-vertical-relative:text;mso-width-percent:0;mso-height-percent:0;mso-width-relative:margin;mso-height-relative:margin;v-text-anchor:top" o:gfxdata="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" fillcolor="white [3201]" strokecolor="#92d050" strokeweight="3pt">
+              <v:shape w14:anchorId="51FA103E" id="Zone de texte 252" o:spid="_x0000_s1047" type="#_x0000_t202" style="position:absolute;left:0;text-align:left;margin-left:15.15pt;margin-top:-.85pt;width:129pt;height:117pt;z-index:251727872;visibility:visible;mso-wrap-style:square;mso-width-percent:0;mso-height-percent:0;mso-wrap-distance-left:9pt;mso-wrap-distance-top:0;mso-wrap-distance-right:9pt;mso-wrap-distance-bottom:0;mso-position-horizontal:absolute;mso-position-horizontal-relative:text;mso-position-vertical:absolute;mso-position-vertical-relative:text;mso-width-percent:0;mso-height-percent:0;mso-width-relative:margin;mso-height-relative:margin;v-text-anchor:top" o:gfxdata="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" fillcolor="white [3201]" strokecolor="#92d050" strokeweight="3pt">
                 <v:textbox>
                   <w:txbxContent>
                     <w:p>
@@ -5926,7 +6019,7 @@
         <mc:AlternateContent>
           <mc:Choice Requires="wps">
             <w:drawing>
-              <wp:anchor distT="0" distB="0" distL="114300" distR="114300" simplePos="0" relativeHeight="251726848" behindDoc="0" locked="0" layoutInCell="1" allowOverlap="1" wp14:anchorId="106BF9A0" wp14:editId="195438B5">
+              <wp:anchor distT="0" distB="0" distL="114300" distR="114300" simplePos="0" relativeHeight="251726848" behindDoc="0" locked="0" layoutInCell="1" allowOverlap="1" wp14:anchorId="24E9B960" wp14:editId="35795FBC">
                 <wp:simplePos x="0" y="0"/>
                 <wp:positionH relativeFrom="column">
                   <wp:posOffset>1945005</wp:posOffset>
@@ -5998,7 +6091,7 @@
         <mc:AlternateContent>
           <mc:Choice Requires="wps">
             <w:drawing>
-              <wp:anchor distT="0" distB="0" distL="114300" distR="114300" simplePos="0" relativeHeight="251724800" behindDoc="0" locked="0" layoutInCell="1" allowOverlap="1" wp14:anchorId="4F103977" wp14:editId="3C796F89">
+              <wp:anchor distT="0" distB="0" distL="114300" distR="114300" simplePos="0" relativeHeight="251724800" behindDoc="0" locked="0" layoutInCell="1" allowOverlap="1" wp14:anchorId="0C5A75B2" wp14:editId="0561E6EA">
                 <wp:simplePos x="0" y="0"/>
                 <wp:positionH relativeFrom="column">
                   <wp:posOffset>5932805</wp:posOffset>
@@ -6076,7 +6169,7 @@
         <mc:AlternateContent>
           <mc:Choice Requires="wps">
             <w:drawing>
-              <wp:anchor distT="0" distB="0" distL="114300" distR="114300" simplePos="0" relativeHeight="251723776" behindDoc="0" locked="0" layoutInCell="1" allowOverlap="1" wp14:anchorId="19B8A46D" wp14:editId="5B88B247">
+              <wp:anchor distT="0" distB="0" distL="114300" distR="114300" simplePos="0" relativeHeight="251723776" behindDoc="0" locked="0" layoutInCell="1" allowOverlap="1" wp14:anchorId="17E449CB" wp14:editId="2BEFBFB9">
                 <wp:simplePos x="0" y="0"/>
                 <wp:positionH relativeFrom="column">
                   <wp:posOffset>4497705</wp:posOffset>
@@ -6151,7 +6244,7 @@
         <mc:AlternateContent>
           <mc:Choice Requires="wps">
             <w:drawing>
-              <wp:anchor distT="0" distB="0" distL="114300" distR="114300" simplePos="0" relativeHeight="251722752" behindDoc="0" locked="0" layoutInCell="1" allowOverlap="1" wp14:anchorId="262C2EFA" wp14:editId="0812F6DA">
+              <wp:anchor distT="0" distB="0" distL="114300" distR="114300" simplePos="0" relativeHeight="251722752" behindDoc="0" locked="0" layoutInCell="1" allowOverlap="1" wp14:anchorId="279AE0EB" wp14:editId="7BB3607F">
                 <wp:simplePos x="0" y="0"/>
                 <wp:positionH relativeFrom="column">
                   <wp:posOffset>3761105</wp:posOffset>
@@ -6224,7 +6317,7 @@
           <w:lang w:eastAsia="fr-FR"/>
         </w:rPr>
         <w:drawing>
-          <wp:inline distT="0" distB="0" distL="0" distR="0" wp14:anchorId="5A94CE5A" wp14:editId="19BD45A3">
+          <wp:inline distT="0" distB="0" distL="0" distR="0" wp14:anchorId="2B89F321" wp14:editId="664110BA">
             <wp:extent cx="2933700" cy="2546838"/>
             <wp:effectExtent l="0" t="0" r="0" b="6350"/>
             <wp:docPr id="244" name="Image 244" descr="C:\Users\mathi\Desktop\Vivedex\page_accueil.png"/>
@@ -6241,7 +6334,7 @@
                     </pic:cNvPicPr>
                   </pic:nvPicPr>
                   <pic:blipFill>
-                    <a:blip r:embed="rId10" cstate="print">
+                    <a:blip r:embed="rId11" cstate="print">
                       <a:extLst>
                         <a:ext uri="{28A0092B-C50C-407E-A947-70E740481C1C}">
                           <a14:useLocalDpi xmlns:a14="http://schemas.microsoft.com/office/drawing/2010/main" val="0"/>
@@ -6282,7 +6375,7 @@
         <mc:AlternateContent>
           <mc:Choice Requires="wps">
             <w:drawing>
-              <wp:anchor distT="0" distB="0" distL="114300" distR="114300" simplePos="0" relativeHeight="251725824" behindDoc="0" locked="0" layoutInCell="1" allowOverlap="1" wp14:anchorId="0D254A1F" wp14:editId="6A993ACF">
+              <wp:anchor distT="0" distB="0" distL="114300" distR="114300" simplePos="0" relativeHeight="251725824" behindDoc="0" locked="0" layoutInCell="1" allowOverlap="1" wp14:anchorId="692BA44E" wp14:editId="4A4B4463">
                 <wp:simplePos x="0" y="0"/>
                 <wp:positionH relativeFrom="column">
                   <wp:posOffset>7374255</wp:posOffset>
@@ -6342,7 +6435,7 @@
           </mc:Choice>
           <mc:Fallback>
             <w:pict>
-              <v:shape w14:anchorId="0D254A1F" id="Zone de texte 250" o:spid="_x0000_s1047" type="#_x0000_t202" style="position:absolute;margin-left:580.65pt;margin-top:85.1pt;width:109pt;height:58.5pt;z-index:251725824;visibility:visible;mso-wrap-style:square;mso-height-percent:0;mso-wrap-distance-left:9pt;mso-wrap-distance-top:0;mso-wrap-distance-right:9pt;mso-wrap-distance-bottom:0;mso-position-horizontal:absolute;mso-position-horizontal-relative:text;mso-position-vertical:absolute;mso-position-vertical-relative:text;mso-height-percent:0;mso-height-relative:margin;v-text-anchor:top" o:gfxdata="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" fillcolor="white [3201]" strokecolor="red" strokeweight="3pt">
+              <v:shape w14:anchorId="692BA44E" id="Zone de texte 250" o:spid="_x0000_s1048" type="#_x0000_t202" style="position:absolute;margin-left:580.65pt;margin-top:85.1pt;width:109pt;height:58.5pt;z-index:251725824;visibility:visible;mso-wrap-style:square;mso-height-percent:0;mso-wrap-distance-left:9pt;mso-wrap-distance-top:0;mso-wrap-distance-right:9pt;mso-wrap-distance-bottom:0;mso-position-horizontal:absolute;mso-position-horizontal-relative:text;mso-position-vertical:absolute;mso-position-vertical-relative:text;mso-height-percent:0;mso-height-relative:margin;v-text-anchor:top" o:gfxdata="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" fillcolor="white [3201]" strokecolor="red" strokeweight="3pt">
                 <v:textbox>
                   <w:txbxContent>
                     <w:p>
@@ -6363,7 +6456,7 @@
           <w:lang w:eastAsia="fr-FR"/>
         </w:rPr>
         <w:drawing>
-          <wp:inline distT="0" distB="0" distL="0" distR="0" wp14:anchorId="13721635" wp14:editId="1ACA9E29">
+          <wp:inline distT="0" distB="0" distL="0" distR="0" wp14:anchorId="448B7410" wp14:editId="34F06B72">
             <wp:extent cx="2749550" cy="2386972"/>
             <wp:effectExtent l="0" t="0" r="0" b="0"/>
             <wp:docPr id="245" name="Image 245" descr="C:\Users\mathi\Desktop\Vivedex\page_accueil.png"/>
@@ -6380,7 +6473,7 @@
                     </pic:cNvPicPr>
                   </pic:nvPicPr>
                   <pic:blipFill>
-                    <a:blip r:embed="rId10" cstate="print">
+                    <a:blip r:embed="rId11" cstate="print">
                       <a:extLst>
                         <a:ext uri="{28A0092B-C50C-407E-A947-70E740481C1C}">
                           <a14:useLocalDpi xmlns:a14="http://schemas.microsoft.com/office/drawing/2010/main" val="0"/>
@@ -6420,7 +6513,7 @@
           <w:lang w:eastAsia="fr-FR"/>
         </w:rPr>
         <w:drawing>
-          <wp:inline distT="0" distB="0" distL="0" distR="0" wp14:anchorId="6A22597E" wp14:editId="42D0255E">
+          <wp:inline distT="0" distB="0" distL="0" distR="0" wp14:anchorId="0656C1E5" wp14:editId="49591AA0">
             <wp:extent cx="2749550" cy="2386972"/>
             <wp:effectExtent l="0" t="0" r="0" b="0"/>
             <wp:docPr id="46" name="Image 46" descr="C:\Users\mathi\Desktop\Vivedex\page_accueil.png"/>
@@ -6437,7 +6530,7 @@
                     </pic:cNvPicPr>
                   </pic:nvPicPr>
                   <pic:blipFill>
-                    <a:blip r:embed="rId10" cstate="print">
+                    <a:blip r:embed="rId11" cstate="print">
                       <a:extLst>
                         <a:ext uri="{28A0092B-C50C-407E-A947-70E740481C1C}">
                           <a14:useLocalDpi xmlns:a14="http://schemas.microsoft.com/office/drawing/2010/main" val="0"/>
@@ -6484,13 +6577,13 @@
         <mc:AlternateContent>
           <mc:Choice Requires="wps">
             <w:drawing>
-              <wp:anchor distT="0" distB="0" distL="114300" distR="114300" simplePos="0" relativeHeight="251730944" behindDoc="0" locked="0" layoutInCell="1" allowOverlap="1" wp14:anchorId="463664E2" wp14:editId="2FC914DC">
+              <wp:anchor distT="0" distB="0" distL="114300" distR="114300" simplePos="0" relativeHeight="251730944" behindDoc="0" locked="0" layoutInCell="1" allowOverlap="1" wp14:anchorId="7A5F3AF2" wp14:editId="712E3BAB">
                 <wp:simplePos x="0" y="0"/>
                 <wp:positionH relativeFrom="column">
-                  <wp:posOffset>2800335</wp:posOffset>
+                  <wp:posOffset>2738755</wp:posOffset>
                 </wp:positionH>
                 <wp:positionV relativeFrom="paragraph">
-                  <wp:posOffset>-283107</wp:posOffset>
+                  <wp:posOffset>-301320</wp:posOffset>
                 </wp:positionV>
                 <wp:extent cx="2275368" cy="584791"/>
                 <wp:effectExtent l="19050" t="19050" r="0" b="44450"/>
@@ -6602,7 +6695,7 @@
           </mc:Choice>
           <mc:Fallback>
             <w:pict>
-              <v:shape w14:anchorId="28CB7139" id="Forme libre 30" o:spid="_x0000_s1026" style="position:absolute;margin-left:220.5pt;margin-top:-22.3pt;width:179.15pt;height:46.05pt;z-index:251730944;visibility:visible;mso-wrap-style:square;mso-width-percent:0;mso-height-percent:0;mso-wrap-distance-left:9pt;mso-wrap-distance-top:0;mso-wrap-distance-right:9pt;mso-wrap-distance-bottom:0;mso-position-horizontal:absolute;mso-position-horizontal-relative:text;mso-position-vertical:absolute;mso-position-vertical-relative:text;mso-width-percent:0;mso-height-percent:0;mso-width-relative:margin;mso-height-relative:margin;v-text-anchor:middle" coordsize="2839028,608036" o:gfxdata="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" path="m,371640c164041,171615,328083,-28410,774700,3340v446617,31750,1579033,463550,1905000,558800c3005667,657390,2730500,574840,2730500,574840e" filled="f" strokecolor="#92d050" strokeweight="3pt">
+              <v:shape w14:anchorId="34A0DD63" id="Forme libre 30" o:spid="_x0000_s1026" style="position:absolute;margin-left:215.65pt;margin-top:-23.75pt;width:179.15pt;height:46.05pt;z-index:251730944;visibility:visible;mso-wrap-style:square;mso-width-percent:0;mso-height-percent:0;mso-wrap-distance-left:9pt;mso-wrap-distance-top:0;mso-wrap-distance-right:9pt;mso-wrap-distance-bottom:0;mso-position-horizontal:absolute;mso-position-horizontal-relative:text;mso-position-vertical:absolute;mso-position-vertical-relative:text;mso-width-percent:0;mso-height-percent:0;mso-width-relative:margin;mso-height-relative:margin;v-text-anchor:middle" coordsize="2839028,608036" o:gfxdata="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" path="m,371640c164041,171615,328083,-28410,774700,3340v446617,31750,1579033,463550,1905000,558800c3005667,657390,2730500,574840,2730500,574840e" filled="f" strokecolor="#92d050" strokeweight="3pt">
                 <v:stroke endarrow="block" joinstyle="miter"/>
                 <v:path arrowok="t" o:connecttype="custom" o:connectlocs="0,357432;620891,3212;2147673,540650;2188387,552864" o:connectangles="0,0,0,0"/>
               </v:shape>
@@ -6616,7 +6709,7 @@
           <w:lang w:eastAsia="fr-FR"/>
         </w:rPr>
         <w:drawing>
-          <wp:anchor distT="0" distB="0" distL="114300" distR="114300" simplePos="0" relativeHeight="251728896" behindDoc="1" locked="0" layoutInCell="1" allowOverlap="1" wp14:anchorId="5031FED5" wp14:editId="290A1316">
+          <wp:anchor distT="0" distB="0" distL="114300" distR="114300" simplePos="0" relativeHeight="251728896" behindDoc="1" locked="0" layoutInCell="1" allowOverlap="1" wp14:anchorId="752408F4" wp14:editId="0278637E">
             <wp:simplePos x="0" y="0"/>
             <wp:positionH relativeFrom="margin">
               <wp:align>left</wp:align>
@@ -6641,7 +6734,7 @@
                     </pic:cNvPicPr>
                   </pic:nvPicPr>
                   <pic:blipFill>
-                    <a:blip r:embed="rId10" cstate="print">
+                    <a:blip r:embed="rId11" cstate="print">
                       <a:extLst>
                         <a:ext uri="{28A0092B-C50C-407E-A947-70E740481C1C}">
                           <a14:useLocalDpi xmlns:a14="http://schemas.microsoft.com/office/drawing/2010/main" val="0"/>
@@ -6688,7 +6781,88 @@
         <mc:AlternateContent>
           <mc:Choice Requires="wps">
             <w:drawing>
-              <wp:anchor distT="0" distB="0" distL="114300" distR="114300" simplePos="0" relativeHeight="251731968" behindDoc="0" locked="0" layoutInCell="1" allowOverlap="1" wp14:anchorId="028B0771" wp14:editId="2AA9225D">
+              <wp:anchor distT="0" distB="0" distL="114300" distR="114300" simplePos="0" relativeHeight="251729920" behindDoc="0" locked="0" layoutInCell="1" allowOverlap="1" wp14:anchorId="6B8FF8D0" wp14:editId="1B5B341B">
+                <wp:simplePos x="0" y="0"/>
+                <wp:positionH relativeFrom="column">
+                  <wp:posOffset>2556764</wp:posOffset>
+                </wp:positionH>
+                <wp:positionV relativeFrom="paragraph">
+                  <wp:posOffset>123241</wp:posOffset>
+                </wp:positionV>
+                <wp:extent cx="322630" cy="323012"/>
+                <wp:effectExtent l="19050" t="19050" r="20320" b="20320"/>
+                <wp:wrapNone/>
+                <wp:docPr id="7" name="Rectangle 7"/>
+                <wp:cNvGraphicFramePr/>
+                <a:graphic xmlns:a="http://schemas.openxmlformats.org/drawingml/2006/main">
+                  <a:graphicData uri="http://schemas.microsoft.com/office/word/2010/wordprocessingShape">
+                    <wps:wsp>
+                      <wps:cNvSpPr/>
+                      <wps:spPr>
+                        <a:xfrm>
+                          <a:off x="0" y="0"/>
+                          <a:ext cx="322630" cy="323012"/>
+                        </a:xfrm>
+                        <a:prstGeom prst="rect">
+                          <a:avLst/>
+                        </a:prstGeom>
+                        <a:noFill/>
+                        <a:ln w="38100">
+                          <a:solidFill>
+                            <a:srgbClr val="92D050"/>
+                          </a:solidFill>
+                        </a:ln>
+                      </wps:spPr>
+                      <wps:style>
+                        <a:lnRef idx="2">
+                          <a:schemeClr val="accent1">
+                            <a:shade val="50000"/>
+                          </a:schemeClr>
+                        </a:lnRef>
+                        <a:fillRef idx="1">
+                          <a:schemeClr val="accent1"/>
+                        </a:fillRef>
+                        <a:effectRef idx="0">
+                          <a:schemeClr val="accent1"/>
+                        </a:effectRef>
+                        <a:fontRef idx="minor">
+                          <a:schemeClr val="lt1"/>
+                        </a:fontRef>
+                      </wps:style>
+                      <wps:bodyPr rot="0" spcFirstLastPara="0" vertOverflow="overflow" horzOverflow="overflow" vert="horz" wrap="square" lIns="91440" tIns="45720" rIns="91440" bIns="45720" numCol="1" spcCol="0" rtlCol="0" fromWordArt="0" anchor="ctr" anchorCtr="0" forceAA="0" compatLnSpc="1">
+                        <a:prstTxWarp prst="textNoShape">
+                          <a:avLst/>
+                        </a:prstTxWarp>
+                        <a:noAutofit/>
+                      </wps:bodyPr>
+                    </wps:wsp>
+                  </a:graphicData>
+                </a:graphic>
+                <wp14:sizeRelH relativeFrom="margin">
+                  <wp14:pctWidth>0</wp14:pctWidth>
+                </wp14:sizeRelH>
+                <wp14:sizeRelV relativeFrom="margin">
+                  <wp14:pctHeight>0</wp14:pctHeight>
+                </wp14:sizeRelV>
+              </wp:anchor>
+            </w:drawing>
+          </mc:Choice>
+          <mc:Fallback>
+            <w:pict>
+              <v:rect w14:anchorId="7FECC958" id="Rectangle 7" o:spid="_x0000_s1026" style="position:absolute;margin-left:201.3pt;margin-top:9.7pt;width:25.4pt;height:25.45pt;z-index:251729920;visibility:visible;mso-wrap-style:square;mso-width-percent:0;mso-height-percent:0;mso-wrap-distance-left:9pt;mso-wrap-distance-top:0;mso-wrap-distance-right:9pt;mso-wrap-distance-bottom:0;mso-position-horizontal:absolute;mso-position-horizontal-relative:text;mso-position-vertical:absolute;mso-position-vertical-relative:text;mso-width-percent:0;mso-height-percent:0;mso-width-relative:margin;mso-height-relative:margin;v-text-anchor:middle" o:gfxdata="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" filled="f" strokecolor="#92d050" strokeweight="3pt"/>
+            </w:pict>
+          </mc:Fallback>
+        </mc:AlternateContent>
+      </w:r>
+      <w:r>
+        <w:rPr>
+          <w:noProof/>
+          <w:lang w:eastAsia="fr-FR"/>
+        </w:rPr>
+        <mc:AlternateContent>
+          <mc:Choice Requires="wps">
+            <w:drawing>
+              <wp:anchor distT="0" distB="0" distL="114300" distR="114300" simplePos="0" relativeHeight="251731968" behindDoc="0" locked="0" layoutInCell="1" allowOverlap="1" wp14:anchorId="5F8D8D26" wp14:editId="5174558A">
                 <wp:simplePos x="0" y="0"/>
                 <wp:positionH relativeFrom="column">
                   <wp:posOffset>776605</wp:posOffset>
@@ -6751,7 +6925,7 @@
           </mc:Choice>
           <mc:Fallback>
             <w:pict>
-              <v:shape w14:anchorId="028B0771" id="Zone de texte 40" o:spid="_x0000_s1048" type="#_x0000_t202" style="position:absolute;margin-left:61.15pt;margin-top:234.65pt;width:208pt;height:67pt;z-index:251731968;visibility:visible;mso-wrap-style:square;mso-width-percent:0;mso-height-percent:0;mso-wrap-distance-left:9pt;mso-wrap-distance-top:0;mso-wrap-distance-right:9pt;mso-wrap-distance-bottom:0;mso-position-horizontal:absolute;mso-position-horizontal-relative:text;mso-position-vertical:absolute;mso-position-vertical-relative:text;mso-width-percent:0;mso-height-percent:0;mso-width-relative:margin;mso-height-relative:margin;v-text-anchor:top" o:gfxdata="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" fillcolor="white [3201]" strokecolor="#92d050" strokeweight="3pt">
+              <v:shape w14:anchorId="5F8D8D26" id="Zone de texte 40" o:spid="_x0000_s1049" type="#_x0000_t202" style="position:absolute;margin-left:61.15pt;margin-top:234.65pt;width:208pt;height:67pt;z-index:251731968;visibility:visible;mso-wrap-style:square;mso-width-percent:0;mso-height-percent:0;mso-wrap-distance-left:9pt;mso-wrap-distance-top:0;mso-wrap-distance-right:9pt;mso-wrap-distance-bottom:0;mso-position-horizontal:absolute;mso-position-horizontal-relative:text;mso-position-vertical:absolute;mso-position-vertical-relative:text;mso-width-percent:0;mso-height-percent:0;mso-width-relative:margin;mso-height-relative:margin;v-text-anchor:top" o:gfxdata="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" fillcolor="white [3201]" strokecolor="#92d050" strokeweight="3pt">
                 <v:textbox>
                   <w:txbxContent>
                     <w:p>
@@ -6771,87 +6945,6 @@
           <w:noProof/>
           <w:lang w:eastAsia="fr-FR"/>
         </w:rPr>
-        <mc:AlternateContent>
-          <mc:Choice Requires="wps">
-            <w:drawing>
-              <wp:anchor distT="0" distB="0" distL="114300" distR="114300" simplePos="0" relativeHeight="251729920" behindDoc="0" locked="0" layoutInCell="1" allowOverlap="1" wp14:anchorId="359818FD" wp14:editId="27036C2A">
-                <wp:simplePos x="0" y="0"/>
-                <wp:positionH relativeFrom="column">
-                  <wp:posOffset>2427605</wp:posOffset>
-                </wp:positionH>
-                <wp:positionV relativeFrom="paragraph">
-                  <wp:posOffset>20955</wp:posOffset>
-                </wp:positionV>
-                <wp:extent cx="457200" cy="431800"/>
-                <wp:effectExtent l="19050" t="19050" r="19050" b="25400"/>
-                <wp:wrapNone/>
-                <wp:docPr id="7" name="Rectangle 7"/>
-                <wp:cNvGraphicFramePr/>
-                <a:graphic xmlns:a="http://schemas.openxmlformats.org/drawingml/2006/main">
-                  <a:graphicData uri="http://schemas.microsoft.com/office/word/2010/wordprocessingShape">
-                    <wps:wsp>
-                      <wps:cNvSpPr/>
-                      <wps:spPr>
-                        <a:xfrm>
-                          <a:off x="0" y="0"/>
-                          <a:ext cx="457200" cy="431800"/>
-                        </a:xfrm>
-                        <a:prstGeom prst="rect">
-                          <a:avLst/>
-                        </a:prstGeom>
-                        <a:noFill/>
-                        <a:ln w="38100">
-                          <a:solidFill>
-                            <a:srgbClr val="92D050"/>
-                          </a:solidFill>
-                        </a:ln>
-                      </wps:spPr>
-                      <wps:style>
-                        <a:lnRef idx="2">
-                          <a:schemeClr val="accent1">
-                            <a:shade val="50000"/>
-                          </a:schemeClr>
-                        </a:lnRef>
-                        <a:fillRef idx="1">
-                          <a:schemeClr val="accent1"/>
-                        </a:fillRef>
-                        <a:effectRef idx="0">
-                          <a:schemeClr val="accent1"/>
-                        </a:effectRef>
-                        <a:fontRef idx="minor">
-                          <a:schemeClr val="lt1"/>
-                        </a:fontRef>
-                      </wps:style>
-                      <wps:bodyPr rot="0" spcFirstLastPara="0" vertOverflow="overflow" horzOverflow="overflow" vert="horz" wrap="square" lIns="91440" tIns="45720" rIns="91440" bIns="45720" numCol="1" spcCol="0" rtlCol="0" fromWordArt="0" anchor="ctr" anchorCtr="0" forceAA="0" compatLnSpc="1">
-                        <a:prstTxWarp prst="textNoShape">
-                          <a:avLst/>
-                        </a:prstTxWarp>
-                        <a:noAutofit/>
-                      </wps:bodyPr>
-                    </wps:wsp>
-                  </a:graphicData>
-                </a:graphic>
-                <wp14:sizeRelH relativeFrom="margin">
-                  <wp14:pctWidth>0</wp14:pctWidth>
-                </wp14:sizeRelH>
-                <wp14:sizeRelV relativeFrom="margin">
-                  <wp14:pctHeight>0</wp14:pctHeight>
-                </wp14:sizeRelV>
-              </wp:anchor>
-            </w:drawing>
-          </mc:Choice>
-          <mc:Fallback>
-            <w:pict>
-              <v:rect w14:anchorId="22BDC565" id="Rectangle 7" o:spid="_x0000_s1026" style="position:absolute;margin-left:191.15pt;margin-top:1.65pt;width:36pt;height:34pt;z-index:251729920;visibility:visible;mso-wrap-style:square;mso-width-percent:0;mso-height-percent:0;mso-wrap-distance-left:9pt;mso-wrap-distance-top:0;mso-wrap-distance-right:9pt;mso-wrap-distance-bottom:0;mso-position-horizontal:absolute;mso-position-horizontal-relative:text;mso-position-vertical:absolute;mso-position-vertical-relative:text;mso-width-percent:0;mso-height-percent:0;mso-width-relative:margin;mso-height-relative:margin;v-text-anchor:middle" o:gfxdata="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" filled="f" strokecolor="#92d050" strokeweight="3pt"/>
-            </w:pict>
-          </mc:Fallback>
-        </mc:AlternateContent>
-      </w:r>
-      <w:r>
-        <w:rPr>
-          <w:noProof/>
-          <w:lang w:eastAsia="fr-FR"/>
-        </w:rPr>
         <w:t xml:space="preserve">                                                                                                                                           </w:t>
       </w:r>
       <w:r>
@@ -6860,7 +6953,7 @@
           <w:lang w:eastAsia="fr-FR"/>
         </w:rPr>
         <w:drawing>
-          <wp:inline distT="0" distB="0" distL="0" distR="0" wp14:anchorId="49596152" wp14:editId="04F76D5F">
+          <wp:inline distT="0" distB="0" distL="0" distR="0" wp14:anchorId="4C4CA3E2" wp14:editId="3337FD41">
             <wp:extent cx="3257548" cy="2743200"/>
             <wp:effectExtent l="0" t="0" r="635" b="0"/>
             <wp:docPr id="16" name="Image 16" descr="C:\Users\mathi\Desktop\Vivedex\franchise_jeu.png"/>
@@ -6877,7 +6970,7 @@
                     </pic:cNvPicPr>
                   </pic:nvPicPr>
                   <pic:blipFill>
-                    <a:blip r:embed="rId11">
+                    <a:blip r:embed="rId12">
                       <a:extLst>
                         <a:ext uri="{28A0092B-C50C-407E-A947-70E740481C1C}">
                           <a14:useLocalDpi xmlns:a14="http://schemas.microsoft.com/office/drawing/2010/main" val="0"/>
@@ -6922,7 +7015,7 @@
         <mc:AlternateContent>
           <mc:Choice Requires="wps">
             <w:drawing>
-              <wp:anchor distT="0" distB="0" distL="114300" distR="114300" simplePos="0" relativeHeight="251737088" behindDoc="0" locked="0" layoutInCell="1" allowOverlap="1" wp14:anchorId="232B7C2D" wp14:editId="564799B2">
+              <wp:anchor distT="0" distB="0" distL="114300" distR="114300" simplePos="0" relativeHeight="251737088" behindDoc="0" locked="0" layoutInCell="1" allowOverlap="1" wp14:anchorId="05FB6C86" wp14:editId="197F1637">
                 <wp:simplePos x="0" y="0"/>
                 <wp:positionH relativeFrom="column">
                   <wp:posOffset>6155055</wp:posOffset>
@@ -7000,7 +7093,7 @@
         <mc:AlternateContent>
           <mc:Choice Requires="wps">
             <w:drawing>
-              <wp:anchor distT="0" distB="0" distL="114300" distR="114300" simplePos="0" relativeHeight="251734016" behindDoc="0" locked="0" layoutInCell="1" allowOverlap="1" wp14:anchorId="13E02938" wp14:editId="1999FDDF">
+              <wp:anchor distT="0" distB="0" distL="114300" distR="114300" simplePos="0" relativeHeight="251734016" behindDoc="0" locked="0" layoutInCell="1" allowOverlap="1" wp14:anchorId="3B840509" wp14:editId="52C207EE">
                 <wp:simplePos x="0" y="0"/>
                 <wp:positionH relativeFrom="column">
                   <wp:posOffset>471805</wp:posOffset>
@@ -7070,7 +7163,7 @@
         <mc:AlternateContent>
           <mc:Choice Requires="wps">
             <w:drawing>
-              <wp:anchor distT="0" distB="0" distL="114300" distR="114300" simplePos="0" relativeHeight="251732992" behindDoc="0" locked="0" layoutInCell="1" allowOverlap="1" wp14:anchorId="43AD1427" wp14:editId="61EAE239">
+              <wp:anchor distT="0" distB="0" distL="114300" distR="114300" simplePos="0" relativeHeight="251732992" behindDoc="0" locked="0" layoutInCell="1" allowOverlap="1" wp14:anchorId="78B7113F" wp14:editId="221D8B49">
                 <wp:simplePos x="0" y="0"/>
                 <wp:positionH relativeFrom="column">
                   <wp:posOffset>-67945</wp:posOffset>
@@ -7143,7 +7236,7 @@
           <w:lang w:eastAsia="fr-FR"/>
         </w:rPr>
         <w:drawing>
-          <wp:inline distT="0" distB="0" distL="0" distR="0" wp14:anchorId="0AF59E8B" wp14:editId="0BCFFB50">
+          <wp:inline distT="0" distB="0" distL="0" distR="0" wp14:anchorId="62752A7C" wp14:editId="43EBD560">
             <wp:extent cx="3214800" cy="2793600"/>
             <wp:effectExtent l="0" t="0" r="5080" b="6985"/>
             <wp:docPr id="19" name="Image 19" descr="C:\Users\mathi\Desktop\Vivedex\page_accueil.png"/>
@@ -7160,7 +7253,7 @@
                     </pic:cNvPicPr>
                   </pic:nvPicPr>
                   <pic:blipFill>
-                    <a:blip r:embed="rId10">
+                    <a:blip r:embed="rId11">
                       <a:extLst>
                         <a:ext uri="{28A0092B-C50C-407E-A947-70E740481C1C}">
                           <a14:useLocalDpi xmlns:a14="http://schemas.microsoft.com/office/drawing/2010/main" val="0"/>
@@ -7200,7 +7293,7 @@
           <w:lang w:eastAsia="fr-FR"/>
         </w:rPr>
         <w:drawing>
-          <wp:inline distT="0" distB="0" distL="0" distR="0" wp14:anchorId="44E8E41C" wp14:editId="3583DAEB">
+          <wp:inline distT="0" distB="0" distL="0" distR="0" wp14:anchorId="4965A728" wp14:editId="5BCA76DB">
             <wp:extent cx="3301790" cy="2780948"/>
             <wp:effectExtent l="0" t="0" r="0" b="635"/>
             <wp:docPr id="21" name="Image 21" descr="C:\Users\mathi\Desktop\Vivedex\vue_jeu.png"/>
@@ -7217,7 +7310,7 @@
                     </pic:cNvPicPr>
                   </pic:nvPicPr>
                   <pic:blipFill rotWithShape="1">
-                    <a:blip r:embed="rId12">
+                    <a:blip r:embed="rId13">
                       <a:extLst>
                         <a:ext uri="{28A0092B-C50C-407E-A947-70E740481C1C}">
                           <a14:useLocalDpi xmlns:a14="http://schemas.microsoft.com/office/drawing/2010/main" val="0"/>
@@ -7264,7 +7357,7 @@
         <mc:AlternateContent>
           <mc:Choice Requires="wps">
             <w:drawing>
-              <wp:anchor distT="0" distB="0" distL="114300" distR="114300" simplePos="0" relativeHeight="251738112" behindDoc="0" locked="0" layoutInCell="1" allowOverlap="1" wp14:anchorId="1E722D8F" wp14:editId="1D4A85AB">
+              <wp:anchor distT="0" distB="0" distL="114300" distR="114300" simplePos="0" relativeHeight="251738112" behindDoc="0" locked="0" layoutInCell="1" allowOverlap="1" wp14:anchorId="013E9AC9" wp14:editId="59C4C1B9">
                 <wp:simplePos x="0" y="0"/>
                 <wp:positionH relativeFrom="column">
                   <wp:posOffset>6936105</wp:posOffset>
@@ -7324,7 +7417,7 @@
           </mc:Choice>
           <mc:Fallback>
             <w:pict>
-              <v:shape w14:anchorId="1E722D8F" id="Zone de texte 6" o:spid="_x0000_s1049" type="#_x0000_t202" style="position:absolute;left:0;text-align:left;margin-left:546.15pt;margin-top:18.6pt;width:182pt;height:97pt;z-index:251738112;visibility:visible;mso-wrap-style:square;mso-height-percent:0;mso-wrap-distance-left:9pt;mso-wrap-distance-top:0;mso-wrap-distance-right:9pt;mso-wrap-distance-bottom:0;mso-position-horizontal:absolute;mso-position-horizontal-relative:text;mso-position-vertical:absolute;mso-position-vertical-relative:text;mso-height-percent:0;mso-height-relative:margin;v-text-anchor:top" o:gfxdata="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" fillcolor="white [3201]" strokecolor="#92d050" strokeweight="3pt">
+              <v:shape w14:anchorId="013E9AC9" id="Zone de texte 6" o:spid="_x0000_s1050" type="#_x0000_t202" style="position:absolute;left:0;text-align:left;margin-left:546.15pt;margin-top:18.6pt;width:182pt;height:97pt;z-index:251738112;visibility:visible;mso-wrap-style:square;mso-height-percent:0;mso-wrap-distance-left:9pt;mso-wrap-distance-top:0;mso-wrap-distance-right:9pt;mso-wrap-distance-bottom:0;mso-position-horizontal:absolute;mso-position-horizontal-relative:text;mso-position-vertical:absolute;mso-position-vertical-relative:text;mso-height-percent:0;mso-height-relative:margin;v-text-anchor:top" o:gfxdata="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" fillcolor="white [3201]" strokecolor="#92d050" strokeweight="3pt">
                 <v:textbox>
                   <w:txbxContent>
                     <w:p>
@@ -7347,7 +7440,7 @@
         <mc:AlternateContent>
           <mc:Choice Requires="wps">
             <w:drawing>
-              <wp:anchor distT="0" distB="0" distL="114300" distR="114300" simplePos="0" relativeHeight="251735040" behindDoc="0" locked="0" layoutInCell="1" allowOverlap="1" wp14:anchorId="4EF6A5DF" wp14:editId="6746310E">
+              <wp:anchor distT="0" distB="0" distL="114300" distR="114300" simplePos="0" relativeHeight="251735040" behindDoc="0" locked="0" layoutInCell="1" allowOverlap="1" wp14:anchorId="6C48B298" wp14:editId="3BF85519">
                 <wp:simplePos x="0" y="0"/>
                 <wp:positionH relativeFrom="margin">
                   <wp:align>left</wp:align>
@@ -7407,7 +7500,7 @@
           </mc:Choice>
           <mc:Fallback>
             <w:pict>
-              <v:shape w14:anchorId="4EF6A5DF" id="Zone de texte 25" o:spid="_x0000_s1050" type="#_x0000_t202" style="position:absolute;left:0;text-align:left;margin-left:0;margin-top:54.6pt;width:121.5pt;height:188.5pt;z-index:251735040;visibility:visible;mso-wrap-style:square;mso-height-percent:0;mso-wrap-distance-left:9pt;mso-wrap-distance-top:0;mso-wrap-distance-right:9pt;mso-wrap-distance-bottom:0;mso-position-horizontal:left;mso-position-horizontal-relative:margin;mso-position-vertical:absolute;mso-position-vertical-relative:text;mso-height-percent:0;mso-height-relative:margin;v-text-anchor:top" o:gfxdata="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" fillcolor="white [3201]" strokecolor="red" strokeweight="3pt">
+              <v:shape w14:anchorId="6C48B298" id="Zone de texte 25" o:spid="_x0000_s1051" type="#_x0000_t202" style="position:absolute;left:0;text-align:left;margin-left:0;margin-top:54.6pt;width:121.5pt;height:188.5pt;z-index:251735040;visibility:visible;mso-wrap-style:square;mso-height-percent:0;mso-wrap-distance-left:9pt;mso-wrap-distance-top:0;mso-wrap-distance-right:9pt;mso-wrap-distance-bottom:0;mso-position-horizontal:left;mso-position-horizontal-relative:margin;mso-position-vertical:absolute;mso-position-vertical-relative:text;mso-height-percent:0;mso-height-relative:margin;v-text-anchor:top" o:gfxdata="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" fillcolor="white [3201]" strokecolor="red" strokeweight="3pt">
                 <v:textbox>
                   <w:txbxContent>
                     <w:p>
@@ -7432,7 +7525,7 @@
         <mc:AlternateContent>
           <mc:Choice Requires="wps">
             <w:drawing>
-              <wp:anchor distT="0" distB="0" distL="114300" distR="114300" simplePos="0" relativeHeight="251736064" behindDoc="0" locked="0" layoutInCell="1" allowOverlap="1" wp14:anchorId="0AD4C626" wp14:editId="1FC24E0A">
+              <wp:anchor distT="0" distB="0" distL="114300" distR="114300" simplePos="0" relativeHeight="251736064" behindDoc="0" locked="0" layoutInCell="1" allowOverlap="1" wp14:anchorId="40E57EDE" wp14:editId="3F40DBDF">
                 <wp:simplePos x="0" y="0"/>
                 <wp:positionH relativeFrom="column">
                   <wp:posOffset>5412105</wp:posOffset>
@@ -7505,7 +7598,7 @@
           <w:lang w:eastAsia="fr-FR"/>
         </w:rPr>
         <w:drawing>
-          <wp:inline distT="0" distB="0" distL="0" distR="0" wp14:anchorId="7C388BE1" wp14:editId="205B2410">
+          <wp:inline distT="0" distB="0" distL="0" distR="0" wp14:anchorId="363FCFF5" wp14:editId="4919AA98">
             <wp:extent cx="3363118" cy="2832100"/>
             <wp:effectExtent l="0" t="0" r="8890" b="6350"/>
             <wp:docPr id="52" name="Image 52" descr="C:\Users\mathi\Desktop\Vivedex\franchise_jeu.png"/>
@@ -7522,7 +7615,7 @@
                     </pic:cNvPicPr>
                   </pic:nvPicPr>
                   <pic:blipFill>
-                    <a:blip r:embed="rId11">
+                    <a:blip r:embed="rId12">
                       <a:extLst>
                         <a:ext uri="{28A0092B-C50C-407E-A947-70E740481C1C}">
                           <a14:useLocalDpi xmlns:a14="http://schemas.microsoft.com/office/drawing/2010/main" val="0"/>
@@ -7571,7 +7664,7 @@
         <mc:AlternateContent>
           <mc:Choice Requires="wps">
             <w:drawing>
-              <wp:anchor distT="0" distB="0" distL="114300" distR="114300" simplePos="0" relativeHeight="251740160" behindDoc="0" locked="0" layoutInCell="1" allowOverlap="1" wp14:anchorId="63832DE3" wp14:editId="3A844085">
+              <wp:anchor distT="0" distB="0" distL="114300" distR="114300" simplePos="0" relativeHeight="251740160" behindDoc="0" locked="0" layoutInCell="1" allowOverlap="1" wp14:anchorId="78B252B8" wp14:editId="6C1C6450">
                 <wp:simplePos x="0" y="0"/>
                 <wp:positionH relativeFrom="column">
                   <wp:posOffset>1689100</wp:posOffset>
@@ -7639,7 +7732,7 @@
           <w:lang w:eastAsia="fr-FR"/>
         </w:rPr>
         <w:drawing>
-          <wp:inline distT="0" distB="0" distL="0" distR="0" wp14:anchorId="7EAC0D19" wp14:editId="297F6FAB">
+          <wp:inline distT="0" distB="0" distL="0" distR="0" wp14:anchorId="18413A7D" wp14:editId="196D96C5">
             <wp:extent cx="3071447" cy="2633304"/>
             <wp:effectExtent l="0" t="0" r="0" b="0"/>
             <wp:docPr id="214" name="Image 214" descr="C:\Users\mathi\Desktop\Vivedex\visuel_jeu.png"/>
@@ -7656,7 +7749,7 @@
                     </pic:cNvPicPr>
                   </pic:nvPicPr>
                   <pic:blipFill>
-                    <a:blip r:embed="rId15">
+                    <a:blip r:embed="rId16">
                       <a:extLst>
                         <a:ext uri="{28A0092B-C50C-407E-A947-70E740481C1C}">
                           <a14:useLocalDpi xmlns:a14="http://schemas.microsoft.com/office/drawing/2010/main" val="0"/>
@@ -7697,7 +7790,7 @@
         <mc:AlternateContent>
           <mc:Choice Requires="wps">
             <w:drawing>
-              <wp:anchor distT="0" distB="0" distL="114300" distR="114300" simplePos="0" relativeHeight="251741184" behindDoc="0" locked="0" layoutInCell="1" allowOverlap="1" wp14:anchorId="18EBC911" wp14:editId="288D51C4">
+              <wp:anchor distT="0" distB="0" distL="114300" distR="114300" simplePos="0" relativeHeight="251741184" behindDoc="0" locked="0" layoutInCell="1" allowOverlap="1" wp14:anchorId="1C3DB060" wp14:editId="05A41E2F">
                 <wp:simplePos x="0" y="0"/>
                 <wp:positionH relativeFrom="column">
                   <wp:posOffset>3803650</wp:posOffset>
@@ -7760,7 +7853,7 @@
           </mc:Choice>
           <mc:Fallback>
             <w:pict>
-              <v:shape w14:anchorId="18EBC911" id="Zone de texte 218" o:spid="_x0000_s1051" type="#_x0000_t202" style="position:absolute;margin-left:299.5pt;margin-top:13.4pt;width:140.85pt;height:66.15pt;z-index:251741184;visibility:visible;mso-wrap-style:square;mso-width-percent:0;mso-height-percent:0;mso-wrap-distance-left:9pt;mso-wrap-distance-top:0;mso-wrap-distance-right:9pt;mso-wrap-distance-bottom:0;mso-position-horizontal:absolute;mso-position-horizontal-relative:text;mso-position-vertical:absolute;mso-position-vertical-relative:text;mso-width-percent:0;mso-height-percent:0;mso-width-relative:margin;mso-height-relative:margin;v-text-anchor:top" o:gfxdata="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" fillcolor="white [3201]" strokecolor="red" strokeweight="3pt">
+              <v:shape w14:anchorId="1C3DB060" id="Zone de texte 218" o:spid="_x0000_s1052" type="#_x0000_t202" style="position:absolute;margin-left:299.5pt;margin-top:13.4pt;width:140.85pt;height:66.15pt;z-index:251741184;visibility:visible;mso-wrap-style:square;mso-width-percent:0;mso-height-percent:0;mso-wrap-distance-left:9pt;mso-wrap-distance-top:0;mso-wrap-distance-right:9pt;mso-wrap-distance-bottom:0;mso-position-horizontal:absolute;mso-position-horizontal-relative:text;mso-position-vertical:absolute;mso-position-vertical-relative:text;mso-width-percent:0;mso-height-percent:0;mso-width-relative:margin;mso-height-relative:margin;v-text-anchor:top" o:gfxdata="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" fillcolor="white [3201]" strokecolor="red" strokeweight="3pt">
                 <v:textbox>
                   <w:txbxContent>
                     <w:p>
@@ -7783,7 +7876,7 @@
         <mc:AlternateContent>
           <mc:Choice Requires="wps">
             <w:drawing>
-              <wp:anchor distT="0" distB="0" distL="114300" distR="114300" simplePos="0" relativeHeight="251739136" behindDoc="0" locked="0" layoutInCell="1" allowOverlap="1" wp14:anchorId="508695B5" wp14:editId="562A21DC">
+              <wp:anchor distT="0" distB="0" distL="114300" distR="114300" simplePos="0" relativeHeight="251739136" behindDoc="0" locked="0" layoutInCell="1" allowOverlap="1" wp14:anchorId="0426933F" wp14:editId="56EB84C5">
                 <wp:simplePos x="0" y="0"/>
                 <wp:positionH relativeFrom="column">
                   <wp:posOffset>1151890</wp:posOffset>
@@ -7856,7 +7949,7 @@
           <w:lang w:eastAsia="fr-FR"/>
         </w:rPr>
         <w:drawing>
-          <wp:inline distT="0" distB="0" distL="0" distR="0" wp14:anchorId="2961DE59" wp14:editId="2A9BC59D">
+          <wp:inline distT="0" distB="0" distL="0" distR="0" wp14:anchorId="24514BD7" wp14:editId="5DD73B83">
             <wp:extent cx="3415323" cy="2969847"/>
             <wp:effectExtent l="0" t="0" r="0" b="2540"/>
             <wp:docPr id="213" name="Image 213" descr="C:\Users\mathi\Desktop\Vivedex\vue_jeu.png"/>
@@ -7873,7 +7966,7 @@
                     </pic:cNvPicPr>
                   </pic:nvPicPr>
                   <pic:blipFill rotWithShape="1">
-                    <a:blip r:embed="rId12">
+                    <a:blip r:embed="rId13">
                       <a:extLst>
                         <a:ext uri="{28A0092B-C50C-407E-A947-70E740481C1C}">
                           <a14:useLocalDpi xmlns:a14="http://schemas.microsoft.com/office/drawing/2010/main" val="0"/>
@@ -7924,7 +8017,7 @@
         <mc:AlternateContent>
           <mc:Choice Requires="wps">
             <w:drawing>
-              <wp:anchor distT="0" distB="0" distL="114300" distR="114300" simplePos="0" relativeHeight="251743232" behindDoc="0" locked="0" layoutInCell="1" allowOverlap="1" wp14:anchorId="34F8E43D" wp14:editId="4B58C795">
+              <wp:anchor distT="0" distB="0" distL="114300" distR="114300" simplePos="0" relativeHeight="251743232" behindDoc="0" locked="0" layoutInCell="1" allowOverlap="1" wp14:anchorId="25130A93" wp14:editId="66897826">
                 <wp:simplePos x="0" y="0"/>
                 <wp:positionH relativeFrom="column">
                   <wp:posOffset>3358098</wp:posOffset>
@@ -8000,7 +8093,7 @@
         <mc:AlternateContent>
           <mc:Choice Requires="wps">
             <w:drawing>
-              <wp:anchor distT="0" distB="0" distL="114300" distR="114300" simplePos="0" relativeHeight="251744256" behindDoc="0" locked="0" layoutInCell="1" allowOverlap="1" wp14:anchorId="27ED8DA6" wp14:editId="5F5FF012">
+              <wp:anchor distT="0" distB="0" distL="114300" distR="114300" simplePos="0" relativeHeight="251744256" behindDoc="0" locked="0" layoutInCell="1" allowOverlap="1" wp14:anchorId="42D34656" wp14:editId="3E3E26BC">
                 <wp:simplePos x="0" y="0"/>
                 <wp:positionH relativeFrom="column">
                   <wp:posOffset>288925</wp:posOffset>
@@ -8063,7 +8156,7 @@
           </mc:Choice>
           <mc:Fallback>
             <w:pict>
-              <v:shape w14:anchorId="27ED8DA6" id="Zone de texte 221" o:spid="_x0000_s1052" type="#_x0000_t202" style="position:absolute;left:0;text-align:left;margin-left:22.75pt;margin-top:.25pt;width:163.8pt;height:97.65pt;z-index:251744256;visibility:visible;mso-wrap-style:square;mso-width-percent:0;mso-height-percent:0;mso-wrap-distance-left:9pt;mso-wrap-distance-top:0;mso-wrap-distance-right:9pt;mso-wrap-distance-bottom:0;mso-position-horizontal:absolute;mso-position-horizontal-relative:text;mso-position-vertical:absolute;mso-position-vertical-relative:text;mso-width-percent:0;mso-height-percent:0;mso-width-relative:margin;mso-height-relative:margin;v-text-anchor:top" o:gfxdata="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" fillcolor="white [3201]" strokecolor="yellow" strokeweight="3pt">
+              <v:shape w14:anchorId="42D34656" id="Zone de texte 221" o:spid="_x0000_s1053" type="#_x0000_t202" style="position:absolute;left:0;text-align:left;margin-left:22.75pt;margin-top:.25pt;width:163.8pt;height:97.65pt;z-index:251744256;visibility:visible;mso-wrap-style:square;mso-width-percent:0;mso-height-percent:0;mso-wrap-distance-left:9pt;mso-wrap-distance-top:0;mso-wrap-distance-right:9pt;mso-wrap-distance-bottom:0;mso-position-horizontal:absolute;mso-position-horizontal-relative:text;mso-position-vertical:absolute;mso-position-vertical-relative:text;mso-width-percent:0;mso-height-percent:0;mso-width-relative:margin;mso-height-relative:margin;v-text-anchor:top" o:gfxdata="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" fillcolor="white [3201]" strokecolor="yellow" strokeweight="3pt">
                 <v:textbox>
                   <w:txbxContent>
                     <w:p>
@@ -8086,7 +8179,7 @@
         <mc:AlternateContent>
           <mc:Choice Requires="wps">
             <w:drawing>
-              <wp:anchor distT="0" distB="0" distL="114300" distR="114300" simplePos="0" relativeHeight="251742208" behindDoc="0" locked="0" layoutInCell="1" allowOverlap="1" wp14:anchorId="7E89C96A" wp14:editId="0700D069">
+              <wp:anchor distT="0" distB="0" distL="114300" distR="114300" simplePos="0" relativeHeight="251742208" behindDoc="0" locked="0" layoutInCell="1" allowOverlap="1" wp14:anchorId="7160DDCD" wp14:editId="2C29E3B5">
                 <wp:simplePos x="0" y="0"/>
                 <wp:positionH relativeFrom="column">
                   <wp:posOffset>4518025</wp:posOffset>
@@ -8159,7 +8252,7 @@
           <w:lang w:eastAsia="fr-FR"/>
         </w:rPr>
         <w:drawing>
-          <wp:inline distT="0" distB="0" distL="0" distR="0" wp14:anchorId="45480B02" wp14:editId="77DB34C6">
+          <wp:inline distT="0" distB="0" distL="0" distR="0" wp14:anchorId="5E114F53" wp14:editId="591D024F">
             <wp:extent cx="2898000" cy="2520000"/>
             <wp:effectExtent l="0" t="0" r="0" b="0"/>
             <wp:docPr id="208" name="Image 208" descr="C:\Users\mathi\Desktop\Vivedex\vue_jeu.png"/>
@@ -8176,7 +8269,7 @@
                     </pic:cNvPicPr>
                   </pic:nvPicPr>
                   <pic:blipFill rotWithShape="1">
-                    <a:blip r:embed="rId12" cstate="print">
+                    <a:blip r:embed="rId13" cstate="print">
                       <a:extLst>
                         <a:ext uri="{28A0092B-C50C-407E-A947-70E740481C1C}">
                           <a14:useLocalDpi xmlns:a14="http://schemas.microsoft.com/office/drawing/2010/main" val="0"/>
@@ -8218,7 +8311,7 @@
           <w:lang w:eastAsia="fr-FR"/>
         </w:rPr>
         <w:drawing>
-          <wp:inline distT="0" distB="0" distL="0" distR="0" wp14:anchorId="2F848319" wp14:editId="09A6109B">
+          <wp:inline distT="0" distB="0" distL="0" distR="0" wp14:anchorId="48EE84C3" wp14:editId="0168148B">
             <wp:extent cx="3231573" cy="2730553"/>
             <wp:effectExtent l="0" t="0" r="6985" b="0"/>
             <wp:docPr id="57" name="Image 57" descr="C:\Users\mathi\Desktop\Vivedex\musique_jeu.png"/>
@@ -8235,7 +8328,7 @@
                     </pic:cNvPicPr>
                   </pic:nvPicPr>
                   <pic:blipFill>
-                    <a:blip r:embed="rId13">
+                    <a:blip r:embed="rId14">
                       <a:extLst>
                         <a:ext uri="{28A0092B-C50C-407E-A947-70E740481C1C}">
                           <a14:useLocalDpi xmlns:a14="http://schemas.microsoft.com/office/drawing/2010/main" val="0"/>
@@ -8284,7 +8377,7 @@
         <mc:AlternateContent>
           <mc:Choice Requires="wps">
             <w:drawing>
-              <wp:anchor distT="0" distB="0" distL="114300" distR="114300" simplePos="0" relativeHeight="251748352" behindDoc="0" locked="0" layoutInCell="1" allowOverlap="1" wp14:anchorId="42D7B877" wp14:editId="68CC82DF">
+              <wp:anchor distT="0" distB="0" distL="114300" distR="114300" simplePos="0" relativeHeight="251748352" behindDoc="0" locked="0" layoutInCell="1" allowOverlap="1" wp14:anchorId="10E8DAF6" wp14:editId="5024C744">
                 <wp:simplePos x="0" y="0"/>
                 <wp:positionH relativeFrom="column">
                   <wp:posOffset>2221777</wp:posOffset>
@@ -8354,7 +8447,7 @@
         <mc:AlternateContent>
           <mc:Choice Requires="wps">
             <w:drawing>
-              <wp:anchor distT="0" distB="0" distL="114300" distR="114300" simplePos="0" relativeHeight="251747328" behindDoc="0" locked="0" layoutInCell="1" allowOverlap="1" wp14:anchorId="08C59675" wp14:editId="1F29BA22">
+              <wp:anchor distT="0" distB="0" distL="114300" distR="114300" simplePos="0" relativeHeight="251747328" behindDoc="0" locked="0" layoutInCell="1" allowOverlap="1" wp14:anchorId="2DFD4E03" wp14:editId="69A6A433">
                 <wp:simplePos x="0" y="0"/>
                 <wp:positionH relativeFrom="column">
                   <wp:posOffset>758738</wp:posOffset>
@@ -8417,7 +8510,7 @@
           </mc:Choice>
           <mc:Fallback>
             <w:pict>
-              <v:shape w14:anchorId="08C59675" id="Zone de texte 232" o:spid="_x0000_s1053" type="#_x0000_t202" style="position:absolute;left:0;text-align:left;margin-left:59.75pt;margin-top:-2.35pt;width:137.55pt;height:87.9pt;z-index:251747328;visibility:visible;mso-wrap-style:square;mso-width-percent:0;mso-height-percent:0;mso-wrap-distance-left:9pt;mso-wrap-distance-top:0;mso-wrap-distance-right:9pt;mso-wrap-distance-bottom:0;mso-position-horizontal:absolute;mso-position-horizontal-relative:text;mso-position-vertical:absolute;mso-position-vertical-relative:text;mso-width-percent:0;mso-height-percent:0;mso-width-relative:margin;mso-height-relative:margin;v-text-anchor:top" o:gfxdata="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" fillcolor="white [3201]" strokecolor="#00b0f0" strokeweight="3pt">
+              <v:shape w14:anchorId="2DFD4E03" id="Zone de texte 232" o:spid="_x0000_s1054" type="#_x0000_t202" style="position:absolute;left:0;text-align:left;margin-left:59.75pt;margin-top:-2.35pt;width:137.55pt;height:87.9pt;z-index:251747328;visibility:visible;mso-wrap-style:square;mso-width-percent:0;mso-height-percent:0;mso-wrap-distance-left:9pt;mso-wrap-distance-top:0;mso-wrap-distance-right:9pt;mso-wrap-distance-bottom:0;mso-position-horizontal:absolute;mso-position-horizontal-relative:text;mso-position-vertical:absolute;mso-position-vertical-relative:text;mso-width-percent:0;mso-height-percent:0;mso-width-relative:margin;mso-height-relative:margin;v-text-anchor:top" o:gfxdata="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" fillcolor="white [3201]" strokecolor="#00b0f0" strokeweight="3pt">
                 <v:textbox>
                   <w:txbxContent>
                     <w:p>
@@ -8440,7 +8533,7 @@
         <mc:AlternateContent>
           <mc:Choice Requires="wps">
             <w:drawing>
-              <wp:anchor distT="0" distB="0" distL="114300" distR="114300" simplePos="0" relativeHeight="251746304" behindDoc="0" locked="0" layoutInCell="1" allowOverlap="1" wp14:anchorId="1ED66399" wp14:editId="21B7B5BB">
+              <wp:anchor distT="0" distB="0" distL="114300" distR="114300" simplePos="0" relativeHeight="251746304" behindDoc="0" locked="0" layoutInCell="1" allowOverlap="1" wp14:anchorId="38F633EF" wp14:editId="583337E2">
                 <wp:simplePos x="0" y="0"/>
                 <wp:positionH relativeFrom="column">
                   <wp:posOffset>5122633</wp:posOffset>
@@ -8516,7 +8609,7 @@
           <w:lang w:eastAsia="fr-FR"/>
         </w:rPr>
         <w:drawing>
-          <wp:inline distT="0" distB="0" distL="0" distR="0" wp14:anchorId="1FC395E9" wp14:editId="2D5AD05B">
+          <wp:inline distT="0" distB="0" distL="0" distR="0" wp14:anchorId="3FF3ADB2" wp14:editId="025B6248">
             <wp:extent cx="2812568" cy="2446750"/>
             <wp:effectExtent l="0" t="0" r="6985" b="0"/>
             <wp:docPr id="209" name="Image 209" descr="C:\Users\mathi\Desktop\Vivedex\vue_jeu.png"/>
@@ -8533,7 +8626,7 @@
                     </pic:cNvPicPr>
                   </pic:nvPicPr>
                   <pic:blipFill rotWithShape="1">
-                    <a:blip r:embed="rId12" cstate="print">
+                    <a:blip r:embed="rId13" cstate="print">
                       <a:extLst>
                         <a:ext uri="{28A0092B-C50C-407E-A947-70E740481C1C}">
                           <a14:useLocalDpi xmlns:a14="http://schemas.microsoft.com/office/drawing/2010/main" val="0"/>
@@ -8575,7 +8668,7 @@
           <w:lang w:eastAsia="fr-FR"/>
         </w:rPr>
         <w:drawing>
-          <wp:anchor distT="0" distB="0" distL="114300" distR="114300" simplePos="0" relativeHeight="251745280" behindDoc="0" locked="0" layoutInCell="1" allowOverlap="1" wp14:anchorId="0FF7FC31" wp14:editId="3792A211">
+          <wp:anchor distT="0" distB="0" distL="114300" distR="114300" simplePos="0" relativeHeight="251745280" behindDoc="0" locked="0" layoutInCell="1" allowOverlap="1" wp14:anchorId="06D604C1" wp14:editId="5B81141D">
             <wp:simplePos x="0" y="0"/>
             <wp:positionH relativeFrom="margin">
               <wp:align>left</wp:align>
@@ -8600,7 +8693,7 @@
                     </pic:cNvPicPr>
                   </pic:nvPicPr>
                   <pic:blipFill>
-                    <a:blip r:embed="rId14">
+                    <a:blip r:embed="rId15">
                       <a:extLst>
                         <a:ext uri="{28A0092B-C50C-407E-A947-70E740481C1C}">
                           <a14:useLocalDpi xmlns:a14="http://schemas.microsoft.com/office/drawing/2010/main" val="0"/>
@@ -8654,7 +8747,7 @@
         <mc:AlternateContent>
           <mc:Choice Requires="wps">
             <w:drawing>
-              <wp:anchor distT="0" distB="0" distL="114300" distR="114300" simplePos="0" relativeHeight="251749376" behindDoc="0" locked="0" layoutInCell="1" allowOverlap="1" wp14:anchorId="0F603DD8" wp14:editId="7A314EDF">
+              <wp:anchor distT="0" distB="0" distL="114300" distR="114300" simplePos="0" relativeHeight="251749376" behindDoc="0" locked="0" layoutInCell="1" allowOverlap="1" wp14:anchorId="01ED8F9F" wp14:editId="11AB6AF5">
                 <wp:simplePos x="0" y="0"/>
                 <wp:positionH relativeFrom="column">
                   <wp:posOffset>3520856</wp:posOffset>
@@ -8727,7 +8820,7 @@
           <w:lang w:eastAsia="fr-FR"/>
         </w:rPr>
         <w:drawing>
-          <wp:inline distT="0" distB="0" distL="0" distR="0" wp14:anchorId="50ABC52F" wp14:editId="68B885CC">
+          <wp:inline distT="0" distB="0" distL="0" distR="0" wp14:anchorId="7832E237" wp14:editId="531D4513">
             <wp:extent cx="3071447" cy="2633304"/>
             <wp:effectExtent l="0" t="0" r="0" b="0"/>
             <wp:docPr id="238" name="Image 238" descr="C:\Users\mathi\Desktop\Vivedex\visuel_jeu.png"/>
@@ -8744,7 +8837,7 @@
                     </pic:cNvPicPr>
                   </pic:nvPicPr>
                   <pic:blipFill>
-                    <a:blip r:embed="rId15">
+                    <a:blip r:embed="rId16">
                       <a:extLst>
                         <a:ext uri="{28A0092B-C50C-407E-A947-70E740481C1C}">
                           <a14:useLocalDpi xmlns:a14="http://schemas.microsoft.com/office/drawing/2010/main" val="0"/>
@@ -8785,7 +8878,7 @@
         <mc:AlternateContent>
           <mc:Choice Requires="wps">
             <w:drawing>
-              <wp:anchor distT="0" distB="0" distL="114300" distR="114300" simplePos="0" relativeHeight="251751424" behindDoc="0" locked="0" layoutInCell="1" allowOverlap="1" wp14:anchorId="09F1C844" wp14:editId="1B9C946C">
+              <wp:anchor distT="0" distB="0" distL="114300" distR="114300" simplePos="0" relativeHeight="251751424" behindDoc="0" locked="0" layoutInCell="1" allowOverlap="1" wp14:anchorId="24EFD5BA" wp14:editId="1FE702A9">
                 <wp:simplePos x="0" y="0"/>
                 <wp:positionH relativeFrom="column">
                   <wp:posOffset>4378500</wp:posOffset>
@@ -8848,7 +8941,7 @@
           </mc:Choice>
           <mc:Fallback>
             <w:pict>
-              <v:shape w14:anchorId="09F1C844" id="Zone de texte 242" o:spid="_x0000_s1054" type="#_x0000_t202" style="position:absolute;margin-left:344.75pt;margin-top:34.55pt;width:99.8pt;height:99.3pt;z-index:251751424;visibility:visible;mso-wrap-style:square;mso-width-percent:0;mso-height-percent:0;mso-wrap-distance-left:9pt;mso-wrap-distance-top:0;mso-wrap-distance-right:9pt;mso-wrap-distance-bottom:0;mso-position-horizontal:absolute;mso-position-horizontal-relative:text;mso-position-vertical:absolute;mso-position-vertical-relative:text;mso-width-percent:0;mso-height-percent:0;mso-width-relative:margin;mso-height-relative:margin;v-text-anchor:top" o:gfxdata="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" fillcolor="white [3201]" strokecolor="#92d050" strokeweight="3pt">
+              <v:shape w14:anchorId="24EFD5BA" id="Zone de texte 242" o:spid="_x0000_s1055" type="#_x0000_t202" style="position:absolute;margin-left:344.75pt;margin-top:34.55pt;width:99.8pt;height:99.3pt;z-index:251751424;visibility:visible;mso-wrap-style:square;mso-width-percent:0;mso-height-percent:0;mso-wrap-distance-left:9pt;mso-wrap-distance-top:0;mso-wrap-distance-right:9pt;mso-wrap-distance-bottom:0;mso-position-horizontal:absolute;mso-position-horizontal-relative:text;mso-position-vertical:absolute;mso-position-vertical-relative:text;mso-width-percent:0;mso-height-percent:0;mso-width-relative:margin;mso-height-relative:margin;v-text-anchor:top" o:gfxdata="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" fillcolor="white [3201]" strokecolor="#92d050" strokeweight="3pt">
                 <v:textbox>
                   <w:txbxContent>
                     <w:p>
@@ -8871,7 +8964,7 @@
         <mc:AlternateContent>
           <mc:Choice Requires="wps">
             <w:drawing>
-              <wp:anchor distT="0" distB="0" distL="114300" distR="114300" simplePos="0" relativeHeight="251750400" behindDoc="0" locked="0" layoutInCell="1" allowOverlap="1" wp14:anchorId="60F6C428" wp14:editId="75D012F6">
+              <wp:anchor distT="0" distB="0" distL="114300" distR="114300" simplePos="0" relativeHeight="251750400" behindDoc="0" locked="0" layoutInCell="1" allowOverlap="1" wp14:anchorId="7C5DC8CF" wp14:editId="34EDAEFA">
                 <wp:simplePos x="0" y="0"/>
                 <wp:positionH relativeFrom="column">
                   <wp:posOffset>2946991</wp:posOffset>
@@ -8939,7 +9032,7 @@
           <w:lang w:eastAsia="fr-FR"/>
         </w:rPr>
         <w:drawing>
-          <wp:inline distT="0" distB="0" distL="0" distR="0" wp14:anchorId="4A745ECD" wp14:editId="6D65CCFD">
+          <wp:inline distT="0" distB="0" distL="0" distR="0" wp14:anchorId="1D5E7760" wp14:editId="4C166D73">
             <wp:extent cx="2812568" cy="2446750"/>
             <wp:effectExtent l="0" t="0" r="6985" b="0"/>
             <wp:docPr id="239" name="Image 239" descr="C:\Users\mathi\Desktop\Vivedex\vue_jeu.png"/>
@@ -8956,7 +9049,7 @@
                     </pic:cNvPicPr>
                   </pic:nvPicPr>
                   <pic:blipFill rotWithShape="1">
-                    <a:blip r:embed="rId12" cstate="print">
+                    <a:blip r:embed="rId13" cstate="print">
                       <a:extLst>
                         <a:ext uri="{28A0092B-C50C-407E-A947-70E740481C1C}">
                           <a14:useLocalDpi xmlns:a14="http://schemas.microsoft.com/office/drawing/2010/main" val="0"/>
@@ -9027,24 +9120,15 @@
       </w:pPr>
     </w:p>
     <w:p>
-      <w:pPr>
-        <w:rPr>
-          <w:noProof/>
-          <w:lang w:eastAsia="fr-FR"/>
-        </w:rPr>
-      </w:pPr>
-    </w:p>
-    <w:p>
-      <w:r>
-        <w:rPr>
-          <w:noProof/>
-          <w:lang w:eastAsia="fr-FR"/>
+      <w:r>
+        <w:rPr>
+          <w:noProof/>
         </w:rPr>
         <w:drawing>
-          <wp:inline distT="0" distB="0" distL="0" distR="0" wp14:anchorId="4D83E781" wp14:editId="58552AA3">
-            <wp:extent cx="6400511" cy="4025900"/>
-            <wp:effectExtent l="0" t="0" r="635" b="0"/>
-            <wp:docPr id="32" name="Image 32" descr="C:\Users\mathi\Desktop\Vivedex\diagramme_cas_final.png"/>
+          <wp:inline distT="0" distB="0" distL="0" distR="0" wp14:anchorId="6F9E3CD9" wp14:editId="1F5826EE">
+            <wp:extent cx="7674477" cy="4813402"/>
+            <wp:effectExtent l="0" t="0" r="3175" b="6350"/>
+            <wp:docPr id="17" name="Image 17"/>
             <wp:cNvGraphicFramePr>
               <a:graphicFrameLocks xmlns:a="http://schemas.openxmlformats.org/drawingml/2006/main" noChangeAspect="1"/>
             </wp:cNvGraphicFramePr>
@@ -9052,13 +9136,13 @@
               <a:graphicData uri="http://schemas.openxmlformats.org/drawingml/2006/picture">
                 <pic:pic xmlns:pic="http://schemas.openxmlformats.org/drawingml/2006/picture">
                   <pic:nvPicPr>
-                    <pic:cNvPr id="0" name="Picture 17" descr="C:\Users\mathi\Desktop\Vivedex\diagramme_cas_final.png"/>
+                    <pic:cNvPr id="0" name="Picture 3"/>
                     <pic:cNvPicPr>
                       <a:picLocks noChangeAspect="1" noChangeArrowheads="1"/>
                     </pic:cNvPicPr>
                   </pic:nvPicPr>
                   <pic:blipFill>
-                    <a:blip r:embed="rId16">
+                    <a:blip r:embed="rId17">
                       <a:extLst>
                         <a:ext uri="{28A0092B-C50C-407E-A947-70E740481C1C}">
                           <a14:useLocalDpi xmlns:a14="http://schemas.microsoft.com/office/drawing/2010/main" val="0"/>
@@ -9073,7 +9157,7 @@
                   <pic:spPr bwMode="auto">
                     <a:xfrm>
                       <a:off x="0" y="0"/>
-                      <a:ext cx="6410018" cy="4031880"/>
+                      <a:ext cx="7695283" cy="4826452"/>
                     </a:xfrm>
                     <a:prstGeom prst="rect">
                       <a:avLst/>
@@ -9223,7 +9307,19 @@
         <w:rPr>
           <w:u w:val="single"/>
         </w:rPr>
-        <w:t>Conditions initiale:</w:t>
+        <w:t>Conditions initiale</w:t>
+      </w:r>
+      <w:r>
+        <w:rPr>
+          <w:u w:val="single"/>
+        </w:rPr>
+        <w:t>s</w:t>
+      </w:r>
+      <w:r>
+        <w:rPr>
+          <w:u w:val="single"/>
+        </w:rPr>
+        <w:t>:</w:t>
       </w:r>
       <w:r>
         <w:t xml:space="preserve"> l'utilisateur doit ouvrir l'application</w:t>
@@ -9435,6 +9531,12 @@
         <w:t>Conditions initiale</w:t>
       </w:r>
       <w:r>
+        <w:rPr>
+          <w:u w:val="single"/>
+        </w:rPr>
+        <w:t>s</w:t>
+      </w:r>
+      <w:r>
         <w:t>: être sur la page d'accueil</w:t>
       </w:r>
     </w:p>
@@ -9623,7 +9725,19 @@
         <w:rPr>
           <w:u w:val="single"/>
         </w:rPr>
-        <w:t>Conditions initiale:</w:t>
+        <w:t>Conditions initiale</w:t>
+      </w:r>
+      <w:r>
+        <w:rPr>
+          <w:u w:val="single"/>
+        </w:rPr>
+        <w:t>s</w:t>
+      </w:r>
+      <w:r>
+        <w:rPr>
+          <w:u w:val="single"/>
+        </w:rPr>
+        <w:t>:</w:t>
       </w:r>
       <w:r>
         <w:t xml:space="preserve"> ouvrir l'application</w:t>
@@ -10560,7 +10674,19 @@
         <w:rPr>
           <w:u w:val="single"/>
         </w:rPr>
-        <w:t>Conditions initiale:</w:t>
+        <w:t>Conditions initiale</w:t>
+      </w:r>
+      <w:r>
+        <w:rPr>
+          <w:u w:val="single"/>
+        </w:rPr>
+        <w:t>s</w:t>
+      </w:r>
+      <w:r>
+        <w:rPr>
+          <w:u w:val="single"/>
+        </w:rPr>
+        <w:t>:</w:t>
       </w:r>
       <w:r>
         <w:t xml:space="preserve"> ouvrir l'application</w:t>
@@ -10602,7 +10728,10 @@
       </w:pPr>
       <w:r>
         <w:tab/>
-        <w:t>1.1: cliquer sur le petit icône "favoris" en forme de coeur</w:t>
+        <w:t xml:space="preserve">1.1: cliquer sur le petit icône "favoris" en forme de </w:t>
+      </w:r>
+      <w:r>
+        <w:t>cœur</w:t>
       </w:r>
       <w:r>
         <w:tab/>
@@ -10718,8 +10847,6 @@
         <w:tab/>
         <w:t>5: faire un tri</w:t>
       </w:r>
-      <w:bookmarkStart w:id="0" w:name="_GoBack"/>
-      <w:bookmarkEnd w:id="0"/>
     </w:p>
     <w:p>
       <w:pPr>
@@ -10813,55 +10940,126 @@
         <w:rPr>
           <w:u w:val="single"/>
         </w:rPr>
-        <w:t>Note:</w:t>
-      </w:r>
-      <w:r>
-        <w:t xml:space="preserve"> extends sur tous les cas </w:t>
-      </w:r>
-    </w:p>
-    <w:p>
-      <w:pPr>
+        <w:t>Note</w:t>
+      </w:r>
+      <w:r>
+        <w:rPr>
+          <w:u w:val="single"/>
+        </w:rPr>
+        <w:t>s</w:t>
+      </w:r>
+      <w:r>
+        <w:rPr>
+          <w:u w:val="single"/>
+        </w:rPr>
+        <w:t>:</w:t>
+      </w:r>
+      <w:r>
+        <w:t xml:space="preserve"> </w:t>
+      </w:r>
+    </w:p>
+    <w:p>
+      <w:pPr>
+        <w:pStyle w:val="Paragraphedeliste"/>
+        <w:numPr>
+          <w:ilvl w:val="0"/>
+          <w:numId w:val="1"/>
+        </w:numPr>
         <w:tabs>
           <w:tab w:val="left" w:pos="2452"/>
         </w:tabs>
         <w:spacing w:line="240" w:lineRule="auto"/>
       </w:pPr>
       <w:r>
-        <w:tab/>
-      </w:r>
-    </w:p>
-    <w:p>
-      <w:pPr>
+        <w:t>étendu</w:t>
+      </w:r>
+      <w:r>
+        <w:t xml:space="preserve"> sur </w:t>
+      </w:r>
+      <w:r>
+        <w:t>tous les cas mise à part</w:t>
+      </w:r>
+      <w:r>
+        <w:t xml:space="preserve"> « écouter </w:t>
+      </w:r>
+      <w:r>
+        <w:t>les musiques d’un jeu</w:t>
+      </w:r>
+      <w:r>
+        <w:t>»</w:t>
+      </w:r>
+    </w:p>
+    <w:p>
+      <w:pPr>
+        <w:pStyle w:val="Paragraphedeliste"/>
+        <w:numPr>
+          <w:ilvl w:val="0"/>
+          <w:numId w:val="1"/>
+        </w:numPr>
         <w:tabs>
           <w:tab w:val="left" w:pos="2452"/>
         </w:tabs>
         <w:spacing w:line="240" w:lineRule="auto"/>
       </w:pPr>
       <w:r>
+        <w:t xml:space="preserve">l’ajout est possible même si </w:t>
+      </w:r>
+      <w:r>
+        <w:t xml:space="preserve">le détail du jeu en question n’est pas </w:t>
+      </w:r>
+      <w:r>
+        <w:t>affiché</w:t>
+      </w:r>
+      <w:r>
+        <w:t xml:space="preserve"> (</w:t>
+      </w:r>
+      <w:r>
         <w:rPr>
           <w:u w:val="single"/>
         </w:rPr>
-        <w:t>Nom:</w:t>
-      </w:r>
-      <w:r>
-        <w:t xml:space="preserve"> consulter les favoris</w:t>
-      </w:r>
-    </w:p>
-    <w:p>
-      <w:pPr>
+        <w:t>Exemple </w:t>
+      </w:r>
+      <w:r>
+        <w:t>: sur la page d’accueil, les jeux</w:t>
+      </w:r>
+      <w:r>
+        <w:t xml:space="preserve"> associés à la recherche peuvent</w:t>
+      </w:r>
+      <w:r>
+        <w:t xml:space="preserve"> tout de même </w:t>
+      </w:r>
+      <w:r>
+        <w:t>être</w:t>
+      </w:r>
+      <w:r>
+        <w:t xml:space="preserve"> ajout</w:t>
+      </w:r>
+      <w:r>
+        <w:t>és</w:t>
+      </w:r>
+      <w:r>
+        <w:t xml:space="preserve"> aux favoris</w:t>
+      </w:r>
+      <w:r>
+        <w:t xml:space="preserve"> via le cœur à gauche de leur nom</w:t>
+      </w:r>
+      <w:r>
+        <w:t>)</w:t>
+      </w:r>
+    </w:p>
+    <w:p>
+      <w:pPr>
+        <w:pStyle w:val="Paragraphedeliste"/>
         <w:tabs>
           <w:tab w:val="left" w:pos="2452"/>
         </w:tabs>
         <w:spacing w:line="240" w:lineRule="auto"/>
       </w:pPr>
       <w:r>
-        <w:rPr>
-          <w:u w:val="single"/>
-        </w:rPr>
-        <w:t>Objectif:</w:t>
-      </w:r>
-      <w:r>
-        <w:t xml:space="preserve"> permet à l'utilisateur de consulter les jeux qu'il a mis en favoris</w:t>
+        <w:tab/>
+      </w:r>
+      <w:r>
+        <w:tab/>
       </w:r>
     </w:p>
     <w:p>
@@ -10875,10 +11073,10 @@
         <w:rPr>
           <w:u w:val="single"/>
         </w:rPr>
-        <w:t>Acteurs:</w:t>
-      </w:r>
-      <w:r>
-        <w:t xml:space="preserve"> utilisateur</w:t>
+        <w:t>Nom:</w:t>
+      </w:r>
+      <w:r>
+        <w:t xml:space="preserve"> consulter les favoris</w:t>
       </w:r>
     </w:p>
     <w:p>
@@ -10892,22 +11090,10 @@
         <w:rPr>
           <w:u w:val="single"/>
         </w:rPr>
-        <w:t xml:space="preserve">Cas </w:t>
-      </w:r>
-      <w:r>
-        <w:rPr>
-          <w:u w:val="single"/>
-        </w:rPr>
-        <w:t>inclus</w:t>
-      </w:r>
-      <w:r>
-        <w:rPr>
-          <w:u w:val="single"/>
-        </w:rPr>
-        <w:t>:</w:t>
-      </w:r>
-      <w:r>
-        <w:t xml:space="preserve"> /</w:t>
+        <w:t>Objectif:</w:t>
+      </w:r>
+      <w:r>
+        <w:t xml:space="preserve"> permet à l'utilisateur de consulter les jeux qu'il a mis en favoris</w:t>
       </w:r>
     </w:p>
     <w:p>
@@ -10921,10 +11107,10 @@
         <w:rPr>
           <w:u w:val="single"/>
         </w:rPr>
-        <w:t>Condition initiale:</w:t>
-      </w:r>
-      <w:r>
-        <w:t xml:space="preserve"> ouvrir l'application</w:t>
+        <w:t>Acteurs:</w:t>
+      </w:r>
+      <w:r>
+        <w:t xml:space="preserve"> utilisateur</w:t>
       </w:r>
     </w:p>
     <w:p>
@@ -10938,14 +11124,23 @@
         <w:rPr>
           <w:u w:val="single"/>
         </w:rPr>
-        <w:t>Scénario initiale:</w:t>
-      </w:r>
-      <w:r>
-        <w:t xml:space="preserve"> </w:t>
-      </w:r>
-      <w:r>
-        <w:tab/>
-        <w:t>1: cliquer sur l'icône</w:t>
+        <w:lastRenderedPageBreak/>
+        <w:t xml:space="preserve">Cas </w:t>
+      </w:r>
+      <w:r>
+        <w:rPr>
+          <w:u w:val="single"/>
+        </w:rPr>
+        <w:t>inclus</w:t>
+      </w:r>
+      <w:r>
+        <w:rPr>
+          <w:u w:val="single"/>
+        </w:rPr>
+        <w:t>:</w:t>
+      </w:r>
+      <w:r>
+        <w:t xml:space="preserve"> /</w:t>
       </w:r>
     </w:p>
     <w:p>
@@ -10956,9 +11151,13 @@
         <w:spacing w:line="240" w:lineRule="auto"/>
       </w:pPr>
       <w:r>
-        <w:lastRenderedPageBreak/>
-        <w:tab/>
-        <w:t>1.1: affichage de la liste des jeux</w:t>
+        <w:rPr>
+          <w:u w:val="single"/>
+        </w:rPr>
+        <w:t>Condition initiale:</w:t>
+      </w:r>
+      <w:r>
+        <w:t xml:space="preserve"> ouvrir l'application</w:t>
       </w:r>
     </w:p>
     <w:p>
@@ -10972,10 +11171,14 @@
         <w:rPr>
           <w:u w:val="single"/>
         </w:rPr>
-        <w:t>Scénario alternatif:</w:t>
-      </w:r>
-      <w:r>
-        <w:t xml:space="preserve"> /</w:t>
+        <w:t>Scénario initiale:</w:t>
+      </w:r>
+      <w:r>
+        <w:t xml:space="preserve"> </w:t>
+      </w:r>
+      <w:r>
+        <w:tab/>
+        <w:t>1: cliquer sur l'icône</w:t>
       </w:r>
     </w:p>
     <w:p>
@@ -10986,14 +11189,8 @@
         <w:spacing w:line="240" w:lineRule="auto"/>
       </w:pPr>
       <w:r>
-        <w:rPr>
-          <w:u w:val="single"/>
-        </w:rPr>
-        <w:t>Condition de fin:</w:t>
-      </w:r>
-      <w:r>
-        <w:tab/>
-        <w:t>1) affichage des favoris</w:t>
+        <w:tab/>
+        <w:t>1.1: affichage de la liste des jeux</w:t>
       </w:r>
     </w:p>
     <w:p>
@@ -11007,10 +11204,10 @@
         <w:rPr>
           <w:u w:val="single"/>
         </w:rPr>
-        <w:t>Note:</w:t>
-      </w:r>
-      <w:r>
-        <w:t xml:space="preserve"> extends sur tous les cas </w:t>
+        <w:t>Scénario alternatif:</w:t>
+      </w:r>
+      <w:r>
+        <w:t xml:space="preserve"> /</w:t>
       </w:r>
     </w:p>
     <w:p>
@@ -11020,6 +11217,16 @@
         </w:tabs>
         <w:spacing w:line="240" w:lineRule="auto"/>
       </w:pPr>
+      <w:r>
+        <w:rPr>
+          <w:u w:val="single"/>
+        </w:rPr>
+        <w:t>Condition de fin:</w:t>
+      </w:r>
+      <w:r>
+        <w:tab/>
+        <w:t>1) affichage des favoris</w:t>
+      </w:r>
     </w:p>
     <w:p>
       <w:pPr>
@@ -11032,10 +11239,16 @@
         <w:rPr>
           <w:u w:val="single"/>
         </w:rPr>
-        <w:t>Nom:</w:t>
-      </w:r>
-      <w:r>
-        <w:t xml:space="preserve"> afficher les jeux d'une licence</w:t>
+        <w:t>Note:</w:t>
+      </w:r>
+      <w:r>
+        <w:t xml:space="preserve"> </w:t>
+      </w:r>
+      <w:r>
+        <w:t>étendu</w:t>
+      </w:r>
+      <w:r>
+        <w:t xml:space="preserve"> sur tous les cas </w:t>
       </w:r>
     </w:p>
     <w:p>
@@ -11045,21 +11258,6 @@
         </w:tabs>
         <w:spacing w:line="240" w:lineRule="auto"/>
       </w:pPr>
-      <w:r>
-        <w:rPr>
-          <w:u w:val="single"/>
-        </w:rPr>
-        <w:t>Objectif:</w:t>
-      </w:r>
-      <w:r>
-        <w:t xml:space="preserve"> afficher la liste des jeux d'un</w:t>
-      </w:r>
-      <w:r>
-        <w:t>e</w:t>
-      </w:r>
-      <w:r>
-        <w:t xml:space="preserve"> franchise</w:t>
-      </w:r>
     </w:p>
     <w:p>
       <w:pPr>
@@ -11072,13 +11270,10 @@
         <w:rPr>
           <w:u w:val="single"/>
         </w:rPr>
-        <w:t>Acteurs:</w:t>
-      </w:r>
-      <w:r>
-        <w:rPr>
-          <w:u w:val="single"/>
-        </w:rPr>
-        <w:t xml:space="preserve"> </w:t>
+        <w:t>Nom:</w:t>
+      </w:r>
+      <w:r>
+        <w:t xml:space="preserve"> afficher les jeux d'une licence</w:t>
       </w:r>
     </w:p>
     <w:p>
@@ -11092,10 +11287,16 @@
         <w:rPr>
           <w:u w:val="single"/>
         </w:rPr>
-        <w:t>Cas inclus:</w:t>
-      </w:r>
-      <w:r>
-        <w:t xml:space="preserve"> /</w:t>
+        <w:t>Objectif:</w:t>
+      </w:r>
+      <w:r>
+        <w:t xml:space="preserve"> afficher la liste des jeux d'un</w:t>
+      </w:r>
+      <w:r>
+        <w:t>e</w:t>
+      </w:r>
+      <w:r>
+        <w:t xml:space="preserve"> franchise</w:t>
       </w:r>
     </w:p>
     <w:p>
@@ -11109,10 +11310,13 @@
         <w:rPr>
           <w:u w:val="single"/>
         </w:rPr>
-        <w:t>Conditions initiale:</w:t>
-      </w:r>
-      <w:r>
-        <w:t xml:space="preserve"> être sur la page principale</w:t>
+        <w:t>Acteurs:</w:t>
+      </w:r>
+      <w:r>
+        <w:rPr>
+          <w:u w:val="single"/>
+        </w:rPr>
+        <w:t xml:space="preserve"> </w:t>
       </w:r>
     </w:p>
     <w:p>
@@ -11126,14 +11330,10 @@
         <w:rPr>
           <w:u w:val="single"/>
         </w:rPr>
-        <w:t>Scénario nominal:</w:t>
-      </w:r>
-      <w:r>
-        <w:tab/>
-        <w:t>1: sé</w:t>
-      </w:r>
-      <w:r>
-        <w:t>lectionner une franchise</w:t>
+        <w:t>Cas inclus:</w:t>
+      </w:r>
+      <w:r>
+        <w:t xml:space="preserve"> /</w:t>
       </w:r>
     </w:p>
     <w:p>
@@ -11144,8 +11344,25 @@
         <w:spacing w:line="240" w:lineRule="auto"/>
       </w:pPr>
       <w:r>
-        <w:tab/>
-        <w:t>1.1: cliquer sur la franchise choisie</w:t>
+        <w:rPr>
+          <w:u w:val="single"/>
+        </w:rPr>
+        <w:t>Conditions initiale</w:t>
+      </w:r>
+      <w:r>
+        <w:rPr>
+          <w:u w:val="single"/>
+        </w:rPr>
+        <w:t>s</w:t>
+      </w:r>
+      <w:r>
+        <w:rPr>
+          <w:u w:val="single"/>
+        </w:rPr>
+        <w:t>:</w:t>
+      </w:r>
+      <w:r>
+        <w:t xml:space="preserve"> être sur la page principale</w:t>
       </w:r>
     </w:p>
     <w:p>
@@ -11156,8 +11373,17 @@
         <w:spacing w:line="240" w:lineRule="auto"/>
       </w:pPr>
       <w:r>
-        <w:tab/>
-        <w:t>1.2: affichage des jeux</w:t>
+        <w:rPr>
+          <w:u w:val="single"/>
+        </w:rPr>
+        <w:t>Scénario nominal:</w:t>
+      </w:r>
+      <w:r>
+        <w:tab/>
+        <w:t>1: sé</w:t>
+      </w:r>
+      <w:r>
+        <w:t>lectionner une franchise</w:t>
       </w:r>
     </w:p>
     <w:p>
@@ -11166,21 +11392,10 @@
           <w:tab w:val="left" w:pos="2452"/>
         </w:tabs>
         <w:spacing w:line="240" w:lineRule="auto"/>
-        <w:rPr>
-          <w:u w:val="single"/>
-        </w:rPr>
-      </w:pPr>
-      <w:r>
-        <w:rPr>
-          <w:u w:val="single"/>
-        </w:rPr>
-        <w:t>Scénario alte</w:t>
-      </w:r>
-      <w:r>
-        <w:rPr>
-          <w:u w:val="single"/>
-        </w:rPr>
-        <w:t>rnatif:</w:t>
+      </w:pPr>
+      <w:r>
+        <w:tab/>
+        <w:t>1.1: cliquer sur la franchise choisie</w:t>
       </w:r>
     </w:p>
     <w:p>
@@ -11191,17 +11406,8 @@
         <w:spacing w:line="240" w:lineRule="auto"/>
       </w:pPr>
       <w:r>
-        <w:rPr>
-          <w:u w:val="single"/>
-        </w:rPr>
-        <w:t>Condition de fin:</w:t>
-      </w:r>
-      <w:r>
-        <w:t xml:space="preserve"> </w:t>
-      </w:r>
-      <w:r>
-        <w:tab/>
-        <w:t>1) affichage des jeux</w:t>
+        <w:tab/>
+        <w:t>1.2: affichage des jeux</w:t>
       </w:r>
     </w:p>
     <w:p>
@@ -11210,7 +11416,22 @@
           <w:tab w:val="left" w:pos="2452"/>
         </w:tabs>
         <w:spacing w:line="240" w:lineRule="auto"/>
-      </w:pPr>
+        <w:rPr>
+          <w:u w:val="single"/>
+        </w:rPr>
+      </w:pPr>
+      <w:r>
+        <w:rPr>
+          <w:u w:val="single"/>
+        </w:rPr>
+        <w:t>Scénario alte</w:t>
+      </w:r>
+      <w:r>
+        <w:rPr>
+          <w:u w:val="single"/>
+        </w:rPr>
+        <w:t>rnatif:</w:t>
+      </w:r>
     </w:p>
     <w:p>
       <w:pPr>
@@ -11223,10 +11444,14 @@
         <w:rPr>
           <w:u w:val="single"/>
         </w:rPr>
-        <w:t>Nom:</w:t>
-      </w:r>
-      <w:r>
-        <w:t xml:space="preserve"> écouter une musique</w:t>
+        <w:t>Condition de fin:</w:t>
+      </w:r>
+      <w:r>
+        <w:t xml:space="preserve"> </w:t>
+      </w:r>
+      <w:r>
+        <w:tab/>
+        <w:t>1) affichage des jeux</w:t>
       </w:r>
     </w:p>
     <w:p>
@@ -11236,15 +11461,6 @@
         </w:tabs>
         <w:spacing w:line="240" w:lineRule="auto"/>
       </w:pPr>
-      <w:r>
-        <w:rPr>
-          <w:u w:val="single"/>
-        </w:rPr>
-        <w:t>Objectif:</w:t>
-      </w:r>
-      <w:r>
-        <w:t xml:space="preserve"> écouter les musiques d'un jeu spécifique pour prendre connaissance de l'univers du jeu</w:t>
-      </w:r>
     </w:p>
     <w:p>
       <w:pPr>
@@ -11257,10 +11473,10 @@
         <w:rPr>
           <w:u w:val="single"/>
         </w:rPr>
-        <w:t>Acteurs:</w:t>
-      </w:r>
-      <w:r>
-        <w:t xml:space="preserve"> utilisateur</w:t>
+        <w:t>Nom:</w:t>
+      </w:r>
+      <w:r>
+        <w:t xml:space="preserve"> écouter une musique</w:t>
       </w:r>
     </w:p>
     <w:p>
@@ -11274,10 +11490,10 @@
         <w:rPr>
           <w:u w:val="single"/>
         </w:rPr>
-        <w:t>Cas inclus:</w:t>
-      </w:r>
-      <w:r>
-        <w:t xml:space="preserve"> afficher les détails d'un jeu</w:t>
+        <w:t>Objectif:</w:t>
+      </w:r>
+      <w:r>
+        <w:t xml:space="preserve"> écouter les musiques d'un jeu spécifique pour prendre connaissance de l'univers du jeu</w:t>
       </w:r>
     </w:p>
     <w:p>
@@ -11291,7 +11507,53 @@
         <w:rPr>
           <w:u w:val="single"/>
         </w:rPr>
-        <w:t>Conditions initiale:</w:t>
+        <w:t>Acteurs:</w:t>
+      </w:r>
+      <w:r>
+        <w:t xml:space="preserve"> utilisateur</w:t>
+      </w:r>
+    </w:p>
+    <w:p>
+      <w:pPr>
+        <w:tabs>
+          <w:tab w:val="left" w:pos="2452"/>
+        </w:tabs>
+        <w:spacing w:line="240" w:lineRule="auto"/>
+      </w:pPr>
+      <w:r>
+        <w:rPr>
+          <w:u w:val="single"/>
+        </w:rPr>
+        <w:t>Cas inclus:</w:t>
+      </w:r>
+      <w:r>
+        <w:t xml:space="preserve"> afficher les détails d'un jeu</w:t>
+      </w:r>
+    </w:p>
+    <w:p>
+      <w:pPr>
+        <w:tabs>
+          <w:tab w:val="left" w:pos="2452"/>
+        </w:tabs>
+        <w:spacing w:line="240" w:lineRule="auto"/>
+      </w:pPr>
+      <w:r>
+        <w:rPr>
+          <w:u w:val="single"/>
+        </w:rPr>
+        <w:t>Conditions initiale</w:t>
+      </w:r>
+      <w:r>
+        <w:rPr>
+          <w:u w:val="single"/>
+        </w:rPr>
+        <w:t>s</w:t>
+      </w:r>
+      <w:r>
+        <w:rPr>
+          <w:u w:val="single"/>
+        </w:rPr>
+        <w:t>:</w:t>
       </w:r>
       <w:r>
         <w:t xml:space="preserve"> avoir affiché le détail des jeux</w:t>
@@ -11452,7 +11714,7 @@
 </file>
 
 <file path=word/endnotes.xml><?xml version="1.0" encoding="utf-8"?>
-<w:endnotes xmlns:wpc="http://schemas.microsoft.com/office/word/2010/wordprocessingCanvas" xmlns:cx="http://schemas.microsoft.com/office/drawing/2014/chartex" xmlns:cx1="http://schemas.microsoft.com/office/drawing/2015/9/8/chartex" xmlns:mc="http://schemas.openxmlformats.org/markup-compatibility/2006" xmlns:o="urn:schemas-microsoft-com:office:office" xmlns:r="http://schemas.openxmlformats.org/officeDocument/2006/relationships" xmlns:m="http://schemas.openxmlformats.org/officeDocument/2006/math" xmlns:v="urn:schemas-microsoft-com:vml" xmlns:wp14="http://schemas.microsoft.com/office/word/2010/wordprocessingDrawing" xmlns:wp="http://schemas.openxmlformats.org/drawingml/2006/wordprocessingDrawing" xmlns:w10="urn:schemas-microsoft-com:office:word" xmlns:w="http://schemas.openxmlformats.org/wordprocessingml/2006/main" xmlns:w14="http://schemas.microsoft.com/office/word/2010/wordml" xmlns:w15="http://schemas.microsoft.com/office/word/2012/wordml" xmlns:w16se="http://schemas.microsoft.com/office/word/2015/wordml/symex" xmlns:wpg="http://schemas.microsoft.com/office/word/2010/wordprocessingGroup" xmlns:wpi="http://schemas.microsoft.com/office/word/2010/wordprocessingInk" xmlns:wne="http://schemas.microsoft.com/office/word/2006/wordml" xmlns:wps="http://schemas.microsoft.com/office/word/2010/wordprocessingShape" mc:Ignorable="w14 w15 w16se wp14">
+<w:endnotes xmlns:wpc="http://schemas.microsoft.com/office/word/2010/wordprocessingCanvas" xmlns:cx="http://schemas.microsoft.com/office/drawing/2014/chartex" xmlns:cx1="http://schemas.microsoft.com/office/drawing/2015/9/8/chartex" xmlns:cx2="http://schemas.microsoft.com/office/drawing/2015/10/21/chartex" xmlns:cx3="http://schemas.microsoft.com/office/drawing/2016/5/9/chartex" xmlns:cx4="http://schemas.microsoft.com/office/drawing/2016/5/10/chartex" xmlns:cx5="http://schemas.microsoft.com/office/drawing/2016/5/11/chartex" xmlns:cx6="http://schemas.microsoft.com/office/drawing/2016/5/12/chartex" xmlns:cx7="http://schemas.microsoft.com/office/drawing/2016/5/13/chartex" xmlns:cx8="http://schemas.microsoft.com/office/drawing/2016/5/14/chartex" xmlns:mc="http://schemas.openxmlformats.org/markup-compatibility/2006" xmlns:aink="http://schemas.microsoft.com/office/drawing/2016/ink" xmlns:am3d="http://schemas.microsoft.com/office/drawing/2017/model3d" xmlns:o="urn:schemas-microsoft-com:office:office" xmlns:r="http://schemas.openxmlformats.org/officeDocument/2006/relationships" xmlns:m="http://schemas.openxmlformats.org/officeDocument/2006/math" xmlns:v="urn:schemas-microsoft-com:vml" xmlns:wp14="http://schemas.microsoft.com/office/word/2010/wordprocessingDrawing" xmlns:wp="http://schemas.openxmlformats.org/drawingml/2006/wordprocessingDrawing" xmlns:w10="urn:schemas-microsoft-com:office:word" xmlns:w="http://schemas.openxmlformats.org/wordprocessingml/2006/main" xmlns:w14="http://schemas.microsoft.com/office/word/2010/wordml" xmlns:w15="http://schemas.microsoft.com/office/word/2012/wordml" xmlns:w16cex="http://schemas.microsoft.com/office/word/2018/wordml/cex" xmlns:w16cid="http://schemas.microsoft.com/office/word/2016/wordml/cid" xmlns:w16="http://schemas.microsoft.com/office/word/2018/wordml" xmlns:w16sdtdh="http://schemas.microsoft.com/office/word/2020/wordml/sdtdatahash" xmlns:w16se="http://schemas.microsoft.com/office/word/2015/wordml/symex" xmlns:wpg="http://schemas.microsoft.com/office/word/2010/wordprocessingGroup" xmlns:wpi="http://schemas.microsoft.com/office/word/2010/wordprocessingInk" xmlns:wne="http://schemas.microsoft.com/office/word/2006/wordml" xmlns:wps="http://schemas.microsoft.com/office/word/2010/wordprocessingShape" mc:Ignorable="w14 w15 w16se w16cid w16 w16cex w16sdtdh wp14">
   <w:endnote w:type="separator" w:id="-1">
     <w:p>
       <w:pPr>
@@ -11477,7 +11739,7 @@
 </file>
 
 <file path=word/footnotes.xml><?xml version="1.0" encoding="utf-8"?>
-<w:footnotes xmlns:wpc="http://schemas.microsoft.com/office/word/2010/wordprocessingCanvas" xmlns:cx="http://schemas.microsoft.com/office/drawing/2014/chartex" xmlns:cx1="http://schemas.microsoft.com/office/drawing/2015/9/8/chartex" xmlns:mc="http://schemas.openxmlformats.org/markup-compatibility/2006" xmlns:o="urn:schemas-microsoft-com:office:office" xmlns:r="http://schemas.openxmlformats.org/officeDocument/2006/relationships" xmlns:m="http://schemas.openxmlformats.org/officeDocument/2006/math" xmlns:v="urn:schemas-microsoft-com:vml" xmlns:wp14="http://schemas.microsoft.com/office/word/2010/wordprocessingDrawing" xmlns:wp="http://schemas.openxmlformats.org/drawingml/2006/wordprocessingDrawing" xmlns:w10="urn:schemas-microsoft-com:office:word" xmlns:w="http://schemas.openxmlformats.org/wordprocessingml/2006/main" xmlns:w14="http://schemas.microsoft.com/office/word/2010/wordml" xmlns:w15="http://schemas.microsoft.com/office/word/2012/wordml" xmlns:w16se="http://schemas.microsoft.com/office/word/2015/wordml/symex" xmlns:wpg="http://schemas.microsoft.com/office/word/2010/wordprocessingGroup" xmlns:wpi="http://schemas.microsoft.com/office/word/2010/wordprocessingInk" xmlns:wne="http://schemas.microsoft.com/office/word/2006/wordml" xmlns:wps="http://schemas.microsoft.com/office/word/2010/wordprocessingShape" mc:Ignorable="w14 w15 w16se wp14">
+<w:footnotes xmlns:wpc="http://schemas.microsoft.com/office/word/2010/wordprocessingCanvas" xmlns:cx="http://schemas.microsoft.com/office/drawing/2014/chartex" xmlns:cx1="http://schemas.microsoft.com/office/drawing/2015/9/8/chartex" xmlns:cx2="http://schemas.microsoft.com/office/drawing/2015/10/21/chartex" xmlns:cx3="http://schemas.microsoft.com/office/drawing/2016/5/9/chartex" xmlns:cx4="http://schemas.microsoft.com/office/drawing/2016/5/10/chartex" xmlns:cx5="http://schemas.microsoft.com/office/drawing/2016/5/11/chartex" xmlns:cx6="http://schemas.microsoft.com/office/drawing/2016/5/12/chartex" xmlns:cx7="http://schemas.microsoft.com/office/drawing/2016/5/13/chartex" xmlns:cx8="http://schemas.microsoft.com/office/drawing/2016/5/14/chartex" xmlns:mc="http://schemas.openxmlformats.org/markup-compatibility/2006" xmlns:aink="http://schemas.microsoft.com/office/drawing/2016/ink" xmlns:am3d="http://schemas.microsoft.com/office/drawing/2017/model3d" xmlns:o="urn:schemas-microsoft-com:office:office" xmlns:r="http://schemas.openxmlformats.org/officeDocument/2006/relationships" xmlns:m="http://schemas.openxmlformats.org/officeDocument/2006/math" xmlns:v="urn:schemas-microsoft-com:vml" xmlns:wp14="http://schemas.microsoft.com/office/word/2010/wordprocessingDrawing" xmlns:wp="http://schemas.openxmlformats.org/drawingml/2006/wordprocessingDrawing" xmlns:w10="urn:schemas-microsoft-com:office:word" xmlns:w="http://schemas.openxmlformats.org/wordprocessingml/2006/main" xmlns:w14="http://schemas.microsoft.com/office/word/2010/wordml" xmlns:w15="http://schemas.microsoft.com/office/word/2012/wordml" xmlns:w16cex="http://schemas.microsoft.com/office/word/2018/wordml/cex" xmlns:w16cid="http://schemas.microsoft.com/office/word/2016/wordml/cid" xmlns:w16="http://schemas.microsoft.com/office/word/2018/wordml" xmlns:w16sdtdh="http://schemas.microsoft.com/office/word/2020/wordml/sdtdatahash" xmlns:w16se="http://schemas.microsoft.com/office/word/2015/wordml/symex" xmlns:wpg="http://schemas.microsoft.com/office/word/2010/wordprocessingGroup" xmlns:wpi="http://schemas.microsoft.com/office/word/2010/wordprocessingInk" xmlns:wne="http://schemas.microsoft.com/office/word/2006/wordml" xmlns:wps="http://schemas.microsoft.com/office/word/2010/wordprocessingShape" mc:Ignorable="w14 w15 w16se w16cid w16 w16cex w16sdtdh wp14">
   <w:footnote w:type="separator" w:id="-1">
     <w:p>
       <w:pPr>
@@ -11501,8 +11763,129 @@
 </w:footnotes>
 </file>
 
+<file path=word/numbering.xml><?xml version="1.0" encoding="utf-8"?>
+<w:numbering xmlns:wpc="http://schemas.microsoft.com/office/word/2010/wordprocessingCanvas" xmlns:cx="http://schemas.microsoft.com/office/drawing/2014/chartex" xmlns:cx1="http://schemas.microsoft.com/office/drawing/2015/9/8/chartex" xmlns:cx2="http://schemas.microsoft.com/office/drawing/2015/10/21/chartex" xmlns:cx3="http://schemas.microsoft.com/office/drawing/2016/5/9/chartex" xmlns:cx4="http://schemas.microsoft.com/office/drawing/2016/5/10/chartex" xmlns:cx5="http://schemas.microsoft.com/office/drawing/2016/5/11/chartex" xmlns:cx6="http://schemas.microsoft.com/office/drawing/2016/5/12/chartex" xmlns:cx7="http://schemas.microsoft.com/office/drawing/2016/5/13/chartex" xmlns:cx8="http://schemas.microsoft.com/office/drawing/2016/5/14/chartex" xmlns:mc="http://schemas.openxmlformats.org/markup-compatibility/2006" xmlns:aink="http://schemas.microsoft.com/office/drawing/2016/ink" xmlns:am3d="http://schemas.microsoft.com/office/drawing/2017/model3d" xmlns:o="urn:schemas-microsoft-com:office:office" xmlns:r="http://schemas.openxmlformats.org/officeDocument/2006/relationships" xmlns:m="http://schemas.openxmlformats.org/officeDocument/2006/math" xmlns:v="urn:schemas-microsoft-com:vml" xmlns:wp14="http://schemas.microsoft.com/office/word/2010/wordprocessingDrawing" xmlns:wp="http://schemas.openxmlformats.org/drawingml/2006/wordprocessingDrawing" xmlns:w10="urn:schemas-microsoft-com:office:word" xmlns:w="http://schemas.openxmlformats.org/wordprocessingml/2006/main" xmlns:w14="http://schemas.microsoft.com/office/word/2010/wordml" xmlns:w15="http://schemas.microsoft.com/office/word/2012/wordml" xmlns:w16cex="http://schemas.microsoft.com/office/word/2018/wordml/cex" xmlns:w16cid="http://schemas.microsoft.com/office/word/2016/wordml/cid" xmlns:w16="http://schemas.microsoft.com/office/word/2018/wordml" xmlns:w16sdtdh="http://schemas.microsoft.com/office/word/2020/wordml/sdtdatahash" xmlns:w16se="http://schemas.microsoft.com/office/word/2015/wordml/symex" xmlns:wpg="http://schemas.microsoft.com/office/word/2010/wordprocessingGroup" xmlns:wpi="http://schemas.microsoft.com/office/word/2010/wordprocessingInk" xmlns:wne="http://schemas.microsoft.com/office/word/2006/wordml" xmlns:wps="http://schemas.microsoft.com/office/word/2010/wordprocessingShape" mc:Ignorable="w14 w15 w16se w16cid w16 w16cex w16sdtdh wp14">
+  <w:abstractNum w:abstractNumId="0" w15:restartNumberingAfterBreak="0">
+    <w:nsid w:val="6EA16A7B"/>
+    <w:multiLevelType w:val="hybridMultilevel"/>
+    <w:tmpl w:val="7F660720"/>
+    <w:lvl w:ilvl="0" w:tplc="040C0001">
+      <w:start w:val="1"/>
+      <w:numFmt w:val="bullet"/>
+      <w:lvlText w:val=""/>
+      <w:lvlJc w:val="left"/>
+      <w:pPr>
+        <w:ind w:left="720" w:hanging="360"/>
+      </w:pPr>
+      <w:rPr>
+        <w:rFonts w:ascii="Symbol" w:hAnsi="Symbol" w:hint="default"/>
+      </w:rPr>
+    </w:lvl>
+    <w:lvl w:ilvl="1" w:tplc="040C0003" w:tentative="1">
+      <w:start w:val="1"/>
+      <w:numFmt w:val="bullet"/>
+      <w:lvlText w:val="o"/>
+      <w:lvlJc w:val="left"/>
+      <w:pPr>
+        <w:ind w:left="1440" w:hanging="360"/>
+      </w:pPr>
+      <w:rPr>
+        <w:rFonts w:ascii="Courier New" w:hAnsi="Courier New" w:cs="Courier New" w:hint="default"/>
+      </w:rPr>
+    </w:lvl>
+    <w:lvl w:ilvl="2" w:tplc="040C0005" w:tentative="1">
+      <w:start w:val="1"/>
+      <w:numFmt w:val="bullet"/>
+      <w:lvlText w:val=""/>
+      <w:lvlJc w:val="left"/>
+      <w:pPr>
+        <w:ind w:left="2160" w:hanging="360"/>
+      </w:pPr>
+      <w:rPr>
+        <w:rFonts w:ascii="Wingdings" w:hAnsi="Wingdings" w:hint="default"/>
+      </w:rPr>
+    </w:lvl>
+    <w:lvl w:ilvl="3" w:tplc="040C0001" w:tentative="1">
+      <w:start w:val="1"/>
+      <w:numFmt w:val="bullet"/>
+      <w:lvlText w:val=""/>
+      <w:lvlJc w:val="left"/>
+      <w:pPr>
+        <w:ind w:left="2880" w:hanging="360"/>
+      </w:pPr>
+      <w:rPr>
+        <w:rFonts w:ascii="Symbol" w:hAnsi="Symbol" w:hint="default"/>
+      </w:rPr>
+    </w:lvl>
+    <w:lvl w:ilvl="4" w:tplc="040C0003" w:tentative="1">
+      <w:start w:val="1"/>
+      <w:numFmt w:val="bullet"/>
+      <w:lvlText w:val="o"/>
+      <w:lvlJc w:val="left"/>
+      <w:pPr>
+        <w:ind w:left="3600" w:hanging="360"/>
+      </w:pPr>
+      <w:rPr>
+        <w:rFonts w:ascii="Courier New" w:hAnsi="Courier New" w:cs="Courier New" w:hint="default"/>
+      </w:rPr>
+    </w:lvl>
+    <w:lvl w:ilvl="5" w:tplc="040C0005" w:tentative="1">
+      <w:start w:val="1"/>
+      <w:numFmt w:val="bullet"/>
+      <w:lvlText w:val=""/>
+      <w:lvlJc w:val="left"/>
+      <w:pPr>
+        <w:ind w:left="4320" w:hanging="360"/>
+      </w:pPr>
+      <w:rPr>
+        <w:rFonts w:ascii="Wingdings" w:hAnsi="Wingdings" w:hint="default"/>
+      </w:rPr>
+    </w:lvl>
+    <w:lvl w:ilvl="6" w:tplc="040C0001" w:tentative="1">
+      <w:start w:val="1"/>
+      <w:numFmt w:val="bullet"/>
+      <w:lvlText w:val=""/>
+      <w:lvlJc w:val="left"/>
+      <w:pPr>
+        <w:ind w:left="5040" w:hanging="360"/>
+      </w:pPr>
+      <w:rPr>
+        <w:rFonts w:ascii="Symbol" w:hAnsi="Symbol" w:hint="default"/>
+      </w:rPr>
+    </w:lvl>
+    <w:lvl w:ilvl="7" w:tplc="040C0003" w:tentative="1">
+      <w:start w:val="1"/>
+      <w:numFmt w:val="bullet"/>
+      <w:lvlText w:val="o"/>
+      <w:lvlJc w:val="left"/>
+      <w:pPr>
+        <w:ind w:left="5760" w:hanging="360"/>
+      </w:pPr>
+      <w:rPr>
+        <w:rFonts w:ascii="Courier New" w:hAnsi="Courier New" w:cs="Courier New" w:hint="default"/>
+      </w:rPr>
+    </w:lvl>
+    <w:lvl w:ilvl="8" w:tplc="040C0005" w:tentative="1">
+      <w:start w:val="1"/>
+      <w:numFmt w:val="bullet"/>
+      <w:lvlText w:val=""/>
+      <w:lvlJc w:val="left"/>
+      <w:pPr>
+        <w:ind w:left="6480" w:hanging="360"/>
+      </w:pPr>
+      <w:rPr>
+        <w:rFonts w:ascii="Wingdings" w:hAnsi="Wingdings" w:hint="default"/>
+      </w:rPr>
+    </w:lvl>
+  </w:abstractNum>
+  <w:num w:numId="1">
+    <w:abstractNumId w:val="0"/>
+  </w:num>
+</w:numbering>
+</file>
+
 <file path=word/styles.xml><?xml version="1.0" encoding="utf-8"?>
-<w:styles xmlns:mc="http://schemas.openxmlformats.org/markup-compatibility/2006" xmlns:r="http://schemas.openxmlformats.org/officeDocument/2006/relationships" xmlns:w="http://schemas.openxmlformats.org/wordprocessingml/2006/main" xmlns:w14="http://schemas.microsoft.com/office/word/2010/wordml" xmlns:w15="http://schemas.microsoft.com/office/word/2012/wordml" xmlns:w16se="http://schemas.microsoft.com/office/word/2015/wordml/symex" mc:Ignorable="w14 w15 w16se">
+<w:styles xmlns:mc="http://schemas.openxmlformats.org/markup-compatibility/2006" xmlns:r="http://schemas.openxmlformats.org/officeDocument/2006/relationships" xmlns:w="http://schemas.openxmlformats.org/wordprocessingml/2006/main" xmlns:w14="http://schemas.microsoft.com/office/word/2010/wordml" xmlns:w15="http://schemas.microsoft.com/office/word/2012/wordml" xmlns:w16cex="http://schemas.microsoft.com/office/word/2018/wordml/cex" xmlns:w16cid="http://schemas.microsoft.com/office/word/2016/wordml/cid" xmlns:w16="http://schemas.microsoft.com/office/word/2018/wordml" xmlns:w16sdtdh="http://schemas.microsoft.com/office/word/2020/wordml/sdtdatahash" xmlns:w16se="http://schemas.microsoft.com/office/word/2015/wordml/symex" mc:Ignorable="w14 w15 w16se w16cid w16 w16cex w16sdtdh">
   <w:docDefaults>
     <w:rPrDefault>
       <w:rPr>
@@ -11518,7 +11901,7 @@
       </w:pPr>
     </w:pPrDefault>
   </w:docDefaults>
-  <w:latentStyles w:defLockedState="0" w:defUIPriority="99" w:defSemiHidden="0" w:defUnhideWhenUsed="0" w:defQFormat="0" w:count="371">
+  <w:latentStyles w:defLockedState="0" w:defUIPriority="99" w:defSemiHidden="0" w:defUnhideWhenUsed="0" w:defQFormat="0" w:count="376">
     <w:lsdException w:name="Normal" w:uiPriority="0" w:qFormat="1"/>
     <w:lsdException w:name="heading 1" w:uiPriority="9" w:qFormat="1"/>
     <w:lsdException w:name="heading 2" w:semiHidden="1" w:uiPriority="9" w:unhideWhenUsed="1" w:qFormat="1"/>
@@ -11624,7 +12007,6 @@
     <w:lsdException w:name="HTML Sample" w:semiHidden="1" w:unhideWhenUsed="1"/>
     <w:lsdException w:name="HTML Typewriter" w:semiHidden="1" w:unhideWhenUsed="1"/>
     <w:lsdException w:name="HTML Variable" w:semiHidden="1" w:unhideWhenUsed="1"/>
-    <w:lsdException w:name="Normal Table" w:semiHidden="1" w:unhideWhenUsed="1"/>
     <w:lsdException w:name="annotation subject" w:semiHidden="1" w:unhideWhenUsed="1"/>
     <w:lsdException w:name="No List" w:semiHidden="1" w:unhideWhenUsed="1"/>
     <w:lsdException w:name="Outline List 1" w:semiHidden="1" w:unhideWhenUsed="1"/>
@@ -11667,11 +12049,8 @@
     <w:lsdException w:name="Table Contemporary" w:semiHidden="1" w:unhideWhenUsed="1"/>
     <w:lsdException w:name="Table Elegant" w:semiHidden="1" w:unhideWhenUsed="1"/>
     <w:lsdException w:name="Table Professional" w:semiHidden="1" w:unhideWhenUsed="1"/>
-    <w:lsdException w:name="Table Subtle 1" w:semiHidden="1" w:unhideWhenUsed="1"/>
     <w:lsdException w:name="Table Subtle 2" w:semiHidden="1" w:unhideWhenUsed="1"/>
     <w:lsdException w:name="Table Web 1" w:semiHidden="1" w:unhideWhenUsed="1"/>
-    <w:lsdException w:name="Table Web 2" w:semiHidden="1" w:unhideWhenUsed="1"/>
-    <w:lsdException w:name="Table Web 3" w:semiHidden="1" w:unhideWhenUsed="1"/>
     <w:lsdException w:name="Balloon Text" w:semiHidden="1" w:unhideWhenUsed="1"/>
     <w:lsdException w:name="Table Grid" w:uiPriority="39"/>
     <w:lsdException w:name="Table Theme" w:semiHidden="1" w:unhideWhenUsed="1"/>
@@ -11890,6 +12269,11 @@
     <w:lsdException w:name="List Table 5 Dark Accent 6" w:uiPriority="50"/>
     <w:lsdException w:name="List Table 6 Colorful Accent 6" w:uiPriority="51"/>
     <w:lsdException w:name="List Table 7 Colorful Accent 6" w:uiPriority="52"/>
+    <w:lsdException w:name="Mention" w:semiHidden="1" w:unhideWhenUsed="1"/>
+    <w:lsdException w:name="Smart Hyperlink" w:semiHidden="1" w:unhideWhenUsed="1"/>
+    <w:lsdException w:name="Hashtag" w:semiHidden="1" w:unhideWhenUsed="1"/>
+    <w:lsdException w:name="Unresolved Mention" w:semiHidden="1" w:unhideWhenUsed="1"/>
+    <w:lsdException w:name="Smart Link" w:semiHidden="1" w:unhideWhenUsed="1"/>
   </w:latentStyles>
   <w:style w:type="paragraph" w:default="1" w:styleId="Normal">
     <w:name w:val="Normal"/>
@@ -11982,6 +12366,17 @@
       <w:szCs w:val="24"/>
       <w:lang w:eastAsia="fr-FR"/>
     </w:rPr>
+  </w:style>
+  <w:style w:type="paragraph" w:styleId="Paragraphedeliste">
+    <w:name w:val="List Paragraph"/>
+    <w:basedOn w:val="Normal"/>
+    <w:uiPriority w:val="34"/>
+    <w:qFormat/>
+    <w:rsid w:val="00B82C6D"/>
+    <w:pPr>
+      <w:ind w:left="720"/>
+      <w:contextualSpacing/>
+    </w:pPr>
   </w:style>
 </w:styles>
 </file>

</xml_diff>

<commit_message>
finalisation de la doc, présence des 3 pdf
</commit_message>
<xml_diff>
--- a/Travail/documentation_appli.docx
+++ b/Travail/documentation_appli.docx
@@ -266,20 +266,20 @@
             <v:path o:extrusionok="f" gradientshapeok="t" o:connecttype="rect"/>
             <o:lock v:ext="edit" aspectratio="t"/>
           </v:shapetype>
-          <v:shape id="_x0000_i1025" type="#_x0000_t75" style="width:710.5pt;height:416pt" o:ole="">
+          <v:shape id="_x0000_i1025" type="#_x0000_t75" style="width:711pt;height:416.25pt" o:ole="">
             <v:imagedata r:id="rId7" o:title="" cropbottom="11448f" cropright="409f"/>
           </v:shape>
-          <o:OLEObject Type="Embed" ProgID="AcroExch.Document.DC" ShapeID="_x0000_i1025" DrawAspect="Content" ObjectID="_1683958617" r:id="rId8"/>
+          <o:OLEObject Type="Embed" ProgID="AcroExch.Document.DC" ShapeID="_x0000_i1025" DrawAspect="Content" ObjectID="_1685199953" r:id="rId8"/>
         </w:object>
       </w:r>
     </w:p>
     <w:p>
       <w:r>
         <w:object w:dxaOrig="8420" w:dyaOrig="5950" w14:anchorId="43E3DF0C">
-          <v:shape id="_x0000_i1026" type="#_x0000_t75" style="width:705pt;height:497.5pt" o:ole="">
+          <v:shape id="_x0000_i1026" type="#_x0000_t75" style="width:704.25pt;height:497.25pt" o:ole="">
             <v:imagedata r:id="rId9" o:title=""/>
           </v:shape>
-          <o:OLEObject Type="Embed" ProgID="AcroExch.Document.DC" ShapeID="_x0000_i1026" DrawAspect="Content" ObjectID="_1683958618" r:id="rId10"/>
+          <o:OLEObject Type="Embed" ProgID="AcroExch.Document.DC" ShapeID="_x0000_i1026" DrawAspect="Content" ObjectID="_1685199954" r:id="rId10"/>
         </w:object>
       </w:r>
     </w:p>
@@ -477,7 +477,7 @@
               </wp:anchor>
             </w:drawing>
           </mc:Choice>
-          <mc:Fallback xmlns:cx2="http://schemas.microsoft.com/office/drawing/2015/10/21/chartex" xmlns:cx3="http://schemas.microsoft.com/office/drawing/2016/5/9/chartex" xmlns:cx4="http://schemas.microsoft.com/office/drawing/2016/5/10/chartex" xmlns:cx5="http://schemas.microsoft.com/office/drawing/2016/5/11/chartex" xmlns:cx6="http://schemas.microsoft.com/office/drawing/2016/5/12/chartex" xmlns:cx7="http://schemas.microsoft.com/office/drawing/2016/5/13/chartex" xmlns:cx8="http://schemas.microsoft.com/office/drawing/2016/5/14/chartex" xmlns:aink="http://schemas.microsoft.com/office/drawing/2016/ink" xmlns:am3d="http://schemas.microsoft.com/office/drawing/2017/model3d" xmlns:w16cex="http://schemas.microsoft.com/office/word/2018/wordml/cex" xmlns:w16cid="http://schemas.microsoft.com/office/word/2016/wordml/cid" xmlns:w16="http://schemas.microsoft.com/office/word/2018/wordml" xmlns:w16sdtdh="http://schemas.microsoft.com/office/word/2020/wordml/sdtdatahash">
+          <mc:Fallback xmlns:w16sdtdh="http://schemas.microsoft.com/office/word/2020/wordml/sdtdatahash" xmlns:w16="http://schemas.microsoft.com/office/word/2018/wordml" xmlns:w16cid="http://schemas.microsoft.com/office/word/2016/wordml/cid" xmlns:w16cex="http://schemas.microsoft.com/office/word/2018/wordml/cex" xmlns:am3d="http://schemas.microsoft.com/office/drawing/2017/model3d" xmlns:aink="http://schemas.microsoft.com/office/drawing/2016/ink" xmlns:cx8="http://schemas.microsoft.com/office/drawing/2016/5/14/chartex" xmlns:cx7="http://schemas.microsoft.com/office/drawing/2016/5/13/chartex" xmlns:cx6="http://schemas.microsoft.com/office/drawing/2016/5/12/chartex" xmlns:cx5="http://schemas.microsoft.com/office/drawing/2016/5/11/chartex" xmlns:cx4="http://schemas.microsoft.com/office/drawing/2016/5/10/chartex" xmlns:cx3="http://schemas.microsoft.com/office/drawing/2016/5/9/chartex" xmlns:cx2="http://schemas.microsoft.com/office/drawing/2015/10/21/chartex">
             <w:pict>
               <v:shapetype w14:anchorId="7721EFA5" id="_x0000_t32" coordsize="21600,21600" o:spt="32" o:oned="t" path="m,l21600,21600e" filled="f">
                 <v:path arrowok="t" fillok="f" o:connecttype="none"/>
@@ -555,7 +555,7 @@
               </wp:anchor>
             </w:drawing>
           </mc:Choice>
-          <mc:Fallback xmlns:cx2="http://schemas.microsoft.com/office/drawing/2015/10/21/chartex" xmlns:cx3="http://schemas.microsoft.com/office/drawing/2016/5/9/chartex" xmlns:cx4="http://schemas.microsoft.com/office/drawing/2016/5/10/chartex" xmlns:cx5="http://schemas.microsoft.com/office/drawing/2016/5/11/chartex" xmlns:cx6="http://schemas.microsoft.com/office/drawing/2016/5/12/chartex" xmlns:cx7="http://schemas.microsoft.com/office/drawing/2016/5/13/chartex" xmlns:cx8="http://schemas.microsoft.com/office/drawing/2016/5/14/chartex" xmlns:aink="http://schemas.microsoft.com/office/drawing/2016/ink" xmlns:am3d="http://schemas.microsoft.com/office/drawing/2017/model3d" xmlns:w16cex="http://schemas.microsoft.com/office/word/2018/wordml/cex" xmlns:w16cid="http://schemas.microsoft.com/office/word/2016/wordml/cid" xmlns:w16="http://schemas.microsoft.com/office/word/2018/wordml" xmlns:w16sdtdh="http://schemas.microsoft.com/office/word/2020/wordml/sdtdatahash">
+          <mc:Fallback>
             <w:pict>
               <v:shapetype w14:anchorId="17BA254C" id="_x0000_t202" coordsize="21600,21600" o:spt="202" path="m,l,21600r21600,l21600,xe">
                 <v:stroke joinstyle="miter"/>
@@ -645,7 +645,7 @@
               </wp:anchor>
             </w:drawing>
           </mc:Choice>
-          <mc:Fallback xmlns:cx2="http://schemas.microsoft.com/office/drawing/2015/10/21/chartex" xmlns:cx3="http://schemas.microsoft.com/office/drawing/2016/5/9/chartex" xmlns:cx4="http://schemas.microsoft.com/office/drawing/2016/5/10/chartex" xmlns:cx5="http://schemas.microsoft.com/office/drawing/2016/5/11/chartex" xmlns:cx6="http://schemas.microsoft.com/office/drawing/2016/5/12/chartex" xmlns:cx7="http://schemas.microsoft.com/office/drawing/2016/5/13/chartex" xmlns:cx8="http://schemas.microsoft.com/office/drawing/2016/5/14/chartex" xmlns:aink="http://schemas.microsoft.com/office/drawing/2016/ink" xmlns:am3d="http://schemas.microsoft.com/office/drawing/2017/model3d" xmlns:w16cex="http://schemas.microsoft.com/office/word/2018/wordml/cex" xmlns:w16cid="http://schemas.microsoft.com/office/word/2016/wordml/cid" xmlns:w16="http://schemas.microsoft.com/office/word/2018/wordml" xmlns:w16sdtdh="http://schemas.microsoft.com/office/word/2020/wordml/sdtdatahash">
+          <mc:Fallback xmlns:w16sdtdh="http://schemas.microsoft.com/office/word/2020/wordml/sdtdatahash" xmlns:w16="http://schemas.microsoft.com/office/word/2018/wordml" xmlns:w16cid="http://schemas.microsoft.com/office/word/2016/wordml/cid" xmlns:w16cex="http://schemas.microsoft.com/office/word/2018/wordml/cex" xmlns:am3d="http://schemas.microsoft.com/office/drawing/2017/model3d" xmlns:aink="http://schemas.microsoft.com/office/drawing/2016/ink" xmlns:cx8="http://schemas.microsoft.com/office/drawing/2016/5/14/chartex" xmlns:cx7="http://schemas.microsoft.com/office/drawing/2016/5/13/chartex" xmlns:cx6="http://schemas.microsoft.com/office/drawing/2016/5/12/chartex" xmlns:cx5="http://schemas.microsoft.com/office/drawing/2016/5/11/chartex" xmlns:cx4="http://schemas.microsoft.com/office/drawing/2016/5/10/chartex" xmlns:cx3="http://schemas.microsoft.com/office/drawing/2016/5/9/chartex" xmlns:cx2="http://schemas.microsoft.com/office/drawing/2015/10/21/chartex">
             <w:pict>
               <v:rect w14:anchorId="15FE8FD7" id="Rectangle 2" o:spid="_x0000_s1026" style="position:absolute;margin-left:1.6pt;margin-top:4.2pt;width:73.5pt;height:224.25pt;z-index:251659264;visibility:visible;mso-wrap-style:square;mso-wrap-distance-left:9pt;mso-wrap-distance-top:0;mso-wrap-distance-right:9pt;mso-wrap-distance-bottom:0;mso-position-horizontal:absolute;mso-position-horizontal-relative:text;mso-position-vertical:absolute;mso-position-vertical-relative:text;v-text-anchor:middle" o:gfxdata="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" filled="f" strokecolor="red" strokeweight="3pt"/>
             </w:pict>
@@ -720,7 +720,7 @@
               </wp:anchor>
             </w:drawing>
           </mc:Choice>
-          <mc:Fallback xmlns:cx2="http://schemas.microsoft.com/office/drawing/2015/10/21/chartex" xmlns:cx3="http://schemas.microsoft.com/office/drawing/2016/5/9/chartex" xmlns:cx4="http://schemas.microsoft.com/office/drawing/2016/5/10/chartex" xmlns:cx5="http://schemas.microsoft.com/office/drawing/2016/5/11/chartex" xmlns:cx6="http://schemas.microsoft.com/office/drawing/2016/5/12/chartex" xmlns:cx7="http://schemas.microsoft.com/office/drawing/2016/5/13/chartex" xmlns:cx8="http://schemas.microsoft.com/office/drawing/2016/5/14/chartex" xmlns:aink="http://schemas.microsoft.com/office/drawing/2016/ink" xmlns:am3d="http://schemas.microsoft.com/office/drawing/2017/model3d" xmlns:w16cex="http://schemas.microsoft.com/office/word/2018/wordml/cex" xmlns:w16cid="http://schemas.microsoft.com/office/word/2016/wordml/cid" xmlns:w16="http://schemas.microsoft.com/office/word/2018/wordml" xmlns:w16sdtdh="http://schemas.microsoft.com/office/word/2020/wordml/sdtdatahash">
+          <mc:Fallback xmlns:w16sdtdh="http://schemas.microsoft.com/office/word/2020/wordml/sdtdatahash" xmlns:w16="http://schemas.microsoft.com/office/word/2018/wordml" xmlns:w16cid="http://schemas.microsoft.com/office/word/2016/wordml/cid" xmlns:w16cex="http://schemas.microsoft.com/office/word/2018/wordml/cex" xmlns:am3d="http://schemas.microsoft.com/office/drawing/2017/model3d" xmlns:aink="http://schemas.microsoft.com/office/drawing/2016/ink" xmlns:cx8="http://schemas.microsoft.com/office/drawing/2016/5/14/chartex" xmlns:cx7="http://schemas.microsoft.com/office/drawing/2016/5/13/chartex" xmlns:cx6="http://schemas.microsoft.com/office/drawing/2016/5/12/chartex" xmlns:cx5="http://schemas.microsoft.com/office/drawing/2016/5/11/chartex" xmlns:cx4="http://schemas.microsoft.com/office/drawing/2016/5/10/chartex" xmlns:cx3="http://schemas.microsoft.com/office/drawing/2016/5/9/chartex" xmlns:cx2="http://schemas.microsoft.com/office/drawing/2015/10/21/chartex">
             <w:pict>
               <v:shape w14:anchorId="7545F0A6" id="Connecteur droit avec flèche 3" o:spid="_x0000_s1026" type="#_x0000_t32" style="position:absolute;margin-left:103.45pt;margin-top:230.7pt;width:8.25pt;height:30pt;flip:x y;z-index:251660288;visibility:visible;mso-wrap-style:square;mso-width-percent:0;mso-height-percent:0;mso-wrap-distance-left:9pt;mso-wrap-distance-top:0;mso-wrap-distance-right:9pt;mso-wrap-distance-bottom:0;mso-position-horizontal:absolute;mso-position-horizontal-relative:left-margin-area;mso-position-vertical:absolute;mso-position-vertical-relative:text;mso-width-percent:0;mso-height-percent:0;mso-width-relative:margin;mso-height-relative:margin" o:gfxdata="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" strokecolor="red" strokeweight="2.25pt">
                 <v:stroke endarrow="block" joinstyle="miter"/>
@@ -806,7 +806,7 @@
               </wp:anchor>
             </w:drawing>
           </mc:Choice>
-          <mc:Fallback xmlns:cx2="http://schemas.microsoft.com/office/drawing/2015/10/21/chartex" xmlns:cx3="http://schemas.microsoft.com/office/drawing/2016/5/9/chartex" xmlns:cx4="http://schemas.microsoft.com/office/drawing/2016/5/10/chartex" xmlns:cx5="http://schemas.microsoft.com/office/drawing/2016/5/11/chartex" xmlns:cx6="http://schemas.microsoft.com/office/drawing/2016/5/12/chartex" xmlns:cx7="http://schemas.microsoft.com/office/drawing/2016/5/13/chartex" xmlns:cx8="http://schemas.microsoft.com/office/drawing/2016/5/14/chartex" xmlns:aink="http://schemas.microsoft.com/office/drawing/2016/ink" xmlns:am3d="http://schemas.microsoft.com/office/drawing/2017/model3d" xmlns:w16cex="http://schemas.microsoft.com/office/word/2018/wordml/cex" xmlns:w16cid="http://schemas.microsoft.com/office/word/2016/wordml/cid" xmlns:w16="http://schemas.microsoft.com/office/word/2018/wordml" xmlns:w16sdtdh="http://schemas.microsoft.com/office/word/2020/wordml/sdtdatahash">
+          <mc:Fallback>
             <w:pict>
               <v:shape w14:anchorId="69FA88AC" id="Zone de texte 2" o:spid="_x0000_s1027" type="#_x0000_t202" style="position:absolute;margin-left:0;margin-top:263.7pt;width:151.5pt;height:36pt;z-index:251661312;visibility:visible;mso-wrap-style:square;mso-width-percent:0;mso-height-percent:0;mso-wrap-distance-left:9pt;mso-wrap-distance-top:3.6pt;mso-wrap-distance-right:9pt;mso-wrap-distance-bottom:3.6pt;mso-position-horizontal:left;mso-position-horizontal-relative:margin;mso-position-vertical:absolute;mso-position-vertical-relative:text;mso-width-percent:0;mso-height-percent:0;mso-width-relative:margin;mso-height-relative:margin;v-text-anchor:top" o:gfxdata="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" strokecolor="red" strokeweight="1.5pt">
                 <v:textbox>
@@ -903,7 +903,7 @@
               </wp:anchor>
             </w:drawing>
           </mc:Choice>
-          <mc:Fallback xmlns:cx2="http://schemas.microsoft.com/office/drawing/2015/10/21/chartex" xmlns:cx3="http://schemas.microsoft.com/office/drawing/2016/5/9/chartex" xmlns:cx4="http://schemas.microsoft.com/office/drawing/2016/5/10/chartex" xmlns:cx5="http://schemas.microsoft.com/office/drawing/2016/5/11/chartex" xmlns:cx6="http://schemas.microsoft.com/office/drawing/2016/5/12/chartex" xmlns:cx7="http://schemas.microsoft.com/office/drawing/2016/5/13/chartex" xmlns:cx8="http://schemas.microsoft.com/office/drawing/2016/5/14/chartex" xmlns:aink="http://schemas.microsoft.com/office/drawing/2016/ink" xmlns:am3d="http://schemas.microsoft.com/office/drawing/2017/model3d" xmlns:w16cex="http://schemas.microsoft.com/office/word/2018/wordml/cex" xmlns:w16cid="http://schemas.microsoft.com/office/word/2016/wordml/cid" xmlns:w16="http://schemas.microsoft.com/office/word/2018/wordml" xmlns:w16sdtdh="http://schemas.microsoft.com/office/word/2020/wordml/sdtdatahash">
+          <mc:Fallback>
             <w:pict>
               <v:shape w14:anchorId="5C70769C" id="_x0000_s1028" type="#_x0000_t202" style="position:absolute;margin-left:303pt;margin-top:267.45pt;width:153.75pt;height:37.5pt;z-index:251666432;visibility:visible;mso-wrap-style:square;mso-width-percent:0;mso-height-percent:0;mso-wrap-distance-left:9pt;mso-wrap-distance-top:3.6pt;mso-wrap-distance-right:9pt;mso-wrap-distance-bottom:3.6pt;mso-position-horizontal:absolute;mso-position-horizontal-relative:page;mso-position-vertical:absolute;mso-position-vertical-relative:text;mso-width-percent:0;mso-height-percent:0;mso-width-relative:margin;mso-height-relative:margin;v-text-anchor:top" o:gfxdata="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" strokecolor="#0070c0" strokeweight="2.25pt">
                 <v:textbox>
@@ -992,7 +992,7 @@
               </wp:anchor>
             </w:drawing>
           </mc:Choice>
-          <mc:Fallback xmlns:cx2="http://schemas.microsoft.com/office/drawing/2015/10/21/chartex" xmlns:cx3="http://schemas.microsoft.com/office/drawing/2016/5/9/chartex" xmlns:cx4="http://schemas.microsoft.com/office/drawing/2016/5/10/chartex" xmlns:cx5="http://schemas.microsoft.com/office/drawing/2016/5/11/chartex" xmlns:cx6="http://schemas.microsoft.com/office/drawing/2016/5/12/chartex" xmlns:cx7="http://schemas.microsoft.com/office/drawing/2016/5/13/chartex" xmlns:cx8="http://schemas.microsoft.com/office/drawing/2016/5/14/chartex" xmlns:aink="http://schemas.microsoft.com/office/drawing/2016/ink" xmlns:am3d="http://schemas.microsoft.com/office/drawing/2017/model3d" xmlns:w16cex="http://schemas.microsoft.com/office/word/2018/wordml/cex" xmlns:w16cid="http://schemas.microsoft.com/office/word/2016/wordml/cid" xmlns:w16="http://schemas.microsoft.com/office/word/2018/wordml" xmlns:w16sdtdh="http://schemas.microsoft.com/office/word/2020/wordml/sdtdatahash">
+          <mc:Fallback xmlns:w16sdtdh="http://schemas.microsoft.com/office/word/2020/wordml/sdtdatahash" xmlns:w16="http://schemas.microsoft.com/office/word/2018/wordml" xmlns:w16cid="http://schemas.microsoft.com/office/word/2016/wordml/cid" xmlns:w16cex="http://schemas.microsoft.com/office/word/2018/wordml/cex" xmlns:am3d="http://schemas.microsoft.com/office/drawing/2017/model3d" xmlns:aink="http://schemas.microsoft.com/office/drawing/2016/ink" xmlns:cx8="http://schemas.microsoft.com/office/drawing/2016/5/14/chartex" xmlns:cx7="http://schemas.microsoft.com/office/drawing/2016/5/13/chartex" xmlns:cx6="http://schemas.microsoft.com/office/drawing/2016/5/12/chartex" xmlns:cx5="http://schemas.microsoft.com/office/drawing/2016/5/11/chartex" xmlns:cx4="http://schemas.microsoft.com/office/drawing/2016/5/10/chartex" xmlns:cx3="http://schemas.microsoft.com/office/drawing/2016/5/9/chartex" xmlns:cx2="http://schemas.microsoft.com/office/drawing/2015/10/21/chartex">
             <w:pict>
               <v:shape w14:anchorId="1510A108" id="Connecteur droit avec flèche 9" o:spid="_x0000_s1026" type="#_x0000_t32" style="position:absolute;margin-left:342pt;margin-top:233.7pt;width:16.5pt;height:30pt;flip:x y;z-index:251665408;visibility:visible;mso-wrap-style:square;mso-width-percent:0;mso-height-percent:0;mso-wrap-distance-left:9pt;mso-wrap-distance-top:0;mso-wrap-distance-right:9pt;mso-wrap-distance-bottom:0;mso-position-horizontal:absolute;mso-position-horizontal-relative:left-margin-area;mso-position-vertical:absolute;mso-position-vertical-relative:text;mso-width-percent:0;mso-height-percent:0;mso-width-relative:margin;mso-height-relative:margin" o:gfxdata="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" strokecolor="#0070c0" strokeweight="3pt">
                 <v:stroke endarrow="block" joinstyle="miter"/>
@@ -1076,7 +1076,7 @@
               </wp:anchor>
             </w:drawing>
           </mc:Choice>
-          <mc:Fallback xmlns:cx2="http://schemas.microsoft.com/office/drawing/2015/10/21/chartex" xmlns:cx3="http://schemas.microsoft.com/office/drawing/2016/5/9/chartex" xmlns:cx4="http://schemas.microsoft.com/office/drawing/2016/5/10/chartex" xmlns:cx5="http://schemas.microsoft.com/office/drawing/2016/5/11/chartex" xmlns:cx6="http://schemas.microsoft.com/office/drawing/2016/5/12/chartex" xmlns:cx7="http://schemas.microsoft.com/office/drawing/2016/5/13/chartex" xmlns:cx8="http://schemas.microsoft.com/office/drawing/2016/5/14/chartex" xmlns:aink="http://schemas.microsoft.com/office/drawing/2016/ink" xmlns:am3d="http://schemas.microsoft.com/office/drawing/2017/model3d" xmlns:w16cex="http://schemas.microsoft.com/office/word/2018/wordml/cex" xmlns:w16cid="http://schemas.microsoft.com/office/word/2016/wordml/cid" xmlns:w16="http://schemas.microsoft.com/office/word/2018/wordml" xmlns:w16sdtdh="http://schemas.microsoft.com/office/word/2020/wordml/sdtdatahash">
+          <mc:Fallback xmlns:w16sdtdh="http://schemas.microsoft.com/office/word/2020/wordml/sdtdatahash" xmlns:w16="http://schemas.microsoft.com/office/word/2018/wordml" xmlns:w16cid="http://schemas.microsoft.com/office/word/2016/wordml/cid" xmlns:w16cex="http://schemas.microsoft.com/office/word/2018/wordml/cex" xmlns:am3d="http://schemas.microsoft.com/office/drawing/2017/model3d" xmlns:aink="http://schemas.microsoft.com/office/drawing/2016/ink" xmlns:cx8="http://schemas.microsoft.com/office/drawing/2016/5/14/chartex" xmlns:cx7="http://schemas.microsoft.com/office/drawing/2016/5/13/chartex" xmlns:cx6="http://schemas.microsoft.com/office/drawing/2016/5/12/chartex" xmlns:cx5="http://schemas.microsoft.com/office/drawing/2016/5/11/chartex" xmlns:cx4="http://schemas.microsoft.com/office/drawing/2016/5/10/chartex" xmlns:cx3="http://schemas.microsoft.com/office/drawing/2016/5/9/chartex" xmlns:cx2="http://schemas.microsoft.com/office/drawing/2015/10/21/chartex">
             <w:pict>
               <v:rect w14:anchorId="25AE6D7E" id="Rectangle 8" o:spid="_x0000_s1026" style="position:absolute;margin-left:86.65pt;margin-top:46.2pt;width:261pt;height:182.25pt;z-index:251664384;visibility:visible;mso-wrap-style:square;mso-width-percent:0;mso-height-percent:0;mso-wrap-distance-left:9pt;mso-wrap-distance-top:0;mso-wrap-distance-right:9pt;mso-wrap-distance-bottom:0;mso-position-horizontal:absolute;mso-position-horizontal-relative:text;mso-position-vertical:absolute;mso-position-vertical-relative:text;mso-width-percent:0;mso-height-percent:0;mso-width-relative:margin;mso-height-relative:margin;v-text-anchor:middle" o:gfxdata="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" filled="f" strokecolor="#0070c0" strokeweight="3pt"/>
             </w:pict>
@@ -1209,7 +1209,7 @@
               </wp:anchor>
             </w:drawing>
           </mc:Choice>
-          <mc:Fallback xmlns:cx2="http://schemas.microsoft.com/office/drawing/2015/10/21/chartex" xmlns:cx3="http://schemas.microsoft.com/office/drawing/2016/5/9/chartex" xmlns:cx4="http://schemas.microsoft.com/office/drawing/2016/5/10/chartex" xmlns:cx5="http://schemas.microsoft.com/office/drawing/2016/5/11/chartex" xmlns:cx6="http://schemas.microsoft.com/office/drawing/2016/5/12/chartex" xmlns:cx7="http://schemas.microsoft.com/office/drawing/2016/5/13/chartex" xmlns:cx8="http://schemas.microsoft.com/office/drawing/2016/5/14/chartex" xmlns:aink="http://schemas.microsoft.com/office/drawing/2016/ink" xmlns:am3d="http://schemas.microsoft.com/office/drawing/2017/model3d" xmlns:w16cex="http://schemas.microsoft.com/office/word/2018/wordml/cex" xmlns:w16cid="http://schemas.microsoft.com/office/word/2016/wordml/cid" xmlns:w16="http://schemas.microsoft.com/office/word/2018/wordml" xmlns:w16sdtdh="http://schemas.microsoft.com/office/word/2020/wordml/sdtdatahash">
+          <mc:Fallback>
             <w:pict>
               <v:shape w14:anchorId="4FEA60CE" id="Zone de texte 38" o:spid="_x0000_s1029" type="#_x0000_t202" style="position:absolute;left:0;text-align:left;margin-left:255.15pt;margin-top:-14.85pt;width:229.5pt;height:55pt;z-index:251673600;visibility:visible;mso-wrap-style:square;mso-width-percent:0;mso-height-percent:0;mso-wrap-distance-left:9pt;mso-wrap-distance-top:0;mso-wrap-distance-right:9pt;mso-wrap-distance-bottom:0;mso-position-horizontal:absolute;mso-position-horizontal-relative:text;mso-position-vertical:absolute;mso-position-vertical-relative:text;mso-width-percent:0;mso-height-percent:0;mso-width-relative:margin;mso-height-relative:margin;v-text-anchor:top" o:gfxdata="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" fillcolor="white [3201]" strokecolor="#92d050" strokeweight="3pt">
                 <v:textbox>
@@ -1316,7 +1316,7 @@
               </wp:anchor>
             </w:drawing>
           </mc:Choice>
-          <mc:Fallback xmlns:cx2="http://schemas.microsoft.com/office/drawing/2015/10/21/chartex" xmlns:cx3="http://schemas.microsoft.com/office/drawing/2016/5/9/chartex" xmlns:cx4="http://schemas.microsoft.com/office/drawing/2016/5/10/chartex" xmlns:cx5="http://schemas.microsoft.com/office/drawing/2016/5/11/chartex" xmlns:cx6="http://schemas.microsoft.com/office/drawing/2016/5/12/chartex" xmlns:cx7="http://schemas.microsoft.com/office/drawing/2016/5/13/chartex" xmlns:cx8="http://schemas.microsoft.com/office/drawing/2016/5/14/chartex" xmlns:aink="http://schemas.microsoft.com/office/drawing/2016/ink" xmlns:am3d="http://schemas.microsoft.com/office/drawing/2017/model3d" xmlns:w16cex="http://schemas.microsoft.com/office/word/2018/wordml/cex" xmlns:w16cid="http://schemas.microsoft.com/office/word/2016/wordml/cid" xmlns:w16="http://schemas.microsoft.com/office/word/2018/wordml" xmlns:w16sdtdh="http://schemas.microsoft.com/office/word/2020/wordml/sdtdatahash">
+          <mc:Fallback xmlns:w16sdtdh="http://schemas.microsoft.com/office/word/2020/wordml/sdtdatahash" xmlns:w16="http://schemas.microsoft.com/office/word/2018/wordml" xmlns:w16cid="http://schemas.microsoft.com/office/word/2016/wordml/cid" xmlns:w16cex="http://schemas.microsoft.com/office/word/2018/wordml/cex" xmlns:am3d="http://schemas.microsoft.com/office/drawing/2017/model3d" xmlns:aink="http://schemas.microsoft.com/office/drawing/2016/ink" xmlns:cx8="http://schemas.microsoft.com/office/drawing/2016/5/14/chartex" xmlns:cx7="http://schemas.microsoft.com/office/drawing/2016/5/13/chartex" xmlns:cx6="http://schemas.microsoft.com/office/drawing/2016/5/12/chartex" xmlns:cx5="http://schemas.microsoft.com/office/drawing/2016/5/11/chartex" xmlns:cx4="http://schemas.microsoft.com/office/drawing/2016/5/10/chartex" xmlns:cx3="http://schemas.microsoft.com/office/drawing/2016/5/9/chartex" xmlns:cx2="http://schemas.microsoft.com/office/drawing/2015/10/21/chartex">
             <w:pict>
               <v:shapetype w14:anchorId="488A824A" id="_x0000_t38" coordsize="21600,21600" o:spt="38" o:oned="t" path="m,c@0,0@1,5400@1,10800@1,16200@2,21600,21600,21600e" filled="f">
                 <v:formulas>
@@ -1498,7 +1498,7 @@
               </wp:anchor>
             </w:drawing>
           </mc:Choice>
-          <mc:Fallback xmlns:cx2="http://schemas.microsoft.com/office/drawing/2015/10/21/chartex" xmlns:cx3="http://schemas.microsoft.com/office/drawing/2016/5/9/chartex" xmlns:cx4="http://schemas.microsoft.com/office/drawing/2016/5/10/chartex" xmlns:cx5="http://schemas.microsoft.com/office/drawing/2016/5/11/chartex" xmlns:cx6="http://schemas.microsoft.com/office/drawing/2016/5/12/chartex" xmlns:cx7="http://schemas.microsoft.com/office/drawing/2016/5/13/chartex" xmlns:cx8="http://schemas.microsoft.com/office/drawing/2016/5/14/chartex" xmlns:aink="http://schemas.microsoft.com/office/drawing/2016/ink" xmlns:am3d="http://schemas.microsoft.com/office/drawing/2017/model3d" xmlns:w16cex="http://schemas.microsoft.com/office/word/2018/wordml/cex" xmlns:w16cid="http://schemas.microsoft.com/office/word/2016/wordml/cid" xmlns:w16="http://schemas.microsoft.com/office/word/2018/wordml" xmlns:w16sdtdh="http://schemas.microsoft.com/office/word/2020/wordml/sdtdatahash">
+          <mc:Fallback>
             <w:pict>
               <v:shape w14:anchorId="5EB02CA4" id="Zone de texte 39" o:spid="_x0000_s1030" type="#_x0000_t202" style="position:absolute;left:0;text-align:left;margin-left:-5.85pt;margin-top:19.2pt;width:106pt;height:102pt;z-index:251674624;visibility:visible;mso-wrap-style:square;mso-width-percent:0;mso-height-percent:0;mso-wrap-distance-left:9pt;mso-wrap-distance-top:0;mso-wrap-distance-right:9pt;mso-wrap-distance-bottom:0;mso-position-horizontal:absolute;mso-position-horizontal-relative:text;mso-position-vertical:absolute;mso-position-vertical-relative:text;mso-width-percent:0;mso-height-percent:0;mso-width-relative:margin;mso-height-relative:margin;v-text-anchor:top" o:gfxdata="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" fillcolor="white [3201]" strokecolor="#0070c0" strokeweight="3pt">
                 <v:textbox>
@@ -1581,7 +1581,7 @@
               </wp:anchor>
             </w:drawing>
           </mc:Choice>
-          <mc:Fallback xmlns:cx2="http://schemas.microsoft.com/office/drawing/2015/10/21/chartex" xmlns:cx3="http://schemas.microsoft.com/office/drawing/2016/5/9/chartex" xmlns:cx4="http://schemas.microsoft.com/office/drawing/2016/5/10/chartex" xmlns:cx5="http://schemas.microsoft.com/office/drawing/2016/5/11/chartex" xmlns:cx6="http://schemas.microsoft.com/office/drawing/2016/5/12/chartex" xmlns:cx7="http://schemas.microsoft.com/office/drawing/2016/5/13/chartex" xmlns:cx8="http://schemas.microsoft.com/office/drawing/2016/5/14/chartex" xmlns:aink="http://schemas.microsoft.com/office/drawing/2016/ink" xmlns:am3d="http://schemas.microsoft.com/office/drawing/2017/model3d" xmlns:w16cex="http://schemas.microsoft.com/office/word/2018/wordml/cex" xmlns:w16cid="http://schemas.microsoft.com/office/word/2016/wordml/cid" xmlns:w16="http://schemas.microsoft.com/office/word/2018/wordml" xmlns:w16sdtdh="http://schemas.microsoft.com/office/word/2020/wordml/sdtdatahash">
+          <mc:Fallback>
             <w:pict>
               <v:shape w14:anchorId="426A2E3E" id="Zone de texte 37" o:spid="_x0000_s1031" type="#_x0000_t202" style="position:absolute;left:0;text-align:left;margin-left:555.65pt;margin-top:.7pt;width:135.5pt;height:90.5pt;z-index:251672576;visibility:visible;mso-wrap-style:square;mso-height-percent:0;mso-wrap-distance-left:9pt;mso-wrap-distance-top:0;mso-wrap-distance-right:9pt;mso-wrap-distance-bottom:0;mso-position-horizontal:absolute;mso-position-horizontal-relative:text;mso-position-vertical:absolute;mso-position-vertical-relative:text;mso-height-percent:0;mso-height-relative:margin;v-text-anchor:top" o:gfxdata="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" fillcolor="white [3201]" strokecolor="red" strokeweight="3pt">
                 <v:textbox>
@@ -1666,7 +1666,7 @@
               </wp:anchor>
             </w:drawing>
           </mc:Choice>
-          <mc:Fallback xmlns:cx2="http://schemas.microsoft.com/office/drawing/2015/10/21/chartex" xmlns:cx3="http://schemas.microsoft.com/office/drawing/2016/5/9/chartex" xmlns:cx4="http://schemas.microsoft.com/office/drawing/2016/5/10/chartex" xmlns:cx5="http://schemas.microsoft.com/office/drawing/2016/5/11/chartex" xmlns:cx6="http://schemas.microsoft.com/office/drawing/2016/5/12/chartex" xmlns:cx7="http://schemas.microsoft.com/office/drawing/2016/5/13/chartex" xmlns:cx8="http://schemas.microsoft.com/office/drawing/2016/5/14/chartex" xmlns:aink="http://schemas.microsoft.com/office/drawing/2016/ink" xmlns:am3d="http://schemas.microsoft.com/office/drawing/2017/model3d" xmlns:w16cex="http://schemas.microsoft.com/office/word/2018/wordml/cex" xmlns:w16cid="http://schemas.microsoft.com/office/word/2016/wordml/cid" xmlns:w16="http://schemas.microsoft.com/office/word/2018/wordml" xmlns:w16sdtdh="http://schemas.microsoft.com/office/word/2020/wordml/sdtdatahash">
+          <mc:Fallback xmlns:w16sdtdh="http://schemas.microsoft.com/office/word/2020/wordml/sdtdatahash" xmlns:w16="http://schemas.microsoft.com/office/word/2018/wordml" xmlns:w16cid="http://schemas.microsoft.com/office/word/2016/wordml/cid" xmlns:w16cex="http://schemas.microsoft.com/office/word/2018/wordml/cex" xmlns:am3d="http://schemas.microsoft.com/office/drawing/2017/model3d" xmlns:aink="http://schemas.microsoft.com/office/drawing/2016/ink" xmlns:cx8="http://schemas.microsoft.com/office/drawing/2016/5/14/chartex" xmlns:cx7="http://schemas.microsoft.com/office/drawing/2016/5/13/chartex" xmlns:cx6="http://schemas.microsoft.com/office/drawing/2016/5/12/chartex" xmlns:cx5="http://schemas.microsoft.com/office/drawing/2016/5/11/chartex" xmlns:cx4="http://schemas.microsoft.com/office/drawing/2016/5/10/chartex" xmlns:cx3="http://schemas.microsoft.com/office/drawing/2016/5/9/chartex" xmlns:cx2="http://schemas.microsoft.com/office/drawing/2015/10/21/chartex">
             <w:pict>
               <v:rect w14:anchorId="1A51B4BB" id="Rectangle 36" o:spid="_x0000_s1026" style="position:absolute;margin-left:161.15pt;margin-top:2.2pt;width:74pt;height:60pt;z-index:251671552;visibility:visible;mso-wrap-style:square;mso-wrap-distance-left:9pt;mso-wrap-distance-top:0;mso-wrap-distance-right:9pt;mso-wrap-distance-bottom:0;mso-position-horizontal:absolute;mso-position-horizontal-relative:text;mso-position-vertical:absolute;mso-position-vertical-relative:text;v-text-anchor:middle" o:gfxdata="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" filled="f" strokecolor="#0070c0" strokeweight="3pt"/>
             </w:pict>
@@ -1742,7 +1742,7 @@
               </wp:anchor>
             </w:drawing>
           </mc:Choice>
-          <mc:Fallback xmlns:cx2="http://schemas.microsoft.com/office/drawing/2015/10/21/chartex" xmlns:cx3="http://schemas.microsoft.com/office/drawing/2016/5/9/chartex" xmlns:cx4="http://schemas.microsoft.com/office/drawing/2016/5/10/chartex" xmlns:cx5="http://schemas.microsoft.com/office/drawing/2016/5/11/chartex" xmlns:cx6="http://schemas.microsoft.com/office/drawing/2016/5/12/chartex" xmlns:cx7="http://schemas.microsoft.com/office/drawing/2016/5/13/chartex" xmlns:cx8="http://schemas.microsoft.com/office/drawing/2016/5/14/chartex" xmlns:aink="http://schemas.microsoft.com/office/drawing/2016/ink" xmlns:am3d="http://schemas.microsoft.com/office/drawing/2017/model3d" xmlns:w16cex="http://schemas.microsoft.com/office/word/2018/wordml/cex" xmlns:w16cid="http://schemas.microsoft.com/office/word/2016/wordml/cid" xmlns:w16="http://schemas.microsoft.com/office/word/2018/wordml" xmlns:w16sdtdh="http://schemas.microsoft.com/office/word/2020/wordml/sdtdatahash">
+          <mc:Fallback xmlns:w16sdtdh="http://schemas.microsoft.com/office/word/2020/wordml/sdtdatahash" xmlns:w16="http://schemas.microsoft.com/office/word/2018/wordml" xmlns:w16cid="http://schemas.microsoft.com/office/word/2016/wordml/cid" xmlns:w16cex="http://schemas.microsoft.com/office/word/2018/wordml/cex" xmlns:am3d="http://schemas.microsoft.com/office/drawing/2017/model3d" xmlns:aink="http://schemas.microsoft.com/office/drawing/2016/ink" xmlns:cx8="http://schemas.microsoft.com/office/drawing/2016/5/14/chartex" xmlns:cx7="http://schemas.microsoft.com/office/drawing/2016/5/13/chartex" xmlns:cx6="http://schemas.microsoft.com/office/drawing/2016/5/12/chartex" xmlns:cx5="http://schemas.microsoft.com/office/drawing/2016/5/11/chartex" xmlns:cx4="http://schemas.microsoft.com/office/drawing/2016/5/10/chartex" xmlns:cx3="http://schemas.microsoft.com/office/drawing/2016/5/9/chartex" xmlns:cx2="http://schemas.microsoft.com/office/drawing/2015/10/21/chartex">
             <w:pict>
               <v:shape w14:anchorId="0ACDD4F8" id="Connecteur droit avec flèche 44" o:spid="_x0000_s1026" type="#_x0000_t32" style="position:absolute;margin-left:111.65pt;margin-top:13.7pt;width:41.5pt;height:39pt;flip:x;z-index:251677696;visibility:visible;mso-wrap-style:square;mso-wrap-distance-left:9pt;mso-wrap-distance-top:0;mso-wrap-distance-right:9pt;mso-wrap-distance-bottom:0;mso-position-horizontal:absolute;mso-position-horizontal-relative:text;mso-position-vertical:absolute;mso-position-vertical-relative:text" o:gfxdata="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" strokecolor="#0070c0" strokeweight="3pt">
                 <v:stroke endarrow="block" joinstyle="miter"/>
@@ -1827,7 +1827,7 @@
               </wp:anchor>
             </w:drawing>
           </mc:Choice>
-          <mc:Fallback xmlns:cx2="http://schemas.microsoft.com/office/drawing/2015/10/21/chartex" xmlns:cx3="http://schemas.microsoft.com/office/drawing/2016/5/9/chartex" xmlns:cx4="http://schemas.microsoft.com/office/drawing/2016/5/10/chartex" xmlns:cx5="http://schemas.microsoft.com/office/drawing/2016/5/11/chartex" xmlns:cx6="http://schemas.microsoft.com/office/drawing/2016/5/12/chartex" xmlns:cx7="http://schemas.microsoft.com/office/drawing/2016/5/13/chartex" xmlns:cx8="http://schemas.microsoft.com/office/drawing/2016/5/14/chartex" xmlns:aink="http://schemas.microsoft.com/office/drawing/2016/ink" xmlns:am3d="http://schemas.microsoft.com/office/drawing/2017/model3d" xmlns:w16cex="http://schemas.microsoft.com/office/word/2018/wordml/cex" xmlns:w16cid="http://schemas.microsoft.com/office/word/2016/wordml/cid" xmlns:w16="http://schemas.microsoft.com/office/word/2018/wordml" xmlns:w16sdtdh="http://schemas.microsoft.com/office/word/2020/wordml/sdtdatahash">
+          <mc:Fallback xmlns:w16sdtdh="http://schemas.microsoft.com/office/word/2020/wordml/sdtdatahash" xmlns:w16="http://schemas.microsoft.com/office/word/2018/wordml" xmlns:w16cid="http://schemas.microsoft.com/office/word/2016/wordml/cid" xmlns:w16cex="http://schemas.microsoft.com/office/word/2018/wordml/cex" xmlns:am3d="http://schemas.microsoft.com/office/drawing/2017/model3d" xmlns:aink="http://schemas.microsoft.com/office/drawing/2016/ink" xmlns:cx8="http://schemas.microsoft.com/office/drawing/2016/5/14/chartex" xmlns:cx7="http://schemas.microsoft.com/office/drawing/2016/5/13/chartex" xmlns:cx6="http://schemas.microsoft.com/office/drawing/2016/5/12/chartex" xmlns:cx5="http://schemas.microsoft.com/office/drawing/2016/5/11/chartex" xmlns:cx4="http://schemas.microsoft.com/office/drawing/2016/5/10/chartex" xmlns:cx3="http://schemas.microsoft.com/office/drawing/2016/5/9/chartex" xmlns:cx2="http://schemas.microsoft.com/office/drawing/2015/10/21/chartex">
             <w:pict>
               <v:rect w14:anchorId="1287F088" id="Rectangle 34" o:spid="_x0000_s1026" style="position:absolute;margin-left:265.15pt;margin-top:17.2pt;width:81.5pt;height:32.5pt;z-index:251669504;visibility:visible;mso-wrap-style:square;mso-wrap-distance-left:9pt;mso-wrap-distance-top:0;mso-wrap-distance-right:9pt;mso-wrap-distance-bottom:0;mso-position-horizontal:absolute;mso-position-horizontal-relative:text;mso-position-vertical:absolute;mso-position-vertical-relative:text;v-text-anchor:middle" o:gfxdata="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" filled="f" strokecolor="#92d050" strokeweight="3pt"/>
             </w:pict>
@@ -1905,7 +1905,7 @@
               </wp:anchor>
             </w:drawing>
           </mc:Choice>
-          <mc:Fallback xmlns:cx2="http://schemas.microsoft.com/office/drawing/2015/10/21/chartex" xmlns:cx3="http://schemas.microsoft.com/office/drawing/2016/5/9/chartex" xmlns:cx4="http://schemas.microsoft.com/office/drawing/2016/5/10/chartex" xmlns:cx5="http://schemas.microsoft.com/office/drawing/2016/5/11/chartex" xmlns:cx6="http://schemas.microsoft.com/office/drawing/2016/5/12/chartex" xmlns:cx7="http://schemas.microsoft.com/office/drawing/2016/5/13/chartex" xmlns:cx8="http://schemas.microsoft.com/office/drawing/2016/5/14/chartex" xmlns:aink="http://schemas.microsoft.com/office/drawing/2016/ink" xmlns:am3d="http://schemas.microsoft.com/office/drawing/2017/model3d" xmlns:w16cex="http://schemas.microsoft.com/office/word/2018/wordml/cex" xmlns:w16cid="http://schemas.microsoft.com/office/word/2016/wordml/cid" xmlns:w16="http://schemas.microsoft.com/office/word/2018/wordml" xmlns:w16sdtdh="http://schemas.microsoft.com/office/word/2020/wordml/sdtdatahash">
+          <mc:Fallback xmlns:w16sdtdh="http://schemas.microsoft.com/office/word/2020/wordml/sdtdatahash" xmlns:w16="http://schemas.microsoft.com/office/word/2018/wordml" xmlns:w16cid="http://schemas.microsoft.com/office/word/2016/wordml/cid" xmlns:w16cex="http://schemas.microsoft.com/office/word/2018/wordml/cex" xmlns:am3d="http://schemas.microsoft.com/office/drawing/2017/model3d" xmlns:aink="http://schemas.microsoft.com/office/drawing/2016/ink" xmlns:cx8="http://schemas.microsoft.com/office/drawing/2016/5/14/chartex" xmlns:cx7="http://schemas.microsoft.com/office/drawing/2016/5/13/chartex" xmlns:cx6="http://schemas.microsoft.com/office/drawing/2016/5/12/chartex" xmlns:cx5="http://schemas.microsoft.com/office/drawing/2016/5/11/chartex" xmlns:cx4="http://schemas.microsoft.com/office/drawing/2016/5/10/chartex" xmlns:cx3="http://schemas.microsoft.com/office/drawing/2016/5/9/chartex" xmlns:cx2="http://schemas.microsoft.com/office/drawing/2015/10/21/chartex">
             <w:pict>
               <v:rect w14:anchorId="54D2D239" id="Rectangle 35" o:spid="_x0000_s1026" style="position:absolute;margin-left:352.15pt;margin-top:13.2pt;width:70.5pt;height:34.5pt;z-index:251670528;visibility:visible;mso-wrap-style:square;mso-width-percent:0;mso-wrap-distance-left:9pt;mso-wrap-distance-top:0;mso-wrap-distance-right:9pt;mso-wrap-distance-bottom:0;mso-position-horizontal:absolute;mso-position-horizontal-relative:text;mso-position-vertical:absolute;mso-position-vertical-relative:text;mso-width-percent:0;mso-width-relative:margin;v-text-anchor:middle" o:gfxdata="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" filled="f" strokecolor="red" strokeweight="3pt"/>
             </w:pict>
@@ -1979,7 +1979,7 @@
               </wp:anchor>
             </w:drawing>
           </mc:Choice>
-          <mc:Fallback xmlns:cx2="http://schemas.microsoft.com/office/drawing/2015/10/21/chartex" xmlns:cx3="http://schemas.microsoft.com/office/drawing/2016/5/9/chartex" xmlns:cx4="http://schemas.microsoft.com/office/drawing/2016/5/10/chartex" xmlns:cx5="http://schemas.microsoft.com/office/drawing/2016/5/11/chartex" xmlns:cx6="http://schemas.microsoft.com/office/drawing/2016/5/12/chartex" xmlns:cx7="http://schemas.microsoft.com/office/drawing/2016/5/13/chartex" xmlns:cx8="http://schemas.microsoft.com/office/drawing/2016/5/14/chartex" xmlns:aink="http://schemas.microsoft.com/office/drawing/2016/ink" xmlns:am3d="http://schemas.microsoft.com/office/drawing/2017/model3d" xmlns:w16cex="http://schemas.microsoft.com/office/word/2018/wordml/cex" xmlns:w16cid="http://schemas.microsoft.com/office/word/2016/wordml/cid" xmlns:w16="http://schemas.microsoft.com/office/word/2018/wordml" xmlns:w16sdtdh="http://schemas.microsoft.com/office/word/2020/wordml/sdtdatahash">
+          <mc:Fallback xmlns:w16sdtdh="http://schemas.microsoft.com/office/word/2020/wordml/sdtdatahash" xmlns:w16="http://schemas.microsoft.com/office/word/2018/wordml" xmlns:w16cid="http://schemas.microsoft.com/office/word/2016/wordml/cid" xmlns:w16cex="http://schemas.microsoft.com/office/word/2018/wordml/cex" xmlns:am3d="http://schemas.microsoft.com/office/drawing/2017/model3d" xmlns:aink="http://schemas.microsoft.com/office/drawing/2016/ink" xmlns:cx8="http://schemas.microsoft.com/office/drawing/2016/5/14/chartex" xmlns:cx7="http://schemas.microsoft.com/office/drawing/2016/5/13/chartex" xmlns:cx6="http://schemas.microsoft.com/office/drawing/2016/5/12/chartex" xmlns:cx5="http://schemas.microsoft.com/office/drawing/2016/5/11/chartex" xmlns:cx4="http://schemas.microsoft.com/office/drawing/2016/5/10/chartex" xmlns:cx3="http://schemas.microsoft.com/office/drawing/2016/5/9/chartex" xmlns:cx2="http://schemas.microsoft.com/office/drawing/2015/10/21/chartex">
             <w:pict>
               <v:shape w14:anchorId="576619C3" id="Connecteur droit avec flèche 43" o:spid="_x0000_s1026" type="#_x0000_t32" style="position:absolute;margin-left:434.15pt;margin-top:7.2pt;width:112.5pt;height:17.5pt;flip:y;z-index:251676672;visibility:visible;mso-wrap-style:square;mso-width-percent:0;mso-height-percent:0;mso-wrap-distance-left:9pt;mso-wrap-distance-top:0;mso-wrap-distance-right:9pt;mso-wrap-distance-bottom:0;mso-position-horizontal:absolute;mso-position-horizontal-relative:text;mso-position-vertical:absolute;mso-position-vertical-relative:text;mso-width-percent:0;mso-height-percent:0;mso-width-relative:margin;mso-height-relative:margin" o:gfxdata="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" strokecolor="red" strokeweight="3pt">
                 <v:stroke endarrow="block" joinstyle="miter"/>
@@ -2110,7 +2110,7 @@
               </wp:anchor>
             </w:drawing>
           </mc:Choice>
-          <mc:Fallback xmlns:cx2="http://schemas.microsoft.com/office/drawing/2015/10/21/chartex" xmlns:cx3="http://schemas.microsoft.com/office/drawing/2016/5/9/chartex" xmlns:cx4="http://schemas.microsoft.com/office/drawing/2016/5/10/chartex" xmlns:cx5="http://schemas.microsoft.com/office/drawing/2016/5/11/chartex" xmlns:cx6="http://schemas.microsoft.com/office/drawing/2016/5/12/chartex" xmlns:cx7="http://schemas.microsoft.com/office/drawing/2016/5/13/chartex" xmlns:cx8="http://schemas.microsoft.com/office/drawing/2016/5/14/chartex" xmlns:aink="http://schemas.microsoft.com/office/drawing/2016/ink" xmlns:am3d="http://schemas.microsoft.com/office/drawing/2017/model3d" xmlns:w16cex="http://schemas.microsoft.com/office/word/2018/wordml/cex" xmlns:w16cid="http://schemas.microsoft.com/office/word/2016/wordml/cid" xmlns:w16="http://schemas.microsoft.com/office/word/2018/wordml" xmlns:w16sdtdh="http://schemas.microsoft.com/office/word/2020/wordml/sdtdatahash">
+          <mc:Fallback>
             <w:pict>
               <v:shape w14:anchorId="29E33AA0" id="Zone de texte 45" o:spid="_x0000_s1032" type="#_x0000_t202" style="position:absolute;margin-left:488.4pt;margin-top:33.05pt;width:180pt;height:128.95pt;z-index:251709440;visibility:visible;mso-wrap-style:square;mso-width-percent:0;mso-height-percent:0;mso-wrap-distance-left:9pt;mso-wrap-distance-top:0;mso-wrap-distance-right:9pt;mso-wrap-distance-bottom:0;mso-position-horizontal:absolute;mso-position-horizontal-relative:text;mso-position-vertical:absolute;mso-position-vertical-relative:text;mso-width-percent:0;mso-height-percent:0;mso-width-relative:margin;mso-height-relative:margin;v-text-anchor:top" o:gfxdata="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" fillcolor="white [3201]" strokecolor="#92d050" strokeweight="3pt">
                 <v:textbox>
@@ -2193,7 +2193,7 @@
               </wp:anchor>
             </w:drawing>
           </mc:Choice>
-          <mc:Fallback xmlns:cx2="http://schemas.microsoft.com/office/drawing/2015/10/21/chartex" xmlns:cx3="http://schemas.microsoft.com/office/drawing/2016/5/9/chartex" xmlns:cx4="http://schemas.microsoft.com/office/drawing/2016/5/10/chartex" xmlns:cx5="http://schemas.microsoft.com/office/drawing/2016/5/11/chartex" xmlns:cx6="http://schemas.microsoft.com/office/drawing/2016/5/12/chartex" xmlns:cx7="http://schemas.microsoft.com/office/drawing/2016/5/13/chartex" xmlns:cx8="http://schemas.microsoft.com/office/drawing/2016/5/14/chartex" xmlns:aink="http://schemas.microsoft.com/office/drawing/2016/ink" xmlns:am3d="http://schemas.microsoft.com/office/drawing/2017/model3d" xmlns:w16cex="http://schemas.microsoft.com/office/word/2018/wordml/cex" xmlns:w16cid="http://schemas.microsoft.com/office/word/2016/wordml/cid" xmlns:w16="http://schemas.microsoft.com/office/word/2018/wordml" xmlns:w16sdtdh="http://schemas.microsoft.com/office/word/2020/wordml/sdtdatahash">
+          <mc:Fallback xmlns:w16sdtdh="http://schemas.microsoft.com/office/word/2020/wordml/sdtdatahash" xmlns:w16="http://schemas.microsoft.com/office/word/2018/wordml" xmlns:w16cid="http://schemas.microsoft.com/office/word/2016/wordml/cid" xmlns:w16cex="http://schemas.microsoft.com/office/word/2018/wordml/cex" xmlns:am3d="http://schemas.microsoft.com/office/drawing/2017/model3d" xmlns:aink="http://schemas.microsoft.com/office/drawing/2016/ink" xmlns:cx8="http://schemas.microsoft.com/office/drawing/2016/5/14/chartex" xmlns:cx7="http://schemas.microsoft.com/office/drawing/2016/5/13/chartex" xmlns:cx6="http://schemas.microsoft.com/office/drawing/2016/5/12/chartex" xmlns:cx5="http://schemas.microsoft.com/office/drawing/2016/5/11/chartex" xmlns:cx4="http://schemas.microsoft.com/office/drawing/2016/5/10/chartex" xmlns:cx3="http://schemas.microsoft.com/office/drawing/2016/5/9/chartex" xmlns:cx2="http://schemas.microsoft.com/office/drawing/2015/10/21/chartex">
             <w:pict>
               <v:shape w14:anchorId="64D8CE70" id="Connecteur droit avec flèche 1" o:spid="_x0000_s1026" type="#_x0000_t32" style="position:absolute;margin-left:274.9pt;margin-top:91.65pt;width:199.25pt;height:12.55pt;flip:y;z-index:251710464;visibility:visible;mso-wrap-style:square;mso-wrap-distance-left:9pt;mso-wrap-distance-top:0;mso-wrap-distance-right:9pt;mso-wrap-distance-bottom:0;mso-position-horizontal:absolute;mso-position-horizontal-relative:text;mso-position-vertical:absolute;mso-position-vertical-relative:text" o:gfxdata="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" strokecolor="#92d050" strokeweight="3pt">
                 <v:stroke endarrow="block" joinstyle="miter"/>
@@ -2277,7 +2277,7 @@
               </wp:anchor>
             </w:drawing>
           </mc:Choice>
-          <mc:Fallback xmlns:cx2="http://schemas.microsoft.com/office/drawing/2015/10/21/chartex" xmlns:cx3="http://schemas.microsoft.com/office/drawing/2016/5/9/chartex" xmlns:cx4="http://schemas.microsoft.com/office/drawing/2016/5/10/chartex" xmlns:cx5="http://schemas.microsoft.com/office/drawing/2016/5/11/chartex" xmlns:cx6="http://schemas.microsoft.com/office/drawing/2016/5/12/chartex" xmlns:cx7="http://schemas.microsoft.com/office/drawing/2016/5/13/chartex" xmlns:cx8="http://schemas.microsoft.com/office/drawing/2016/5/14/chartex" xmlns:aink="http://schemas.microsoft.com/office/drawing/2016/ink" xmlns:am3d="http://schemas.microsoft.com/office/drawing/2017/model3d" xmlns:w16cex="http://schemas.microsoft.com/office/word/2018/wordml/cex" xmlns:w16cid="http://schemas.microsoft.com/office/word/2016/wordml/cid" xmlns:w16="http://schemas.microsoft.com/office/word/2018/wordml" xmlns:w16sdtdh="http://schemas.microsoft.com/office/word/2020/wordml/sdtdatahash">
+          <mc:Fallback xmlns:w16sdtdh="http://schemas.microsoft.com/office/word/2020/wordml/sdtdatahash" xmlns:w16="http://schemas.microsoft.com/office/word/2018/wordml" xmlns:w16cid="http://schemas.microsoft.com/office/word/2016/wordml/cid" xmlns:w16cex="http://schemas.microsoft.com/office/word/2018/wordml/cex" xmlns:am3d="http://schemas.microsoft.com/office/drawing/2017/model3d" xmlns:aink="http://schemas.microsoft.com/office/drawing/2016/ink" xmlns:cx8="http://schemas.microsoft.com/office/drawing/2016/5/14/chartex" xmlns:cx7="http://schemas.microsoft.com/office/drawing/2016/5/13/chartex" xmlns:cx6="http://schemas.microsoft.com/office/drawing/2016/5/12/chartex" xmlns:cx5="http://schemas.microsoft.com/office/drawing/2016/5/11/chartex" xmlns:cx4="http://schemas.microsoft.com/office/drawing/2016/5/10/chartex" xmlns:cx3="http://schemas.microsoft.com/office/drawing/2016/5/9/chartex" xmlns:cx2="http://schemas.microsoft.com/office/drawing/2015/10/21/chartex">
             <w:pict>
               <v:rect w14:anchorId="77C94D7D" id="Rectangle 26" o:spid="_x0000_s1026" style="position:absolute;margin-left:213.8pt;margin-top:68.25pt;width:53.6pt;height:65.3pt;z-index:251708416;visibility:visible;mso-wrap-style:square;mso-width-percent:0;mso-height-percent:0;mso-wrap-distance-left:9pt;mso-wrap-distance-top:0;mso-wrap-distance-right:9pt;mso-wrap-distance-bottom:0;mso-position-horizontal:absolute;mso-position-horizontal-relative:text;mso-position-vertical:absolute;mso-position-vertical-relative:text;mso-width-percent:0;mso-height-percent:0;mso-width-relative:margin;mso-height-relative:margin;v-text-anchor:middle" o:gfxdata="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" filled="f" strokecolor="#92d050" strokeweight="3pt"/>
             </w:pict>
@@ -2413,7 +2413,7 @@
               </wp:anchor>
             </w:drawing>
           </mc:Choice>
-          <mc:Fallback xmlns:cx2="http://schemas.microsoft.com/office/drawing/2015/10/21/chartex" xmlns:cx3="http://schemas.microsoft.com/office/drawing/2016/5/9/chartex" xmlns:cx4="http://schemas.microsoft.com/office/drawing/2016/5/10/chartex" xmlns:cx5="http://schemas.microsoft.com/office/drawing/2016/5/11/chartex" xmlns:cx6="http://schemas.microsoft.com/office/drawing/2016/5/12/chartex" xmlns:cx7="http://schemas.microsoft.com/office/drawing/2016/5/13/chartex" xmlns:cx8="http://schemas.microsoft.com/office/drawing/2016/5/14/chartex" xmlns:aink="http://schemas.microsoft.com/office/drawing/2016/ink" xmlns:am3d="http://schemas.microsoft.com/office/drawing/2017/model3d" xmlns:w16cex="http://schemas.microsoft.com/office/word/2018/wordml/cex" xmlns:w16cid="http://schemas.microsoft.com/office/word/2016/wordml/cid" xmlns:w16="http://schemas.microsoft.com/office/word/2018/wordml" xmlns:w16sdtdh="http://schemas.microsoft.com/office/word/2020/wordml/sdtdatahash">
+          <mc:Fallback>
             <w:pict>
               <v:shape w14:anchorId="15BAAB0B" id="Zone de texte 61" o:spid="_x0000_s1033" type="#_x0000_t202" style="position:absolute;margin-left:367.55pt;margin-top:-2.2pt;width:175.5pt;height:67.7pt;z-index:251711488;visibility:visible;mso-wrap-style:square;mso-width-percent:0;mso-height-percent:0;mso-wrap-distance-left:9pt;mso-wrap-distance-top:0;mso-wrap-distance-right:9pt;mso-wrap-distance-bottom:0;mso-position-horizontal:absolute;mso-position-horizontal-relative:text;mso-position-vertical:absolute;mso-position-vertical-relative:text;mso-width-percent:0;mso-height-percent:0;mso-width-relative:margin;mso-height-relative:margin;v-text-anchor:top" o:gfxdata="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" fillcolor="white [3201]" strokecolor="yellow" strokeweight="3pt">
                 <v:textbox>
@@ -2512,7 +2512,7 @@
               </wp:anchor>
             </w:drawing>
           </mc:Choice>
-          <mc:Fallback xmlns:cx2="http://schemas.microsoft.com/office/drawing/2015/10/21/chartex" xmlns:cx3="http://schemas.microsoft.com/office/drawing/2016/5/9/chartex" xmlns:cx4="http://schemas.microsoft.com/office/drawing/2016/5/10/chartex" xmlns:cx5="http://schemas.microsoft.com/office/drawing/2016/5/11/chartex" xmlns:cx6="http://schemas.microsoft.com/office/drawing/2016/5/12/chartex" xmlns:cx7="http://schemas.microsoft.com/office/drawing/2016/5/13/chartex" xmlns:cx8="http://schemas.microsoft.com/office/drawing/2016/5/14/chartex" xmlns:aink="http://schemas.microsoft.com/office/drawing/2016/ink" xmlns:am3d="http://schemas.microsoft.com/office/drawing/2017/model3d" xmlns:w16cex="http://schemas.microsoft.com/office/word/2018/wordml/cex" xmlns:w16cid="http://schemas.microsoft.com/office/word/2016/wordml/cid" xmlns:w16="http://schemas.microsoft.com/office/word/2018/wordml" xmlns:w16sdtdh="http://schemas.microsoft.com/office/word/2020/wordml/sdtdatahash">
+          <mc:Fallback xmlns:w16sdtdh="http://schemas.microsoft.com/office/word/2020/wordml/sdtdatahash" xmlns:w16="http://schemas.microsoft.com/office/word/2018/wordml" xmlns:w16cid="http://schemas.microsoft.com/office/word/2016/wordml/cid" xmlns:w16cex="http://schemas.microsoft.com/office/word/2018/wordml/cex" xmlns:am3d="http://schemas.microsoft.com/office/drawing/2017/model3d" xmlns:aink="http://schemas.microsoft.com/office/drawing/2016/ink" xmlns:cx8="http://schemas.microsoft.com/office/drawing/2016/5/14/chartex" xmlns:cx7="http://schemas.microsoft.com/office/drawing/2016/5/13/chartex" xmlns:cx6="http://schemas.microsoft.com/office/drawing/2016/5/12/chartex" xmlns:cx5="http://schemas.microsoft.com/office/drawing/2016/5/11/chartex" xmlns:cx4="http://schemas.microsoft.com/office/drawing/2016/5/10/chartex" xmlns:cx3="http://schemas.microsoft.com/office/drawing/2016/5/9/chartex" xmlns:cx2="http://schemas.microsoft.com/office/drawing/2015/10/21/chartex">
             <w:pict>
               <v:shape w14:anchorId="323E63E8" id="Connecteur droit avec flèche 62" o:spid="_x0000_s1026" type="#_x0000_t32" style="position:absolute;margin-left:284.95pt;margin-top:15.75pt;width:75.35pt;height:38.35pt;flip:y;z-index:251688960;visibility:visible;mso-wrap-style:square;mso-width-percent:0;mso-height-percent:0;mso-wrap-distance-left:9pt;mso-wrap-distance-top:0;mso-wrap-distance-right:9pt;mso-wrap-distance-bottom:0;mso-position-horizontal:absolute;mso-position-horizontal-relative:text;mso-position-vertical:absolute;mso-position-vertical-relative:text;mso-width-percent:0;mso-height-percent:0;mso-width-relative:margin;mso-height-relative:margin" o:gfxdata="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" strokecolor="yellow" strokeweight="3pt">
                 <v:stroke endarrow="block" joinstyle="miter"/>
@@ -2600,7 +2600,7 @@
               </wp:anchor>
             </w:drawing>
           </mc:Choice>
-          <mc:Fallback xmlns:cx2="http://schemas.microsoft.com/office/drawing/2015/10/21/chartex" xmlns:cx3="http://schemas.microsoft.com/office/drawing/2016/5/9/chartex" xmlns:cx4="http://schemas.microsoft.com/office/drawing/2016/5/10/chartex" xmlns:cx5="http://schemas.microsoft.com/office/drawing/2016/5/11/chartex" xmlns:cx6="http://schemas.microsoft.com/office/drawing/2016/5/12/chartex" xmlns:cx7="http://schemas.microsoft.com/office/drawing/2016/5/13/chartex" xmlns:cx8="http://schemas.microsoft.com/office/drawing/2016/5/14/chartex" xmlns:aink="http://schemas.microsoft.com/office/drawing/2016/ink" xmlns:am3d="http://schemas.microsoft.com/office/drawing/2017/model3d" xmlns:w16cex="http://schemas.microsoft.com/office/word/2018/wordml/cex" xmlns:w16cid="http://schemas.microsoft.com/office/word/2016/wordml/cid" xmlns:w16="http://schemas.microsoft.com/office/word/2018/wordml" xmlns:w16sdtdh="http://schemas.microsoft.com/office/word/2020/wordml/sdtdatahash">
+          <mc:Fallback xmlns:w16sdtdh="http://schemas.microsoft.com/office/word/2020/wordml/sdtdatahash" xmlns:w16="http://schemas.microsoft.com/office/word/2018/wordml" xmlns:w16cid="http://schemas.microsoft.com/office/word/2016/wordml/cid" xmlns:w16cex="http://schemas.microsoft.com/office/word/2018/wordml/cex" xmlns:am3d="http://schemas.microsoft.com/office/drawing/2017/model3d" xmlns:aink="http://schemas.microsoft.com/office/drawing/2016/ink" xmlns:cx8="http://schemas.microsoft.com/office/drawing/2016/5/14/chartex" xmlns:cx7="http://schemas.microsoft.com/office/drawing/2016/5/13/chartex" xmlns:cx6="http://schemas.microsoft.com/office/drawing/2016/5/12/chartex" xmlns:cx5="http://schemas.microsoft.com/office/drawing/2016/5/11/chartex" xmlns:cx4="http://schemas.microsoft.com/office/drawing/2016/5/10/chartex" xmlns:cx3="http://schemas.microsoft.com/office/drawing/2016/5/9/chartex" xmlns:cx2="http://schemas.microsoft.com/office/drawing/2015/10/21/chartex">
             <w:pict>
               <v:rect w14:anchorId="33F174D6" id="Rectangle 51" o:spid="_x0000_s1026" style="position:absolute;margin-left:243.5pt;margin-top:160.95pt;width:272.05pt;height:139.6pt;z-index:251681792;visibility:visible;mso-wrap-style:square;mso-width-percent:0;mso-height-percent:0;mso-wrap-distance-left:9pt;mso-wrap-distance-top:0;mso-wrap-distance-right:9pt;mso-wrap-distance-bottom:0;mso-position-horizontal:absolute;mso-position-horizontal-relative:text;mso-position-vertical:absolute;mso-position-vertical-relative:text;mso-width-percent:0;mso-height-percent:0;mso-width-relative:margin;mso-height-relative:margin;v-text-anchor:middle" o:gfxdata="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" filled="f" strokecolor="#92d050" strokeweight="3pt"/>
             </w:pict>
@@ -2681,7 +2681,7 @@
               </wp:anchor>
             </w:drawing>
           </mc:Choice>
-          <mc:Fallback xmlns:cx2="http://schemas.microsoft.com/office/drawing/2015/10/21/chartex" xmlns:cx3="http://schemas.microsoft.com/office/drawing/2016/5/9/chartex" xmlns:cx4="http://schemas.microsoft.com/office/drawing/2016/5/10/chartex" xmlns:cx5="http://schemas.microsoft.com/office/drawing/2016/5/11/chartex" xmlns:cx6="http://schemas.microsoft.com/office/drawing/2016/5/12/chartex" xmlns:cx7="http://schemas.microsoft.com/office/drawing/2016/5/13/chartex" xmlns:cx8="http://schemas.microsoft.com/office/drawing/2016/5/14/chartex" xmlns:aink="http://schemas.microsoft.com/office/drawing/2016/ink" xmlns:am3d="http://schemas.microsoft.com/office/drawing/2017/model3d" xmlns:w16cex="http://schemas.microsoft.com/office/word/2018/wordml/cex" xmlns:w16cid="http://schemas.microsoft.com/office/word/2016/wordml/cid" xmlns:w16="http://schemas.microsoft.com/office/word/2018/wordml" xmlns:w16sdtdh="http://schemas.microsoft.com/office/word/2020/wordml/sdtdatahash">
+          <mc:Fallback xmlns:w16sdtdh="http://schemas.microsoft.com/office/word/2020/wordml/sdtdatahash" xmlns:w16="http://schemas.microsoft.com/office/word/2018/wordml" xmlns:w16cid="http://schemas.microsoft.com/office/word/2016/wordml/cid" xmlns:w16cex="http://schemas.microsoft.com/office/word/2018/wordml/cex" xmlns:am3d="http://schemas.microsoft.com/office/drawing/2017/model3d" xmlns:aink="http://schemas.microsoft.com/office/drawing/2016/ink" xmlns:cx8="http://schemas.microsoft.com/office/drawing/2016/5/14/chartex" xmlns:cx7="http://schemas.microsoft.com/office/drawing/2016/5/13/chartex" xmlns:cx6="http://schemas.microsoft.com/office/drawing/2016/5/12/chartex" xmlns:cx5="http://schemas.microsoft.com/office/drawing/2016/5/11/chartex" xmlns:cx4="http://schemas.microsoft.com/office/drawing/2016/5/10/chartex" xmlns:cx3="http://schemas.microsoft.com/office/drawing/2016/5/9/chartex" xmlns:cx2="http://schemas.microsoft.com/office/drawing/2015/10/21/chartex">
             <w:pict>
               <v:rect w14:anchorId="17C55E66" id="Rectangle 50" o:spid="_x0000_s1026" style="position:absolute;margin-left:329.2pt;margin-top:78.5pt;width:183.55pt;height:78pt;z-index:251680768;visibility:visible;mso-wrap-style:square;mso-width-percent:0;mso-height-percent:0;mso-wrap-distance-left:9pt;mso-wrap-distance-top:0;mso-wrap-distance-right:9pt;mso-wrap-distance-bottom:0;mso-position-horizontal:absolute;mso-position-horizontal-relative:margin;mso-position-vertical:absolute;mso-position-vertical-relative:text;mso-width-percent:0;mso-height-percent:0;mso-width-relative:margin;mso-height-relative:margin;v-text-anchor:middle" o:gfxdata="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" filled="f" strokecolor="red" strokeweight="3pt">
                 <w10:wrap anchorx="margin"/>
@@ -2764,7 +2764,7 @@
               </wp:anchor>
             </w:drawing>
           </mc:Choice>
-          <mc:Fallback xmlns:cx2="http://schemas.microsoft.com/office/drawing/2015/10/21/chartex" xmlns:cx3="http://schemas.microsoft.com/office/drawing/2016/5/9/chartex" xmlns:cx4="http://schemas.microsoft.com/office/drawing/2016/5/10/chartex" xmlns:cx5="http://schemas.microsoft.com/office/drawing/2016/5/11/chartex" xmlns:cx6="http://schemas.microsoft.com/office/drawing/2016/5/12/chartex" xmlns:cx7="http://schemas.microsoft.com/office/drawing/2016/5/13/chartex" xmlns:cx8="http://schemas.microsoft.com/office/drawing/2016/5/14/chartex" xmlns:aink="http://schemas.microsoft.com/office/drawing/2016/ink" xmlns:am3d="http://schemas.microsoft.com/office/drawing/2017/model3d" xmlns:w16cex="http://schemas.microsoft.com/office/word/2018/wordml/cex" xmlns:w16cid="http://schemas.microsoft.com/office/word/2016/wordml/cid" xmlns:w16="http://schemas.microsoft.com/office/word/2018/wordml" xmlns:w16sdtdh="http://schemas.microsoft.com/office/word/2020/wordml/sdtdatahash">
+          <mc:Fallback xmlns:w16sdtdh="http://schemas.microsoft.com/office/word/2020/wordml/sdtdatahash" xmlns:w16="http://schemas.microsoft.com/office/word/2018/wordml" xmlns:w16cid="http://schemas.microsoft.com/office/word/2016/wordml/cid" xmlns:w16cex="http://schemas.microsoft.com/office/word/2018/wordml/cex" xmlns:am3d="http://schemas.microsoft.com/office/drawing/2017/model3d" xmlns:aink="http://schemas.microsoft.com/office/drawing/2016/ink" xmlns:cx8="http://schemas.microsoft.com/office/drawing/2016/5/14/chartex" xmlns:cx7="http://schemas.microsoft.com/office/drawing/2016/5/13/chartex" xmlns:cx6="http://schemas.microsoft.com/office/drawing/2016/5/12/chartex" xmlns:cx5="http://schemas.microsoft.com/office/drawing/2016/5/11/chartex" xmlns:cx4="http://schemas.microsoft.com/office/drawing/2016/5/10/chartex" xmlns:cx3="http://schemas.microsoft.com/office/drawing/2016/5/9/chartex" xmlns:cx2="http://schemas.microsoft.com/office/drawing/2015/10/21/chartex">
             <w:pict>
               <v:rect w14:anchorId="05B3244D" id="Rectangle 47" o:spid="_x0000_s1026" style="position:absolute;margin-left:245.95pt;margin-top:78.8pt;width:81.3pt;height:78.55pt;z-index:251678720;visibility:visible;mso-wrap-style:square;mso-width-percent:0;mso-height-percent:0;mso-wrap-distance-left:9pt;mso-wrap-distance-top:0;mso-wrap-distance-right:9pt;mso-wrap-distance-bottom:0;mso-position-horizontal:absolute;mso-position-horizontal-relative:text;mso-position-vertical:absolute;mso-position-vertical-relative:text;mso-width-percent:0;mso-height-percent:0;mso-width-relative:margin;mso-height-relative:margin;v-text-anchor:middle" o:gfxdata="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" filled="f" strokecolor="#00b0f0" strokeweight="3pt"/>
             </w:pict>
@@ -2834,7 +2834,7 @@
               </wp:anchor>
             </w:drawing>
           </mc:Choice>
-          <mc:Fallback xmlns:cx2="http://schemas.microsoft.com/office/drawing/2015/10/21/chartex" xmlns:cx3="http://schemas.microsoft.com/office/drawing/2016/5/9/chartex" xmlns:cx4="http://schemas.microsoft.com/office/drawing/2016/5/10/chartex" xmlns:cx5="http://schemas.microsoft.com/office/drawing/2016/5/11/chartex" xmlns:cx6="http://schemas.microsoft.com/office/drawing/2016/5/12/chartex" xmlns:cx7="http://schemas.microsoft.com/office/drawing/2016/5/13/chartex" xmlns:cx8="http://schemas.microsoft.com/office/drawing/2016/5/14/chartex" xmlns:aink="http://schemas.microsoft.com/office/drawing/2016/ink" xmlns:am3d="http://schemas.microsoft.com/office/drawing/2017/model3d" xmlns:w16cex="http://schemas.microsoft.com/office/word/2018/wordml/cex" xmlns:w16cid="http://schemas.microsoft.com/office/word/2016/wordml/cid" xmlns:w16="http://schemas.microsoft.com/office/word/2018/wordml" xmlns:w16sdtdh="http://schemas.microsoft.com/office/word/2020/wordml/sdtdatahash">
+          <mc:Fallback>
             <w:pict>
               <v:shape w14:anchorId="20E85B9B" id="Zone de texte 49" o:spid="_x0000_s1034" type="#_x0000_t202" style="position:absolute;left:0;text-align:left;margin-left:238.05pt;margin-top:21.1pt;width:34.45pt;height:29.5pt;z-index:251679744;visibility:visible;mso-wrap-style:square;mso-width-percent:0;mso-height-percent:0;mso-wrap-distance-left:9pt;mso-wrap-distance-top:0;mso-wrap-distance-right:9pt;mso-wrap-distance-bottom:0;mso-position-horizontal:absolute;mso-position-horizontal-relative:text;mso-position-vertical:absolute;mso-position-vertical-relative:text;mso-width-percent:0;mso-height-percent:0;mso-width-relative:margin;mso-height-relative:margin;v-text-anchor:top" o:gfxdata="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" filled="f" strokecolor="yellow" strokeweight="3pt">
                 <v:textbox>
@@ -2908,7 +2908,7 @@
               </wp:anchor>
             </w:drawing>
           </mc:Choice>
-          <mc:Fallback xmlns:cx2="http://schemas.microsoft.com/office/drawing/2015/10/21/chartex" xmlns:cx3="http://schemas.microsoft.com/office/drawing/2016/5/9/chartex" xmlns:cx4="http://schemas.microsoft.com/office/drawing/2016/5/10/chartex" xmlns:cx5="http://schemas.microsoft.com/office/drawing/2016/5/11/chartex" xmlns:cx6="http://schemas.microsoft.com/office/drawing/2016/5/12/chartex" xmlns:cx7="http://schemas.microsoft.com/office/drawing/2016/5/13/chartex" xmlns:cx8="http://schemas.microsoft.com/office/drawing/2016/5/14/chartex" xmlns:aink="http://schemas.microsoft.com/office/drawing/2016/ink" xmlns:am3d="http://schemas.microsoft.com/office/drawing/2017/model3d" xmlns:w16cex="http://schemas.microsoft.com/office/word/2018/wordml/cex" xmlns:w16cid="http://schemas.microsoft.com/office/word/2016/wordml/cid" xmlns:w16="http://schemas.microsoft.com/office/word/2018/wordml" xmlns:w16sdtdh="http://schemas.microsoft.com/office/word/2020/wordml/sdtdatahash">
+          <mc:Fallback xmlns:w16sdtdh="http://schemas.microsoft.com/office/word/2020/wordml/sdtdatahash" xmlns:w16="http://schemas.microsoft.com/office/word/2018/wordml" xmlns:w16cid="http://schemas.microsoft.com/office/word/2016/wordml/cid" xmlns:w16cex="http://schemas.microsoft.com/office/word/2018/wordml/cex" xmlns:am3d="http://schemas.microsoft.com/office/drawing/2017/model3d" xmlns:aink="http://schemas.microsoft.com/office/drawing/2016/ink" xmlns:cx8="http://schemas.microsoft.com/office/drawing/2016/5/14/chartex" xmlns:cx7="http://schemas.microsoft.com/office/drawing/2016/5/13/chartex" xmlns:cx6="http://schemas.microsoft.com/office/drawing/2016/5/12/chartex" xmlns:cx5="http://schemas.microsoft.com/office/drawing/2016/5/11/chartex" xmlns:cx4="http://schemas.microsoft.com/office/drawing/2016/5/10/chartex" xmlns:cx3="http://schemas.microsoft.com/office/drawing/2016/5/9/chartex" xmlns:cx2="http://schemas.microsoft.com/office/drawing/2015/10/21/chartex">
             <w:pict>
               <v:shape w14:anchorId="7E74BBC9" id="Connecteur droit avec flèche 192" o:spid="_x0000_s1026" type="#_x0000_t32" style="position:absolute;margin-left:524.5pt;margin-top:89.8pt;width:42.75pt;height:42.3pt;flip:y;z-index:251687936;visibility:visible;mso-wrap-style:square;mso-wrap-distance-left:9pt;mso-wrap-distance-top:0;mso-wrap-distance-right:9pt;mso-wrap-distance-bottom:0;mso-position-horizontal:absolute;mso-position-horizontal-relative:text;mso-position-vertical:absolute;mso-position-vertical-relative:text" o:gfxdata="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" strokecolor="red" strokeweight="3pt">
                 <v:stroke endarrow="block" joinstyle="miter"/>
@@ -2978,7 +2978,7 @@
               </wp:anchor>
             </w:drawing>
           </mc:Choice>
-          <mc:Fallback xmlns:cx2="http://schemas.microsoft.com/office/drawing/2015/10/21/chartex" xmlns:cx3="http://schemas.microsoft.com/office/drawing/2016/5/9/chartex" xmlns:cx4="http://schemas.microsoft.com/office/drawing/2016/5/10/chartex" xmlns:cx5="http://schemas.microsoft.com/office/drawing/2016/5/11/chartex" xmlns:cx6="http://schemas.microsoft.com/office/drawing/2016/5/12/chartex" xmlns:cx7="http://schemas.microsoft.com/office/drawing/2016/5/13/chartex" xmlns:cx8="http://schemas.microsoft.com/office/drawing/2016/5/14/chartex" xmlns:aink="http://schemas.microsoft.com/office/drawing/2016/ink" xmlns:am3d="http://schemas.microsoft.com/office/drawing/2017/model3d" xmlns:w16cex="http://schemas.microsoft.com/office/word/2018/wordml/cex" xmlns:w16cid="http://schemas.microsoft.com/office/word/2016/wordml/cid" xmlns:w16="http://schemas.microsoft.com/office/word/2018/wordml" xmlns:w16sdtdh="http://schemas.microsoft.com/office/word/2020/wordml/sdtdatahash">
+          <mc:Fallback xmlns:w16sdtdh="http://schemas.microsoft.com/office/word/2020/wordml/sdtdatahash" xmlns:w16="http://schemas.microsoft.com/office/word/2018/wordml" xmlns:w16cid="http://schemas.microsoft.com/office/word/2016/wordml/cid" xmlns:w16cex="http://schemas.microsoft.com/office/word/2018/wordml/cex" xmlns:am3d="http://schemas.microsoft.com/office/drawing/2017/model3d" xmlns:aink="http://schemas.microsoft.com/office/drawing/2016/ink" xmlns:cx8="http://schemas.microsoft.com/office/drawing/2016/5/14/chartex" xmlns:cx7="http://schemas.microsoft.com/office/drawing/2016/5/13/chartex" xmlns:cx6="http://schemas.microsoft.com/office/drawing/2016/5/12/chartex" xmlns:cx5="http://schemas.microsoft.com/office/drawing/2016/5/11/chartex" xmlns:cx4="http://schemas.microsoft.com/office/drawing/2016/5/10/chartex" xmlns:cx3="http://schemas.microsoft.com/office/drawing/2016/5/9/chartex" xmlns:cx2="http://schemas.microsoft.com/office/drawing/2015/10/21/chartex">
             <w:pict>
               <v:shape w14:anchorId="479F4C58" id="Connecteur droit avec flèche 63" o:spid="_x0000_s1026" type="#_x0000_t32" style="position:absolute;margin-left:130.3pt;margin-top:223.9pt;width:105.3pt;height:.45pt;flip:x y;z-index:251686912;visibility:visible;mso-wrap-style:square;mso-wrap-distance-left:9pt;mso-wrap-distance-top:0;mso-wrap-distance-right:9pt;mso-wrap-distance-bottom:0;mso-position-horizontal:absolute;mso-position-horizontal-relative:text;mso-position-vertical:absolute;mso-position-vertical-relative:text" o:gfxdata="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" strokecolor="#92d050" strokeweight="3pt">
                 <v:stroke endarrow="block" joinstyle="miter"/>
@@ -3056,7 +3056,7 @@
               </wp:anchor>
             </w:drawing>
           </mc:Choice>
-          <mc:Fallback xmlns:cx2="http://schemas.microsoft.com/office/drawing/2015/10/21/chartex" xmlns:cx3="http://schemas.microsoft.com/office/drawing/2016/5/9/chartex" xmlns:cx4="http://schemas.microsoft.com/office/drawing/2016/5/10/chartex" xmlns:cx5="http://schemas.microsoft.com/office/drawing/2016/5/11/chartex" xmlns:cx6="http://schemas.microsoft.com/office/drawing/2016/5/12/chartex" xmlns:cx7="http://schemas.microsoft.com/office/drawing/2016/5/13/chartex" xmlns:cx8="http://schemas.microsoft.com/office/drawing/2016/5/14/chartex" xmlns:aink="http://schemas.microsoft.com/office/drawing/2016/ink" xmlns:am3d="http://schemas.microsoft.com/office/drawing/2017/model3d" xmlns:w16cex="http://schemas.microsoft.com/office/word/2018/wordml/cex" xmlns:w16cid="http://schemas.microsoft.com/office/word/2016/wordml/cid" xmlns:w16="http://schemas.microsoft.com/office/word/2018/wordml" xmlns:w16sdtdh="http://schemas.microsoft.com/office/word/2020/wordml/sdtdatahash">
+          <mc:Fallback>
             <w:pict>
               <v:shape w14:anchorId="3474384A" id="Zone de texte 54" o:spid="_x0000_s1035" type="#_x0000_t202" style="position:absolute;left:0;text-align:left;margin-left:578.75pt;margin-top:58.65pt;width:114pt;height:40pt;z-index:251683840;visibility:visible;mso-wrap-style:square;mso-width-percent:0;mso-height-percent:0;mso-wrap-distance-left:9pt;mso-wrap-distance-top:0;mso-wrap-distance-right:9pt;mso-wrap-distance-bottom:0;mso-position-horizontal:absolute;mso-position-horizontal-relative:text;mso-position-vertical:absolute;mso-position-vertical-relative:text;mso-width-percent:0;mso-height-percent:0;mso-width-relative:margin;mso-height-relative:margin;v-text-anchor:top" o:gfxdata="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" fillcolor="white [3201]" strokecolor="red" strokeweight="3pt">
                 <v:textbox>
@@ -3142,7 +3142,7 @@
               </wp:anchor>
             </w:drawing>
           </mc:Choice>
-          <mc:Fallback xmlns:cx2="http://schemas.microsoft.com/office/drawing/2015/10/21/chartex" xmlns:cx3="http://schemas.microsoft.com/office/drawing/2016/5/9/chartex" xmlns:cx4="http://schemas.microsoft.com/office/drawing/2016/5/10/chartex" xmlns:cx5="http://schemas.microsoft.com/office/drawing/2016/5/11/chartex" xmlns:cx6="http://schemas.microsoft.com/office/drawing/2016/5/12/chartex" xmlns:cx7="http://schemas.microsoft.com/office/drawing/2016/5/13/chartex" xmlns:cx8="http://schemas.microsoft.com/office/drawing/2016/5/14/chartex" xmlns:aink="http://schemas.microsoft.com/office/drawing/2016/ink" xmlns:am3d="http://schemas.microsoft.com/office/drawing/2017/model3d" xmlns:w16cex="http://schemas.microsoft.com/office/word/2018/wordml/cex" xmlns:w16cid="http://schemas.microsoft.com/office/word/2016/wordml/cid" xmlns:w16="http://schemas.microsoft.com/office/word/2018/wordml" xmlns:w16sdtdh="http://schemas.microsoft.com/office/word/2020/wordml/sdtdatahash">
+          <mc:Fallback>
             <w:pict>
               <v:shape w14:anchorId="444F3BAC" id="Zone de texte 55" o:spid="_x0000_s1036" type="#_x0000_t202" style="position:absolute;left:0;text-align:left;margin-left:21.55pt;margin-top:210.45pt;width:99pt;height:32pt;z-index:251684864;visibility:visible;mso-wrap-style:square;mso-width-percent:0;mso-height-percent:0;mso-wrap-distance-left:9pt;mso-wrap-distance-top:0;mso-wrap-distance-right:9pt;mso-wrap-distance-bottom:0;mso-position-horizontal:absolute;mso-position-horizontal-relative:text;mso-position-vertical:absolute;mso-position-vertical-relative:text;mso-width-percent:0;mso-height-percent:0;mso-width-relative:margin;mso-height-relative:margin;v-text-anchor:top" o:gfxdata="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" fillcolor="white [3201]" strokecolor="#92d050" strokeweight="3pt">
                 <v:textbox>
@@ -3228,7 +3228,7 @@
               </wp:anchor>
             </w:drawing>
           </mc:Choice>
-          <mc:Fallback xmlns:cx2="http://schemas.microsoft.com/office/drawing/2015/10/21/chartex" xmlns:cx3="http://schemas.microsoft.com/office/drawing/2016/5/9/chartex" xmlns:cx4="http://schemas.microsoft.com/office/drawing/2016/5/10/chartex" xmlns:cx5="http://schemas.microsoft.com/office/drawing/2016/5/11/chartex" xmlns:cx6="http://schemas.microsoft.com/office/drawing/2016/5/12/chartex" xmlns:cx7="http://schemas.microsoft.com/office/drawing/2016/5/13/chartex" xmlns:cx8="http://schemas.microsoft.com/office/drawing/2016/5/14/chartex" xmlns:aink="http://schemas.microsoft.com/office/drawing/2016/ink" xmlns:am3d="http://schemas.microsoft.com/office/drawing/2017/model3d" xmlns:w16cex="http://schemas.microsoft.com/office/word/2018/wordml/cex" xmlns:w16cid="http://schemas.microsoft.com/office/word/2016/wordml/cid" xmlns:w16="http://schemas.microsoft.com/office/word/2018/wordml" xmlns:w16sdtdh="http://schemas.microsoft.com/office/word/2020/wordml/sdtdatahash">
+          <mc:Fallback>
             <w:pict>
               <v:shape w14:anchorId="5B54E16D" id="Zone de texte 53" o:spid="_x0000_s1037" type="#_x0000_t202" style="position:absolute;left:0;text-align:left;margin-left:0;margin-top:43.75pt;width:87.5pt;height:33.5pt;z-index:251682816;visibility:visible;mso-wrap-style:square;mso-width-percent:0;mso-height-percent:0;mso-wrap-distance-left:9pt;mso-wrap-distance-top:0;mso-wrap-distance-right:9pt;mso-wrap-distance-bottom:0;mso-position-horizontal:left;mso-position-horizontal-relative:margin;mso-position-vertical:absolute;mso-position-vertical-relative:text;mso-width-percent:0;mso-height-percent:0;mso-width-relative:margin;mso-height-relative:margin;v-text-anchor:top" o:gfxdata="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" fillcolor="white [3201]" strokecolor="#00b0f0" strokeweight="3pt">
                 <v:textbox>
@@ -3307,7 +3307,7 @@
               </wp:anchor>
             </w:drawing>
           </mc:Choice>
-          <mc:Fallback xmlns:cx2="http://schemas.microsoft.com/office/drawing/2015/10/21/chartex" xmlns:cx3="http://schemas.microsoft.com/office/drawing/2016/5/9/chartex" xmlns:cx4="http://schemas.microsoft.com/office/drawing/2016/5/10/chartex" xmlns:cx5="http://schemas.microsoft.com/office/drawing/2016/5/11/chartex" xmlns:cx6="http://schemas.microsoft.com/office/drawing/2016/5/12/chartex" xmlns:cx7="http://schemas.microsoft.com/office/drawing/2016/5/13/chartex" xmlns:cx8="http://schemas.microsoft.com/office/drawing/2016/5/14/chartex" xmlns:aink="http://schemas.microsoft.com/office/drawing/2016/ink" xmlns:am3d="http://schemas.microsoft.com/office/drawing/2017/model3d" xmlns:w16cex="http://schemas.microsoft.com/office/word/2018/wordml/cex" xmlns:w16cid="http://schemas.microsoft.com/office/word/2016/wordml/cid" xmlns:w16="http://schemas.microsoft.com/office/word/2018/wordml" xmlns:w16sdtdh="http://schemas.microsoft.com/office/word/2020/wordml/sdtdatahash">
+          <mc:Fallback xmlns:w16sdtdh="http://schemas.microsoft.com/office/word/2020/wordml/sdtdatahash" xmlns:w16="http://schemas.microsoft.com/office/word/2018/wordml" xmlns:w16cid="http://schemas.microsoft.com/office/word/2016/wordml/cid" xmlns:w16cex="http://schemas.microsoft.com/office/word/2018/wordml/cex" xmlns:am3d="http://schemas.microsoft.com/office/drawing/2017/model3d" xmlns:aink="http://schemas.microsoft.com/office/drawing/2016/ink" xmlns:cx8="http://schemas.microsoft.com/office/drawing/2016/5/14/chartex" xmlns:cx7="http://schemas.microsoft.com/office/drawing/2016/5/13/chartex" xmlns:cx6="http://schemas.microsoft.com/office/drawing/2016/5/12/chartex" xmlns:cx5="http://schemas.microsoft.com/office/drawing/2016/5/11/chartex" xmlns:cx4="http://schemas.microsoft.com/office/drawing/2016/5/10/chartex" xmlns:cx3="http://schemas.microsoft.com/office/drawing/2016/5/9/chartex" xmlns:cx2="http://schemas.microsoft.com/office/drawing/2015/10/21/chartex">
             <w:pict>
               <v:shapetype w14:anchorId="74402D78" id="_x0000_t32" coordsize="21600,21600" o:spt="32" o:oned="t" path="m,l21600,21600e" filled="f">
                 <v:path arrowok="t" fillok="f" o:connecttype="none"/>
@@ -3451,7 +3451,7 @@
               </wp:anchor>
             </w:drawing>
           </mc:Choice>
-          <mc:Fallback xmlns:cx2="http://schemas.microsoft.com/office/drawing/2015/10/21/chartex" xmlns:cx3="http://schemas.microsoft.com/office/drawing/2016/5/9/chartex" xmlns:cx4="http://schemas.microsoft.com/office/drawing/2016/5/10/chartex" xmlns:cx5="http://schemas.microsoft.com/office/drawing/2016/5/11/chartex" xmlns:cx6="http://schemas.microsoft.com/office/drawing/2016/5/12/chartex" xmlns:cx7="http://schemas.microsoft.com/office/drawing/2016/5/13/chartex" xmlns:cx8="http://schemas.microsoft.com/office/drawing/2016/5/14/chartex" xmlns:aink="http://schemas.microsoft.com/office/drawing/2016/ink" xmlns:am3d="http://schemas.microsoft.com/office/drawing/2017/model3d" xmlns:w16cex="http://schemas.microsoft.com/office/word/2018/wordml/cex" xmlns:w16cid="http://schemas.microsoft.com/office/word/2016/wordml/cid" xmlns:w16="http://schemas.microsoft.com/office/word/2018/wordml" xmlns:w16sdtdh="http://schemas.microsoft.com/office/word/2020/wordml/sdtdatahash">
+          <mc:Fallback>
             <w:pict>
               <v:shape w14:anchorId="75C928EF" id="Zone de texte 199" o:spid="_x0000_s1038" type="#_x0000_t202" style="position:absolute;margin-left:209.15pt;margin-top:21.75pt;width:117.55pt;height:52.3pt;z-index:251695104;visibility:visible;mso-wrap-style:square;mso-width-percent:0;mso-height-percent:0;mso-wrap-distance-left:9pt;mso-wrap-distance-top:0;mso-wrap-distance-right:9pt;mso-wrap-distance-bottom:0;mso-position-horizontal:absolute;mso-position-horizontal-relative:text;mso-position-vertical:absolute;mso-position-vertical-relative:text;mso-width-percent:0;mso-height-percent:0;mso-width-relative:margin;mso-height-relative:margin;v-text-anchor:top" o:gfxdata="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" fillcolor="white [3201]" strokecolor="red" strokeweight="3pt">
                 <v:textbox>
@@ -3544,7 +3544,7 @@
               </wp:anchor>
             </w:drawing>
           </mc:Choice>
-          <mc:Fallback xmlns:cx2="http://schemas.microsoft.com/office/drawing/2015/10/21/chartex" xmlns:cx3="http://schemas.microsoft.com/office/drawing/2016/5/9/chartex" xmlns:cx4="http://schemas.microsoft.com/office/drawing/2016/5/10/chartex" xmlns:cx5="http://schemas.microsoft.com/office/drawing/2016/5/11/chartex" xmlns:cx6="http://schemas.microsoft.com/office/drawing/2016/5/12/chartex" xmlns:cx7="http://schemas.microsoft.com/office/drawing/2016/5/13/chartex" xmlns:cx8="http://schemas.microsoft.com/office/drawing/2016/5/14/chartex" xmlns:aink="http://schemas.microsoft.com/office/drawing/2016/ink" xmlns:am3d="http://schemas.microsoft.com/office/drawing/2017/model3d" xmlns:w16cex="http://schemas.microsoft.com/office/word/2018/wordml/cex" xmlns:w16cid="http://schemas.microsoft.com/office/word/2016/wordml/cid" xmlns:w16="http://schemas.microsoft.com/office/word/2018/wordml" xmlns:w16sdtdh="http://schemas.microsoft.com/office/word/2020/wordml/sdtdatahash">
+          <mc:Fallback>
             <w:pict>
               <v:shape w14:anchorId="0F9BBB0D" id="Zone de texte 198" o:spid="_x0000_s1039" type="#_x0000_t202" style="position:absolute;margin-left:10.45pt;margin-top:19.6pt;width:108.3pt;height:61.55pt;z-index:251694080;visibility:visible;mso-wrap-style:square;mso-width-percent:0;mso-height-percent:0;mso-wrap-distance-left:9pt;mso-wrap-distance-top:0;mso-wrap-distance-right:9pt;mso-wrap-distance-bottom:0;mso-position-horizontal:absolute;mso-position-horizontal-relative:text;mso-position-vertical:absolute;mso-position-vertical-relative:text;mso-width-percent:0;mso-height-percent:0;mso-width-relative:margin;mso-height-relative:margin;v-text-anchor:top" o:gfxdata="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" fillcolor="white [3201]" strokecolor="#92d050" strokeweight="3pt">
                 <v:textbox>
@@ -3638,7 +3638,7 @@
               </wp:anchor>
             </w:drawing>
           </mc:Choice>
-          <mc:Fallback xmlns:cx2="http://schemas.microsoft.com/office/drawing/2015/10/21/chartex" xmlns:cx3="http://schemas.microsoft.com/office/drawing/2016/5/9/chartex" xmlns:cx4="http://schemas.microsoft.com/office/drawing/2016/5/10/chartex" xmlns:cx5="http://schemas.microsoft.com/office/drawing/2016/5/11/chartex" xmlns:cx6="http://schemas.microsoft.com/office/drawing/2016/5/12/chartex" xmlns:cx7="http://schemas.microsoft.com/office/drawing/2016/5/13/chartex" xmlns:cx8="http://schemas.microsoft.com/office/drawing/2016/5/14/chartex" xmlns:aink="http://schemas.microsoft.com/office/drawing/2016/ink" xmlns:am3d="http://schemas.microsoft.com/office/drawing/2017/model3d" xmlns:w16cex="http://schemas.microsoft.com/office/word/2018/wordml/cex" xmlns:w16cid="http://schemas.microsoft.com/office/word/2016/wordml/cid" xmlns:w16="http://schemas.microsoft.com/office/word/2018/wordml" xmlns:w16sdtdh="http://schemas.microsoft.com/office/word/2020/wordml/sdtdatahash">
+          <mc:Fallback>
             <w:pict>
               <v:shape w14:anchorId="5EE90E76" id="Zone de texte 200" o:spid="_x0000_s1040" type="#_x0000_t202" style="position:absolute;margin-left:394.35pt;margin-top:.8pt;width:128.6pt;height:54.75pt;z-index:251696128;visibility:visible;mso-wrap-style:square;mso-width-percent:0;mso-height-percent:0;mso-wrap-distance-left:9pt;mso-wrap-distance-top:0;mso-wrap-distance-right:9pt;mso-wrap-distance-bottom:0;mso-position-horizontal:absolute;mso-position-horizontal-relative:text;mso-position-vertical:absolute;mso-position-vertical-relative:text;mso-width-percent:0;mso-height-percent:0;mso-width-relative:margin;mso-height-relative:margin;v-text-anchor:top" o:gfxdata="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" fillcolor="white [3201]" strokecolor="yellow" strokeweight="3pt">
                 <v:textbox>
@@ -3724,7 +3724,7 @@
               </wp:anchor>
             </w:drawing>
           </mc:Choice>
-          <mc:Fallback xmlns:cx2="http://schemas.microsoft.com/office/drawing/2015/10/21/chartex" xmlns:cx3="http://schemas.microsoft.com/office/drawing/2016/5/9/chartex" xmlns:cx4="http://schemas.microsoft.com/office/drawing/2016/5/10/chartex" xmlns:cx5="http://schemas.microsoft.com/office/drawing/2016/5/11/chartex" xmlns:cx6="http://schemas.microsoft.com/office/drawing/2016/5/12/chartex" xmlns:cx7="http://schemas.microsoft.com/office/drawing/2016/5/13/chartex" xmlns:cx8="http://schemas.microsoft.com/office/drawing/2016/5/14/chartex" xmlns:aink="http://schemas.microsoft.com/office/drawing/2016/ink" xmlns:am3d="http://schemas.microsoft.com/office/drawing/2017/model3d" xmlns:w16cex="http://schemas.microsoft.com/office/word/2018/wordml/cex" xmlns:w16cid="http://schemas.microsoft.com/office/word/2016/wordml/cid" xmlns:w16="http://schemas.microsoft.com/office/word/2018/wordml" xmlns:w16sdtdh="http://schemas.microsoft.com/office/word/2020/wordml/sdtdatahash">
+          <mc:Fallback xmlns:w16sdtdh="http://schemas.microsoft.com/office/word/2020/wordml/sdtdatahash" xmlns:w16="http://schemas.microsoft.com/office/word/2018/wordml" xmlns:w16cid="http://schemas.microsoft.com/office/word/2016/wordml/cid" xmlns:w16cex="http://schemas.microsoft.com/office/word/2018/wordml/cex" xmlns:am3d="http://schemas.microsoft.com/office/drawing/2017/model3d" xmlns:aink="http://schemas.microsoft.com/office/drawing/2016/ink" xmlns:cx8="http://schemas.microsoft.com/office/drawing/2016/5/14/chartex" xmlns:cx7="http://schemas.microsoft.com/office/drawing/2016/5/13/chartex" xmlns:cx6="http://schemas.microsoft.com/office/drawing/2016/5/12/chartex" xmlns:cx5="http://schemas.microsoft.com/office/drawing/2016/5/11/chartex" xmlns:cx4="http://schemas.microsoft.com/office/drawing/2016/5/10/chartex" xmlns:cx3="http://schemas.microsoft.com/office/drawing/2016/5/9/chartex" xmlns:cx2="http://schemas.microsoft.com/office/drawing/2015/10/21/chartex">
             <w:pict>
               <v:shape w14:anchorId="15C2A699" id="Connecteur droit avec flèche 203" o:spid="_x0000_s1026" type="#_x0000_t32" style="position:absolute;margin-left:297.75pt;margin-top:17.65pt;width:23.4pt;height:65.25pt;flip:x y;z-index:251699200;visibility:visible;mso-wrap-style:square;mso-wrap-distance-left:9pt;mso-wrap-distance-top:0;mso-wrap-distance-right:9pt;mso-wrap-distance-bottom:0;mso-position-horizontal:absolute;mso-position-horizontal-relative:text;mso-position-vertical:absolute;mso-position-vertical-relative:text" o:gfxdata="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" strokecolor="red" strokeweight="3pt">
                 <v:stroke endarrow="block" joinstyle="miter"/>
@@ -3804,7 +3804,7 @@
               </wp:anchor>
             </w:drawing>
           </mc:Choice>
-          <mc:Fallback xmlns:cx2="http://schemas.microsoft.com/office/drawing/2015/10/21/chartex" xmlns:cx3="http://schemas.microsoft.com/office/drawing/2016/5/9/chartex" xmlns:cx4="http://schemas.microsoft.com/office/drawing/2016/5/10/chartex" xmlns:cx5="http://schemas.microsoft.com/office/drawing/2016/5/11/chartex" xmlns:cx6="http://schemas.microsoft.com/office/drawing/2016/5/12/chartex" xmlns:cx7="http://schemas.microsoft.com/office/drawing/2016/5/13/chartex" xmlns:cx8="http://schemas.microsoft.com/office/drawing/2016/5/14/chartex" xmlns:aink="http://schemas.microsoft.com/office/drawing/2016/ink" xmlns:am3d="http://schemas.microsoft.com/office/drawing/2017/model3d" xmlns:w16cex="http://schemas.microsoft.com/office/word/2018/wordml/cex" xmlns:w16cid="http://schemas.microsoft.com/office/word/2016/wordml/cid" xmlns:w16="http://schemas.microsoft.com/office/word/2018/wordml" xmlns:w16sdtdh="http://schemas.microsoft.com/office/word/2020/wordml/sdtdatahash">
+          <mc:Fallback xmlns:w16sdtdh="http://schemas.microsoft.com/office/word/2020/wordml/sdtdatahash" xmlns:w16="http://schemas.microsoft.com/office/word/2018/wordml" xmlns:w16cid="http://schemas.microsoft.com/office/word/2016/wordml/cid" xmlns:w16cex="http://schemas.microsoft.com/office/word/2018/wordml/cex" xmlns:am3d="http://schemas.microsoft.com/office/drawing/2017/model3d" xmlns:aink="http://schemas.microsoft.com/office/drawing/2016/ink" xmlns:cx8="http://schemas.microsoft.com/office/drawing/2016/5/14/chartex" xmlns:cx7="http://schemas.microsoft.com/office/drawing/2016/5/13/chartex" xmlns:cx6="http://schemas.microsoft.com/office/drawing/2016/5/12/chartex" xmlns:cx5="http://schemas.microsoft.com/office/drawing/2016/5/11/chartex" xmlns:cx4="http://schemas.microsoft.com/office/drawing/2016/5/10/chartex" xmlns:cx3="http://schemas.microsoft.com/office/drawing/2016/5/9/chartex" xmlns:cx2="http://schemas.microsoft.com/office/drawing/2015/10/21/chartex">
             <w:pict>
               <v:shape w14:anchorId="43873355" id="Connecteur droit avec flèche 204" o:spid="_x0000_s1026" type="#_x0000_t32" style="position:absolute;margin-left:406.7pt;margin-top:21.6pt;width:32pt;height:42.45pt;flip:y;z-index:251700224;visibility:visible;mso-wrap-style:square;mso-wrap-distance-left:9pt;mso-wrap-distance-top:0;mso-wrap-distance-right:9pt;mso-wrap-distance-bottom:0;mso-position-horizontal:absolute;mso-position-horizontal-relative:text;mso-position-vertical:absolute;mso-position-vertical-relative:text" o:gfxdata="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" strokecolor="yellow" strokeweight="3pt">
                 <v:stroke endarrow="block" joinstyle="miter"/>
@@ -3875,7 +3875,7 @@
               </wp:anchor>
             </w:drawing>
           </mc:Choice>
-          <mc:Fallback xmlns:cx2="http://schemas.microsoft.com/office/drawing/2015/10/21/chartex" xmlns:cx3="http://schemas.microsoft.com/office/drawing/2016/5/9/chartex" xmlns:cx4="http://schemas.microsoft.com/office/drawing/2016/5/10/chartex" xmlns:cx5="http://schemas.microsoft.com/office/drawing/2016/5/11/chartex" xmlns:cx6="http://schemas.microsoft.com/office/drawing/2016/5/12/chartex" xmlns:cx7="http://schemas.microsoft.com/office/drawing/2016/5/13/chartex" xmlns:cx8="http://schemas.microsoft.com/office/drawing/2016/5/14/chartex" xmlns:aink="http://schemas.microsoft.com/office/drawing/2016/ink" xmlns:am3d="http://schemas.microsoft.com/office/drawing/2017/model3d" xmlns:w16cex="http://schemas.microsoft.com/office/word/2018/wordml/cex" xmlns:w16cid="http://schemas.microsoft.com/office/word/2016/wordml/cid" xmlns:w16="http://schemas.microsoft.com/office/word/2018/wordml" xmlns:w16sdtdh="http://schemas.microsoft.com/office/word/2020/wordml/sdtdatahash">
+          <mc:Fallback xmlns:w16sdtdh="http://schemas.microsoft.com/office/word/2020/wordml/sdtdatahash" xmlns:w16="http://schemas.microsoft.com/office/word/2018/wordml" xmlns:w16cid="http://schemas.microsoft.com/office/word/2016/wordml/cid" xmlns:w16cex="http://schemas.microsoft.com/office/word/2018/wordml/cex" xmlns:am3d="http://schemas.microsoft.com/office/drawing/2017/model3d" xmlns:aink="http://schemas.microsoft.com/office/drawing/2016/ink" xmlns:cx8="http://schemas.microsoft.com/office/drawing/2016/5/14/chartex" xmlns:cx7="http://schemas.microsoft.com/office/drawing/2016/5/13/chartex" xmlns:cx6="http://schemas.microsoft.com/office/drawing/2016/5/12/chartex" xmlns:cx5="http://schemas.microsoft.com/office/drawing/2016/5/11/chartex" xmlns:cx4="http://schemas.microsoft.com/office/drawing/2016/5/10/chartex" xmlns:cx3="http://schemas.microsoft.com/office/drawing/2016/5/9/chartex" xmlns:cx2="http://schemas.microsoft.com/office/drawing/2015/10/21/chartex">
             <w:pict>
               <v:shape w14:anchorId="2CF3BC10" id="Connecteur droit avec flèche 202" o:spid="_x0000_s1026" type="#_x0000_t32" style="position:absolute;margin-left:135.3pt;margin-top:1.3pt;width:108.9pt;height:73.25pt;flip:x y;z-index:251698176;visibility:visible;mso-wrap-style:square;mso-wrap-distance-left:9pt;mso-wrap-distance-top:0;mso-wrap-distance-right:9pt;mso-wrap-distance-bottom:0;mso-position-horizontal:absolute;mso-position-horizontal-relative:text;mso-position-vertical:absolute;mso-position-vertical-relative:text" o:gfxdata="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" strokecolor="#92d050" strokeweight="3pt">
                 <v:stroke endarrow="block" joinstyle="miter"/>
@@ -3954,7 +3954,7 @@
               </wp:anchor>
             </w:drawing>
           </mc:Choice>
-          <mc:Fallback xmlns:cx2="http://schemas.microsoft.com/office/drawing/2015/10/21/chartex" xmlns:cx3="http://schemas.microsoft.com/office/drawing/2016/5/9/chartex" xmlns:cx4="http://schemas.microsoft.com/office/drawing/2016/5/10/chartex" xmlns:cx5="http://schemas.microsoft.com/office/drawing/2016/5/11/chartex" xmlns:cx6="http://schemas.microsoft.com/office/drawing/2016/5/12/chartex" xmlns:cx7="http://schemas.microsoft.com/office/drawing/2016/5/13/chartex" xmlns:cx8="http://schemas.microsoft.com/office/drawing/2016/5/14/chartex" xmlns:aink="http://schemas.microsoft.com/office/drawing/2016/ink" xmlns:am3d="http://schemas.microsoft.com/office/drawing/2017/model3d" xmlns:w16cex="http://schemas.microsoft.com/office/word/2018/wordml/cex" xmlns:w16cid="http://schemas.microsoft.com/office/word/2016/wordml/cid" xmlns:w16="http://schemas.microsoft.com/office/word/2018/wordml" xmlns:w16sdtdh="http://schemas.microsoft.com/office/word/2020/wordml/sdtdatahash">
+          <mc:Fallback>
             <w:pict>
               <v:shape w14:anchorId="1D3CF048" id="Zone de texte 201" o:spid="_x0000_s1041" type="#_x0000_t202" style="position:absolute;margin-left:589.45pt;margin-top:1.95pt;width:96pt;height:57.25pt;z-index:251697152;visibility:visible;mso-wrap-style:square;mso-width-percent:0;mso-height-percent:0;mso-wrap-distance-left:9pt;mso-wrap-distance-top:0;mso-wrap-distance-right:9pt;mso-wrap-distance-bottom:0;mso-position-horizontal:absolute;mso-position-horizontal-relative:text;mso-position-vertical:absolute;mso-position-vertical-relative:text;mso-width-percent:0;mso-height-percent:0;mso-width-relative:margin;mso-height-relative:margin;v-text-anchor:top" o:gfxdata="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" fillcolor="white [3201]" strokecolor="#00b0f0" strokeweight="3pt">
                 <v:textbox>
@@ -4043,7 +4043,7 @@
               </wp:anchor>
             </w:drawing>
           </mc:Choice>
-          <mc:Fallback xmlns:cx2="http://schemas.microsoft.com/office/drawing/2015/10/21/chartex" xmlns:cx3="http://schemas.microsoft.com/office/drawing/2016/5/9/chartex" xmlns:cx4="http://schemas.microsoft.com/office/drawing/2016/5/10/chartex" xmlns:cx5="http://schemas.microsoft.com/office/drawing/2016/5/11/chartex" xmlns:cx6="http://schemas.microsoft.com/office/drawing/2016/5/12/chartex" xmlns:cx7="http://schemas.microsoft.com/office/drawing/2016/5/13/chartex" xmlns:cx8="http://schemas.microsoft.com/office/drawing/2016/5/14/chartex" xmlns:aink="http://schemas.microsoft.com/office/drawing/2016/ink" xmlns:am3d="http://schemas.microsoft.com/office/drawing/2017/model3d" xmlns:w16cex="http://schemas.microsoft.com/office/word/2018/wordml/cex" xmlns:w16cid="http://schemas.microsoft.com/office/word/2016/wordml/cid" xmlns:w16="http://schemas.microsoft.com/office/word/2018/wordml" xmlns:w16sdtdh="http://schemas.microsoft.com/office/word/2020/wordml/sdtdatahash">
+          <mc:Fallback xmlns:w16sdtdh="http://schemas.microsoft.com/office/word/2020/wordml/sdtdatahash" xmlns:w16="http://schemas.microsoft.com/office/word/2018/wordml" xmlns:w16cid="http://schemas.microsoft.com/office/word/2016/wordml/cid" xmlns:w16cex="http://schemas.microsoft.com/office/word/2018/wordml/cex" xmlns:am3d="http://schemas.microsoft.com/office/drawing/2017/model3d" xmlns:aink="http://schemas.microsoft.com/office/drawing/2016/ink" xmlns:cx8="http://schemas.microsoft.com/office/drawing/2016/5/14/chartex" xmlns:cx7="http://schemas.microsoft.com/office/drawing/2016/5/13/chartex" xmlns:cx6="http://schemas.microsoft.com/office/drawing/2016/5/12/chartex" xmlns:cx5="http://schemas.microsoft.com/office/drawing/2016/5/11/chartex" xmlns:cx4="http://schemas.microsoft.com/office/drawing/2016/5/10/chartex" xmlns:cx3="http://schemas.microsoft.com/office/drawing/2016/5/9/chartex" xmlns:cx2="http://schemas.microsoft.com/office/drawing/2015/10/21/chartex">
             <w:pict>
               <v:shape w14:anchorId="573A3315" id="Connecteur droit avec flèche 205" o:spid="_x0000_s1026" type="#_x0000_t32" style="position:absolute;margin-left:510.05pt;margin-top:31.75pt;width:69.5pt;height:20.9pt;flip:y;z-index:251701248;visibility:visible;mso-wrap-style:square;mso-width-percent:0;mso-height-percent:0;mso-wrap-distance-left:9pt;mso-wrap-distance-top:0;mso-wrap-distance-right:9pt;mso-wrap-distance-bottom:0;mso-position-horizontal:absolute;mso-position-horizontal-relative:text;mso-position-vertical:absolute;mso-position-vertical-relative:text;mso-width-percent:0;mso-height-percent:0;mso-width-relative:margin;mso-height-relative:margin" o:gfxdata="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" strokecolor="#00b0f0" strokeweight="3pt">
                 <v:stroke endarrow="block" joinstyle="miter"/>
@@ -4126,7 +4126,7 @@
               </wp:anchor>
             </w:drawing>
           </mc:Choice>
-          <mc:Fallback xmlns:cx2="http://schemas.microsoft.com/office/drawing/2015/10/21/chartex" xmlns:cx3="http://schemas.microsoft.com/office/drawing/2016/5/9/chartex" xmlns:cx4="http://schemas.microsoft.com/office/drawing/2016/5/10/chartex" xmlns:cx5="http://schemas.microsoft.com/office/drawing/2016/5/11/chartex" xmlns:cx6="http://schemas.microsoft.com/office/drawing/2016/5/12/chartex" xmlns:cx7="http://schemas.microsoft.com/office/drawing/2016/5/13/chartex" xmlns:cx8="http://schemas.microsoft.com/office/drawing/2016/5/14/chartex" xmlns:aink="http://schemas.microsoft.com/office/drawing/2016/ink" xmlns:am3d="http://schemas.microsoft.com/office/drawing/2017/model3d" xmlns:w16cex="http://schemas.microsoft.com/office/word/2018/wordml/cex" xmlns:w16cid="http://schemas.microsoft.com/office/word/2016/wordml/cid" xmlns:w16="http://schemas.microsoft.com/office/word/2018/wordml" xmlns:w16sdtdh="http://schemas.microsoft.com/office/word/2020/wordml/sdtdatahash">
+          <mc:Fallback xmlns:w16sdtdh="http://schemas.microsoft.com/office/word/2020/wordml/sdtdatahash" xmlns:w16="http://schemas.microsoft.com/office/word/2018/wordml" xmlns:w16cid="http://schemas.microsoft.com/office/word/2016/wordml/cid" xmlns:w16cex="http://schemas.microsoft.com/office/word/2018/wordml/cex" xmlns:am3d="http://schemas.microsoft.com/office/drawing/2017/model3d" xmlns:aink="http://schemas.microsoft.com/office/drawing/2016/ink" xmlns:cx8="http://schemas.microsoft.com/office/drawing/2016/5/14/chartex" xmlns:cx7="http://schemas.microsoft.com/office/drawing/2016/5/13/chartex" xmlns:cx6="http://schemas.microsoft.com/office/drawing/2016/5/12/chartex" xmlns:cx5="http://schemas.microsoft.com/office/drawing/2016/5/11/chartex" xmlns:cx4="http://schemas.microsoft.com/office/drawing/2016/5/10/chartex" xmlns:cx3="http://schemas.microsoft.com/office/drawing/2016/5/9/chartex" xmlns:cx2="http://schemas.microsoft.com/office/drawing/2015/10/21/chartex">
             <w:pict>
               <v:rect w14:anchorId="0C9102C6" id="Rectangle 197" o:spid="_x0000_s1026" style="position:absolute;margin-left:429.85pt;margin-top:48.7pt;width:68.25pt;height:19.4pt;z-index:251693056;visibility:visible;mso-wrap-style:square;mso-width-percent:0;mso-height-percent:0;mso-wrap-distance-left:9pt;mso-wrap-distance-top:0;mso-wrap-distance-right:9pt;mso-wrap-distance-bottom:0;mso-position-horizontal:absolute;mso-position-horizontal-relative:text;mso-position-vertical:absolute;mso-position-vertical-relative:text;mso-width-percent:0;mso-height-percent:0;mso-width-relative:margin;mso-height-relative:margin;v-text-anchor:middle" o:gfxdata="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" filled="f" strokecolor="#00b0f0" strokeweight="3pt"/>
             </w:pict>
@@ -4207,7 +4207,7 @@
               </wp:anchor>
             </w:drawing>
           </mc:Choice>
-          <mc:Fallback xmlns:cx2="http://schemas.microsoft.com/office/drawing/2015/10/21/chartex" xmlns:cx3="http://schemas.microsoft.com/office/drawing/2016/5/9/chartex" xmlns:cx4="http://schemas.microsoft.com/office/drawing/2016/5/10/chartex" xmlns:cx5="http://schemas.microsoft.com/office/drawing/2016/5/11/chartex" xmlns:cx6="http://schemas.microsoft.com/office/drawing/2016/5/12/chartex" xmlns:cx7="http://schemas.microsoft.com/office/drawing/2016/5/13/chartex" xmlns:cx8="http://schemas.microsoft.com/office/drawing/2016/5/14/chartex" xmlns:aink="http://schemas.microsoft.com/office/drawing/2016/ink" xmlns:am3d="http://schemas.microsoft.com/office/drawing/2017/model3d" xmlns:w16cex="http://schemas.microsoft.com/office/word/2018/wordml/cex" xmlns:w16cid="http://schemas.microsoft.com/office/word/2016/wordml/cid" xmlns:w16="http://schemas.microsoft.com/office/word/2018/wordml" xmlns:w16sdtdh="http://schemas.microsoft.com/office/word/2020/wordml/sdtdatahash">
+          <mc:Fallback xmlns:w16sdtdh="http://schemas.microsoft.com/office/word/2020/wordml/sdtdatahash" xmlns:w16="http://schemas.microsoft.com/office/word/2018/wordml" xmlns:w16cid="http://schemas.microsoft.com/office/word/2016/wordml/cid" xmlns:w16cex="http://schemas.microsoft.com/office/word/2018/wordml/cex" xmlns:am3d="http://schemas.microsoft.com/office/drawing/2017/model3d" xmlns:aink="http://schemas.microsoft.com/office/drawing/2016/ink" xmlns:cx8="http://schemas.microsoft.com/office/drawing/2016/5/14/chartex" xmlns:cx7="http://schemas.microsoft.com/office/drawing/2016/5/13/chartex" xmlns:cx6="http://schemas.microsoft.com/office/drawing/2016/5/12/chartex" xmlns:cx5="http://schemas.microsoft.com/office/drawing/2016/5/11/chartex" xmlns:cx4="http://schemas.microsoft.com/office/drawing/2016/5/10/chartex" xmlns:cx3="http://schemas.microsoft.com/office/drawing/2016/5/9/chartex" xmlns:cx2="http://schemas.microsoft.com/office/drawing/2015/10/21/chartex">
             <w:pict>
               <v:rect w14:anchorId="5AD6F3D6" id="Rectangle 196" o:spid="_x0000_s1026" style="position:absolute;margin-left:362pt;margin-top:47.05pt;width:64.5pt;height:21.95pt;z-index:251692032;visibility:visible;mso-wrap-style:square;mso-width-percent:0;mso-height-percent:0;mso-wrap-distance-left:9pt;mso-wrap-distance-top:0;mso-wrap-distance-right:9pt;mso-wrap-distance-bottom:0;mso-position-horizontal:absolute;mso-position-horizontal-relative:text;mso-position-vertical:absolute;mso-position-vertical-relative:text;mso-width-percent:0;mso-height-percent:0;mso-width-relative:margin;mso-height-relative:margin;v-text-anchor:middle" o:gfxdata="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" filled="f" strokecolor="yellow" strokeweight="3pt"/>
             </w:pict>
@@ -4288,7 +4288,7 @@
               </wp:anchor>
             </w:drawing>
           </mc:Choice>
-          <mc:Fallback xmlns:cx2="http://schemas.microsoft.com/office/drawing/2015/10/21/chartex" xmlns:cx3="http://schemas.microsoft.com/office/drawing/2016/5/9/chartex" xmlns:cx4="http://schemas.microsoft.com/office/drawing/2016/5/10/chartex" xmlns:cx5="http://schemas.microsoft.com/office/drawing/2016/5/11/chartex" xmlns:cx6="http://schemas.microsoft.com/office/drawing/2016/5/12/chartex" xmlns:cx7="http://schemas.microsoft.com/office/drawing/2016/5/13/chartex" xmlns:cx8="http://schemas.microsoft.com/office/drawing/2016/5/14/chartex" xmlns:aink="http://schemas.microsoft.com/office/drawing/2016/ink" xmlns:am3d="http://schemas.microsoft.com/office/drawing/2017/model3d" xmlns:w16cex="http://schemas.microsoft.com/office/word/2018/wordml/cex" xmlns:w16cid="http://schemas.microsoft.com/office/word/2016/wordml/cid" xmlns:w16="http://schemas.microsoft.com/office/word/2018/wordml" xmlns:w16sdtdh="http://schemas.microsoft.com/office/word/2020/wordml/sdtdatahash">
+          <mc:Fallback xmlns:w16sdtdh="http://schemas.microsoft.com/office/word/2020/wordml/sdtdatahash" xmlns:w16="http://schemas.microsoft.com/office/word/2018/wordml" xmlns:w16cid="http://schemas.microsoft.com/office/word/2016/wordml/cid" xmlns:w16cex="http://schemas.microsoft.com/office/word/2018/wordml/cex" xmlns:am3d="http://schemas.microsoft.com/office/drawing/2017/model3d" xmlns:aink="http://schemas.microsoft.com/office/drawing/2016/ink" xmlns:cx8="http://schemas.microsoft.com/office/drawing/2016/5/14/chartex" xmlns:cx7="http://schemas.microsoft.com/office/drawing/2016/5/13/chartex" xmlns:cx6="http://schemas.microsoft.com/office/drawing/2016/5/12/chartex" xmlns:cx5="http://schemas.microsoft.com/office/drawing/2016/5/11/chartex" xmlns:cx4="http://schemas.microsoft.com/office/drawing/2016/5/10/chartex" xmlns:cx3="http://schemas.microsoft.com/office/drawing/2016/5/9/chartex" xmlns:cx2="http://schemas.microsoft.com/office/drawing/2015/10/21/chartex">
             <w:pict>
               <v:rect w14:anchorId="61AC9798" id="Rectangle 195" o:spid="_x0000_s1026" style="position:absolute;margin-left:301.55pt;margin-top:48.7pt;width:57.8pt;height:18.2pt;z-index:251691008;visibility:visible;mso-wrap-style:square;mso-width-percent:0;mso-height-percent:0;mso-wrap-distance-left:9pt;mso-wrap-distance-top:0;mso-wrap-distance-right:9pt;mso-wrap-distance-bottom:0;mso-position-horizontal:absolute;mso-position-horizontal-relative:text;mso-position-vertical:absolute;mso-position-vertical-relative:text;mso-width-percent:0;mso-height-percent:0;mso-width-relative:margin;mso-height-relative:margin;v-text-anchor:middle" o:gfxdata="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" filled="f" strokecolor="red" strokeweight="3pt"/>
             </w:pict>
@@ -4366,7 +4366,7 @@
               </wp:anchor>
             </w:drawing>
           </mc:Choice>
-          <mc:Fallback xmlns:cx2="http://schemas.microsoft.com/office/drawing/2015/10/21/chartex" xmlns:cx3="http://schemas.microsoft.com/office/drawing/2016/5/9/chartex" xmlns:cx4="http://schemas.microsoft.com/office/drawing/2016/5/10/chartex" xmlns:cx5="http://schemas.microsoft.com/office/drawing/2016/5/11/chartex" xmlns:cx6="http://schemas.microsoft.com/office/drawing/2016/5/12/chartex" xmlns:cx7="http://schemas.microsoft.com/office/drawing/2016/5/13/chartex" xmlns:cx8="http://schemas.microsoft.com/office/drawing/2016/5/14/chartex" xmlns:aink="http://schemas.microsoft.com/office/drawing/2016/ink" xmlns:am3d="http://schemas.microsoft.com/office/drawing/2017/model3d" xmlns:w16cex="http://schemas.microsoft.com/office/word/2018/wordml/cex" xmlns:w16cid="http://schemas.microsoft.com/office/word/2016/wordml/cid" xmlns:w16="http://schemas.microsoft.com/office/word/2018/wordml" xmlns:w16sdtdh="http://schemas.microsoft.com/office/word/2020/wordml/sdtdatahash">
+          <mc:Fallback xmlns:w16sdtdh="http://schemas.microsoft.com/office/word/2020/wordml/sdtdatahash" xmlns:w16="http://schemas.microsoft.com/office/word/2018/wordml" xmlns:w16cid="http://schemas.microsoft.com/office/word/2016/wordml/cid" xmlns:w16cex="http://schemas.microsoft.com/office/word/2018/wordml/cex" xmlns:am3d="http://schemas.microsoft.com/office/drawing/2017/model3d" xmlns:aink="http://schemas.microsoft.com/office/drawing/2016/ink" xmlns:cx8="http://schemas.microsoft.com/office/drawing/2016/5/14/chartex" xmlns:cx7="http://schemas.microsoft.com/office/drawing/2016/5/13/chartex" xmlns:cx6="http://schemas.microsoft.com/office/drawing/2016/5/12/chartex" xmlns:cx5="http://schemas.microsoft.com/office/drawing/2016/5/11/chartex" xmlns:cx4="http://schemas.microsoft.com/office/drawing/2016/5/10/chartex" xmlns:cx3="http://schemas.microsoft.com/office/drawing/2016/5/9/chartex" xmlns:cx2="http://schemas.microsoft.com/office/drawing/2015/10/21/chartex">
             <w:pict>
               <v:rect w14:anchorId="2C5F9D14" id="Rectangle 194" o:spid="_x0000_s1026" style="position:absolute;margin-left:253.55pt;margin-top:48.7pt;width:45.5pt;height:19.4pt;z-index:251689984;visibility:visible;mso-wrap-style:square;mso-height-percent:0;mso-wrap-distance-left:9pt;mso-wrap-distance-top:0;mso-wrap-distance-right:9pt;mso-wrap-distance-bottom:0;mso-position-horizontal:absolute;mso-position-horizontal-relative:text;mso-position-vertical:absolute;mso-position-vertical-relative:text;mso-height-percent:0;mso-height-relative:margin;v-text-anchor:middle" o:gfxdata="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" filled="f" strokecolor="#92d050" strokeweight="3pt"/>
             </w:pict>
@@ -4500,7 +4500,7 @@
               </wp:anchor>
             </w:drawing>
           </mc:Choice>
-          <mc:Fallback xmlns:cx2="http://schemas.microsoft.com/office/drawing/2015/10/21/chartex" xmlns:cx3="http://schemas.microsoft.com/office/drawing/2016/5/9/chartex" xmlns:cx4="http://schemas.microsoft.com/office/drawing/2016/5/10/chartex" xmlns:cx5="http://schemas.microsoft.com/office/drawing/2016/5/11/chartex" xmlns:cx6="http://schemas.microsoft.com/office/drawing/2016/5/12/chartex" xmlns:cx7="http://schemas.microsoft.com/office/drawing/2016/5/13/chartex" xmlns:cx8="http://schemas.microsoft.com/office/drawing/2016/5/14/chartex" xmlns:aink="http://schemas.microsoft.com/office/drawing/2016/ink" xmlns:am3d="http://schemas.microsoft.com/office/drawing/2017/model3d" xmlns:w16cex="http://schemas.microsoft.com/office/word/2018/wordml/cex" xmlns:w16cid="http://schemas.microsoft.com/office/word/2016/wordml/cid" xmlns:w16="http://schemas.microsoft.com/office/word/2018/wordml" xmlns:w16sdtdh="http://schemas.microsoft.com/office/word/2020/wordml/sdtdatahash">
+          <mc:Fallback xmlns:w16sdtdh="http://schemas.microsoft.com/office/word/2020/wordml/sdtdatahash" xmlns:w16="http://schemas.microsoft.com/office/word/2018/wordml" xmlns:w16cid="http://schemas.microsoft.com/office/word/2016/wordml/cid" xmlns:w16cex="http://schemas.microsoft.com/office/word/2018/wordml/cex" xmlns:am3d="http://schemas.microsoft.com/office/drawing/2017/model3d" xmlns:aink="http://schemas.microsoft.com/office/drawing/2016/ink" xmlns:cx8="http://schemas.microsoft.com/office/drawing/2016/5/14/chartex" xmlns:cx7="http://schemas.microsoft.com/office/drawing/2016/5/13/chartex" xmlns:cx6="http://schemas.microsoft.com/office/drawing/2016/5/12/chartex" xmlns:cx5="http://schemas.microsoft.com/office/drawing/2016/5/11/chartex" xmlns:cx4="http://schemas.microsoft.com/office/drawing/2016/5/10/chartex" xmlns:cx3="http://schemas.microsoft.com/office/drawing/2016/5/9/chartex" xmlns:cx2="http://schemas.microsoft.com/office/drawing/2015/10/21/chartex">
             <w:pict>
               <v:shape w14:anchorId="71133C20" id="Connecteur droit avec flèche 228" o:spid="_x0000_s1026" type="#_x0000_t32" style="position:absolute;margin-left:147.4pt;margin-top:17.9pt;width:3.6pt;height:97.5pt;z-index:251707392;visibility:visible;mso-wrap-style:square;mso-width-percent:0;mso-height-percent:0;mso-wrap-distance-left:9pt;mso-wrap-distance-top:0;mso-wrap-distance-right:9pt;mso-wrap-distance-bottom:0;mso-position-horizontal:absolute;mso-position-horizontal-relative:text;mso-position-vertical:absolute;mso-position-vertical-relative:text;mso-width-percent:0;mso-height-percent:0;mso-width-relative:margin;mso-height-relative:margin" o:gfxdata="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" strokecolor="#7030a0" strokeweight="3pt">
                 <v:stroke endarrow="block" joinstyle="miter"/>
@@ -4572,7 +4572,7 @@
               </wp:anchor>
             </w:drawing>
           </mc:Choice>
-          <mc:Fallback xmlns:cx2="http://schemas.microsoft.com/office/drawing/2015/10/21/chartex" xmlns:cx3="http://schemas.microsoft.com/office/drawing/2016/5/9/chartex" xmlns:cx4="http://schemas.microsoft.com/office/drawing/2016/5/10/chartex" xmlns:cx5="http://schemas.microsoft.com/office/drawing/2016/5/11/chartex" xmlns:cx6="http://schemas.microsoft.com/office/drawing/2016/5/12/chartex" xmlns:cx7="http://schemas.microsoft.com/office/drawing/2016/5/13/chartex" xmlns:cx8="http://schemas.microsoft.com/office/drawing/2016/5/14/chartex" xmlns:aink="http://schemas.microsoft.com/office/drawing/2016/ink" xmlns:am3d="http://schemas.microsoft.com/office/drawing/2017/model3d" xmlns:w16cex="http://schemas.microsoft.com/office/word/2018/wordml/cex" xmlns:w16cid="http://schemas.microsoft.com/office/word/2016/wordml/cid" xmlns:w16="http://schemas.microsoft.com/office/word/2018/wordml" xmlns:w16sdtdh="http://schemas.microsoft.com/office/word/2020/wordml/sdtdatahash">
+          <mc:Fallback>
             <w:pict>
               <v:shape w14:anchorId="190B8A8E" id="Zone de texte 225" o:spid="_x0000_s1042" type="#_x0000_t202" style="position:absolute;margin-left:94.15pt;margin-top:-48.55pt;width:156.85pt;height:46.75pt;z-index:251704320;visibility:visible;mso-wrap-style:square;mso-wrap-distance-left:9pt;mso-wrap-distance-top:0;mso-wrap-distance-right:9pt;mso-wrap-distance-bottom:0;mso-position-horizontal:absolute;mso-position-horizontal-relative:text;mso-position-vertical:absolute;mso-position-vertical-relative:text;v-text-anchor:top" o:gfxdata="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" fillcolor="white [3201]" strokecolor="#7030a0" strokeweight="3pt">
                 <v:textbox>
@@ -4658,7 +4658,7 @@
               </wp:anchor>
             </w:drawing>
           </mc:Choice>
-          <mc:Fallback xmlns:cx2="http://schemas.microsoft.com/office/drawing/2015/10/21/chartex" xmlns:cx3="http://schemas.microsoft.com/office/drawing/2016/5/9/chartex" xmlns:cx4="http://schemas.microsoft.com/office/drawing/2016/5/10/chartex" xmlns:cx5="http://schemas.microsoft.com/office/drawing/2016/5/11/chartex" xmlns:cx6="http://schemas.microsoft.com/office/drawing/2016/5/12/chartex" xmlns:cx7="http://schemas.microsoft.com/office/drawing/2016/5/13/chartex" xmlns:cx8="http://schemas.microsoft.com/office/drawing/2016/5/14/chartex" xmlns:aink="http://schemas.microsoft.com/office/drawing/2016/ink" xmlns:am3d="http://schemas.microsoft.com/office/drawing/2017/model3d" xmlns:w16cex="http://schemas.microsoft.com/office/word/2018/wordml/cex" xmlns:w16cid="http://schemas.microsoft.com/office/word/2016/wordml/cid" xmlns:w16="http://schemas.microsoft.com/office/word/2018/wordml" xmlns:w16sdtdh="http://schemas.microsoft.com/office/word/2020/wordml/sdtdatahash">
+          <mc:Fallback xmlns:w16sdtdh="http://schemas.microsoft.com/office/word/2020/wordml/sdtdatahash" xmlns:w16="http://schemas.microsoft.com/office/word/2018/wordml" xmlns:w16cid="http://schemas.microsoft.com/office/word/2016/wordml/cid" xmlns:w16cex="http://schemas.microsoft.com/office/word/2018/wordml/cex" xmlns:am3d="http://schemas.microsoft.com/office/drawing/2017/model3d" xmlns:aink="http://schemas.microsoft.com/office/drawing/2016/ink" xmlns:cx8="http://schemas.microsoft.com/office/drawing/2016/5/14/chartex" xmlns:cx7="http://schemas.microsoft.com/office/drawing/2016/5/13/chartex" xmlns:cx6="http://schemas.microsoft.com/office/drawing/2016/5/12/chartex" xmlns:cx5="http://schemas.microsoft.com/office/drawing/2016/5/11/chartex" xmlns:cx4="http://schemas.microsoft.com/office/drawing/2016/5/10/chartex" xmlns:cx3="http://schemas.microsoft.com/office/drawing/2016/5/9/chartex" xmlns:cx2="http://schemas.microsoft.com/office/drawing/2015/10/21/chartex">
             <w:pict>
               <v:shape w14:anchorId="041C01DD" id="Connecteur droit avec flèche 227" o:spid="_x0000_s1026" type="#_x0000_t32" style="position:absolute;margin-left:362pt;margin-top:120.7pt;width:123.9pt;height:3.6pt;flip:y;z-index:251706368;visibility:visible;mso-wrap-style:square;mso-width-percent:0;mso-height-percent:0;mso-wrap-distance-left:9pt;mso-wrap-distance-top:0;mso-wrap-distance-right:9pt;mso-wrap-distance-bottom:0;mso-position-horizontal:absolute;mso-position-horizontal-relative:text;mso-position-vertical:absolute;mso-position-vertical-relative:text;mso-width-percent:0;mso-height-percent:0;mso-width-relative:margin;mso-height-relative:margin" o:gfxdata="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" strokecolor="#00b050" strokeweight="3pt">
                 <v:stroke endarrow="block" joinstyle="miter"/>
@@ -4741,7 +4741,7 @@
               </wp:anchor>
             </w:drawing>
           </mc:Choice>
-          <mc:Fallback xmlns:cx2="http://schemas.microsoft.com/office/drawing/2015/10/21/chartex" xmlns:cx3="http://schemas.microsoft.com/office/drawing/2016/5/9/chartex" xmlns:cx4="http://schemas.microsoft.com/office/drawing/2016/5/10/chartex" xmlns:cx5="http://schemas.microsoft.com/office/drawing/2016/5/11/chartex" xmlns:cx6="http://schemas.microsoft.com/office/drawing/2016/5/12/chartex" xmlns:cx7="http://schemas.microsoft.com/office/drawing/2016/5/13/chartex" xmlns:cx8="http://schemas.microsoft.com/office/drawing/2016/5/14/chartex" xmlns:aink="http://schemas.microsoft.com/office/drawing/2016/ink" xmlns:am3d="http://schemas.microsoft.com/office/drawing/2017/model3d" xmlns:w16cex="http://schemas.microsoft.com/office/word/2018/wordml/cex" xmlns:w16cid="http://schemas.microsoft.com/office/word/2016/wordml/cid" xmlns:w16="http://schemas.microsoft.com/office/word/2018/wordml" xmlns:w16sdtdh="http://schemas.microsoft.com/office/word/2020/wordml/sdtdatahash">
+          <mc:Fallback xmlns:w16sdtdh="http://schemas.microsoft.com/office/word/2020/wordml/sdtdatahash" xmlns:w16="http://schemas.microsoft.com/office/word/2018/wordml" xmlns:w16cid="http://schemas.microsoft.com/office/word/2016/wordml/cid" xmlns:w16cex="http://schemas.microsoft.com/office/word/2018/wordml/cex" xmlns:am3d="http://schemas.microsoft.com/office/drawing/2017/model3d" xmlns:aink="http://schemas.microsoft.com/office/drawing/2016/ink" xmlns:cx8="http://schemas.microsoft.com/office/drawing/2016/5/14/chartex" xmlns:cx7="http://schemas.microsoft.com/office/drawing/2016/5/13/chartex" xmlns:cx6="http://schemas.microsoft.com/office/drawing/2016/5/12/chartex" xmlns:cx5="http://schemas.microsoft.com/office/drawing/2016/5/11/chartex" xmlns:cx4="http://schemas.microsoft.com/office/drawing/2016/5/10/chartex" xmlns:cx3="http://schemas.microsoft.com/office/drawing/2016/5/9/chartex" xmlns:cx2="http://schemas.microsoft.com/office/drawing/2015/10/21/chartex">
             <w:pict>
               <v:rect w14:anchorId="577CC22B" id="Rectangle 223" o:spid="_x0000_s1026" style="position:absolute;margin-left:297.5pt;margin-top:106.7pt;width:30.15pt;height:25.95pt;z-index:251702272;visibility:visible;mso-wrap-style:square;mso-width-percent:0;mso-height-percent:0;mso-wrap-distance-left:9pt;mso-wrap-distance-top:0;mso-wrap-distance-right:9pt;mso-wrap-distance-bottom:0;mso-position-horizontal:absolute;mso-position-horizontal-relative:text;mso-position-vertical:absolute;mso-position-vertical-relative:text;mso-width-percent:0;mso-height-percent:0;mso-width-relative:margin;mso-height-relative:margin;v-text-anchor:middle" o:gfxdata="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" filled="f" strokecolor="#00b050" strokeweight="3pt"/>
             </w:pict>
@@ -4822,7 +4822,7 @@
               </wp:anchor>
             </w:drawing>
           </mc:Choice>
-          <mc:Fallback xmlns:cx2="http://schemas.microsoft.com/office/drawing/2015/10/21/chartex" xmlns:cx3="http://schemas.microsoft.com/office/drawing/2016/5/9/chartex" xmlns:cx4="http://schemas.microsoft.com/office/drawing/2016/5/10/chartex" xmlns:cx5="http://schemas.microsoft.com/office/drawing/2016/5/11/chartex" xmlns:cx6="http://schemas.microsoft.com/office/drawing/2016/5/12/chartex" xmlns:cx7="http://schemas.microsoft.com/office/drawing/2016/5/13/chartex" xmlns:cx8="http://schemas.microsoft.com/office/drawing/2016/5/14/chartex" xmlns:aink="http://schemas.microsoft.com/office/drawing/2016/ink" xmlns:am3d="http://schemas.microsoft.com/office/drawing/2017/model3d" xmlns:w16cex="http://schemas.microsoft.com/office/word/2018/wordml/cex" xmlns:w16cid="http://schemas.microsoft.com/office/word/2016/wordml/cid" xmlns:w16="http://schemas.microsoft.com/office/word/2018/wordml" xmlns:w16sdtdh="http://schemas.microsoft.com/office/word/2020/wordml/sdtdatahash">
+          <mc:Fallback xmlns:w16sdtdh="http://schemas.microsoft.com/office/word/2020/wordml/sdtdatahash" xmlns:w16="http://schemas.microsoft.com/office/word/2018/wordml" xmlns:w16cid="http://schemas.microsoft.com/office/word/2016/wordml/cid" xmlns:w16cex="http://schemas.microsoft.com/office/word/2018/wordml/cex" xmlns:am3d="http://schemas.microsoft.com/office/drawing/2017/model3d" xmlns:aink="http://schemas.microsoft.com/office/drawing/2016/ink" xmlns:cx8="http://schemas.microsoft.com/office/drawing/2016/5/14/chartex" xmlns:cx7="http://schemas.microsoft.com/office/drawing/2016/5/13/chartex" xmlns:cx6="http://schemas.microsoft.com/office/drawing/2016/5/12/chartex" xmlns:cx5="http://schemas.microsoft.com/office/drawing/2016/5/11/chartex" xmlns:cx4="http://schemas.microsoft.com/office/drawing/2016/5/10/chartex" xmlns:cx3="http://schemas.microsoft.com/office/drawing/2016/5/9/chartex" xmlns:cx2="http://schemas.microsoft.com/office/drawing/2015/10/21/chartex">
             <w:pict>
               <v:rect w14:anchorId="4B6ED973" id="Rectangle 224" o:spid="_x0000_s1026" style="position:absolute;margin-left:100.8pt;margin-top:106.75pt;width:125.55pt;height:32.65pt;z-index:251703296;visibility:visible;mso-wrap-style:square;mso-width-percent:0;mso-height-percent:0;mso-wrap-distance-left:9pt;mso-wrap-distance-top:0;mso-wrap-distance-right:9pt;mso-wrap-distance-bottom:0;mso-position-horizontal:absolute;mso-position-horizontal-relative:text;mso-position-vertical:absolute;mso-position-vertical-relative:text;mso-width-percent:0;mso-height-percent:0;mso-width-relative:margin;mso-height-relative:margin;v-text-anchor:middle" o:gfxdata="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" filled="f" strokecolor="#7030a0" strokeweight="3pt"/>
             </w:pict>
@@ -4892,7 +4892,7 @@
               </wp:anchor>
             </w:drawing>
           </mc:Choice>
-          <mc:Fallback xmlns:cx2="http://schemas.microsoft.com/office/drawing/2015/10/21/chartex" xmlns:cx3="http://schemas.microsoft.com/office/drawing/2016/5/9/chartex" xmlns:cx4="http://schemas.microsoft.com/office/drawing/2016/5/10/chartex" xmlns:cx5="http://schemas.microsoft.com/office/drawing/2016/5/11/chartex" xmlns:cx6="http://schemas.microsoft.com/office/drawing/2016/5/12/chartex" xmlns:cx7="http://schemas.microsoft.com/office/drawing/2016/5/13/chartex" xmlns:cx8="http://schemas.microsoft.com/office/drawing/2016/5/14/chartex" xmlns:aink="http://schemas.microsoft.com/office/drawing/2016/ink" xmlns:am3d="http://schemas.microsoft.com/office/drawing/2017/model3d" xmlns:w16cex="http://schemas.microsoft.com/office/word/2018/wordml/cex" xmlns:w16cid="http://schemas.microsoft.com/office/word/2016/wordml/cid" xmlns:w16="http://schemas.microsoft.com/office/word/2018/wordml" xmlns:w16sdtdh="http://schemas.microsoft.com/office/word/2020/wordml/sdtdatahash">
+          <mc:Fallback>
             <w:pict>
               <v:shape w14:anchorId="047AFBDD" id="Zone de texte 226" o:spid="_x0000_s1043" type="#_x0000_t202" style="position:absolute;margin-left:502.45pt;margin-top:71.35pt;width:108pt;height:75.3pt;z-index:251705344;visibility:visible;mso-wrap-style:square;mso-wrap-distance-left:9pt;mso-wrap-distance-top:0;mso-wrap-distance-right:9pt;mso-wrap-distance-bottom:0;mso-position-horizontal:absolute;mso-position-horizontal-relative:text;mso-position-vertical:absolute;mso-position-vertical-relative:text;v-text-anchor:top" o:gfxdata="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" fillcolor="white [3201]" strokecolor="#00b050" strokeweight="3pt">
                 <v:textbox>
@@ -5044,7 +5044,7 @@
               </wp:anchor>
             </w:drawing>
           </mc:Choice>
-          <mc:Fallback xmlns:cx2="http://schemas.microsoft.com/office/drawing/2015/10/21/chartex" xmlns:cx3="http://schemas.microsoft.com/office/drawing/2016/5/9/chartex" xmlns:cx4="http://schemas.microsoft.com/office/drawing/2016/5/10/chartex" xmlns:cx5="http://schemas.microsoft.com/office/drawing/2016/5/11/chartex" xmlns:cx6="http://schemas.microsoft.com/office/drawing/2016/5/12/chartex" xmlns:cx7="http://schemas.microsoft.com/office/drawing/2016/5/13/chartex" xmlns:cx8="http://schemas.microsoft.com/office/drawing/2016/5/14/chartex" xmlns:aink="http://schemas.microsoft.com/office/drawing/2016/ink" xmlns:am3d="http://schemas.microsoft.com/office/drawing/2017/model3d" xmlns:w16cex="http://schemas.microsoft.com/office/word/2018/wordml/cex" xmlns:w16cid="http://schemas.microsoft.com/office/word/2016/wordml/cid" xmlns:w16="http://schemas.microsoft.com/office/word/2018/wordml" xmlns:w16sdtdh="http://schemas.microsoft.com/office/word/2020/wordml/sdtdatahash">
+          <mc:Fallback>
             <w:pict>
               <v:shape w14:anchorId="3927582F" id="Zone de texte 233" o:spid="_x0000_s1044" type="#_x0000_t202" style="position:absolute;margin-left:453.55pt;margin-top:23.9pt;width:217pt;height:84.9pt;z-index:251715584;visibility:visible;mso-wrap-style:square;mso-width-percent:0;mso-height-percent:0;mso-wrap-distance-left:9pt;mso-wrap-distance-top:0;mso-wrap-distance-right:9pt;mso-wrap-distance-bottom:0;mso-position-horizontal:absolute;mso-position-horizontal-relative:margin;mso-position-vertical:absolute;mso-position-vertical-relative:text;mso-width-percent:0;mso-height-percent:0;mso-width-relative:margin;mso-height-relative:margin;v-text-anchor:top" o:gfxdata="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" fillcolor="white [3201]" strokecolor="#7030a0" strokeweight="3pt">
                 <v:textbox>
@@ -5129,7 +5129,7 @@
               </wp:anchor>
             </w:drawing>
           </mc:Choice>
-          <mc:Fallback xmlns:cx2="http://schemas.microsoft.com/office/drawing/2015/10/21/chartex" xmlns:cx3="http://schemas.microsoft.com/office/drawing/2016/5/9/chartex" xmlns:cx4="http://schemas.microsoft.com/office/drawing/2016/5/10/chartex" xmlns:cx5="http://schemas.microsoft.com/office/drawing/2016/5/11/chartex" xmlns:cx6="http://schemas.microsoft.com/office/drawing/2016/5/12/chartex" xmlns:cx7="http://schemas.microsoft.com/office/drawing/2016/5/13/chartex" xmlns:cx8="http://schemas.microsoft.com/office/drawing/2016/5/14/chartex" xmlns:aink="http://schemas.microsoft.com/office/drawing/2016/ink" xmlns:am3d="http://schemas.microsoft.com/office/drawing/2017/model3d" xmlns:w16cex="http://schemas.microsoft.com/office/word/2018/wordml/cex" xmlns:w16cid="http://schemas.microsoft.com/office/word/2016/wordml/cid" xmlns:w16="http://schemas.microsoft.com/office/word/2018/wordml" xmlns:w16sdtdh="http://schemas.microsoft.com/office/word/2020/wordml/sdtdatahash">
+          <mc:Fallback xmlns:w16sdtdh="http://schemas.microsoft.com/office/word/2020/wordml/sdtdatahash" xmlns:w16="http://schemas.microsoft.com/office/word/2018/wordml" xmlns:w16cid="http://schemas.microsoft.com/office/word/2016/wordml/cid" xmlns:w16cex="http://schemas.microsoft.com/office/word/2018/wordml/cex" xmlns:am3d="http://schemas.microsoft.com/office/drawing/2017/model3d" xmlns:aink="http://schemas.microsoft.com/office/drawing/2016/ink" xmlns:cx8="http://schemas.microsoft.com/office/drawing/2016/5/14/chartex" xmlns:cx7="http://schemas.microsoft.com/office/drawing/2016/5/13/chartex" xmlns:cx6="http://schemas.microsoft.com/office/drawing/2016/5/12/chartex" xmlns:cx5="http://schemas.microsoft.com/office/drawing/2016/5/11/chartex" xmlns:cx4="http://schemas.microsoft.com/office/drawing/2016/5/10/chartex" xmlns:cx3="http://schemas.microsoft.com/office/drawing/2016/5/9/chartex" xmlns:cx2="http://schemas.microsoft.com/office/drawing/2015/10/21/chartex">
             <w:pict>
               <v:shape w14:anchorId="6F0AF1EF" id="Connecteur droit avec flèche 236" o:spid="_x0000_s1026" type="#_x0000_t32" style="position:absolute;margin-left:238.9pt;margin-top:76.05pt;width:199.25pt;height:62.55pt;flip:y;z-index:251718656;visibility:visible;mso-wrap-style:square;mso-width-percent:0;mso-height-percent:0;mso-wrap-distance-left:9pt;mso-wrap-distance-top:0;mso-wrap-distance-right:9pt;mso-wrap-distance-bottom:0;mso-position-horizontal:absolute;mso-position-horizontal-relative:text;mso-position-vertical:absolute;mso-position-vertical-relative:text;mso-width-percent:0;mso-height-percent:0;mso-width-relative:margin;mso-height-relative:margin" o:gfxdata="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" strokecolor="#7030a0" strokeweight="3pt">
                 <v:stroke endarrow="block" joinstyle="miter"/>
@@ -5205,7 +5205,7 @@
               </wp:anchor>
             </w:drawing>
           </mc:Choice>
-          <mc:Fallback xmlns:cx2="http://schemas.microsoft.com/office/drawing/2015/10/21/chartex" xmlns:cx3="http://schemas.microsoft.com/office/drawing/2016/5/9/chartex" xmlns:cx4="http://schemas.microsoft.com/office/drawing/2016/5/10/chartex" xmlns:cx5="http://schemas.microsoft.com/office/drawing/2016/5/11/chartex" xmlns:cx6="http://schemas.microsoft.com/office/drawing/2016/5/12/chartex" xmlns:cx7="http://schemas.microsoft.com/office/drawing/2016/5/13/chartex" xmlns:cx8="http://schemas.microsoft.com/office/drawing/2016/5/14/chartex" xmlns:aink="http://schemas.microsoft.com/office/drawing/2016/ink" xmlns:am3d="http://schemas.microsoft.com/office/drawing/2017/model3d" xmlns:w16cex="http://schemas.microsoft.com/office/word/2018/wordml/cex" xmlns:w16cid="http://schemas.microsoft.com/office/word/2016/wordml/cid" xmlns:w16="http://schemas.microsoft.com/office/word/2018/wordml" xmlns:w16sdtdh="http://schemas.microsoft.com/office/word/2020/wordml/sdtdatahash">
+          <mc:Fallback xmlns:w16sdtdh="http://schemas.microsoft.com/office/word/2020/wordml/sdtdatahash" xmlns:w16="http://schemas.microsoft.com/office/word/2018/wordml" xmlns:w16cid="http://schemas.microsoft.com/office/word/2016/wordml/cid" xmlns:w16cex="http://schemas.microsoft.com/office/word/2018/wordml/cex" xmlns:am3d="http://schemas.microsoft.com/office/drawing/2017/model3d" xmlns:aink="http://schemas.microsoft.com/office/drawing/2016/ink" xmlns:cx8="http://schemas.microsoft.com/office/drawing/2016/5/14/chartex" xmlns:cx7="http://schemas.microsoft.com/office/drawing/2016/5/13/chartex" xmlns:cx6="http://schemas.microsoft.com/office/drawing/2016/5/12/chartex" xmlns:cx5="http://schemas.microsoft.com/office/drawing/2016/5/11/chartex" xmlns:cx4="http://schemas.microsoft.com/office/drawing/2016/5/10/chartex" xmlns:cx3="http://schemas.microsoft.com/office/drawing/2016/5/9/chartex" xmlns:cx2="http://schemas.microsoft.com/office/drawing/2015/10/21/chartex">
             <w:pict>
               <v:shape w14:anchorId="14DA0822" id="Connecteur droit avec flèche 235" o:spid="_x0000_s1026" type="#_x0000_t32" style="position:absolute;margin-left:288.3pt;margin-top:216.7pt;width:200.95pt;height:38.6pt;flip:y;z-index:251717632;visibility:visible;mso-wrap-style:square;mso-width-percent:0;mso-height-percent:0;mso-wrap-distance-left:9pt;mso-wrap-distance-top:0;mso-wrap-distance-right:9pt;mso-wrap-distance-bottom:0;mso-position-horizontal:absolute;mso-position-horizontal-relative:margin;mso-position-vertical:absolute;mso-position-vertical-relative:text;mso-width-percent:0;mso-height-percent:0;mso-width-relative:margin;mso-height-relative:margin" o:gfxdata="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" strokecolor="yellow" strokeweight="3pt">
                 <v:stroke endarrow="block" joinstyle="miter"/>
@@ -5289,7 +5289,7 @@
               </wp:anchor>
             </w:drawing>
           </mc:Choice>
-          <mc:Fallback xmlns:cx2="http://schemas.microsoft.com/office/drawing/2015/10/21/chartex" xmlns:cx3="http://schemas.microsoft.com/office/drawing/2016/5/9/chartex" xmlns:cx4="http://schemas.microsoft.com/office/drawing/2016/5/10/chartex" xmlns:cx5="http://schemas.microsoft.com/office/drawing/2016/5/11/chartex" xmlns:cx6="http://schemas.microsoft.com/office/drawing/2016/5/12/chartex" xmlns:cx7="http://schemas.microsoft.com/office/drawing/2016/5/13/chartex" xmlns:cx8="http://schemas.microsoft.com/office/drawing/2016/5/14/chartex" xmlns:aink="http://schemas.microsoft.com/office/drawing/2016/ink" xmlns:am3d="http://schemas.microsoft.com/office/drawing/2017/model3d" xmlns:w16cex="http://schemas.microsoft.com/office/word/2018/wordml/cex" xmlns:w16cid="http://schemas.microsoft.com/office/word/2016/wordml/cid" xmlns:w16="http://schemas.microsoft.com/office/word/2018/wordml" xmlns:w16sdtdh="http://schemas.microsoft.com/office/word/2020/wordml/sdtdatahash">
+          <mc:Fallback xmlns:w16sdtdh="http://schemas.microsoft.com/office/word/2020/wordml/sdtdatahash" xmlns:w16="http://schemas.microsoft.com/office/word/2018/wordml" xmlns:w16cid="http://schemas.microsoft.com/office/word/2016/wordml/cid" xmlns:w16cex="http://schemas.microsoft.com/office/word/2018/wordml/cex" xmlns:am3d="http://schemas.microsoft.com/office/drawing/2017/model3d" xmlns:aink="http://schemas.microsoft.com/office/drawing/2016/ink" xmlns:cx8="http://schemas.microsoft.com/office/drawing/2016/5/14/chartex" xmlns:cx7="http://schemas.microsoft.com/office/drawing/2016/5/13/chartex" xmlns:cx6="http://schemas.microsoft.com/office/drawing/2016/5/12/chartex" xmlns:cx5="http://schemas.microsoft.com/office/drawing/2016/5/11/chartex" xmlns:cx4="http://schemas.microsoft.com/office/drawing/2016/5/10/chartex" xmlns:cx3="http://schemas.microsoft.com/office/drawing/2016/5/9/chartex" xmlns:cx2="http://schemas.microsoft.com/office/drawing/2015/10/21/chartex">
             <w:pict>
               <v:rect w14:anchorId="5A3D041F" id="Rectangle 229" o:spid="_x0000_s1026" style="position:absolute;margin-left:88.2pt;margin-top:77.7pt;width:125.55pt;height:123.85pt;z-index:251713536;visibility:visible;mso-wrap-style:square;mso-width-percent:0;mso-height-percent:0;mso-wrap-distance-left:9pt;mso-wrap-distance-top:0;mso-wrap-distance-right:9pt;mso-wrap-distance-bottom:0;mso-position-horizontal:absolute;mso-position-horizontal-relative:text;mso-position-vertical:absolute;mso-position-vertical-relative:text;mso-width-percent:0;mso-height-percent:0;mso-width-relative:margin;mso-height-relative:margin;v-text-anchor:middle" o:gfxdata="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" filled="f" strokecolor="#7030a0" strokeweight="3pt"/>
             </w:pict>
@@ -5370,7 +5370,7 @@
               </wp:anchor>
             </w:drawing>
           </mc:Choice>
-          <mc:Fallback xmlns:cx2="http://schemas.microsoft.com/office/drawing/2015/10/21/chartex" xmlns:cx3="http://schemas.microsoft.com/office/drawing/2016/5/9/chartex" xmlns:cx4="http://schemas.microsoft.com/office/drawing/2016/5/10/chartex" xmlns:cx5="http://schemas.microsoft.com/office/drawing/2016/5/11/chartex" xmlns:cx6="http://schemas.microsoft.com/office/drawing/2016/5/12/chartex" xmlns:cx7="http://schemas.microsoft.com/office/drawing/2016/5/13/chartex" xmlns:cx8="http://schemas.microsoft.com/office/drawing/2016/5/14/chartex" xmlns:aink="http://schemas.microsoft.com/office/drawing/2016/ink" xmlns:am3d="http://schemas.microsoft.com/office/drawing/2017/model3d" xmlns:w16cex="http://schemas.microsoft.com/office/word/2018/wordml/cex" xmlns:w16cid="http://schemas.microsoft.com/office/word/2016/wordml/cid" xmlns:w16="http://schemas.microsoft.com/office/word/2018/wordml" xmlns:w16sdtdh="http://schemas.microsoft.com/office/word/2020/wordml/sdtdatahash">
+          <mc:Fallback xmlns:w16sdtdh="http://schemas.microsoft.com/office/word/2020/wordml/sdtdatahash" xmlns:w16="http://schemas.microsoft.com/office/word/2018/wordml" xmlns:w16cid="http://schemas.microsoft.com/office/word/2016/wordml/cid" xmlns:w16cex="http://schemas.microsoft.com/office/word/2018/wordml/cex" xmlns:am3d="http://schemas.microsoft.com/office/drawing/2017/model3d" xmlns:aink="http://schemas.microsoft.com/office/drawing/2016/ink" xmlns:cx8="http://schemas.microsoft.com/office/drawing/2016/5/14/chartex" xmlns:cx7="http://schemas.microsoft.com/office/drawing/2016/5/13/chartex" xmlns:cx6="http://schemas.microsoft.com/office/drawing/2016/5/12/chartex" xmlns:cx5="http://schemas.microsoft.com/office/drawing/2016/5/11/chartex" xmlns:cx4="http://schemas.microsoft.com/office/drawing/2016/5/10/chartex" xmlns:cx3="http://schemas.microsoft.com/office/drawing/2016/5/9/chartex" xmlns:cx2="http://schemas.microsoft.com/office/drawing/2015/10/21/chartex">
             <w:pict>
               <v:rect w14:anchorId="4259CDB0" id="Rectangle 230" o:spid="_x0000_s1026" style="position:absolute;margin-left:93.25pt;margin-top:228.4pt;width:162.4pt;height:57.75pt;z-index:251714560;visibility:visible;mso-wrap-style:square;mso-width-percent:0;mso-height-percent:0;mso-wrap-distance-left:9pt;mso-wrap-distance-top:0;mso-wrap-distance-right:9pt;mso-wrap-distance-bottom:0;mso-position-horizontal:absolute;mso-position-horizontal-relative:text;mso-position-vertical:absolute;mso-position-vertical-relative:text;mso-width-percent:0;mso-height-percent:0;mso-width-relative:margin;mso-height-relative:margin;v-text-anchor:middle" o:gfxdata="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" filled="f" strokecolor="yellow" strokeweight="3pt"/>
             </w:pict>
@@ -5446,7 +5446,7 @@
               </wp:anchor>
             </w:drawing>
           </mc:Choice>
-          <mc:Fallback xmlns:cx2="http://schemas.microsoft.com/office/drawing/2015/10/21/chartex" xmlns:cx3="http://schemas.microsoft.com/office/drawing/2016/5/9/chartex" xmlns:cx4="http://schemas.microsoft.com/office/drawing/2016/5/10/chartex" xmlns:cx5="http://schemas.microsoft.com/office/drawing/2016/5/11/chartex" xmlns:cx6="http://schemas.microsoft.com/office/drawing/2016/5/12/chartex" xmlns:cx7="http://schemas.microsoft.com/office/drawing/2016/5/13/chartex" xmlns:cx8="http://schemas.microsoft.com/office/drawing/2016/5/14/chartex" xmlns:aink="http://schemas.microsoft.com/office/drawing/2016/ink" xmlns:am3d="http://schemas.microsoft.com/office/drawing/2017/model3d" xmlns:w16cex="http://schemas.microsoft.com/office/word/2018/wordml/cex" xmlns:w16cid="http://schemas.microsoft.com/office/word/2016/wordml/cid" xmlns:w16="http://schemas.microsoft.com/office/word/2018/wordml" xmlns:w16sdtdh="http://schemas.microsoft.com/office/word/2020/wordml/sdtdatahash">
+          <mc:Fallback>
             <w:pict>
               <v:shape w14:anchorId="53C082DC" id="Zone de texte 234" o:spid="_x0000_s1045" type="#_x0000_t202" style="position:absolute;margin-left:501.3pt;margin-top:198pt;width:136.05pt;height:32.75pt;z-index:251716608;visibility:visible;mso-wrap-style:square;mso-width-percent:0;mso-height-percent:0;mso-wrap-distance-left:9pt;mso-wrap-distance-top:0;mso-wrap-distance-right:9pt;mso-wrap-distance-bottom:0;mso-position-horizontal:absolute;mso-position-horizontal-relative:text;mso-position-vertical:absolute;mso-position-vertical-relative:text;mso-width-percent:0;mso-height-percent:0;mso-width-relative:margin;mso-height-relative:margin;v-text-anchor:top" o:gfxdata="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" fillcolor="white [3201]" strokecolor="yellow" strokeweight="3pt">
                 <v:textbox>
@@ -5630,7 +5630,7 @@
               </wp:anchor>
             </w:drawing>
           </mc:Choice>
-          <mc:Fallback xmlns:cx2="http://schemas.microsoft.com/office/drawing/2015/10/21/chartex" xmlns:cx3="http://schemas.microsoft.com/office/drawing/2016/5/9/chartex" xmlns:cx4="http://schemas.microsoft.com/office/drawing/2016/5/10/chartex" xmlns:cx5="http://schemas.microsoft.com/office/drawing/2016/5/11/chartex" xmlns:cx6="http://schemas.microsoft.com/office/drawing/2016/5/12/chartex" xmlns:cx7="http://schemas.microsoft.com/office/drawing/2016/5/13/chartex" xmlns:cx8="http://schemas.microsoft.com/office/drawing/2016/5/14/chartex" xmlns:aink="http://schemas.microsoft.com/office/drawing/2016/ink" xmlns:am3d="http://schemas.microsoft.com/office/drawing/2017/model3d" xmlns:w16cex="http://schemas.microsoft.com/office/word/2018/wordml/cex" xmlns:w16cid="http://schemas.microsoft.com/office/word/2016/wordml/cid" xmlns:w16="http://schemas.microsoft.com/office/word/2018/wordml" xmlns:w16sdtdh="http://schemas.microsoft.com/office/word/2020/wordml/sdtdatahash">
+          <mc:Fallback>
             <w:pict>
               <v:shape w14:anchorId="3856B03D" id="Zone de texte 20" o:spid="_x0000_s1046" type="#_x0000_t202" style="position:absolute;margin-left:265.2pt;margin-top:277.45pt;width:127.5pt;height:70.5pt;z-index:251753472;visibility:visible;mso-wrap-style:square;mso-width-percent:0;mso-height-percent:0;mso-wrap-distance-left:9pt;mso-wrap-distance-top:0;mso-wrap-distance-right:9pt;mso-wrap-distance-bottom:0;mso-position-horizontal:absolute;mso-position-horizontal-relative:text;mso-position-vertical:absolute;mso-position-vertical-relative:text;mso-width-percent:0;mso-height-percent:0;mso-width-relative:margin;mso-height-relative:margin;v-text-anchor:top" o:gfxdata="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" fillcolor="white [3201]" strokecolor="#0070c0" strokeweight="3pt">
                 <v:textbox>
@@ -5718,7 +5718,7 @@
               </wp:anchor>
             </w:drawing>
           </mc:Choice>
-          <mc:Fallback xmlns:cx2="http://schemas.microsoft.com/office/drawing/2015/10/21/chartex" xmlns:cx3="http://schemas.microsoft.com/office/drawing/2016/5/9/chartex" xmlns:cx4="http://schemas.microsoft.com/office/drawing/2016/5/10/chartex" xmlns:cx5="http://schemas.microsoft.com/office/drawing/2016/5/11/chartex" xmlns:cx6="http://schemas.microsoft.com/office/drawing/2016/5/12/chartex" xmlns:cx7="http://schemas.microsoft.com/office/drawing/2016/5/13/chartex" xmlns:cx8="http://schemas.microsoft.com/office/drawing/2016/5/14/chartex" xmlns:aink="http://schemas.microsoft.com/office/drawing/2016/ink" xmlns:am3d="http://schemas.microsoft.com/office/drawing/2017/model3d" xmlns:w16cex="http://schemas.microsoft.com/office/word/2018/wordml/cex" xmlns:w16cid="http://schemas.microsoft.com/office/word/2016/wordml/cid" xmlns:w16="http://schemas.microsoft.com/office/word/2018/wordml" xmlns:w16sdtdh="http://schemas.microsoft.com/office/word/2020/wordml/sdtdatahash">
+          <mc:Fallback xmlns:w16sdtdh="http://schemas.microsoft.com/office/word/2020/wordml/sdtdatahash" xmlns:w16="http://schemas.microsoft.com/office/word/2018/wordml" xmlns:w16cid="http://schemas.microsoft.com/office/word/2016/wordml/cid" xmlns:w16cex="http://schemas.microsoft.com/office/word/2018/wordml/cex" xmlns:am3d="http://schemas.microsoft.com/office/drawing/2017/model3d" xmlns:aink="http://schemas.microsoft.com/office/drawing/2016/ink" xmlns:cx8="http://schemas.microsoft.com/office/drawing/2016/5/14/chartex" xmlns:cx7="http://schemas.microsoft.com/office/drawing/2016/5/13/chartex" xmlns:cx6="http://schemas.microsoft.com/office/drawing/2016/5/12/chartex" xmlns:cx5="http://schemas.microsoft.com/office/drawing/2016/5/11/chartex" xmlns:cx4="http://schemas.microsoft.com/office/drawing/2016/5/10/chartex" xmlns:cx3="http://schemas.microsoft.com/office/drawing/2016/5/9/chartex" xmlns:cx2="http://schemas.microsoft.com/office/drawing/2015/10/21/chartex">
             <w:pict>
               <v:rect w14:anchorId="5D53D733" id="Rectangle 13" o:spid="_x0000_s1026" style="position:absolute;margin-left:110.3pt;margin-top:139.7pt;width:87.2pt;height:17pt;z-index:251720704;visibility:visible;mso-wrap-style:square;mso-width-percent:0;mso-wrap-distance-left:9pt;mso-wrap-distance-top:0;mso-wrap-distance-right:9pt;mso-wrap-distance-bottom:0;mso-position-horizontal:absolute;mso-position-horizontal-relative:text;mso-position-vertical:absolute;mso-position-vertical-relative:text;mso-width-percent:0;mso-width-relative:margin;v-text-anchor:middle" o:gfxdata="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" filled="f" strokecolor="#0070c0" strokeweight="3pt"/>
             </w:pict>
@@ -5786,7 +5786,7 @@
               </wp:anchor>
             </w:drawing>
           </mc:Choice>
-          <mc:Fallback xmlns:cx2="http://schemas.microsoft.com/office/drawing/2015/10/21/chartex" xmlns:cx3="http://schemas.microsoft.com/office/drawing/2016/5/9/chartex" xmlns:cx4="http://schemas.microsoft.com/office/drawing/2016/5/10/chartex" xmlns:cx5="http://schemas.microsoft.com/office/drawing/2016/5/11/chartex" xmlns:cx6="http://schemas.microsoft.com/office/drawing/2016/5/12/chartex" xmlns:cx7="http://schemas.microsoft.com/office/drawing/2016/5/13/chartex" xmlns:cx8="http://schemas.microsoft.com/office/drawing/2016/5/14/chartex" xmlns:aink="http://schemas.microsoft.com/office/drawing/2016/ink" xmlns:am3d="http://schemas.microsoft.com/office/drawing/2017/model3d" xmlns:w16cex="http://schemas.microsoft.com/office/word/2018/wordml/cex" xmlns:w16cid="http://schemas.microsoft.com/office/word/2016/wordml/cid" xmlns:w16="http://schemas.microsoft.com/office/word/2018/wordml" xmlns:w16sdtdh="http://schemas.microsoft.com/office/word/2020/wordml/sdtdatahash">
+          <mc:Fallback xmlns:w16sdtdh="http://schemas.microsoft.com/office/word/2020/wordml/sdtdatahash" xmlns:w16="http://schemas.microsoft.com/office/word/2018/wordml" xmlns:w16cid="http://schemas.microsoft.com/office/word/2016/wordml/cid" xmlns:w16cex="http://schemas.microsoft.com/office/word/2018/wordml/cex" xmlns:am3d="http://schemas.microsoft.com/office/drawing/2017/model3d" xmlns:aink="http://schemas.microsoft.com/office/drawing/2016/ink" xmlns:cx8="http://schemas.microsoft.com/office/drawing/2016/5/14/chartex" xmlns:cx7="http://schemas.microsoft.com/office/drawing/2016/5/13/chartex" xmlns:cx6="http://schemas.microsoft.com/office/drawing/2016/5/12/chartex" xmlns:cx5="http://schemas.microsoft.com/office/drawing/2016/5/11/chartex" xmlns:cx4="http://schemas.microsoft.com/office/drawing/2016/5/10/chartex" xmlns:cx3="http://schemas.microsoft.com/office/drawing/2016/5/9/chartex" xmlns:cx2="http://schemas.microsoft.com/office/drawing/2015/10/21/chartex">
             <w:pict>
               <v:shape w14:anchorId="6BD8C3A0" id="Connecteur droit avec flèche 14" o:spid="_x0000_s1026" type="#_x0000_t32" style="position:absolute;margin-left:288.3pt;margin-top:141.45pt;width:79pt;height:5.5pt;flip:y;z-index:251721728;visibility:visible;mso-wrap-style:square;mso-wrap-distance-left:9pt;mso-wrap-distance-top:0;mso-wrap-distance-right:9pt;mso-wrap-distance-bottom:0;mso-position-horizontal:absolute;mso-position-horizontal-relative:text;mso-position-vertical:absolute;mso-position-vertical-relative:text" o:gfxdata="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" strokecolor="#0070c0" strokeweight="3pt">
                 <v:stroke endarrow="block" joinstyle="miter"/>
@@ -5994,7 +5994,7 @@
               </wp:anchor>
             </w:drawing>
           </mc:Choice>
-          <mc:Fallback xmlns:cx2="http://schemas.microsoft.com/office/drawing/2015/10/21/chartex" xmlns:cx3="http://schemas.microsoft.com/office/drawing/2016/5/9/chartex" xmlns:cx4="http://schemas.microsoft.com/office/drawing/2016/5/10/chartex" xmlns:cx5="http://schemas.microsoft.com/office/drawing/2016/5/11/chartex" xmlns:cx6="http://schemas.microsoft.com/office/drawing/2016/5/12/chartex" xmlns:cx7="http://schemas.microsoft.com/office/drawing/2016/5/13/chartex" xmlns:cx8="http://schemas.microsoft.com/office/drawing/2016/5/14/chartex" xmlns:aink="http://schemas.microsoft.com/office/drawing/2016/ink" xmlns:am3d="http://schemas.microsoft.com/office/drawing/2017/model3d" xmlns:w16cex="http://schemas.microsoft.com/office/word/2018/wordml/cex" xmlns:w16cid="http://schemas.microsoft.com/office/word/2016/wordml/cid" xmlns:w16="http://schemas.microsoft.com/office/word/2018/wordml" xmlns:w16sdtdh="http://schemas.microsoft.com/office/word/2020/wordml/sdtdatahash">
+          <mc:Fallback>
             <w:pict>
               <v:shape w14:anchorId="51FA103E" id="Zone de texte 252" o:spid="_x0000_s1047" type="#_x0000_t202" style="position:absolute;left:0;text-align:left;margin-left:15.15pt;margin-top:-.85pt;width:129pt;height:117pt;z-index:251727872;visibility:visible;mso-wrap-style:square;mso-width-percent:0;mso-height-percent:0;mso-wrap-distance-left:9pt;mso-wrap-distance-top:0;mso-wrap-distance-right:9pt;mso-wrap-distance-bottom:0;mso-position-horizontal:absolute;mso-position-horizontal-relative:text;mso-position-vertical:absolute;mso-position-vertical-relative:text;mso-width-percent:0;mso-height-percent:0;mso-width-relative:margin;mso-height-relative:margin;v-text-anchor:top" o:gfxdata="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" fillcolor="white [3201]" strokecolor="#92d050" strokeweight="3pt">
                 <v:textbox>
@@ -6074,7 +6074,7 @@
               </wp:anchor>
             </w:drawing>
           </mc:Choice>
-          <mc:Fallback xmlns:cx2="http://schemas.microsoft.com/office/drawing/2015/10/21/chartex" xmlns:cx3="http://schemas.microsoft.com/office/drawing/2016/5/9/chartex" xmlns:cx4="http://schemas.microsoft.com/office/drawing/2016/5/10/chartex" xmlns:cx5="http://schemas.microsoft.com/office/drawing/2016/5/11/chartex" xmlns:cx6="http://schemas.microsoft.com/office/drawing/2016/5/12/chartex" xmlns:cx7="http://schemas.microsoft.com/office/drawing/2016/5/13/chartex" xmlns:cx8="http://schemas.microsoft.com/office/drawing/2016/5/14/chartex" xmlns:aink="http://schemas.microsoft.com/office/drawing/2016/ink" xmlns:am3d="http://schemas.microsoft.com/office/drawing/2017/model3d" xmlns:w16cex="http://schemas.microsoft.com/office/word/2018/wordml/cex" xmlns:w16cid="http://schemas.microsoft.com/office/word/2016/wordml/cid" xmlns:w16="http://schemas.microsoft.com/office/word/2018/wordml" xmlns:w16sdtdh="http://schemas.microsoft.com/office/word/2020/wordml/sdtdatahash">
+          <mc:Fallback xmlns:w16sdtdh="http://schemas.microsoft.com/office/word/2020/wordml/sdtdatahash" xmlns:w16="http://schemas.microsoft.com/office/word/2018/wordml" xmlns:w16cid="http://schemas.microsoft.com/office/word/2016/wordml/cid" xmlns:w16cex="http://schemas.microsoft.com/office/word/2018/wordml/cex" xmlns:am3d="http://schemas.microsoft.com/office/drawing/2017/model3d" xmlns:aink="http://schemas.microsoft.com/office/drawing/2016/ink" xmlns:cx8="http://schemas.microsoft.com/office/drawing/2016/5/14/chartex" xmlns:cx7="http://schemas.microsoft.com/office/drawing/2016/5/13/chartex" xmlns:cx6="http://schemas.microsoft.com/office/drawing/2016/5/12/chartex" xmlns:cx5="http://schemas.microsoft.com/office/drawing/2016/5/11/chartex" xmlns:cx4="http://schemas.microsoft.com/office/drawing/2016/5/10/chartex" xmlns:cx3="http://schemas.microsoft.com/office/drawing/2016/5/9/chartex" xmlns:cx2="http://schemas.microsoft.com/office/drawing/2015/10/21/chartex">
             <w:pict>
               <v:shape w14:anchorId="1C155FD3" id="Connecteur en arc 251" o:spid="_x0000_s1026" type="#_x0000_t38" style="position:absolute;margin-left:153.15pt;margin-top:58.15pt;width:69pt;height:147.5pt;flip:x;z-index:251726848;visibility:visible;mso-wrap-style:square;mso-wrap-distance-left:9pt;mso-wrap-distance-top:0;mso-wrap-distance-right:9pt;mso-wrap-distance-bottom:0;mso-position-horizontal:absolute;mso-position-horizontal-relative:text;mso-position-vertical:absolute;mso-position-vertical-relative:text" o:gfxdata="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" adj="20661" strokecolor="#92d050" strokeweight="3pt">
                 <v:stroke endarrow="block" joinstyle="miter"/>
@@ -6152,7 +6152,7 @@
               </wp:anchor>
             </w:drawing>
           </mc:Choice>
-          <mc:Fallback xmlns:cx2="http://schemas.microsoft.com/office/drawing/2015/10/21/chartex" xmlns:cx3="http://schemas.microsoft.com/office/drawing/2016/5/9/chartex" xmlns:cx4="http://schemas.microsoft.com/office/drawing/2016/5/10/chartex" xmlns:cx5="http://schemas.microsoft.com/office/drawing/2016/5/11/chartex" xmlns:cx6="http://schemas.microsoft.com/office/drawing/2016/5/12/chartex" xmlns:cx7="http://schemas.microsoft.com/office/drawing/2016/5/13/chartex" xmlns:cx8="http://schemas.microsoft.com/office/drawing/2016/5/14/chartex" xmlns:aink="http://schemas.microsoft.com/office/drawing/2016/ink" xmlns:am3d="http://schemas.microsoft.com/office/drawing/2017/model3d" xmlns:w16cex="http://schemas.microsoft.com/office/word/2018/wordml/cex" xmlns:w16cid="http://schemas.microsoft.com/office/word/2016/wordml/cid" xmlns:w16="http://schemas.microsoft.com/office/word/2018/wordml" xmlns:w16sdtdh="http://schemas.microsoft.com/office/word/2020/wordml/sdtdatahash">
+          <mc:Fallback xmlns:w16sdtdh="http://schemas.microsoft.com/office/word/2020/wordml/sdtdatahash" xmlns:w16="http://schemas.microsoft.com/office/word/2018/wordml" xmlns:w16cid="http://schemas.microsoft.com/office/word/2016/wordml/cid" xmlns:w16cex="http://schemas.microsoft.com/office/word/2018/wordml/cex" xmlns:am3d="http://schemas.microsoft.com/office/drawing/2017/model3d" xmlns:aink="http://schemas.microsoft.com/office/drawing/2016/ink" xmlns:cx8="http://schemas.microsoft.com/office/drawing/2016/5/14/chartex" xmlns:cx7="http://schemas.microsoft.com/office/drawing/2016/5/13/chartex" xmlns:cx6="http://schemas.microsoft.com/office/drawing/2016/5/12/chartex" xmlns:cx5="http://schemas.microsoft.com/office/drawing/2016/5/11/chartex" xmlns:cx4="http://schemas.microsoft.com/office/drawing/2016/5/10/chartex" xmlns:cx3="http://schemas.microsoft.com/office/drawing/2016/5/9/chartex" xmlns:cx2="http://schemas.microsoft.com/office/drawing/2015/10/21/chartex">
             <w:pict>
               <v:shape w14:anchorId="7029F81F" id="Connecteur en arc 249" o:spid="_x0000_s1026" type="#_x0000_t38" style="position:absolute;margin-left:467.15pt;margin-top:66.15pt;width:78pt;height:217.5pt;z-index:251724800;visibility:visible;mso-wrap-style:square;mso-width-percent:0;mso-height-percent:0;mso-wrap-distance-left:9pt;mso-wrap-distance-top:0;mso-wrap-distance-right:9pt;mso-wrap-distance-bottom:0;mso-position-horizontal:absolute;mso-position-horizontal-relative:text;mso-position-vertical:absolute;mso-position-vertical-relative:text;mso-width-percent:0;mso-height-percent:0;mso-width-relative:margin;mso-height-relative:margin" o:gfxdata="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" adj="30290" strokecolor="red" strokeweight="3pt">
                 <v:stroke endarrow="block" joinstyle="miter"/>
@@ -6229,7 +6229,7 @@
               </wp:anchor>
             </w:drawing>
           </mc:Choice>
-          <mc:Fallback xmlns:cx2="http://schemas.microsoft.com/office/drawing/2015/10/21/chartex" xmlns:cx3="http://schemas.microsoft.com/office/drawing/2016/5/9/chartex" xmlns:cx4="http://schemas.microsoft.com/office/drawing/2016/5/10/chartex" xmlns:cx5="http://schemas.microsoft.com/office/drawing/2016/5/11/chartex" xmlns:cx6="http://schemas.microsoft.com/office/drawing/2016/5/12/chartex" xmlns:cx7="http://schemas.microsoft.com/office/drawing/2016/5/13/chartex" xmlns:cx8="http://schemas.microsoft.com/office/drawing/2016/5/14/chartex" xmlns:aink="http://schemas.microsoft.com/office/drawing/2016/ink" xmlns:am3d="http://schemas.microsoft.com/office/drawing/2017/model3d" xmlns:w16cex="http://schemas.microsoft.com/office/word/2018/wordml/cex" xmlns:w16cid="http://schemas.microsoft.com/office/word/2016/wordml/cid" xmlns:w16="http://schemas.microsoft.com/office/word/2018/wordml" xmlns:w16sdtdh="http://schemas.microsoft.com/office/word/2020/wordml/sdtdatahash">
+          <mc:Fallback xmlns:w16sdtdh="http://schemas.microsoft.com/office/word/2020/wordml/sdtdatahash" xmlns:w16="http://schemas.microsoft.com/office/word/2018/wordml" xmlns:w16cid="http://schemas.microsoft.com/office/word/2016/wordml/cid" xmlns:w16cex="http://schemas.microsoft.com/office/word/2018/wordml/cex" xmlns:am3d="http://schemas.microsoft.com/office/drawing/2017/model3d" xmlns:aink="http://schemas.microsoft.com/office/drawing/2016/ink" xmlns:cx8="http://schemas.microsoft.com/office/drawing/2016/5/14/chartex" xmlns:cx7="http://schemas.microsoft.com/office/drawing/2016/5/13/chartex" xmlns:cx6="http://schemas.microsoft.com/office/drawing/2016/5/12/chartex" xmlns:cx5="http://schemas.microsoft.com/office/drawing/2016/5/11/chartex" xmlns:cx4="http://schemas.microsoft.com/office/drawing/2016/5/10/chartex" xmlns:cx3="http://schemas.microsoft.com/office/drawing/2016/5/9/chartex" xmlns:cx2="http://schemas.microsoft.com/office/drawing/2015/10/21/chartex">
             <w:pict>
               <v:rect w14:anchorId="466C2B23" id="Rectangle 248" o:spid="_x0000_s1026" style="position:absolute;margin-left:354.15pt;margin-top:48.65pt;width:43pt;height:18pt;z-index:251723776;visibility:visible;mso-wrap-style:square;mso-wrap-distance-left:9pt;mso-wrap-distance-top:0;mso-wrap-distance-right:9pt;mso-wrap-distance-bottom:0;mso-position-horizontal:absolute;mso-position-horizontal-relative:text;mso-position-vertical:absolute;mso-position-vertical-relative:text;v-text-anchor:middle" o:gfxdata="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" filled="f" strokecolor="red" strokeweight="3pt"/>
             </w:pict>
@@ -6304,7 +6304,7 @@
               </wp:anchor>
             </w:drawing>
           </mc:Choice>
-          <mc:Fallback xmlns:cx2="http://schemas.microsoft.com/office/drawing/2015/10/21/chartex" xmlns:cx3="http://schemas.microsoft.com/office/drawing/2016/5/9/chartex" xmlns:cx4="http://schemas.microsoft.com/office/drawing/2016/5/10/chartex" xmlns:cx5="http://schemas.microsoft.com/office/drawing/2016/5/11/chartex" xmlns:cx6="http://schemas.microsoft.com/office/drawing/2016/5/12/chartex" xmlns:cx7="http://schemas.microsoft.com/office/drawing/2016/5/13/chartex" xmlns:cx8="http://schemas.microsoft.com/office/drawing/2016/5/14/chartex" xmlns:aink="http://schemas.microsoft.com/office/drawing/2016/ink" xmlns:am3d="http://schemas.microsoft.com/office/drawing/2017/model3d" xmlns:w16cex="http://schemas.microsoft.com/office/word/2018/wordml/cex" xmlns:w16cid="http://schemas.microsoft.com/office/word/2016/wordml/cid" xmlns:w16="http://schemas.microsoft.com/office/word/2018/wordml" xmlns:w16sdtdh="http://schemas.microsoft.com/office/word/2020/wordml/sdtdatahash">
+          <mc:Fallback xmlns:w16sdtdh="http://schemas.microsoft.com/office/word/2020/wordml/sdtdatahash" xmlns:w16="http://schemas.microsoft.com/office/word/2018/wordml" xmlns:w16cid="http://schemas.microsoft.com/office/word/2016/wordml/cid" xmlns:w16cex="http://schemas.microsoft.com/office/word/2018/wordml/cex" xmlns:am3d="http://schemas.microsoft.com/office/drawing/2017/model3d" xmlns:aink="http://schemas.microsoft.com/office/drawing/2016/ink" xmlns:cx8="http://schemas.microsoft.com/office/drawing/2016/5/14/chartex" xmlns:cx7="http://schemas.microsoft.com/office/drawing/2016/5/13/chartex" xmlns:cx6="http://schemas.microsoft.com/office/drawing/2016/5/12/chartex" xmlns:cx5="http://schemas.microsoft.com/office/drawing/2016/5/11/chartex" xmlns:cx4="http://schemas.microsoft.com/office/drawing/2016/5/10/chartex" xmlns:cx3="http://schemas.microsoft.com/office/drawing/2016/5/9/chartex" xmlns:cx2="http://schemas.microsoft.com/office/drawing/2015/10/21/chartex">
             <w:pict>
               <v:rect w14:anchorId="44BE60AB" id="Rectangle 246" o:spid="_x0000_s1026" style="position:absolute;margin-left:296.15pt;margin-top:48.15pt;width:55.5pt;height:19.5pt;z-index:251722752;visibility:visible;mso-wrap-style:square;mso-wrap-distance-left:9pt;mso-wrap-distance-top:0;mso-wrap-distance-right:9pt;mso-wrap-distance-bottom:0;mso-position-horizontal:absolute;mso-position-horizontal-relative:text;mso-position-vertical:absolute;mso-position-vertical-relative:text;v-text-anchor:middle" o:gfxdata="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" filled="f" strokecolor="#92d050" strokeweight="3pt"/>
             </w:pict>
@@ -6433,7 +6433,7 @@
               </wp:anchor>
             </w:drawing>
           </mc:Choice>
-          <mc:Fallback xmlns:cx2="http://schemas.microsoft.com/office/drawing/2015/10/21/chartex" xmlns:cx3="http://schemas.microsoft.com/office/drawing/2016/5/9/chartex" xmlns:cx4="http://schemas.microsoft.com/office/drawing/2016/5/10/chartex" xmlns:cx5="http://schemas.microsoft.com/office/drawing/2016/5/11/chartex" xmlns:cx6="http://schemas.microsoft.com/office/drawing/2016/5/12/chartex" xmlns:cx7="http://schemas.microsoft.com/office/drawing/2016/5/13/chartex" xmlns:cx8="http://schemas.microsoft.com/office/drawing/2016/5/14/chartex" xmlns:aink="http://schemas.microsoft.com/office/drawing/2016/ink" xmlns:am3d="http://schemas.microsoft.com/office/drawing/2017/model3d" xmlns:w16cex="http://schemas.microsoft.com/office/word/2018/wordml/cex" xmlns:w16cid="http://schemas.microsoft.com/office/word/2016/wordml/cid" xmlns:w16="http://schemas.microsoft.com/office/word/2018/wordml" xmlns:w16sdtdh="http://schemas.microsoft.com/office/word/2020/wordml/sdtdatahash">
+          <mc:Fallback>
             <w:pict>
               <v:shape w14:anchorId="692BA44E" id="Zone de texte 250" o:spid="_x0000_s1048" type="#_x0000_t202" style="position:absolute;margin-left:580.65pt;margin-top:85.1pt;width:109pt;height:58.5pt;z-index:251725824;visibility:visible;mso-wrap-style:square;mso-height-percent:0;mso-wrap-distance-left:9pt;mso-wrap-distance-top:0;mso-wrap-distance-right:9pt;mso-wrap-distance-bottom:0;mso-position-horizontal:absolute;mso-position-horizontal-relative:text;mso-position-vertical:absolute;mso-position-vertical-relative:text;mso-height-percent:0;mso-height-relative:margin;v-text-anchor:top" o:gfxdata="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" fillcolor="white [3201]" strokecolor="red" strokeweight="3pt">
                 <v:textbox>
@@ -6693,7 +6693,7 @@
               </wp:anchor>
             </w:drawing>
           </mc:Choice>
-          <mc:Fallback xmlns:cx2="http://schemas.microsoft.com/office/drawing/2015/10/21/chartex" xmlns:cx3="http://schemas.microsoft.com/office/drawing/2016/5/9/chartex" xmlns:cx4="http://schemas.microsoft.com/office/drawing/2016/5/10/chartex" xmlns:cx5="http://schemas.microsoft.com/office/drawing/2016/5/11/chartex" xmlns:cx6="http://schemas.microsoft.com/office/drawing/2016/5/12/chartex" xmlns:cx7="http://schemas.microsoft.com/office/drawing/2016/5/13/chartex" xmlns:cx8="http://schemas.microsoft.com/office/drawing/2016/5/14/chartex" xmlns:aink="http://schemas.microsoft.com/office/drawing/2016/ink" xmlns:am3d="http://schemas.microsoft.com/office/drawing/2017/model3d" xmlns:w16cex="http://schemas.microsoft.com/office/word/2018/wordml/cex" xmlns:w16cid="http://schemas.microsoft.com/office/word/2016/wordml/cid" xmlns:w16="http://schemas.microsoft.com/office/word/2018/wordml" xmlns:w16sdtdh="http://schemas.microsoft.com/office/word/2020/wordml/sdtdatahash">
+          <mc:Fallback xmlns:w16sdtdh="http://schemas.microsoft.com/office/word/2020/wordml/sdtdatahash" xmlns:w16="http://schemas.microsoft.com/office/word/2018/wordml" xmlns:w16cid="http://schemas.microsoft.com/office/word/2016/wordml/cid" xmlns:w16cex="http://schemas.microsoft.com/office/word/2018/wordml/cex" xmlns:am3d="http://schemas.microsoft.com/office/drawing/2017/model3d" xmlns:aink="http://schemas.microsoft.com/office/drawing/2016/ink" xmlns:cx8="http://schemas.microsoft.com/office/drawing/2016/5/14/chartex" xmlns:cx7="http://schemas.microsoft.com/office/drawing/2016/5/13/chartex" xmlns:cx6="http://schemas.microsoft.com/office/drawing/2016/5/12/chartex" xmlns:cx5="http://schemas.microsoft.com/office/drawing/2016/5/11/chartex" xmlns:cx4="http://schemas.microsoft.com/office/drawing/2016/5/10/chartex" xmlns:cx3="http://schemas.microsoft.com/office/drawing/2016/5/9/chartex" xmlns:cx2="http://schemas.microsoft.com/office/drawing/2015/10/21/chartex">
             <w:pict>
               <v:shape w14:anchorId="34A0DD63" id="Forme libre 30" o:spid="_x0000_s1026" style="position:absolute;margin-left:215.65pt;margin-top:-23.75pt;width:179.15pt;height:46.05pt;z-index:251730944;visibility:visible;mso-wrap-style:square;mso-width-percent:0;mso-height-percent:0;mso-wrap-distance-left:9pt;mso-wrap-distance-top:0;mso-wrap-distance-right:9pt;mso-wrap-distance-bottom:0;mso-position-horizontal:absolute;mso-position-horizontal-relative:text;mso-position-vertical:absolute;mso-position-vertical-relative:text;mso-width-percent:0;mso-height-percent:0;mso-width-relative:margin;mso-height-relative:margin;v-text-anchor:middle" coordsize="2839028,608036" o:gfxdata="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" path="m,371640c164041,171615,328083,-28410,774700,3340v446617,31750,1579033,463550,1905000,558800c3005667,657390,2730500,574840,2730500,574840e" filled="f" strokecolor="#92d050" strokeweight="3pt">
                 <v:stroke endarrow="block" joinstyle="miter"/>
@@ -6847,7 +6847,7 @@
               </wp:anchor>
             </w:drawing>
           </mc:Choice>
-          <mc:Fallback xmlns:cx2="http://schemas.microsoft.com/office/drawing/2015/10/21/chartex" xmlns:cx3="http://schemas.microsoft.com/office/drawing/2016/5/9/chartex" xmlns:cx4="http://schemas.microsoft.com/office/drawing/2016/5/10/chartex" xmlns:cx5="http://schemas.microsoft.com/office/drawing/2016/5/11/chartex" xmlns:cx6="http://schemas.microsoft.com/office/drawing/2016/5/12/chartex" xmlns:cx7="http://schemas.microsoft.com/office/drawing/2016/5/13/chartex" xmlns:cx8="http://schemas.microsoft.com/office/drawing/2016/5/14/chartex" xmlns:aink="http://schemas.microsoft.com/office/drawing/2016/ink" xmlns:am3d="http://schemas.microsoft.com/office/drawing/2017/model3d" xmlns:w16cex="http://schemas.microsoft.com/office/word/2018/wordml/cex" xmlns:w16cid="http://schemas.microsoft.com/office/word/2016/wordml/cid" xmlns:w16="http://schemas.microsoft.com/office/word/2018/wordml" xmlns:w16sdtdh="http://schemas.microsoft.com/office/word/2020/wordml/sdtdatahash">
+          <mc:Fallback xmlns:w16sdtdh="http://schemas.microsoft.com/office/word/2020/wordml/sdtdatahash" xmlns:w16="http://schemas.microsoft.com/office/word/2018/wordml" xmlns:w16cid="http://schemas.microsoft.com/office/word/2016/wordml/cid" xmlns:w16cex="http://schemas.microsoft.com/office/word/2018/wordml/cex" xmlns:am3d="http://schemas.microsoft.com/office/drawing/2017/model3d" xmlns:aink="http://schemas.microsoft.com/office/drawing/2016/ink" xmlns:cx8="http://schemas.microsoft.com/office/drawing/2016/5/14/chartex" xmlns:cx7="http://schemas.microsoft.com/office/drawing/2016/5/13/chartex" xmlns:cx6="http://schemas.microsoft.com/office/drawing/2016/5/12/chartex" xmlns:cx5="http://schemas.microsoft.com/office/drawing/2016/5/11/chartex" xmlns:cx4="http://schemas.microsoft.com/office/drawing/2016/5/10/chartex" xmlns:cx3="http://schemas.microsoft.com/office/drawing/2016/5/9/chartex" xmlns:cx2="http://schemas.microsoft.com/office/drawing/2015/10/21/chartex">
             <w:pict>
               <v:rect w14:anchorId="7FECC958" id="Rectangle 7" o:spid="_x0000_s1026" style="position:absolute;margin-left:201.3pt;margin-top:9.7pt;width:25.4pt;height:25.45pt;z-index:251729920;visibility:visible;mso-wrap-style:square;mso-width-percent:0;mso-height-percent:0;mso-wrap-distance-left:9pt;mso-wrap-distance-top:0;mso-wrap-distance-right:9pt;mso-wrap-distance-bottom:0;mso-position-horizontal:absolute;mso-position-horizontal-relative:text;mso-position-vertical:absolute;mso-position-vertical-relative:text;mso-width-percent:0;mso-height-percent:0;mso-width-relative:margin;mso-height-relative:margin;v-text-anchor:middle" o:gfxdata="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" filled="f" strokecolor="#92d050" strokeweight="3pt"/>
             </w:pict>
@@ -6923,7 +6923,7 @@
               </wp:anchor>
             </w:drawing>
           </mc:Choice>
-          <mc:Fallback xmlns:cx2="http://schemas.microsoft.com/office/drawing/2015/10/21/chartex" xmlns:cx3="http://schemas.microsoft.com/office/drawing/2016/5/9/chartex" xmlns:cx4="http://schemas.microsoft.com/office/drawing/2016/5/10/chartex" xmlns:cx5="http://schemas.microsoft.com/office/drawing/2016/5/11/chartex" xmlns:cx6="http://schemas.microsoft.com/office/drawing/2016/5/12/chartex" xmlns:cx7="http://schemas.microsoft.com/office/drawing/2016/5/13/chartex" xmlns:cx8="http://schemas.microsoft.com/office/drawing/2016/5/14/chartex" xmlns:aink="http://schemas.microsoft.com/office/drawing/2016/ink" xmlns:am3d="http://schemas.microsoft.com/office/drawing/2017/model3d" xmlns:w16cex="http://schemas.microsoft.com/office/word/2018/wordml/cex" xmlns:w16cid="http://schemas.microsoft.com/office/word/2016/wordml/cid" xmlns:w16="http://schemas.microsoft.com/office/word/2018/wordml" xmlns:w16sdtdh="http://schemas.microsoft.com/office/word/2020/wordml/sdtdatahash">
+          <mc:Fallback>
             <w:pict>
               <v:shape w14:anchorId="5F8D8D26" id="Zone de texte 40" o:spid="_x0000_s1049" type="#_x0000_t202" style="position:absolute;margin-left:61.15pt;margin-top:234.65pt;width:208pt;height:67pt;z-index:251731968;visibility:visible;mso-wrap-style:square;mso-width-percent:0;mso-height-percent:0;mso-wrap-distance-left:9pt;mso-wrap-distance-top:0;mso-wrap-distance-right:9pt;mso-wrap-distance-bottom:0;mso-position-horizontal:absolute;mso-position-horizontal-relative:text;mso-position-vertical:absolute;mso-position-vertical-relative:text;mso-width-percent:0;mso-height-percent:0;mso-width-relative:margin;mso-height-relative:margin;v-text-anchor:top" o:gfxdata="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" fillcolor="white [3201]" strokecolor="#92d050" strokeweight="3pt">
                 <v:textbox>
@@ -7076,7 +7076,7 @@
               </wp:anchor>
             </w:drawing>
           </mc:Choice>
-          <mc:Fallback xmlns:cx2="http://schemas.microsoft.com/office/drawing/2015/10/21/chartex" xmlns:cx3="http://schemas.microsoft.com/office/drawing/2016/5/9/chartex" xmlns:cx4="http://schemas.microsoft.com/office/drawing/2016/5/10/chartex" xmlns:cx5="http://schemas.microsoft.com/office/drawing/2016/5/11/chartex" xmlns:cx6="http://schemas.microsoft.com/office/drawing/2016/5/12/chartex" xmlns:cx7="http://schemas.microsoft.com/office/drawing/2016/5/13/chartex" xmlns:cx8="http://schemas.microsoft.com/office/drawing/2016/5/14/chartex" xmlns:aink="http://schemas.microsoft.com/office/drawing/2016/ink" xmlns:am3d="http://schemas.microsoft.com/office/drawing/2017/model3d" xmlns:w16cex="http://schemas.microsoft.com/office/word/2018/wordml/cex" xmlns:w16cid="http://schemas.microsoft.com/office/word/2016/wordml/cid" xmlns:w16="http://schemas.microsoft.com/office/word/2018/wordml" xmlns:w16sdtdh="http://schemas.microsoft.com/office/word/2020/wordml/sdtdatahash">
+          <mc:Fallback xmlns:w16sdtdh="http://schemas.microsoft.com/office/word/2020/wordml/sdtdatahash" xmlns:w16="http://schemas.microsoft.com/office/word/2018/wordml" xmlns:w16cid="http://schemas.microsoft.com/office/word/2016/wordml/cid" xmlns:w16cex="http://schemas.microsoft.com/office/word/2018/wordml/cex" xmlns:am3d="http://schemas.microsoft.com/office/drawing/2017/model3d" xmlns:aink="http://schemas.microsoft.com/office/drawing/2016/ink" xmlns:cx8="http://schemas.microsoft.com/office/drawing/2016/5/14/chartex" xmlns:cx7="http://schemas.microsoft.com/office/drawing/2016/5/13/chartex" xmlns:cx6="http://schemas.microsoft.com/office/drawing/2016/5/12/chartex" xmlns:cx5="http://schemas.microsoft.com/office/drawing/2016/5/11/chartex" xmlns:cx4="http://schemas.microsoft.com/office/drawing/2016/5/10/chartex" xmlns:cx3="http://schemas.microsoft.com/office/drawing/2016/5/9/chartex" xmlns:cx2="http://schemas.microsoft.com/office/drawing/2015/10/21/chartex">
             <w:pict>
               <v:shape w14:anchorId="5663C05B" id="Connecteur en arc 29" o:spid="_x0000_s1026" type="#_x0000_t38" style="position:absolute;margin-left:484.65pt;margin-top:221.65pt;width:26pt;height:92pt;flip:y;z-index:251737088;visibility:visible;mso-wrap-style:square;mso-width-percent:0;mso-height-percent:0;mso-wrap-distance-left:9pt;mso-wrap-distance-top:0;mso-wrap-distance-right:9pt;mso-wrap-distance-bottom:0;mso-position-horizontal:absolute;mso-position-horizontal-relative:text;mso-position-vertical:absolute;mso-position-vertical-relative:text;mso-width-percent:0;mso-height-percent:0;mso-width-relative:margin;mso-height-relative:margin" o:gfxdata="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" adj="25339" strokecolor="#92d050" strokeweight="3pt">
                 <v:stroke endarrow="block" joinstyle="miter"/>
@@ -7146,7 +7146,7 @@
               </wp:anchor>
             </w:drawing>
           </mc:Choice>
-          <mc:Fallback xmlns:cx2="http://schemas.microsoft.com/office/drawing/2015/10/21/chartex" xmlns:cx3="http://schemas.microsoft.com/office/drawing/2016/5/9/chartex" xmlns:cx4="http://schemas.microsoft.com/office/drawing/2016/5/10/chartex" xmlns:cx5="http://schemas.microsoft.com/office/drawing/2016/5/11/chartex" xmlns:cx6="http://schemas.microsoft.com/office/drawing/2016/5/12/chartex" xmlns:cx7="http://schemas.microsoft.com/office/drawing/2016/5/13/chartex" xmlns:cx8="http://schemas.microsoft.com/office/drawing/2016/5/14/chartex" xmlns:aink="http://schemas.microsoft.com/office/drawing/2016/ink" xmlns:am3d="http://schemas.microsoft.com/office/drawing/2017/model3d" xmlns:w16cex="http://schemas.microsoft.com/office/word/2018/wordml/cex" xmlns:w16cid="http://schemas.microsoft.com/office/word/2016/wordml/cid" xmlns:w16="http://schemas.microsoft.com/office/word/2018/wordml" xmlns:w16sdtdh="http://schemas.microsoft.com/office/word/2020/wordml/sdtdatahash">
+          <mc:Fallback xmlns:w16sdtdh="http://schemas.microsoft.com/office/word/2020/wordml/sdtdatahash" xmlns:w16="http://schemas.microsoft.com/office/word/2018/wordml" xmlns:w16cid="http://schemas.microsoft.com/office/word/2016/wordml/cid" xmlns:w16cex="http://schemas.microsoft.com/office/word/2018/wordml/cex" xmlns:am3d="http://schemas.microsoft.com/office/drawing/2017/model3d" xmlns:aink="http://schemas.microsoft.com/office/drawing/2016/ink" xmlns:cx8="http://schemas.microsoft.com/office/drawing/2016/5/14/chartex" xmlns:cx7="http://schemas.microsoft.com/office/drawing/2016/5/13/chartex" xmlns:cx6="http://schemas.microsoft.com/office/drawing/2016/5/12/chartex" xmlns:cx5="http://schemas.microsoft.com/office/drawing/2016/5/11/chartex" xmlns:cx4="http://schemas.microsoft.com/office/drawing/2016/5/10/chartex" xmlns:cx3="http://schemas.microsoft.com/office/drawing/2016/5/9/chartex" xmlns:cx2="http://schemas.microsoft.com/office/drawing/2015/10/21/chartex">
             <w:pict>
               <v:shape w14:anchorId="4AF85931" id="Connecteur droit avec flèche 24" o:spid="_x0000_s1026" type="#_x0000_t32" style="position:absolute;margin-left:37.15pt;margin-top:220.6pt;width:174pt;height:101.55pt;z-index:251734016;visibility:visible;mso-wrap-style:square;mso-wrap-distance-left:9pt;mso-wrap-distance-top:0;mso-wrap-distance-right:9pt;mso-wrap-distance-bottom:0;mso-position-horizontal:absolute;mso-position-horizontal-relative:text;mso-position-vertical:absolute;mso-position-vertical-relative:text" o:gfxdata="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" strokecolor="red" strokeweight="3pt">
                 <v:stroke endarrow="block" joinstyle="miter"/>
@@ -7223,7 +7223,7 @@
               </wp:anchor>
             </w:drawing>
           </mc:Choice>
-          <mc:Fallback xmlns:cx2="http://schemas.microsoft.com/office/drawing/2015/10/21/chartex" xmlns:cx3="http://schemas.microsoft.com/office/drawing/2016/5/9/chartex" xmlns:cx4="http://schemas.microsoft.com/office/drawing/2016/5/10/chartex" xmlns:cx5="http://schemas.microsoft.com/office/drawing/2016/5/11/chartex" xmlns:cx6="http://schemas.microsoft.com/office/drawing/2016/5/12/chartex" xmlns:cx7="http://schemas.microsoft.com/office/drawing/2016/5/13/chartex" xmlns:cx8="http://schemas.microsoft.com/office/drawing/2016/5/14/chartex" xmlns:aink="http://schemas.microsoft.com/office/drawing/2016/ink" xmlns:am3d="http://schemas.microsoft.com/office/drawing/2017/model3d" xmlns:w16cex="http://schemas.microsoft.com/office/word/2018/wordml/cex" xmlns:w16cid="http://schemas.microsoft.com/office/word/2016/wordml/cid" xmlns:w16="http://schemas.microsoft.com/office/word/2018/wordml" xmlns:w16sdtdh="http://schemas.microsoft.com/office/word/2020/wordml/sdtdatahash">
+          <mc:Fallback xmlns:w16sdtdh="http://schemas.microsoft.com/office/word/2020/wordml/sdtdatahash" xmlns:w16="http://schemas.microsoft.com/office/word/2018/wordml" xmlns:w16cid="http://schemas.microsoft.com/office/word/2016/wordml/cid" xmlns:w16cex="http://schemas.microsoft.com/office/word/2018/wordml/cex" xmlns:am3d="http://schemas.microsoft.com/office/drawing/2017/model3d" xmlns:aink="http://schemas.microsoft.com/office/drawing/2016/ink" xmlns:cx8="http://schemas.microsoft.com/office/drawing/2016/5/14/chartex" xmlns:cx7="http://schemas.microsoft.com/office/drawing/2016/5/13/chartex" xmlns:cx6="http://schemas.microsoft.com/office/drawing/2016/5/12/chartex" xmlns:cx5="http://schemas.microsoft.com/office/drawing/2016/5/11/chartex" xmlns:cx4="http://schemas.microsoft.com/office/drawing/2016/5/10/chartex" xmlns:cx3="http://schemas.microsoft.com/office/drawing/2016/5/9/chartex" xmlns:cx2="http://schemas.microsoft.com/office/drawing/2015/10/21/chartex">
             <w:pict>
               <v:rect w14:anchorId="2480F0B2" id="Rectangle 23" o:spid="_x0000_s1026" style="position:absolute;margin-left:-5.35pt;margin-top:47.65pt;width:61pt;height:164.5pt;z-index:251732992;visibility:visible;mso-wrap-style:square;mso-wrap-distance-left:9pt;mso-wrap-distance-top:0;mso-wrap-distance-right:9pt;mso-wrap-distance-bottom:0;mso-position-horizontal:absolute;mso-position-horizontal-relative:text;mso-position-vertical:absolute;mso-position-vertical-relative:text;v-text-anchor:middle" o:gfxdata="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" filled="f" strokecolor="red" strokeweight="3pt"/>
             </w:pict>
@@ -7415,7 +7415,7 @@
               </wp:anchor>
             </w:drawing>
           </mc:Choice>
-          <mc:Fallback xmlns:cx2="http://schemas.microsoft.com/office/drawing/2015/10/21/chartex" xmlns:cx3="http://schemas.microsoft.com/office/drawing/2016/5/9/chartex" xmlns:cx4="http://schemas.microsoft.com/office/drawing/2016/5/10/chartex" xmlns:cx5="http://schemas.microsoft.com/office/drawing/2016/5/11/chartex" xmlns:cx6="http://schemas.microsoft.com/office/drawing/2016/5/12/chartex" xmlns:cx7="http://schemas.microsoft.com/office/drawing/2016/5/13/chartex" xmlns:cx8="http://schemas.microsoft.com/office/drawing/2016/5/14/chartex" xmlns:aink="http://schemas.microsoft.com/office/drawing/2016/ink" xmlns:am3d="http://schemas.microsoft.com/office/drawing/2017/model3d" xmlns:w16cex="http://schemas.microsoft.com/office/word/2018/wordml/cex" xmlns:w16cid="http://schemas.microsoft.com/office/word/2016/wordml/cid" xmlns:w16="http://schemas.microsoft.com/office/word/2018/wordml" xmlns:w16sdtdh="http://schemas.microsoft.com/office/word/2020/wordml/sdtdatahash">
+          <mc:Fallback>
             <w:pict>
               <v:shape w14:anchorId="013E9AC9" id="Zone de texte 6" o:spid="_x0000_s1050" type="#_x0000_t202" style="position:absolute;left:0;text-align:left;margin-left:546.15pt;margin-top:18.6pt;width:182pt;height:97pt;z-index:251738112;visibility:visible;mso-wrap-style:square;mso-height-percent:0;mso-wrap-distance-left:9pt;mso-wrap-distance-top:0;mso-wrap-distance-right:9pt;mso-wrap-distance-bottom:0;mso-position-horizontal:absolute;mso-position-horizontal-relative:text;mso-position-vertical:absolute;mso-position-vertical-relative:text;mso-height-percent:0;mso-height-relative:margin;v-text-anchor:top" o:gfxdata="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" fillcolor="white [3201]" strokecolor="#92d050" strokeweight="3pt">
                 <v:textbox>
@@ -7498,7 +7498,7 @@
               </wp:anchor>
             </w:drawing>
           </mc:Choice>
-          <mc:Fallback xmlns:cx2="http://schemas.microsoft.com/office/drawing/2015/10/21/chartex" xmlns:cx3="http://schemas.microsoft.com/office/drawing/2016/5/9/chartex" xmlns:cx4="http://schemas.microsoft.com/office/drawing/2016/5/10/chartex" xmlns:cx5="http://schemas.microsoft.com/office/drawing/2016/5/11/chartex" xmlns:cx6="http://schemas.microsoft.com/office/drawing/2016/5/12/chartex" xmlns:cx7="http://schemas.microsoft.com/office/drawing/2016/5/13/chartex" xmlns:cx8="http://schemas.microsoft.com/office/drawing/2016/5/14/chartex" xmlns:aink="http://schemas.microsoft.com/office/drawing/2016/ink" xmlns:am3d="http://schemas.microsoft.com/office/drawing/2017/model3d" xmlns:w16cex="http://schemas.microsoft.com/office/word/2018/wordml/cex" xmlns:w16cid="http://schemas.microsoft.com/office/word/2016/wordml/cid" xmlns:w16="http://schemas.microsoft.com/office/word/2018/wordml" xmlns:w16sdtdh="http://schemas.microsoft.com/office/word/2020/wordml/sdtdatahash">
+          <mc:Fallback>
             <w:pict>
               <v:shape w14:anchorId="6C48B298" id="Zone de texte 25" o:spid="_x0000_s1051" type="#_x0000_t202" style="position:absolute;left:0;text-align:left;margin-left:0;margin-top:54.6pt;width:121.5pt;height:188.5pt;z-index:251735040;visibility:visible;mso-wrap-style:square;mso-height-percent:0;mso-wrap-distance-left:9pt;mso-wrap-distance-top:0;mso-wrap-distance-right:9pt;mso-wrap-distance-bottom:0;mso-position-horizontal:left;mso-position-horizontal-relative:margin;mso-position-vertical:absolute;mso-position-vertical-relative:text;mso-height-percent:0;mso-height-relative:margin;v-text-anchor:top" o:gfxdata="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" fillcolor="white [3201]" strokecolor="red" strokeweight="3pt">
                 <v:textbox>
@@ -7585,7 +7585,7 @@
               </wp:anchor>
             </w:drawing>
           </mc:Choice>
-          <mc:Fallback xmlns:cx2="http://schemas.microsoft.com/office/drawing/2015/10/21/chartex" xmlns:cx3="http://schemas.microsoft.com/office/drawing/2016/5/9/chartex" xmlns:cx4="http://schemas.microsoft.com/office/drawing/2016/5/10/chartex" xmlns:cx5="http://schemas.microsoft.com/office/drawing/2016/5/11/chartex" xmlns:cx6="http://schemas.microsoft.com/office/drawing/2016/5/12/chartex" xmlns:cx7="http://schemas.microsoft.com/office/drawing/2016/5/13/chartex" xmlns:cx8="http://schemas.microsoft.com/office/drawing/2016/5/14/chartex" xmlns:aink="http://schemas.microsoft.com/office/drawing/2016/ink" xmlns:am3d="http://schemas.microsoft.com/office/drawing/2017/model3d" xmlns:w16cex="http://schemas.microsoft.com/office/word/2018/wordml/cex" xmlns:w16cid="http://schemas.microsoft.com/office/word/2016/wordml/cid" xmlns:w16="http://schemas.microsoft.com/office/word/2018/wordml" xmlns:w16sdtdh="http://schemas.microsoft.com/office/word/2020/wordml/sdtdatahash">
+          <mc:Fallback xmlns:w16sdtdh="http://schemas.microsoft.com/office/word/2020/wordml/sdtdatahash" xmlns:w16="http://schemas.microsoft.com/office/word/2018/wordml" xmlns:w16cid="http://schemas.microsoft.com/office/word/2016/wordml/cid" xmlns:w16cex="http://schemas.microsoft.com/office/word/2018/wordml/cex" xmlns:am3d="http://schemas.microsoft.com/office/drawing/2017/model3d" xmlns:aink="http://schemas.microsoft.com/office/drawing/2016/ink" xmlns:cx8="http://schemas.microsoft.com/office/drawing/2016/5/14/chartex" xmlns:cx7="http://schemas.microsoft.com/office/drawing/2016/5/13/chartex" xmlns:cx6="http://schemas.microsoft.com/office/drawing/2016/5/12/chartex" xmlns:cx5="http://schemas.microsoft.com/office/drawing/2016/5/11/chartex" xmlns:cx4="http://schemas.microsoft.com/office/drawing/2016/5/10/chartex" xmlns:cx3="http://schemas.microsoft.com/office/drawing/2016/5/9/chartex" xmlns:cx2="http://schemas.microsoft.com/office/drawing/2015/10/21/chartex">
             <w:pict>
               <v:rect w14:anchorId="2D65C312" id="Rectangle 42" o:spid="_x0000_s1026" style="position:absolute;margin-left:426.15pt;margin-top:50.1pt;width:34.5pt;height:52pt;z-index:251736064;visibility:visible;mso-wrap-style:square;mso-wrap-distance-left:9pt;mso-wrap-distance-top:0;mso-wrap-distance-right:9pt;mso-wrap-distance-bottom:0;mso-position-horizontal:absolute;mso-position-horizontal-relative:text;mso-position-vertical:absolute;mso-position-vertical-relative:text;v-text-anchor:middle" o:gfxdata="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" filled="f" strokecolor="#92d050" strokeweight="3pt"/>
             </w:pict>
@@ -7717,7 +7717,7 @@
               </wp:anchor>
             </w:drawing>
           </mc:Choice>
-          <mc:Fallback xmlns:cx2="http://schemas.microsoft.com/office/drawing/2015/10/21/chartex" xmlns:cx3="http://schemas.microsoft.com/office/drawing/2016/5/9/chartex" xmlns:cx4="http://schemas.microsoft.com/office/drawing/2016/5/10/chartex" xmlns:cx5="http://schemas.microsoft.com/office/drawing/2016/5/11/chartex" xmlns:cx6="http://schemas.microsoft.com/office/drawing/2016/5/12/chartex" xmlns:cx7="http://schemas.microsoft.com/office/drawing/2016/5/13/chartex" xmlns:cx8="http://schemas.microsoft.com/office/drawing/2016/5/14/chartex" xmlns:aink="http://schemas.microsoft.com/office/drawing/2016/ink" xmlns:am3d="http://schemas.microsoft.com/office/drawing/2017/model3d" xmlns:w16cex="http://schemas.microsoft.com/office/word/2018/wordml/cex" xmlns:w16cid="http://schemas.microsoft.com/office/word/2016/wordml/cid" xmlns:w16="http://schemas.microsoft.com/office/word/2018/wordml" xmlns:w16sdtdh="http://schemas.microsoft.com/office/word/2020/wordml/sdtdatahash">
+          <mc:Fallback xmlns:w16sdtdh="http://schemas.microsoft.com/office/word/2020/wordml/sdtdatahash" xmlns:w16="http://schemas.microsoft.com/office/word/2018/wordml" xmlns:w16cid="http://schemas.microsoft.com/office/word/2016/wordml/cid" xmlns:w16cex="http://schemas.microsoft.com/office/word/2018/wordml/cex" xmlns:am3d="http://schemas.microsoft.com/office/drawing/2017/model3d" xmlns:aink="http://schemas.microsoft.com/office/drawing/2016/ink" xmlns:cx8="http://schemas.microsoft.com/office/drawing/2016/5/14/chartex" xmlns:cx7="http://schemas.microsoft.com/office/drawing/2016/5/13/chartex" xmlns:cx6="http://schemas.microsoft.com/office/drawing/2016/5/12/chartex" xmlns:cx5="http://schemas.microsoft.com/office/drawing/2016/5/11/chartex" xmlns:cx4="http://schemas.microsoft.com/office/drawing/2016/5/10/chartex" xmlns:cx3="http://schemas.microsoft.com/office/drawing/2016/5/9/chartex" xmlns:cx2="http://schemas.microsoft.com/office/drawing/2015/10/21/chartex">
             <w:pict>
               <v:shape w14:anchorId="18F3545A" id="Connecteur en arc 216" o:spid="_x0000_s1026" type="#_x0000_t38" style="position:absolute;margin-left:133pt;margin-top:93.85pt;width:74.7pt;height:125.55pt;flip:y;z-index:251740160;visibility:visible;mso-wrap-style:square;mso-wrap-distance-left:9pt;mso-wrap-distance-top:0;mso-wrap-distance-right:9pt;mso-wrap-distance-bottom:0;mso-position-horizontal:absolute;mso-position-horizontal-relative:text;mso-position-vertical:absolute;mso-position-vertical-relative:text" o:gfxdata="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" adj="10800" strokecolor="red" strokeweight="3pt">
                 <v:stroke endarrow="block" joinstyle="miter"/>
@@ -7851,7 +7851,7 @@
               </wp:anchor>
             </w:drawing>
           </mc:Choice>
-          <mc:Fallback xmlns:cx2="http://schemas.microsoft.com/office/drawing/2015/10/21/chartex" xmlns:cx3="http://schemas.microsoft.com/office/drawing/2016/5/9/chartex" xmlns:cx4="http://schemas.microsoft.com/office/drawing/2016/5/10/chartex" xmlns:cx5="http://schemas.microsoft.com/office/drawing/2016/5/11/chartex" xmlns:cx6="http://schemas.microsoft.com/office/drawing/2016/5/12/chartex" xmlns:cx7="http://schemas.microsoft.com/office/drawing/2016/5/13/chartex" xmlns:cx8="http://schemas.microsoft.com/office/drawing/2016/5/14/chartex" xmlns:aink="http://schemas.microsoft.com/office/drawing/2016/ink" xmlns:am3d="http://schemas.microsoft.com/office/drawing/2017/model3d" xmlns:w16cex="http://schemas.microsoft.com/office/word/2018/wordml/cex" xmlns:w16cid="http://schemas.microsoft.com/office/word/2016/wordml/cid" xmlns:w16="http://schemas.microsoft.com/office/word/2018/wordml" xmlns:w16sdtdh="http://schemas.microsoft.com/office/word/2020/wordml/sdtdatahash">
+          <mc:Fallback>
             <w:pict>
               <v:shape w14:anchorId="1C3DB060" id="Zone de texte 218" o:spid="_x0000_s1052" type="#_x0000_t202" style="position:absolute;margin-left:299.5pt;margin-top:13.4pt;width:140.85pt;height:66.15pt;z-index:251741184;visibility:visible;mso-wrap-style:square;mso-width-percent:0;mso-height-percent:0;mso-wrap-distance-left:9pt;mso-wrap-distance-top:0;mso-wrap-distance-right:9pt;mso-wrap-distance-bottom:0;mso-position-horizontal:absolute;mso-position-horizontal-relative:text;mso-position-vertical:absolute;mso-position-vertical-relative:text;mso-width-percent:0;mso-height-percent:0;mso-width-relative:margin;mso-height-relative:margin;v-text-anchor:top" o:gfxdata="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" fillcolor="white [3201]" strokecolor="red" strokeweight="3pt">
                 <v:textbox>
@@ -7936,7 +7936,7 @@
               </wp:anchor>
             </w:drawing>
           </mc:Choice>
-          <mc:Fallback xmlns:cx2="http://schemas.microsoft.com/office/drawing/2015/10/21/chartex" xmlns:cx3="http://schemas.microsoft.com/office/drawing/2016/5/9/chartex" xmlns:cx4="http://schemas.microsoft.com/office/drawing/2016/5/10/chartex" xmlns:cx5="http://schemas.microsoft.com/office/drawing/2016/5/11/chartex" xmlns:cx6="http://schemas.microsoft.com/office/drawing/2016/5/12/chartex" xmlns:cx7="http://schemas.microsoft.com/office/drawing/2016/5/13/chartex" xmlns:cx8="http://schemas.microsoft.com/office/drawing/2016/5/14/chartex" xmlns:aink="http://schemas.microsoft.com/office/drawing/2016/ink" xmlns:am3d="http://schemas.microsoft.com/office/drawing/2017/model3d" xmlns:w16cex="http://schemas.microsoft.com/office/word/2018/wordml/cex" xmlns:w16cid="http://schemas.microsoft.com/office/word/2016/wordml/cid" xmlns:w16="http://schemas.microsoft.com/office/word/2018/wordml" xmlns:w16sdtdh="http://schemas.microsoft.com/office/word/2020/wordml/sdtdatahash">
+          <mc:Fallback xmlns:w16sdtdh="http://schemas.microsoft.com/office/word/2020/wordml/sdtdatahash" xmlns:w16="http://schemas.microsoft.com/office/word/2018/wordml" xmlns:w16cid="http://schemas.microsoft.com/office/word/2016/wordml/cid" xmlns:w16cex="http://schemas.microsoft.com/office/word/2018/wordml/cex" xmlns:am3d="http://schemas.microsoft.com/office/drawing/2017/model3d" xmlns:aink="http://schemas.microsoft.com/office/drawing/2016/ink" xmlns:cx8="http://schemas.microsoft.com/office/drawing/2016/5/14/chartex" xmlns:cx7="http://schemas.microsoft.com/office/drawing/2016/5/13/chartex" xmlns:cx6="http://schemas.microsoft.com/office/drawing/2016/5/12/chartex" xmlns:cx5="http://schemas.microsoft.com/office/drawing/2016/5/11/chartex" xmlns:cx4="http://schemas.microsoft.com/office/drawing/2016/5/10/chartex" xmlns:cx3="http://schemas.microsoft.com/office/drawing/2016/5/9/chartex" xmlns:cx2="http://schemas.microsoft.com/office/drawing/2015/10/21/chartex">
             <w:pict>
               <v:rect w14:anchorId="2954B2D8" id="Rectangle 215" o:spid="_x0000_s1026" style="position:absolute;margin-left:90.7pt;margin-top:38.6pt;width:53.1pt;height:20.7pt;z-index:251739136;visibility:visible;mso-wrap-style:square;mso-wrap-distance-left:9pt;mso-wrap-distance-top:0;mso-wrap-distance-right:9pt;mso-wrap-distance-bottom:0;mso-position-horizontal:absolute;mso-position-horizontal-relative:text;mso-position-vertical:absolute;mso-position-vertical-relative:text;v-text-anchor:middle" o:gfxdata="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" filled="f" strokecolor="red" strokeweight="3pt"/>
             </w:pict>
@@ -8076,7 +8076,7 @@
               </wp:anchor>
             </w:drawing>
           </mc:Choice>
-          <mc:Fallback xmlns:cx2="http://schemas.microsoft.com/office/drawing/2015/10/21/chartex" xmlns:cx3="http://schemas.microsoft.com/office/drawing/2016/5/9/chartex" xmlns:cx4="http://schemas.microsoft.com/office/drawing/2016/5/10/chartex" xmlns:cx5="http://schemas.microsoft.com/office/drawing/2016/5/11/chartex" xmlns:cx6="http://schemas.microsoft.com/office/drawing/2016/5/12/chartex" xmlns:cx7="http://schemas.microsoft.com/office/drawing/2016/5/13/chartex" xmlns:cx8="http://schemas.microsoft.com/office/drawing/2016/5/14/chartex" xmlns:aink="http://schemas.microsoft.com/office/drawing/2016/ink" xmlns:am3d="http://schemas.microsoft.com/office/drawing/2017/model3d" xmlns:w16cex="http://schemas.microsoft.com/office/word/2018/wordml/cex" xmlns:w16cid="http://schemas.microsoft.com/office/word/2016/wordml/cid" xmlns:w16="http://schemas.microsoft.com/office/word/2018/wordml" xmlns:w16sdtdh="http://schemas.microsoft.com/office/word/2020/wordml/sdtdatahash">
+          <mc:Fallback xmlns:w16sdtdh="http://schemas.microsoft.com/office/word/2020/wordml/sdtdatahash" xmlns:w16="http://schemas.microsoft.com/office/word/2018/wordml" xmlns:w16cid="http://schemas.microsoft.com/office/word/2016/wordml/cid" xmlns:w16cex="http://schemas.microsoft.com/office/word/2018/wordml/cex" xmlns:am3d="http://schemas.microsoft.com/office/drawing/2017/model3d" xmlns:aink="http://schemas.microsoft.com/office/drawing/2016/ink" xmlns:cx8="http://schemas.microsoft.com/office/drawing/2016/5/14/chartex" xmlns:cx7="http://schemas.microsoft.com/office/drawing/2016/5/13/chartex" xmlns:cx6="http://schemas.microsoft.com/office/drawing/2016/5/12/chartex" xmlns:cx5="http://schemas.microsoft.com/office/drawing/2016/5/11/chartex" xmlns:cx4="http://schemas.microsoft.com/office/drawing/2016/5/10/chartex" xmlns:cx3="http://schemas.microsoft.com/office/drawing/2016/5/9/chartex" xmlns:cx2="http://schemas.microsoft.com/office/drawing/2015/10/21/chartex">
             <w:pict>
               <v:shape w14:anchorId="5E9B153B" id="Connecteur en arc 220" o:spid="_x0000_s1026" type="#_x0000_t38" style="position:absolute;margin-left:264.4pt;margin-top:62.15pt;width:110.1pt;height:183.55pt;flip:x;z-index:251743232;visibility:visible;mso-wrap-style:square;mso-width-percent:0;mso-height-percent:0;mso-wrap-distance-left:9pt;mso-wrap-distance-top:0;mso-wrap-distance-right:9pt;mso-wrap-distance-bottom:0;mso-position-horizontal:absolute;mso-position-horizontal-relative:text;mso-position-vertical:absolute;mso-position-vertical-relative:text;mso-width-percent:0;mso-height-percent:0;mso-width-relative:margin;mso-height-relative:margin" o:gfxdata="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" adj="10800" strokecolor="yellow" strokeweight="3pt">
                 <v:stroke endarrow="block" joinstyle="miter"/>
@@ -8154,7 +8154,7 @@
               </wp:anchor>
             </w:drawing>
           </mc:Choice>
-          <mc:Fallback xmlns:cx2="http://schemas.microsoft.com/office/drawing/2015/10/21/chartex" xmlns:cx3="http://schemas.microsoft.com/office/drawing/2016/5/9/chartex" xmlns:cx4="http://schemas.microsoft.com/office/drawing/2016/5/10/chartex" xmlns:cx5="http://schemas.microsoft.com/office/drawing/2016/5/11/chartex" xmlns:cx6="http://schemas.microsoft.com/office/drawing/2016/5/12/chartex" xmlns:cx7="http://schemas.microsoft.com/office/drawing/2016/5/13/chartex" xmlns:cx8="http://schemas.microsoft.com/office/drawing/2016/5/14/chartex" xmlns:aink="http://schemas.microsoft.com/office/drawing/2016/ink" xmlns:am3d="http://schemas.microsoft.com/office/drawing/2017/model3d" xmlns:w16cex="http://schemas.microsoft.com/office/word/2018/wordml/cex" xmlns:w16cid="http://schemas.microsoft.com/office/word/2016/wordml/cid" xmlns:w16="http://schemas.microsoft.com/office/word/2018/wordml" xmlns:w16sdtdh="http://schemas.microsoft.com/office/word/2020/wordml/sdtdatahash">
+          <mc:Fallback>
             <w:pict>
               <v:shape w14:anchorId="42D34656" id="Zone de texte 221" o:spid="_x0000_s1053" type="#_x0000_t202" style="position:absolute;left:0;text-align:left;margin-left:22.75pt;margin-top:.25pt;width:163.8pt;height:97.65pt;z-index:251744256;visibility:visible;mso-wrap-style:square;mso-width-percent:0;mso-height-percent:0;mso-wrap-distance-left:9pt;mso-wrap-distance-top:0;mso-wrap-distance-right:9pt;mso-wrap-distance-bottom:0;mso-position-horizontal:absolute;mso-position-horizontal-relative:text;mso-position-vertical:absolute;mso-position-vertical-relative:text;mso-width-percent:0;mso-height-percent:0;mso-width-relative:margin;mso-height-relative:margin;v-text-anchor:top" o:gfxdata="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" fillcolor="white [3201]" strokecolor="yellow" strokeweight="3pt">
                 <v:textbox>
@@ -8239,7 +8239,7 @@
               </wp:anchor>
             </w:drawing>
           </mc:Choice>
-          <mc:Fallback xmlns:cx2="http://schemas.microsoft.com/office/drawing/2015/10/21/chartex" xmlns:cx3="http://schemas.microsoft.com/office/drawing/2016/5/9/chartex" xmlns:cx4="http://schemas.microsoft.com/office/drawing/2016/5/10/chartex" xmlns:cx5="http://schemas.microsoft.com/office/drawing/2016/5/11/chartex" xmlns:cx6="http://schemas.microsoft.com/office/drawing/2016/5/12/chartex" xmlns:cx7="http://schemas.microsoft.com/office/drawing/2016/5/13/chartex" xmlns:cx8="http://schemas.microsoft.com/office/drawing/2016/5/14/chartex" xmlns:aink="http://schemas.microsoft.com/office/drawing/2016/ink" xmlns:am3d="http://schemas.microsoft.com/office/drawing/2017/model3d" xmlns:w16cex="http://schemas.microsoft.com/office/word/2018/wordml/cex" xmlns:w16cid="http://schemas.microsoft.com/office/word/2016/wordml/cid" xmlns:w16="http://schemas.microsoft.com/office/word/2018/wordml" xmlns:w16sdtdh="http://schemas.microsoft.com/office/word/2020/wordml/sdtdatahash">
+          <mc:Fallback xmlns:w16sdtdh="http://schemas.microsoft.com/office/word/2020/wordml/sdtdatahash" xmlns:w16="http://schemas.microsoft.com/office/word/2018/wordml" xmlns:w16cid="http://schemas.microsoft.com/office/word/2016/wordml/cid" xmlns:w16cex="http://schemas.microsoft.com/office/word/2018/wordml/cex" xmlns:am3d="http://schemas.microsoft.com/office/drawing/2017/model3d" xmlns:aink="http://schemas.microsoft.com/office/drawing/2016/ink" xmlns:cx8="http://schemas.microsoft.com/office/drawing/2016/5/14/chartex" xmlns:cx7="http://schemas.microsoft.com/office/drawing/2016/5/13/chartex" xmlns:cx6="http://schemas.microsoft.com/office/drawing/2016/5/12/chartex" xmlns:cx5="http://schemas.microsoft.com/office/drawing/2016/5/11/chartex" xmlns:cx4="http://schemas.microsoft.com/office/drawing/2016/5/10/chartex" xmlns:cx3="http://schemas.microsoft.com/office/drawing/2016/5/9/chartex" xmlns:cx2="http://schemas.microsoft.com/office/drawing/2015/10/21/chartex">
             <w:pict>
               <v:rect w14:anchorId="6EF2095D" id="Rectangle 219" o:spid="_x0000_s1026" style="position:absolute;margin-left:355.75pt;margin-top:31.75pt;width:49.95pt;height:18.45pt;z-index:251742208;visibility:visible;mso-wrap-style:square;mso-wrap-distance-left:9pt;mso-wrap-distance-top:0;mso-wrap-distance-right:9pt;mso-wrap-distance-bottom:0;mso-position-horizontal:absolute;mso-position-horizontal-relative:text;mso-position-vertical:absolute;mso-position-vertical-relative:text;v-text-anchor:middle" o:gfxdata="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" filled="f" strokecolor="yellow" strokeweight="3pt"/>
             </w:pict>
@@ -8430,7 +8430,7 @@
               </wp:anchor>
             </w:drawing>
           </mc:Choice>
-          <mc:Fallback xmlns:cx2="http://schemas.microsoft.com/office/drawing/2015/10/21/chartex" xmlns:cx3="http://schemas.microsoft.com/office/drawing/2016/5/9/chartex" xmlns:cx4="http://schemas.microsoft.com/office/drawing/2016/5/10/chartex" xmlns:cx5="http://schemas.microsoft.com/office/drawing/2016/5/11/chartex" xmlns:cx6="http://schemas.microsoft.com/office/drawing/2016/5/12/chartex" xmlns:cx7="http://schemas.microsoft.com/office/drawing/2016/5/13/chartex" xmlns:cx8="http://schemas.microsoft.com/office/drawing/2016/5/14/chartex" xmlns:aink="http://schemas.microsoft.com/office/drawing/2016/ink" xmlns:am3d="http://schemas.microsoft.com/office/drawing/2017/model3d" xmlns:w16cex="http://schemas.microsoft.com/office/word/2018/wordml/cex" xmlns:w16cid="http://schemas.microsoft.com/office/word/2016/wordml/cid" xmlns:w16="http://schemas.microsoft.com/office/word/2018/wordml" xmlns:w16sdtdh="http://schemas.microsoft.com/office/word/2020/wordml/sdtdatahash">
+          <mc:Fallback xmlns:w16sdtdh="http://schemas.microsoft.com/office/word/2020/wordml/sdtdatahash" xmlns:w16="http://schemas.microsoft.com/office/word/2018/wordml" xmlns:w16cid="http://schemas.microsoft.com/office/word/2016/wordml/cid" xmlns:w16cex="http://schemas.microsoft.com/office/word/2018/wordml/cex" xmlns:am3d="http://schemas.microsoft.com/office/drawing/2017/model3d" xmlns:aink="http://schemas.microsoft.com/office/drawing/2016/ink" xmlns:cx8="http://schemas.microsoft.com/office/drawing/2016/5/14/chartex" xmlns:cx7="http://schemas.microsoft.com/office/drawing/2016/5/13/chartex" xmlns:cx6="http://schemas.microsoft.com/office/drawing/2016/5/12/chartex" xmlns:cx5="http://schemas.microsoft.com/office/drawing/2016/5/11/chartex" xmlns:cx4="http://schemas.microsoft.com/office/drawing/2016/5/10/chartex" xmlns:cx3="http://schemas.microsoft.com/office/drawing/2016/5/9/chartex" xmlns:cx2="http://schemas.microsoft.com/office/drawing/2015/10/21/chartex">
             <w:pict>
               <v:shape w14:anchorId="3E876745" id="Connecteur en arc 237" o:spid="_x0000_s1026" type="#_x0000_t38" style="position:absolute;margin-left:174.95pt;margin-top:118.35pt;width:47.65pt;height:76.45pt;flip:x;z-index:251748352;visibility:visible;mso-wrap-style:square;mso-wrap-distance-left:9pt;mso-wrap-distance-top:0;mso-wrap-distance-right:9pt;mso-wrap-distance-bottom:0;mso-position-horizontal:absolute;mso-position-horizontal-relative:text;mso-position-vertical:absolute;mso-position-vertical-relative:text" o:gfxdata="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" adj="10800" strokecolor="#00b0f0" strokeweight="3pt">
                 <v:stroke endarrow="block" joinstyle="miter"/>
@@ -8508,7 +8508,7 @@
               </wp:anchor>
             </w:drawing>
           </mc:Choice>
-          <mc:Fallback xmlns:cx2="http://schemas.microsoft.com/office/drawing/2015/10/21/chartex" xmlns:cx3="http://schemas.microsoft.com/office/drawing/2016/5/9/chartex" xmlns:cx4="http://schemas.microsoft.com/office/drawing/2016/5/10/chartex" xmlns:cx5="http://schemas.microsoft.com/office/drawing/2016/5/11/chartex" xmlns:cx6="http://schemas.microsoft.com/office/drawing/2016/5/12/chartex" xmlns:cx7="http://schemas.microsoft.com/office/drawing/2016/5/13/chartex" xmlns:cx8="http://schemas.microsoft.com/office/drawing/2016/5/14/chartex" xmlns:aink="http://schemas.microsoft.com/office/drawing/2016/ink" xmlns:am3d="http://schemas.microsoft.com/office/drawing/2017/model3d" xmlns:w16cex="http://schemas.microsoft.com/office/word/2018/wordml/cex" xmlns:w16cid="http://schemas.microsoft.com/office/word/2016/wordml/cid" xmlns:w16="http://schemas.microsoft.com/office/word/2018/wordml" xmlns:w16sdtdh="http://schemas.microsoft.com/office/word/2020/wordml/sdtdatahash">
+          <mc:Fallback>
             <w:pict>
               <v:shape w14:anchorId="2DFD4E03" id="Zone de texte 232" o:spid="_x0000_s1054" type="#_x0000_t202" style="position:absolute;left:0;text-align:left;margin-left:59.75pt;margin-top:-2.35pt;width:137.55pt;height:87.9pt;z-index:251747328;visibility:visible;mso-wrap-style:square;mso-width-percent:0;mso-height-percent:0;mso-wrap-distance-left:9pt;mso-wrap-distance-top:0;mso-wrap-distance-right:9pt;mso-wrap-distance-bottom:0;mso-position-horizontal:absolute;mso-position-horizontal-relative:text;mso-position-vertical:absolute;mso-position-vertical-relative:text;mso-width-percent:0;mso-height-percent:0;mso-width-relative:margin;mso-height-relative:margin;v-text-anchor:top" o:gfxdata="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" fillcolor="white [3201]" strokecolor="#00b0f0" strokeweight="3pt">
                 <v:textbox>
@@ -8596,7 +8596,7 @@
               </wp:anchor>
             </w:drawing>
           </mc:Choice>
-          <mc:Fallback xmlns:cx2="http://schemas.microsoft.com/office/drawing/2015/10/21/chartex" xmlns:cx3="http://schemas.microsoft.com/office/drawing/2016/5/9/chartex" xmlns:cx4="http://schemas.microsoft.com/office/drawing/2016/5/10/chartex" xmlns:cx5="http://schemas.microsoft.com/office/drawing/2016/5/11/chartex" xmlns:cx6="http://schemas.microsoft.com/office/drawing/2016/5/12/chartex" xmlns:cx7="http://schemas.microsoft.com/office/drawing/2016/5/13/chartex" xmlns:cx8="http://schemas.microsoft.com/office/drawing/2016/5/14/chartex" xmlns:aink="http://schemas.microsoft.com/office/drawing/2016/ink" xmlns:am3d="http://schemas.microsoft.com/office/drawing/2017/model3d" xmlns:w16cex="http://schemas.microsoft.com/office/word/2018/wordml/cex" xmlns:w16cid="http://schemas.microsoft.com/office/word/2016/wordml/cid" xmlns:w16="http://schemas.microsoft.com/office/word/2018/wordml" xmlns:w16sdtdh="http://schemas.microsoft.com/office/word/2020/wordml/sdtdatahash">
+          <mc:Fallback xmlns:w16sdtdh="http://schemas.microsoft.com/office/word/2020/wordml/sdtdatahash" xmlns:w16="http://schemas.microsoft.com/office/word/2018/wordml" xmlns:w16cid="http://schemas.microsoft.com/office/word/2016/wordml/cid" xmlns:w16cex="http://schemas.microsoft.com/office/word/2018/wordml/cex" xmlns:am3d="http://schemas.microsoft.com/office/drawing/2017/model3d" xmlns:aink="http://schemas.microsoft.com/office/drawing/2016/ink" xmlns:cx8="http://schemas.microsoft.com/office/drawing/2016/5/14/chartex" xmlns:cx7="http://schemas.microsoft.com/office/drawing/2016/5/13/chartex" xmlns:cx6="http://schemas.microsoft.com/office/drawing/2016/5/12/chartex" xmlns:cx5="http://schemas.microsoft.com/office/drawing/2016/5/11/chartex" xmlns:cx4="http://schemas.microsoft.com/office/drawing/2016/5/10/chartex" xmlns:cx3="http://schemas.microsoft.com/office/drawing/2016/5/9/chartex" xmlns:cx2="http://schemas.microsoft.com/office/drawing/2015/10/21/chartex">
             <w:pict>
               <v:rect w14:anchorId="269EE178" id="Rectangle 231" o:spid="_x0000_s1026" style="position:absolute;margin-left:403.35pt;margin-top:34.4pt;width:48.15pt;height:12.35pt;z-index:251746304;visibility:visible;mso-wrap-style:square;mso-height-percent:0;mso-wrap-distance-left:9pt;mso-wrap-distance-top:0;mso-wrap-distance-right:9pt;mso-wrap-distance-bottom:0;mso-position-horizontal:absolute;mso-position-horizontal-relative:text;mso-position-vertical:absolute;mso-position-vertical-relative:text;mso-height-percent:0;mso-height-relative:margin;v-text-anchor:middle" o:gfxdata="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" filled="f" strokecolor="#00b0f0" strokeweight="3pt"/>
             </w:pict>
@@ -8807,7 +8807,7 @@
               </wp:anchor>
             </w:drawing>
           </mc:Choice>
-          <mc:Fallback xmlns:cx2="http://schemas.microsoft.com/office/drawing/2015/10/21/chartex" xmlns:cx3="http://schemas.microsoft.com/office/drawing/2016/5/9/chartex" xmlns:cx4="http://schemas.microsoft.com/office/drawing/2016/5/10/chartex" xmlns:cx5="http://schemas.microsoft.com/office/drawing/2016/5/11/chartex" xmlns:cx6="http://schemas.microsoft.com/office/drawing/2016/5/12/chartex" xmlns:cx7="http://schemas.microsoft.com/office/drawing/2016/5/13/chartex" xmlns:cx8="http://schemas.microsoft.com/office/drawing/2016/5/14/chartex" xmlns:aink="http://schemas.microsoft.com/office/drawing/2016/ink" xmlns:am3d="http://schemas.microsoft.com/office/drawing/2017/model3d" xmlns:w16cex="http://schemas.microsoft.com/office/word/2018/wordml/cex" xmlns:w16cid="http://schemas.microsoft.com/office/word/2016/wordml/cid" xmlns:w16="http://schemas.microsoft.com/office/word/2018/wordml" xmlns:w16sdtdh="http://schemas.microsoft.com/office/word/2020/wordml/sdtdatahash">
+          <mc:Fallback xmlns:w16sdtdh="http://schemas.microsoft.com/office/word/2020/wordml/sdtdatahash" xmlns:w16="http://schemas.microsoft.com/office/word/2018/wordml" xmlns:w16cid="http://schemas.microsoft.com/office/word/2016/wordml/cid" xmlns:w16cex="http://schemas.microsoft.com/office/word/2018/wordml/cex" xmlns:am3d="http://schemas.microsoft.com/office/drawing/2017/model3d" xmlns:aink="http://schemas.microsoft.com/office/drawing/2016/ink" xmlns:cx8="http://schemas.microsoft.com/office/drawing/2016/5/14/chartex" xmlns:cx7="http://schemas.microsoft.com/office/drawing/2016/5/13/chartex" xmlns:cx6="http://schemas.microsoft.com/office/drawing/2016/5/12/chartex" xmlns:cx5="http://schemas.microsoft.com/office/drawing/2016/5/11/chartex" xmlns:cx4="http://schemas.microsoft.com/office/drawing/2016/5/10/chartex" xmlns:cx3="http://schemas.microsoft.com/office/drawing/2016/5/9/chartex" xmlns:cx2="http://schemas.microsoft.com/office/drawing/2015/10/21/chartex">
             <w:pict>
               <v:rect w14:anchorId="6A8BA9F9" id="Rectangle 240" o:spid="_x0000_s1026" style="position:absolute;margin-left:277.25pt;margin-top:28.95pt;width:35.75pt;height:15.9pt;z-index:251749376;visibility:visible;mso-wrap-style:square;mso-wrap-distance-left:9pt;mso-wrap-distance-top:0;mso-wrap-distance-right:9pt;mso-wrap-distance-bottom:0;mso-position-horizontal:absolute;mso-position-horizontal-relative:text;mso-position-vertical:absolute;mso-position-vertical-relative:text;v-text-anchor:middle" o:gfxdata="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" filled="f" strokecolor="#92d050" strokeweight="3pt"/>
             </w:pict>
@@ -8939,7 +8939,7 @@
               </wp:anchor>
             </w:drawing>
           </mc:Choice>
-          <mc:Fallback xmlns:cx2="http://schemas.microsoft.com/office/drawing/2015/10/21/chartex" xmlns:cx3="http://schemas.microsoft.com/office/drawing/2016/5/9/chartex" xmlns:cx4="http://schemas.microsoft.com/office/drawing/2016/5/10/chartex" xmlns:cx5="http://schemas.microsoft.com/office/drawing/2016/5/11/chartex" xmlns:cx6="http://schemas.microsoft.com/office/drawing/2016/5/12/chartex" xmlns:cx7="http://schemas.microsoft.com/office/drawing/2016/5/13/chartex" xmlns:cx8="http://schemas.microsoft.com/office/drawing/2016/5/14/chartex" xmlns:aink="http://schemas.microsoft.com/office/drawing/2016/ink" xmlns:am3d="http://schemas.microsoft.com/office/drawing/2017/model3d" xmlns:w16cex="http://schemas.microsoft.com/office/word/2018/wordml/cex" xmlns:w16cid="http://schemas.microsoft.com/office/word/2016/wordml/cid" xmlns:w16="http://schemas.microsoft.com/office/word/2018/wordml" xmlns:w16sdtdh="http://schemas.microsoft.com/office/word/2020/wordml/sdtdatahash">
+          <mc:Fallback>
             <w:pict>
               <v:shape w14:anchorId="24EFD5BA" id="Zone de texte 242" o:spid="_x0000_s1055" type="#_x0000_t202" style="position:absolute;margin-left:344.75pt;margin-top:34.55pt;width:99.8pt;height:99.3pt;z-index:251751424;visibility:visible;mso-wrap-style:square;mso-width-percent:0;mso-height-percent:0;mso-wrap-distance-left:9pt;mso-wrap-distance-top:0;mso-wrap-distance-right:9pt;mso-wrap-distance-bottom:0;mso-position-horizontal:absolute;mso-position-horizontal-relative:text;mso-position-vertical:absolute;mso-position-vertical-relative:text;mso-width-percent:0;mso-height-percent:0;mso-width-relative:margin;mso-height-relative:margin;v-text-anchor:top" o:gfxdata="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" fillcolor="white [3201]" strokecolor="#92d050" strokeweight="3pt">
                 <v:textbox>
@@ -9017,7 +9017,7 @@
               </wp:anchor>
             </w:drawing>
           </mc:Choice>
-          <mc:Fallback xmlns:cx2="http://schemas.microsoft.com/office/drawing/2015/10/21/chartex" xmlns:cx3="http://schemas.microsoft.com/office/drawing/2016/5/9/chartex" xmlns:cx4="http://schemas.microsoft.com/office/drawing/2016/5/10/chartex" xmlns:cx5="http://schemas.microsoft.com/office/drawing/2016/5/11/chartex" xmlns:cx6="http://schemas.microsoft.com/office/drawing/2016/5/12/chartex" xmlns:cx7="http://schemas.microsoft.com/office/drawing/2016/5/13/chartex" xmlns:cx8="http://schemas.microsoft.com/office/drawing/2016/5/14/chartex" xmlns:aink="http://schemas.microsoft.com/office/drawing/2016/ink" xmlns:am3d="http://schemas.microsoft.com/office/drawing/2017/model3d" xmlns:w16cex="http://schemas.microsoft.com/office/word/2018/wordml/cex" xmlns:w16cid="http://schemas.microsoft.com/office/word/2016/wordml/cid" xmlns:w16="http://schemas.microsoft.com/office/word/2018/wordml" xmlns:w16sdtdh="http://schemas.microsoft.com/office/word/2020/wordml/sdtdatahash">
+          <mc:Fallback xmlns:w16sdtdh="http://schemas.microsoft.com/office/word/2020/wordml/sdtdatahash" xmlns:w16="http://schemas.microsoft.com/office/word/2018/wordml" xmlns:w16cid="http://schemas.microsoft.com/office/word/2016/wordml/cid" xmlns:w16cex="http://schemas.microsoft.com/office/word/2018/wordml/cex" xmlns:am3d="http://schemas.microsoft.com/office/drawing/2017/model3d" xmlns:aink="http://schemas.microsoft.com/office/drawing/2016/ink" xmlns:cx8="http://schemas.microsoft.com/office/drawing/2016/5/14/chartex" xmlns:cx7="http://schemas.microsoft.com/office/drawing/2016/5/13/chartex" xmlns:cx6="http://schemas.microsoft.com/office/drawing/2016/5/12/chartex" xmlns:cx5="http://schemas.microsoft.com/office/drawing/2016/5/11/chartex" xmlns:cx4="http://schemas.microsoft.com/office/drawing/2016/5/10/chartex" xmlns:cx3="http://schemas.microsoft.com/office/drawing/2016/5/9/chartex" xmlns:cx2="http://schemas.microsoft.com/office/drawing/2015/10/21/chartex">
             <w:pict>
               <v:shape w14:anchorId="7D3C3FED" id="Connecteur en arc 241" o:spid="_x0000_s1026" type="#_x0000_t38" style="position:absolute;margin-left:232.05pt;margin-top:9.25pt;width:75.95pt;height:80.45pt;flip:x;z-index:251750400;visibility:visible;mso-wrap-style:square;mso-wrap-distance-left:9pt;mso-wrap-distance-top:0;mso-wrap-distance-right:9pt;mso-wrap-distance-bottom:0;mso-position-horizontal:absolute;mso-position-horizontal-relative:text;mso-position-vertical:absolute;mso-position-vertical-relative:text" o:gfxdata="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" adj="10800" strokecolor="#92d050" strokeweight="3pt">
                 <v:stroke endarrow="block" joinstyle="miter"/>
@@ -11720,53 +11720,101 @@
     </w:p>
     <w:p>
       <w:pPr>
-        <w:ind w:firstLine="708"/>
+        <w:spacing w:before="100" w:beforeAutospacing="1" w:after="0" w:line="240" w:lineRule="auto"/>
         <w:jc w:val="center"/>
         <w:rPr>
+          <w:rFonts w:ascii="Times New Roman" w:eastAsia="Times New Roman" w:hAnsi="Times New Roman" w:cs="Times New Roman"/>
+          <w:sz w:val="24"/>
+          <w:szCs w:val="24"/>
+          <w:lang w:eastAsia="fr-FR"/>
+        </w:rPr>
+      </w:pPr>
+      <w:r>
+        <w:rPr>
+          <w:rFonts w:ascii="Calibri" w:eastAsia="Times New Roman" w:hAnsi="Calibri" w:cs="Calibri"/>
           <w:sz w:val="32"/>
           <w:szCs w:val="32"/>
-        </w:rPr>
-      </w:pPr>
-      <w:r>
-        <w:rPr>
-          <w:sz w:val="32"/>
-          <w:szCs w:val="32"/>
+          <w:lang w:eastAsia="fr-FR"/>
         </w:rPr>
         <w:lastRenderedPageBreak/>
-        <w:t>Description des classes</w:t>
-      </w:r>
-    </w:p>
-    <w:p>
-      <w:pPr>
+        <w:t>L’ergonomie</w:t>
+      </w:r>
+    </w:p>
+    <w:p>
+      <w:pPr>
+        <w:spacing w:before="100" w:beforeAutospacing="1" w:after="0" w:line="240" w:lineRule="auto"/>
+        <w:jc w:val="center"/>
+        <w:rPr>
+          <w:rFonts w:ascii="Times New Roman" w:eastAsia="Times New Roman" w:hAnsi="Times New Roman" w:cs="Times New Roman"/>
+          <w:sz w:val="24"/>
+          <w:szCs w:val="24"/>
+          <w:lang w:eastAsia="fr-FR"/>
+        </w:rPr>
+      </w:pPr>
+    </w:p>
+    <w:p>
+      <w:pPr>
+        <w:spacing w:before="100" w:beforeAutospacing="1" w:after="0" w:line="240" w:lineRule="auto"/>
         <w:ind w:firstLine="708"/>
-        <w:jc w:val="center"/>
-        <w:rPr>
-          <w:sz w:val="32"/>
-          <w:szCs w:val="32"/>
-        </w:rPr>
-      </w:pPr>
-    </w:p>
-    <w:p>
-      <w:pPr>
-        <w:ind w:firstLine="708"/>
-        <w:jc w:val="center"/>
-        <w:rPr>
-          <w:sz w:val="32"/>
-          <w:szCs w:val="32"/>
-        </w:rPr>
-      </w:pPr>
-      <w:r>
-        <w:rPr>
-          <w:noProof/>
-          <w:sz w:val="32"/>
-          <w:szCs w:val="32"/>
+        <w:rPr>
+          <w:rFonts w:ascii="Times New Roman" w:eastAsia="Times New Roman" w:hAnsi="Times New Roman" w:cs="Times New Roman"/>
+          <w:sz w:val="24"/>
+          <w:szCs w:val="24"/>
+          <w:lang w:eastAsia="fr-FR"/>
+        </w:rPr>
+      </w:pPr>
+      <w:bookmarkStart w:id="0" w:name="_GoBack"/>
+      <w:bookmarkEnd w:id="0"/>
+      <w:r>
+        <w:rPr>
+          <w:rFonts w:ascii="Calibri" w:eastAsia="Times New Roman" w:hAnsi="Calibri" w:cs="Calibri"/>
+          <w:lang w:eastAsia="fr-FR"/>
+        </w:rPr>
+        <w:t>Pour l’ergonomie nous avons essayé de faire une application la plus intuitive possible. En effet quand l’utilisateur ouvre l’application il a devant lui la liste des différents jeux avec des informations comme le nom, le créateur, la date… Le petit « Trié par » permet à l’utilisateur de comprendre facilement qu’il peut choisir le type de tri qu’il souhaite quand il déroule le petit item. De plus l’icône de la loupe permet aussi de faire comprendre à l’utilisateur qu’il peut faire une recherche d’un jeu. Il faut qu’il écrive dans le rectangle ce qu’il cherche et si le jeu est présent il peut alors avoir les informations du jeu.</w:t>
+      </w:r>
+    </w:p>
+    <w:p>
+      <w:pPr>
+        <w:spacing w:before="100" w:beforeAutospacing="1" w:after="0" w:line="240" w:lineRule="auto"/>
+        <w:rPr>
+          <w:rFonts w:ascii="Times New Roman" w:eastAsia="Times New Roman" w:hAnsi="Times New Roman" w:cs="Times New Roman"/>
+          <w:sz w:val="24"/>
+          <w:szCs w:val="24"/>
+          <w:lang w:eastAsia="fr-FR"/>
+        </w:rPr>
+      </w:pPr>
+    </w:p>
+    <w:p>
+      <w:pPr>
+        <w:spacing w:before="100" w:beforeAutospacing="1" w:after="0" w:line="240" w:lineRule="auto"/>
+        <w:rPr>
+          <w:rFonts w:ascii="Times New Roman" w:eastAsia="Times New Roman" w:hAnsi="Times New Roman" w:cs="Times New Roman"/>
+          <w:sz w:val="24"/>
+          <w:szCs w:val="24"/>
+          <w:lang w:eastAsia="fr-FR"/>
+        </w:rPr>
+      </w:pPr>
+      <w:r>
+        <w:rPr>
+          <w:rFonts w:ascii="Times New Roman" w:eastAsia="Times New Roman" w:hAnsi="Times New Roman" w:cs="Times New Roman"/>
+          <w:noProof/>
+          <w:sz w:val="24"/>
+          <w:szCs w:val="24"/>
           <w:lang w:eastAsia="fr-FR"/>
         </w:rPr>
         <w:drawing>
-          <wp:inline distT="0" distB="0" distL="0" distR="0" wp14:anchorId="1E75DEAC" wp14:editId="4F9850BB">
-            <wp:extent cx="5759450" cy="4916604"/>
-            <wp:effectExtent l="0" t="0" r="0" b="0"/>
-            <wp:docPr id="18" name="Image 18" descr="C:\Users\mathi\Desktop\diagrammeUML.png"/>
+          <wp:anchor distT="0" distB="0" distL="0" distR="0" simplePos="0" relativeHeight="251755520" behindDoc="0" locked="0" layoutInCell="1" allowOverlap="0" wp14:anchorId="2BA0D1CD" wp14:editId="6E2F509A">
+            <wp:simplePos x="0" y="0"/>
+            <wp:positionH relativeFrom="column">
+              <wp:align>left</wp:align>
+            </wp:positionH>
+            <wp:positionV relativeFrom="line">
+              <wp:posOffset>0</wp:posOffset>
+            </wp:positionV>
+            <wp:extent cx="1628775" cy="1628775"/>
+            <wp:effectExtent l="0" t="0" r="9525" b="9525"/>
+            <wp:wrapSquare wrapText="bothSides"/>
+            <wp:docPr id="207" name="Image 207" descr="C:\Users\mathi\AppData\Local\Temp\lu1136210mam.tmp\lu1136210mb8_tmp_d8b90ef3ab79aeaf.png"/>
             <wp:cNvGraphicFramePr>
               <a:graphicFrameLocks xmlns:a="http://schemas.openxmlformats.org/drawingml/2006/main" noChangeAspect="1"/>
             </wp:cNvGraphicFramePr>
@@ -11774,13 +11822,13 @@
               <a:graphicData uri="http://schemas.openxmlformats.org/drawingml/2006/picture">
                 <pic:pic xmlns:pic="http://schemas.openxmlformats.org/drawingml/2006/picture">
                   <pic:nvPicPr>
-                    <pic:cNvPr id="0" name="Picture 3" descr="C:\Users\mathi\Desktop\diagrammeUML.png"/>
+                    <pic:cNvPr id="0" name="Picture 4" descr="C:\Users\mathi\AppData\Local\Temp\lu1136210mam.tmp\lu1136210mb8_tmp_d8b90ef3ab79aeaf.png"/>
                     <pic:cNvPicPr>
                       <a:picLocks noChangeAspect="1" noChangeArrowheads="1"/>
                     </pic:cNvPicPr>
                   </pic:nvPicPr>
                   <pic:blipFill>
-                    <a:blip r:embed="rId18">
+                    <a:blip r:embed="rId18" cstate="print">
                       <a:extLst>
                         <a:ext uri="{28A0092B-C50C-407E-A947-70E740481C1C}">
                           <a14:useLocalDpi xmlns:a14="http://schemas.microsoft.com/office/drawing/2010/main" val="0"/>
@@ -11795,7 +11843,7 @@
                   <pic:spPr bwMode="auto">
                     <a:xfrm>
                       <a:off x="0" y="0"/>
-                      <a:ext cx="5759450" cy="4916604"/>
+                      <a:ext cx="1628775" cy="1628775"/>
                     </a:xfrm>
                     <a:prstGeom prst="rect">
                       <a:avLst/>
@@ -11808,389 +11856,178 @@
                 </pic:pic>
               </a:graphicData>
             </a:graphic>
-          </wp:inline>
+            <wp14:sizeRelH relativeFrom="page">
+              <wp14:pctWidth>0</wp14:pctWidth>
+            </wp14:sizeRelH>
+            <wp14:sizeRelV relativeFrom="page">
+              <wp14:pctHeight>0</wp14:pctHeight>
+            </wp14:sizeRelV>
+          </wp:anchor>
         </w:drawing>
       </w:r>
     </w:p>
     <w:p>
       <w:pPr>
-        <w:ind w:firstLine="708"/>
-      </w:pPr>
-    </w:p>
-    <w:p>
-      <w:pPr>
-        <w:ind w:firstLine="708"/>
-      </w:pPr>
-      <w:r>
-        <w:t xml:space="preserve">Dans notre diagramme de classe nous utilisons une classe abstract nommée Nommable. Celle-ci nous permet de faire de l’héritage. En effet les classes </w:t>
-      </w:r>
-      <w:r>
-        <w:rPr>
-          <w:i/>
-        </w:rPr>
-        <w:t>InfomationsJeu, Théorie, CreateurJeu</w:t>
-      </w:r>
-      <w:r>
-        <w:t xml:space="preserve"> et </w:t>
-      </w:r>
-      <w:r>
-        <w:rPr>
-          <w:i/>
-        </w:rPr>
-        <w:t>Franchise</w:t>
-      </w:r>
-      <w:r>
-        <w:t xml:space="preserve"> dérivent de la classe nommable. Celle-ci ne contient qu’un attribut </w:t>
-      </w:r>
-      <w:r>
-        <w:rPr>
-          <w:i/>
-        </w:rPr>
-        <w:t xml:space="preserve">nom </w:t>
-      </w:r>
-      <w:r>
-        <w:t xml:space="preserve">de type string. </w:t>
-      </w:r>
-    </w:p>
-    <w:p>
-      <w:pPr>
-        <w:ind w:firstLine="708"/>
-      </w:pPr>
-      <w:r>
-        <w:t xml:space="preserve">La classe </w:t>
-      </w:r>
-      <w:r>
-        <w:rPr>
-          <w:i/>
-        </w:rPr>
-        <w:t>CreateurJeu</w:t>
-      </w:r>
-      <w:r>
-        <w:t xml:space="preserve"> est aussi une classe abstract, mère de</w:t>
-      </w:r>
-      <w:r>
-        <w:rPr>
-          <w:i/>
-        </w:rPr>
-        <w:t xml:space="preserve"> Createur</w:t>
-      </w:r>
-      <w:r>
-        <w:t xml:space="preserve"> et </w:t>
-      </w:r>
-      <w:r>
-        <w:rPr>
-          <w:i/>
-        </w:rPr>
-        <w:t>Studio</w:t>
-      </w:r>
-      <w:r>
-        <w:t xml:space="preserve">. En effet cela rendrait le code plus réutilisable de faire des classes séparées. Si nous voulions ajouter des informations sur le créateur et studio il est possible de le faire. </w:t>
-      </w:r>
-    </w:p>
-    <w:p>
-      <w:pPr>
-        <w:ind w:firstLine="708"/>
-      </w:pPr>
-      <w:r>
-        <w:t xml:space="preserve">La classe </w:t>
-      </w:r>
-      <w:r>
-        <w:rPr>
-          <w:i/>
-        </w:rPr>
-        <w:t>informationsJeu</w:t>
-      </w:r>
-      <w:r>
-        <w:t xml:space="preserve"> est une classe qui a pour attribut une </w:t>
-      </w:r>
-      <w:r>
-        <w:rPr>
-          <w:i/>
-        </w:rPr>
-        <w:t>dateCreation</w:t>
-      </w:r>
-      <w:r>
-        <w:t xml:space="preserve">, </w:t>
-      </w:r>
-      <w:r>
-        <w:rPr>
-          <w:i/>
-        </w:rPr>
-        <w:t>limiteAge</w:t>
-      </w:r>
-      <w:r>
-        <w:t xml:space="preserve"> et un synopsis. Cette classe contient une liste de Genre et de Plateforme. La classe dépend des enum Genres et Plateformes. Il est donc possible d’ajouter et de supprimer des genres ou des plateformes avec les classes </w:t>
-      </w:r>
-      <w:r>
-        <w:rPr>
-          <w:i/>
-        </w:rPr>
-        <w:t xml:space="preserve">ajouterGenres(), ajouterPlateforme(), supprimerGenre(), supprimerPlateforme(). </w:t>
-      </w:r>
-      <w:r>
-        <w:t xml:space="preserve">Ces méthodes prennent en paramètre soit un genre, de type Genre, ou alors une plateforme, de type Plateforme. La classe Jeu va dépendre aussi de la classe </w:t>
-      </w:r>
-      <w:r>
-        <w:rPr>
-          <w:i/>
-        </w:rPr>
-        <w:t>InformationJeu</w:t>
-      </w:r>
-      <w:r>
-        <w:t xml:space="preserve">. Les instances de la class </w:t>
-      </w:r>
-      <w:r>
-        <w:rPr>
-          <w:i/>
-        </w:rPr>
-        <w:t>InformationsJeu</w:t>
-      </w:r>
-      <w:r>
-        <w:t xml:space="preserve"> existent seulement quand la classe Jeu existe. La vignette correspond à l’image du jeu. </w:t>
-      </w:r>
-    </w:p>
-    <w:p>
-      <w:pPr>
-        <w:ind w:firstLine="708"/>
-      </w:pPr>
-      <w:r>
-        <w:lastRenderedPageBreak/>
-        <w:t>Nous avons dû faire les classe EnumDescription et EnumExtension pour pouvoir écrire les enum comme nous le voulions. Nous avons associé aux noms des enum un autre texte qui sera lui afficher sur la console et donc manipulé par l’utilisateur.</w:t>
-      </w:r>
-    </w:p>
-    <w:p>
-      <w:pPr>
-        <w:ind w:firstLine="708"/>
-      </w:pPr>
-      <w:r>
-        <w:t xml:space="preserve">Le booléen IsFavoris permet de déterminer si le jeu est mis en favoris ou non, quand il est true le jeu est dans les favoris. Les méthodes qui rend un jeu favori ou non sont </w:t>
-      </w:r>
-      <w:r>
-        <w:rPr>
-          <w:i/>
-        </w:rPr>
-        <w:t>ajouterAuxFavoris()</w:t>
-      </w:r>
-      <w:r>
-        <w:t xml:space="preserve"> et </w:t>
-      </w:r>
-      <w:r>
-        <w:rPr>
-          <w:i/>
-        </w:rPr>
-        <w:t>enleverDesFavoris()</w:t>
-      </w:r>
-      <w:r>
-        <w:t xml:space="preserve"> qui ne prenne rien en paramètre. Cette classe contient trois listes : une liste de visuels, de musique et de théorie. Il n’y a pas de nombre défini de ces éléments dans la liste. Pour faciliter la manipulation des éléments, nous avons préféré faire une classe Théorie et Visuel. La classe Jeu dépend des deux classes Visuels et Théorie. Nous avons des méthodes qui permettent d’ajouter des visuels (</w:t>
-      </w:r>
-      <w:r>
-        <w:rPr>
-          <w:i/>
-        </w:rPr>
-        <w:t>ajouterVisuels()</w:t>
-      </w:r>
-      <w:r>
-        <w:t>), des musiques (</w:t>
-      </w:r>
-      <w:r>
-        <w:rPr>
-          <w:i/>
-        </w:rPr>
-        <w:t>ajouterMusique())</w:t>
-      </w:r>
-      <w:r>
-        <w:t xml:space="preserve"> et des théories (</w:t>
-      </w:r>
-      <w:r>
-        <w:rPr>
-          <w:i/>
-        </w:rPr>
-        <w:t>ajouterTheorie())</w:t>
-      </w:r>
-      <w:r>
-        <w:t xml:space="preserve">. Ces méthodes prennent en paramètre l’élément à ajouter. Nous avons aussi des méthodes permettant de les supprimer : </w:t>
-      </w:r>
-      <w:r>
-        <w:rPr>
-          <w:i/>
-        </w:rPr>
-        <w:t>supprimerVisuel()</w:t>
-      </w:r>
-      <w:r>
-        <w:t xml:space="preserve">, </w:t>
-      </w:r>
-      <w:r>
-        <w:rPr>
-          <w:i/>
-        </w:rPr>
-        <w:t>supprimerMusique()</w:t>
-      </w:r>
-      <w:r>
-        <w:t xml:space="preserve">, </w:t>
-      </w:r>
-      <w:r>
-        <w:rPr>
-          <w:i/>
-        </w:rPr>
-        <w:t xml:space="preserve">supprimerTheorie(). </w:t>
-      </w:r>
-      <w:r>
-        <w:t>Ces méthodes, comme l</w:t>
-      </w:r>
-      <w:r>
-        <w:t xml:space="preserve">es méthodes d’ajout, prennent en paramètre l’élément à supprimer. </w:t>
-      </w:r>
-    </w:p>
-    <w:p>
-      <w:pPr>
-        <w:ind w:firstLine="708"/>
-      </w:pPr>
-      <w:r>
-        <w:t xml:space="preserve">Nous avons aussi une classe </w:t>
-      </w:r>
-      <w:r>
-        <w:rPr>
-          <w:i/>
-        </w:rPr>
-        <w:t>Franchise</w:t>
-      </w:r>
-      <w:r>
-        <w:t xml:space="preserve"> qui a pour attribut un </w:t>
-      </w:r>
-      <w:r>
-        <w:rPr>
-          <w:i/>
-        </w:rPr>
-        <w:t xml:space="preserve">background </w:t>
-      </w:r>
-      <w:r>
-        <w:t xml:space="preserve">de type string et une </w:t>
-      </w:r>
-      <w:r>
-        <w:rPr>
-          <w:i/>
-        </w:rPr>
-        <w:t>couleur</w:t>
-      </w:r>
-      <w:r>
-        <w:t xml:space="preserve">. Ces attributs nous permettent de relier le code à la vue. </w:t>
-      </w:r>
-    </w:p>
-    <w:p>
-      <w:pPr>
-        <w:ind w:firstLine="708"/>
-      </w:pPr>
-      <w:r>
-        <w:t xml:space="preserve">Notre application contient une classe </w:t>
-      </w:r>
-      <w:r>
-        <w:rPr>
-          <w:i/>
-        </w:rPr>
-        <w:t xml:space="preserve">Manager </w:t>
-      </w:r>
-      <w:r>
-        <w:t xml:space="preserve">qui permet de gérer un dictionnaire de franchises. En effet nous avons décidé de faire un dictionnaire qui a pour clef les franchises et pour valeur une liste de jeux correspondant à la franchise. Cette classe contient une propriété calculée sur la liste des jeux permettant de faire un tri sur la liste ou alors une recherche. Pour associer les différents types de tri nous avons fait un enum </w:t>
-      </w:r>
-      <w:r>
-        <w:rPr>
-          <w:i/>
-        </w:rPr>
-        <w:t xml:space="preserve">TypeTri </w:t>
-      </w:r>
-      <w:r>
-        <w:t xml:space="preserve">contenant les différents types de tri que l’utilisateur pourra choisir sur la vue. La méthode </w:t>
-      </w:r>
-      <w:r>
-        <w:rPr>
-          <w:i/>
-        </w:rPr>
-        <w:t xml:space="preserve">ajouterJeu() </w:t>
-      </w:r>
-      <w:r>
-        <w:t xml:space="preserve">vérifie si je veux n’est pas déjà existant avant de l’ajouter. Pour cela on va parcourir toutes les listes de jeux. S’il est déjà existant, on ne l’ajoute pas. Si ce n’est pas le cas on ajoute la franchise correspondante (appel de la méthode </w:t>
-      </w:r>
-      <w:r>
-        <w:rPr>
-          <w:i/>
-        </w:rPr>
-        <w:t>ajouterFranchise())</w:t>
-      </w:r>
-      <w:r>
-        <w:t xml:space="preserve"> et on ajoute le jeu dans la liste des jeux correspondant à la franchise. Il est possible de supprimer un jeu dans une franchise grâce à la méthode supprimerJeu(). Elle ne supprime seulement le jeu mis en paramètre. Pour supprimer une franchise il faut utiliser la méthode supprimerFranchise() qui prend la franchise à supprimer. En supprimant la franchise, la liste des jeux associées à la franchise est elle aussi supprimée.</w:t>
-      </w:r>
-    </w:p>
-    <w:p>
-      <w:pPr>
-        <w:ind w:firstLine="708"/>
-      </w:pPr>
-      <w:r>
-        <w:t xml:space="preserve">Pour finir nous avons une classe Stub qui permet de stocker des informations qu’on utilise pour faire des tests fonctionnels. Cette classe contient une méthode </w:t>
-      </w:r>
-      <w:r>
-        <w:rPr>
-          <w:i/>
-        </w:rPr>
-        <w:t>load()</w:t>
-      </w:r>
-      <w:r>
-        <w:t xml:space="preserve"> qui permet de retourner un manager qui a les données. Cela nous sert à avoir ces données dans l’application.</w:t>
-      </w:r>
-    </w:p>
-    <w:p>
-      <w:pPr>
-        <w:ind w:firstLine="708"/>
-      </w:pPr>
-    </w:p>
-    <w:p>
-      <w:pPr>
-        <w:ind w:firstLine="708"/>
-        <w:jc w:val="center"/>
-        <w:rPr>
-          <w:sz w:val="32"/>
-          <w:szCs w:val="32"/>
-        </w:rPr>
-      </w:pPr>
-      <w:r>
-        <w:rPr>
-          <w:sz w:val="32"/>
-          <w:szCs w:val="32"/>
-        </w:rPr>
-        <w:t>Description des package</w:t>
-      </w:r>
-    </w:p>
-    <w:p>
-      <w:pPr>
-        <w:ind w:firstLine="708"/>
-        <w:jc w:val="center"/>
-        <w:rPr>
-          <w:sz w:val="32"/>
-          <w:szCs w:val="32"/>
-        </w:rPr>
-      </w:pPr>
-    </w:p>
-    <w:p>
-      <w:pPr>
-        <w:ind w:firstLine="708"/>
-        <w:jc w:val="center"/>
-        <w:rPr>
-          <w:sz w:val="32"/>
-          <w:szCs w:val="32"/>
-        </w:rPr>
-      </w:pPr>
-      <w:r>
-        <w:rPr>
-          <w:noProof/>
-          <w:sz w:val="32"/>
-          <w:szCs w:val="32"/>
-          <w:lang w:eastAsia="fr-FR"/>
-        </w:rPr>
-        <w:lastRenderedPageBreak/>
+        <w:spacing w:before="100" w:beforeAutospacing="1" w:after="0" w:line="240" w:lineRule="auto"/>
+        <w:rPr>
+          <w:rFonts w:ascii="Times New Roman" w:eastAsia="Times New Roman" w:hAnsi="Times New Roman" w:cs="Times New Roman"/>
+          <w:sz w:val="24"/>
+          <w:szCs w:val="24"/>
+          <w:lang w:eastAsia="fr-FR"/>
+        </w:rPr>
+      </w:pPr>
+    </w:p>
+    <w:p>
+      <w:pPr>
+        <w:spacing w:before="100" w:beforeAutospacing="1" w:after="0" w:line="240" w:lineRule="auto"/>
+        <w:rPr>
+          <w:rFonts w:ascii="Times New Roman" w:eastAsia="Times New Roman" w:hAnsi="Times New Roman" w:cs="Times New Roman"/>
+          <w:sz w:val="24"/>
+          <w:szCs w:val="24"/>
+          <w:lang w:eastAsia="fr-FR"/>
+        </w:rPr>
+      </w:pPr>
+    </w:p>
+    <w:p>
+      <w:pPr>
+        <w:spacing w:before="100" w:beforeAutospacing="1" w:after="0" w:line="240" w:lineRule="auto"/>
+        <w:rPr>
+          <w:rFonts w:ascii="Times New Roman" w:eastAsia="Times New Roman" w:hAnsi="Times New Roman" w:cs="Times New Roman"/>
+          <w:sz w:val="24"/>
+          <w:szCs w:val="24"/>
+          <w:lang w:eastAsia="fr-FR"/>
+        </w:rPr>
+      </w:pPr>
+      <w:r>
+        <w:rPr>
+          <w:rFonts w:ascii="Calibri" w:eastAsia="Times New Roman" w:hAnsi="Calibri" w:cs="Calibri"/>
+          <w:lang w:eastAsia="fr-FR"/>
+        </w:rPr>
+        <w:t>Icône de recherche</w:t>
+      </w:r>
+    </w:p>
+    <w:p>
+      <w:pPr>
+        <w:spacing w:before="100" w:beforeAutospacing="1" w:after="0" w:line="240" w:lineRule="auto"/>
+        <w:rPr>
+          <w:rFonts w:ascii="Times New Roman" w:eastAsia="Times New Roman" w:hAnsi="Times New Roman" w:cs="Times New Roman"/>
+          <w:sz w:val="24"/>
+          <w:szCs w:val="24"/>
+          <w:lang w:eastAsia="fr-FR"/>
+        </w:rPr>
+      </w:pPr>
+    </w:p>
+    <w:p>
+      <w:pPr>
+        <w:spacing w:before="100" w:beforeAutospacing="1" w:after="0" w:line="240" w:lineRule="auto"/>
+        <w:rPr>
+          <w:rFonts w:ascii="Times New Roman" w:eastAsia="Times New Roman" w:hAnsi="Times New Roman" w:cs="Times New Roman"/>
+          <w:sz w:val="24"/>
+          <w:szCs w:val="24"/>
+          <w:lang w:eastAsia="fr-FR"/>
+        </w:rPr>
+      </w:pPr>
+    </w:p>
+    <w:p>
+      <w:pPr>
+        <w:spacing w:before="100" w:beforeAutospacing="1" w:after="0" w:line="240" w:lineRule="auto"/>
+        <w:rPr>
+          <w:rFonts w:ascii="Times New Roman" w:eastAsia="Times New Roman" w:hAnsi="Times New Roman" w:cs="Times New Roman"/>
+          <w:sz w:val="24"/>
+          <w:szCs w:val="24"/>
+          <w:lang w:eastAsia="fr-FR"/>
+        </w:rPr>
+      </w:pPr>
+    </w:p>
+    <w:p>
+      <w:pPr>
+        <w:spacing w:before="100" w:beforeAutospacing="1" w:after="0" w:line="240" w:lineRule="auto"/>
+        <w:rPr>
+          <w:rFonts w:ascii="Times New Roman" w:eastAsia="Times New Roman" w:hAnsi="Times New Roman" w:cs="Times New Roman"/>
+          <w:sz w:val="24"/>
+          <w:szCs w:val="24"/>
+          <w:lang w:eastAsia="fr-FR"/>
+        </w:rPr>
+      </w:pPr>
+    </w:p>
+    <w:p>
+      <w:pPr>
+        <w:spacing w:before="100" w:beforeAutospacing="1" w:after="0" w:line="240" w:lineRule="auto"/>
+        <w:rPr>
+          <w:rFonts w:ascii="Times New Roman" w:eastAsia="Times New Roman" w:hAnsi="Times New Roman" w:cs="Times New Roman"/>
+          <w:sz w:val="24"/>
+          <w:szCs w:val="24"/>
+          <w:lang w:eastAsia="fr-FR"/>
+        </w:rPr>
+      </w:pPr>
+      <w:r>
+        <w:rPr>
+          <w:rFonts w:ascii="Calibri" w:eastAsia="Times New Roman" w:hAnsi="Calibri" w:cs="Calibri"/>
+          <w:lang w:eastAsia="fr-FR"/>
+        </w:rPr>
+        <w:t>Le plus le petit icône coeur à côté des noms des jeux permet de rendre en favoris. En général ce genre d’icône est utilisé pour. De plus quand le jeu est en favoris, le coeur est de couleur rouge ce qui permet d’indiquer à l’utilisateur que le jeu est bien en favoris. De plus un menu des jeux, par nom de franchises, se trouvant à gauche de l’écran permet à l’utilisateur de comprendre qu’il est possible de retrouver les jeux déjà par franchise.</w:t>
+      </w:r>
+    </w:p>
+    <w:p>
+      <w:pPr>
+        <w:spacing w:before="100" w:beforeAutospacing="1" w:after="0" w:line="240" w:lineRule="auto"/>
+        <w:rPr>
+          <w:rFonts w:ascii="Times New Roman" w:eastAsia="Times New Roman" w:hAnsi="Times New Roman" w:cs="Times New Roman"/>
+          <w:sz w:val="24"/>
+          <w:szCs w:val="24"/>
+          <w:lang w:eastAsia="fr-FR"/>
+        </w:rPr>
+      </w:pPr>
+      <w:r>
+        <w:rPr>
+          <w:rFonts w:ascii="Calibri" w:eastAsia="Times New Roman" w:hAnsi="Calibri" w:cs="Calibri"/>
+          <w:lang w:eastAsia="fr-FR"/>
+        </w:rPr>
+        <w:t>Pour les musiques nous avons pris les icônes classiques pour les représenter pour que l’utilisateur sache comment les utiliser intuitivement.</w:t>
+      </w:r>
+    </w:p>
+    <w:p>
+      <w:pPr>
+        <w:spacing w:before="100" w:beforeAutospacing="1" w:after="0" w:line="240" w:lineRule="auto"/>
+        <w:rPr>
+          <w:rFonts w:ascii="Times New Roman" w:eastAsia="Times New Roman" w:hAnsi="Times New Roman" w:cs="Times New Roman"/>
+          <w:sz w:val="24"/>
+          <w:szCs w:val="24"/>
+          <w:lang w:eastAsia="fr-FR"/>
+        </w:rPr>
+      </w:pPr>
+    </w:p>
+    <w:p>
+      <w:pPr>
+        <w:spacing w:before="100" w:beforeAutospacing="1" w:after="0" w:line="240" w:lineRule="auto"/>
+        <w:rPr>
+          <w:rFonts w:ascii="Times New Roman" w:eastAsia="Times New Roman" w:hAnsi="Times New Roman" w:cs="Times New Roman"/>
+          <w:sz w:val="24"/>
+          <w:szCs w:val="24"/>
+          <w:lang w:eastAsia="fr-FR"/>
+        </w:rPr>
+      </w:pPr>
+      <w:r>
+        <w:rPr>
+          <w:rFonts w:ascii="Times New Roman" w:eastAsia="Times New Roman" w:hAnsi="Times New Roman" w:cs="Times New Roman"/>
+          <w:noProof/>
+          <w:sz w:val="24"/>
+          <w:szCs w:val="24"/>
+          <w:lang w:eastAsia="fr-FR"/>
+        </w:rPr>
         <w:drawing>
-          <wp:inline distT="0" distB="0" distL="0" distR="0" wp14:anchorId="3A253F91" wp14:editId="62F0C4E0">
-            <wp:extent cx="5302250" cy="3016250"/>
-            <wp:effectExtent l="0" t="0" r="0" b="0"/>
-            <wp:docPr id="27" name="Image 27" descr="C:\Users\mathi\Desktop\diagrammePackage.png"/>
+          <wp:anchor distT="0" distB="0" distL="0" distR="0" simplePos="0" relativeHeight="251756544" behindDoc="0" locked="0" layoutInCell="1" allowOverlap="0" wp14:anchorId="539D744C" wp14:editId="09A33CE8">
+            <wp:simplePos x="0" y="0"/>
+            <wp:positionH relativeFrom="column">
+              <wp:align>left</wp:align>
+            </wp:positionH>
+            <wp:positionV relativeFrom="line">
+              <wp:posOffset>0</wp:posOffset>
+            </wp:positionV>
+            <wp:extent cx="1457325" cy="1457325"/>
+            <wp:effectExtent l="0" t="0" r="9525" b="9525"/>
+            <wp:wrapSquare wrapText="bothSides"/>
+            <wp:docPr id="206" name="Image 206" descr="C:\Users\mathi\AppData\Local\Temp\lu1136210mam.tmp\lu1136210mb8_tmp_7ce87eb90d5f7aa3.png"/>
             <wp:cNvGraphicFramePr>
               <a:graphicFrameLocks xmlns:a="http://schemas.openxmlformats.org/drawingml/2006/main" noChangeAspect="1"/>
             </wp:cNvGraphicFramePr>
@@ -12198,13 +12035,13 @@
               <a:graphicData uri="http://schemas.openxmlformats.org/drawingml/2006/picture">
                 <pic:pic xmlns:pic="http://schemas.openxmlformats.org/drawingml/2006/picture">
                   <pic:nvPicPr>
-                    <pic:cNvPr id="0" name="Picture 4" descr="C:\Users\mathi\Desktop\diagrammePackage.png"/>
+                    <pic:cNvPr id="0" name="Picture 5" descr="C:\Users\mathi\AppData\Local\Temp\lu1136210mam.tmp\lu1136210mb8_tmp_7ce87eb90d5f7aa3.png"/>
                     <pic:cNvPicPr>
                       <a:picLocks noChangeAspect="1" noChangeArrowheads="1"/>
                     </pic:cNvPicPr>
                   </pic:nvPicPr>
                   <pic:blipFill>
-                    <a:blip r:embed="rId19">
+                    <a:blip r:embed="rId19" cstate="print">
                       <a:extLst>
                         <a:ext uri="{28A0092B-C50C-407E-A947-70E740481C1C}">
                           <a14:useLocalDpi xmlns:a14="http://schemas.microsoft.com/office/drawing/2010/main" val="0"/>
@@ -12219,7 +12056,7 @@
                   <pic:spPr bwMode="auto">
                     <a:xfrm>
                       <a:off x="0" y="0"/>
-                      <a:ext cx="5302250" cy="3016250"/>
+                      <a:ext cx="1457325" cy="1457325"/>
                     </a:xfrm>
                     <a:prstGeom prst="rect">
                       <a:avLst/>
@@ -12232,242 +12069,131 @@
                 </pic:pic>
               </a:graphicData>
             </a:graphic>
-          </wp:inline>
+            <wp14:sizeRelH relativeFrom="page">
+              <wp14:pctWidth>0</wp14:pctWidth>
+            </wp14:sizeRelH>
+            <wp14:sizeRelV relativeFrom="page">
+              <wp14:pctHeight>0</wp14:pctHeight>
+            </wp14:sizeRelV>
+          </wp:anchor>
         </w:drawing>
       </w:r>
-    </w:p>
-    <w:p>
-      <w:pPr>
-        <w:rPr>
-          <w:sz w:val="32"/>
-          <w:szCs w:val="32"/>
-        </w:rPr>
-      </w:pPr>
-    </w:p>
-    <w:p>
-      <w:r>
-        <w:tab/>
-        <w:t>Le package</w:t>
-      </w:r>
-      <w:r>
-        <w:t xml:space="preserve"> nommé </w:t>
-      </w:r>
-      <w:r>
-        <w:rPr>
-          <w:i/>
-        </w:rPr>
-        <w:t>BibliothèqueApplication</w:t>
-      </w:r>
-      <w:r>
-        <w:t xml:space="preserve"> contient toute nos classes de notre application. C’est ici que se trouve tous les méthodes principales de notre application. Ce package dépend du package </w:t>
-      </w:r>
-    </w:p>
-    <w:p>
-      <w:pPr>
-        <w:ind w:firstLine="708"/>
-      </w:pPr>
-      <w:r>
-        <w:t>Data. Ce dernier contient notre classe Stub. Elle nous permet de gérer des données qui seront utilisées dans l’application tout comme dans les tests fonctionnels. Ce package ne dépend d’aucun autre package.</w:t>
-      </w:r>
-    </w:p>
-    <w:p>
-      <w:pPr>
-        <w:ind w:firstLine="708"/>
-      </w:pPr>
-      <w:r>
-        <w:t xml:space="preserve">Le </w:t>
-      </w:r>
-      <w:r>
-        <w:rPr>
-          <w:i/>
-        </w:rPr>
-        <w:t>ConsoleTest</w:t>
-      </w:r>
-      <w:r>
-        <w:t xml:space="preserve"> est le package comportant tous nos tests. Il nous a fallu faire des tests pour vérifier si nos méthodes fonctionnaient correctement. C’est ici qu’ils se font. Il doit dépendre de Data pour pouvoir avoir les données pour réaliser les tests. Elle a aussi besoin de dépendre de la </w:t>
-      </w:r>
-      <w:r>
-        <w:rPr>
-          <w:i/>
-        </w:rPr>
-        <w:t>BibliothèqueApplication</w:t>
-      </w:r>
-      <w:r>
-        <w:t xml:space="preserve"> pour pouvoir utiliser les méthodes des différentes classes. </w:t>
-      </w:r>
-    </w:p>
-    <w:p>
-      <w:pPr>
-        <w:ind w:firstLine="708"/>
-      </w:pPr>
-      <w:r>
-        <w:t xml:space="preserve">Pour finir </w:t>
-      </w:r>
-      <w:r>
-        <w:rPr>
-          <w:i/>
-        </w:rPr>
-        <w:t>ApplicationGraphique</w:t>
-      </w:r>
-      <w:r>
-        <w:t xml:space="preserve"> contient toute la partie graphique, xamel, de l’application. Elle doit dépendre de Data pour pouvoir utiliser les données et les afficher dans les vues. Elle utilise aussi les méthodes des classes dans </w:t>
-      </w:r>
-      <w:r>
-        <w:rPr>
-          <w:i/>
-        </w:rPr>
-        <w:t>BibliothèqueApplication</w:t>
-      </w:r>
-      <w:r>
-        <w:t>.</w:t>
-      </w:r>
-    </w:p>
-    <w:p>
-      <w:pPr>
-        <w:ind w:firstLine="708"/>
-      </w:pPr>
-    </w:p>
-    <w:p>
-      <w:pPr>
-        <w:ind w:firstLine="708"/>
-        <w:jc w:val="center"/>
-        <w:rPr>
-          <w:sz w:val="32"/>
-          <w:szCs w:val="32"/>
-        </w:rPr>
-      </w:pPr>
-      <w:r>
-        <w:rPr>
-          <w:sz w:val="32"/>
-          <w:szCs w:val="32"/>
-        </w:rPr>
-        <w:t>Description de l’architecture</w:t>
-      </w:r>
-    </w:p>
-    <w:p>
-      <w:pPr>
-        <w:ind w:firstLine="708"/>
-        <w:jc w:val="center"/>
-        <w:rPr>
-          <w:sz w:val="32"/>
-          <w:szCs w:val="32"/>
-        </w:rPr>
-      </w:pPr>
-    </w:p>
-    <w:p>
-      <w:pPr>
-        <w:ind w:firstLine="708"/>
-      </w:pPr>
-      <w:r>
-        <w:t xml:space="preserve">Les différentes classes de mon package </w:t>
-      </w:r>
-      <w:r>
-        <w:rPr>
-          <w:i/>
-        </w:rPr>
-        <w:t>BibliothèqueApplication</w:t>
-      </w:r>
-      <w:r>
-        <w:t xml:space="preserve"> dépendent les unes des autres. En effet la classe Jeu, qui est l’une des classes principales, dépend de la classe </w:t>
-      </w:r>
-      <w:r>
-        <w:rPr>
-          <w:i/>
-        </w:rPr>
-        <w:t>InformationsJeu</w:t>
-      </w:r>
-      <w:r>
-        <w:t xml:space="preserve"> parce qu’un jeu a besoin d’avoir des informations tel que le nom, la date de création ou encore un synopsis. Un jeu comporte aussi des théories et des visuels. Nous avons donc fait deux classes différentes nommées Théorie et Visuel. Cela permet de rendre le programme plus optimisé puisque c’est possible de modifier les théories et les visuels plus facilement.</w:t>
-      </w:r>
-    </w:p>
-    <w:p>
-      <w:pPr>
-        <w:ind w:firstLine="708"/>
-      </w:pPr>
-      <w:r>
-        <w:t xml:space="preserve">Notre classe qui gère toutes les classes est notre classe Manager. C’est elle qui lie le code et la vue. C’est dans cette classe que nous utilisons nos propriétés pour le binding. Notre dictionnaire </w:t>
-      </w:r>
-      <w:r>
-        <w:lastRenderedPageBreak/>
-        <w:t xml:space="preserve">de Franchise, avec une liste comme de jeu comme value, se fait ici. C’est comme cela que nous relions les franchises et les jeux. </w:t>
-      </w:r>
-    </w:p>
-    <w:p>
-      <w:pPr>
-        <w:ind w:firstLine="708"/>
-      </w:pPr>
-      <w:r>
-        <w:t>Nos classes filles de Nommable ont toutes des noms et nous trouvions plus judicieux de faire des classes qui hériteraient de nommable. De plus nous faisons de l’héritage aussi entre les CreateurJeu, qui est la classe mère, Createur et Studio qui sont les classes filles. Il était plus simple de faire comme cela si nous voulions ajouter des informations sur les studios de production des jeux. En effet cela nous permet d’avoir une possible évolution pour notre application. Pour le moment nous ne voulons pas vraiment ajouter ce genre d’information mais il est possible de le faire à l’avenir.</w:t>
-      </w:r>
-    </w:p>
-    <w:p>
-      <w:pPr>
-        <w:ind w:firstLine="708"/>
-      </w:pPr>
-      <w:r>
-        <w:t>Pour la partie graphique nous avons décidé de faire seulement une seule vue. En effet nous avons remarqué que si nous faisons plusieurs vues cela dupliquerait du code. Une seule nous suffit. Nous utiliserons donc plusieurs User Control et faire de la navigation entre eux pour rendre notre application fonctionnelle.</w:t>
-      </w:r>
-    </w:p>
-    <w:p>
-      <w:pPr>
-        <w:ind w:firstLine="708"/>
-      </w:pPr>
-    </w:p>
-    <w:p>
-      <w:pPr>
-        <w:ind w:firstLine="708"/>
-        <w:jc w:val="center"/>
-        <w:rPr>
-          <w:sz w:val="32"/>
-          <w:szCs w:val="32"/>
-        </w:rPr>
-      </w:pPr>
-      <w:r>
-        <w:rPr>
-          <w:sz w:val="32"/>
-          <w:szCs w:val="32"/>
-        </w:rPr>
-        <w:t>Diagramme de séquence</w:t>
-      </w:r>
-    </w:p>
-    <w:p>
-      <w:pPr>
-        <w:ind w:firstLine="708"/>
-        <w:jc w:val="center"/>
-        <w:rPr>
-          <w:sz w:val="32"/>
-          <w:szCs w:val="32"/>
-        </w:rPr>
-      </w:pPr>
-    </w:p>
-    <w:p>
-      <w:pPr>
-        <w:ind w:firstLine="708"/>
-      </w:pPr>
-      <w:r>
-        <w:t>Le diagramme de séquence montre comment on ajoute un jeu à la liste des jeux en fonction d’une franchise.</w:t>
-      </w:r>
-      <w:bookmarkStart w:id="0" w:name="_GoBack"/>
-      <w:bookmarkEnd w:id="0"/>
-      <w:r>
-        <w:br/>
-      </w:r>
-    </w:p>
-    <w:p>
-      <w:pPr>
-        <w:ind w:firstLine="708"/>
-      </w:pPr>
-      <w:r>
-        <w:rPr>
-          <w:noProof/>
-          <w:lang w:eastAsia="fr-FR"/>
-        </w:rPr>
-        <w:lastRenderedPageBreak/>
+      <w:r>
+        <w:rPr>
+          <w:rFonts w:ascii="Calibri" w:eastAsia="Times New Roman" w:hAnsi="Calibri" w:cs="Calibri"/>
+          <w:lang w:eastAsia="fr-FR"/>
+        </w:rPr>
+        <w:t>Play</w:t>
+      </w:r>
+    </w:p>
+    <w:p>
+      <w:pPr>
+        <w:spacing w:before="100" w:beforeAutospacing="1" w:after="0" w:line="240" w:lineRule="auto"/>
+        <w:rPr>
+          <w:rFonts w:ascii="Times New Roman" w:eastAsia="Times New Roman" w:hAnsi="Times New Roman" w:cs="Times New Roman"/>
+          <w:sz w:val="24"/>
+          <w:szCs w:val="24"/>
+          <w:lang w:eastAsia="fr-FR"/>
+        </w:rPr>
+      </w:pPr>
+    </w:p>
+    <w:p>
+      <w:pPr>
+        <w:spacing w:before="100" w:beforeAutospacing="1" w:after="0" w:line="240" w:lineRule="auto"/>
+        <w:rPr>
+          <w:rFonts w:ascii="Times New Roman" w:eastAsia="Times New Roman" w:hAnsi="Times New Roman" w:cs="Times New Roman"/>
+          <w:sz w:val="24"/>
+          <w:szCs w:val="24"/>
+          <w:lang w:eastAsia="fr-FR"/>
+        </w:rPr>
+      </w:pPr>
+    </w:p>
+    <w:p>
+      <w:pPr>
+        <w:spacing w:before="100" w:beforeAutospacing="1" w:after="0" w:line="240" w:lineRule="auto"/>
+        <w:rPr>
+          <w:rFonts w:ascii="Times New Roman" w:eastAsia="Times New Roman" w:hAnsi="Times New Roman" w:cs="Times New Roman"/>
+          <w:sz w:val="24"/>
+          <w:szCs w:val="24"/>
+          <w:lang w:eastAsia="fr-FR"/>
+        </w:rPr>
+      </w:pPr>
+    </w:p>
+    <w:p>
+      <w:pPr>
+        <w:spacing w:before="100" w:beforeAutospacing="1" w:after="0" w:line="240" w:lineRule="auto"/>
+        <w:rPr>
+          <w:rFonts w:ascii="Times New Roman" w:eastAsia="Times New Roman" w:hAnsi="Times New Roman" w:cs="Times New Roman"/>
+          <w:sz w:val="24"/>
+          <w:szCs w:val="24"/>
+          <w:lang w:eastAsia="fr-FR"/>
+        </w:rPr>
+      </w:pPr>
+    </w:p>
+    <w:p>
+      <w:pPr>
+        <w:spacing w:before="100" w:beforeAutospacing="1" w:after="0" w:line="240" w:lineRule="auto"/>
+        <w:rPr>
+          <w:rFonts w:ascii="Times New Roman" w:eastAsia="Times New Roman" w:hAnsi="Times New Roman" w:cs="Times New Roman"/>
+          <w:sz w:val="24"/>
+          <w:szCs w:val="24"/>
+          <w:lang w:eastAsia="fr-FR"/>
+        </w:rPr>
+      </w:pPr>
+    </w:p>
+    <w:p>
+      <w:pPr>
+        <w:spacing w:before="100" w:beforeAutospacing="1" w:after="0" w:line="240" w:lineRule="auto"/>
+        <w:rPr>
+          <w:rFonts w:ascii="Times New Roman" w:eastAsia="Times New Roman" w:hAnsi="Times New Roman" w:cs="Times New Roman"/>
+          <w:sz w:val="24"/>
+          <w:szCs w:val="24"/>
+          <w:lang w:eastAsia="fr-FR"/>
+        </w:rPr>
+      </w:pPr>
+    </w:p>
+    <w:p>
+      <w:pPr>
+        <w:spacing w:before="100" w:beforeAutospacing="1" w:after="0" w:line="240" w:lineRule="auto"/>
+        <w:rPr>
+          <w:rFonts w:ascii="Times New Roman" w:eastAsia="Times New Roman" w:hAnsi="Times New Roman" w:cs="Times New Roman"/>
+          <w:sz w:val="24"/>
+          <w:szCs w:val="24"/>
+          <w:lang w:eastAsia="fr-FR"/>
+        </w:rPr>
+      </w:pPr>
+    </w:p>
+    <w:p>
+      <w:pPr>
+        <w:spacing w:before="100" w:beforeAutospacing="1" w:after="0" w:line="240" w:lineRule="auto"/>
+        <w:rPr>
+          <w:rFonts w:ascii="Times New Roman" w:eastAsia="Times New Roman" w:hAnsi="Times New Roman" w:cs="Times New Roman"/>
+          <w:sz w:val="24"/>
+          <w:szCs w:val="24"/>
+          <w:lang w:eastAsia="fr-FR"/>
+        </w:rPr>
+      </w:pPr>
+      <w:r>
+        <w:rPr>
+          <w:rFonts w:ascii="Times New Roman" w:eastAsia="Times New Roman" w:hAnsi="Times New Roman" w:cs="Times New Roman"/>
+          <w:noProof/>
+          <w:sz w:val="24"/>
+          <w:szCs w:val="24"/>
+          <w:lang w:eastAsia="fr-FR"/>
+        </w:rPr>
         <w:drawing>
-          <wp:inline distT="0" distB="0" distL="0" distR="0" wp14:anchorId="0DF17AD9" wp14:editId="0CB9EA8B">
-            <wp:extent cx="5378450" cy="5511800"/>
+          <wp:anchor distT="0" distB="0" distL="0" distR="0" simplePos="0" relativeHeight="251757568" behindDoc="0" locked="0" layoutInCell="1" allowOverlap="0" wp14:anchorId="5A8364BE" wp14:editId="104EEAB0">
+            <wp:simplePos x="0" y="0"/>
+            <wp:positionH relativeFrom="column">
+              <wp:align>left</wp:align>
+            </wp:positionH>
+            <wp:positionV relativeFrom="line">
+              <wp:posOffset>0</wp:posOffset>
+            </wp:positionV>
+            <wp:extent cx="1314450" cy="1314450"/>
             <wp:effectExtent l="0" t="0" r="0" b="0"/>
-            <wp:docPr id="28" name="Image 28" descr="C:\Users\mathi\Desktop\diagrammeSequence.png"/>
+            <wp:wrapSquare wrapText="bothSides"/>
+            <wp:docPr id="59" name="Image 59" descr="C:\Users\mathi\AppData\Local\Temp\lu1136210mam.tmp\lu1136210mb8_tmp_bcb0cf9f8244179f.png"/>
             <wp:cNvGraphicFramePr>
               <a:graphicFrameLocks xmlns:a="http://schemas.openxmlformats.org/drawingml/2006/main" noChangeAspect="1"/>
             </wp:cNvGraphicFramePr>
@@ -12475,13 +12201,13 @@
               <a:graphicData uri="http://schemas.openxmlformats.org/drawingml/2006/picture">
                 <pic:pic xmlns:pic="http://schemas.openxmlformats.org/drawingml/2006/picture">
                   <pic:nvPicPr>
-                    <pic:cNvPr id="0" name="Picture 5" descr="C:\Users\mathi\Desktop\diagrammeSequence.png"/>
+                    <pic:cNvPr id="0" name="Picture 6" descr="C:\Users\mathi\AppData\Local\Temp\lu1136210mam.tmp\lu1136210mb8_tmp_bcb0cf9f8244179f.png"/>
                     <pic:cNvPicPr>
                       <a:picLocks noChangeAspect="1" noChangeArrowheads="1"/>
                     </pic:cNvPicPr>
                   </pic:nvPicPr>
                   <pic:blipFill>
-                    <a:blip r:embed="rId20">
+                    <a:blip r:embed="rId20" cstate="print">
                       <a:extLst>
                         <a:ext uri="{28A0092B-C50C-407E-A947-70E740481C1C}">
                           <a14:useLocalDpi xmlns:a14="http://schemas.microsoft.com/office/drawing/2010/main" val="0"/>
@@ -12496,7 +12222,7 @@
                   <pic:spPr bwMode="auto">
                     <a:xfrm>
                       <a:off x="0" y="0"/>
-                      <a:ext cx="5378450" cy="5511800"/>
+                      <a:ext cx="1314450" cy="1314450"/>
                     </a:xfrm>
                     <a:prstGeom prst="rect">
                       <a:avLst/>
@@ -12509,18 +12235,220 @@
                 </pic:pic>
               </a:graphicData>
             </a:graphic>
-          </wp:inline>
+            <wp14:sizeRelH relativeFrom="page">
+              <wp14:pctWidth>0</wp14:pctWidth>
+            </wp14:sizeRelH>
+            <wp14:sizeRelV relativeFrom="page">
+              <wp14:pctHeight>0</wp14:pctHeight>
+            </wp14:sizeRelV>
+          </wp:anchor>
         </w:drawing>
       </w:r>
     </w:p>
     <w:p>
       <w:pPr>
-        <w:ind w:firstLine="708"/>
-      </w:pPr>
-    </w:p>
-    <w:p>
-      <w:r>
-        <w:br w:type="page"/>
+        <w:spacing w:before="100" w:beforeAutospacing="1" w:after="0" w:line="240" w:lineRule="auto"/>
+        <w:rPr>
+          <w:rFonts w:ascii="Times New Roman" w:eastAsia="Times New Roman" w:hAnsi="Times New Roman" w:cs="Times New Roman"/>
+          <w:sz w:val="24"/>
+          <w:szCs w:val="24"/>
+          <w:lang w:eastAsia="fr-FR"/>
+        </w:rPr>
+      </w:pPr>
+    </w:p>
+    <w:p>
+      <w:pPr>
+        <w:spacing w:before="100" w:beforeAutospacing="1" w:after="0" w:line="240" w:lineRule="auto"/>
+        <w:rPr>
+          <w:rFonts w:ascii="Times New Roman" w:eastAsia="Times New Roman" w:hAnsi="Times New Roman" w:cs="Times New Roman"/>
+          <w:sz w:val="24"/>
+          <w:szCs w:val="24"/>
+          <w:lang w:eastAsia="fr-FR"/>
+        </w:rPr>
+      </w:pPr>
+      <w:r>
+        <w:rPr>
+          <w:rFonts w:ascii="Calibri" w:eastAsia="Times New Roman" w:hAnsi="Calibri" w:cs="Calibri"/>
+          <w:lang w:eastAsia="fr-FR"/>
+        </w:rPr>
+        <w:t>Stop</w:t>
+      </w:r>
+    </w:p>
+    <w:p>
+      <w:pPr>
+        <w:spacing w:before="100" w:beforeAutospacing="1" w:after="0" w:line="240" w:lineRule="auto"/>
+        <w:rPr>
+          <w:rFonts w:ascii="Times New Roman" w:eastAsia="Times New Roman" w:hAnsi="Times New Roman" w:cs="Times New Roman"/>
+          <w:sz w:val="24"/>
+          <w:szCs w:val="24"/>
+          <w:lang w:eastAsia="fr-FR"/>
+        </w:rPr>
+      </w:pPr>
+    </w:p>
+    <w:p>
+      <w:pPr>
+        <w:spacing w:before="100" w:beforeAutospacing="1" w:after="0" w:line="240" w:lineRule="auto"/>
+        <w:rPr>
+          <w:rFonts w:ascii="Times New Roman" w:eastAsia="Times New Roman" w:hAnsi="Times New Roman" w:cs="Times New Roman"/>
+          <w:sz w:val="24"/>
+          <w:szCs w:val="24"/>
+          <w:lang w:eastAsia="fr-FR"/>
+        </w:rPr>
+      </w:pPr>
+    </w:p>
+    <w:p>
+      <w:pPr>
+        <w:spacing w:before="100" w:beforeAutospacing="1" w:after="0" w:line="240" w:lineRule="auto"/>
+        <w:rPr>
+          <w:rFonts w:ascii="Times New Roman" w:eastAsia="Times New Roman" w:hAnsi="Times New Roman" w:cs="Times New Roman"/>
+          <w:sz w:val="24"/>
+          <w:szCs w:val="24"/>
+          <w:lang w:eastAsia="fr-FR"/>
+        </w:rPr>
+      </w:pPr>
+    </w:p>
+    <w:p>
+      <w:pPr>
+        <w:spacing w:before="100" w:beforeAutospacing="1" w:after="0" w:line="240" w:lineRule="auto"/>
+        <w:rPr>
+          <w:rFonts w:ascii="Times New Roman" w:eastAsia="Times New Roman" w:hAnsi="Times New Roman" w:cs="Times New Roman"/>
+          <w:sz w:val="24"/>
+          <w:szCs w:val="24"/>
+          <w:lang w:eastAsia="fr-FR"/>
+        </w:rPr>
+      </w:pPr>
+    </w:p>
+    <w:p>
+      <w:pPr>
+        <w:spacing w:before="100" w:beforeAutospacing="1" w:after="0" w:line="240" w:lineRule="auto"/>
+        <w:rPr>
+          <w:rFonts w:ascii="Times New Roman" w:eastAsia="Times New Roman" w:hAnsi="Times New Roman" w:cs="Times New Roman"/>
+          <w:sz w:val="24"/>
+          <w:szCs w:val="24"/>
+          <w:lang w:eastAsia="fr-FR"/>
+        </w:rPr>
+      </w:pPr>
+    </w:p>
+    <w:p>
+      <w:pPr>
+        <w:spacing w:before="100" w:beforeAutospacing="1" w:after="0" w:line="240" w:lineRule="auto"/>
+        <w:rPr>
+          <w:rFonts w:ascii="Times New Roman" w:eastAsia="Times New Roman" w:hAnsi="Times New Roman" w:cs="Times New Roman"/>
+          <w:sz w:val="24"/>
+          <w:szCs w:val="24"/>
+          <w:lang w:eastAsia="fr-FR"/>
+        </w:rPr>
+      </w:pPr>
+      <w:r>
+        <w:rPr>
+          <w:rFonts w:ascii="Times New Roman" w:eastAsia="Times New Roman" w:hAnsi="Times New Roman" w:cs="Times New Roman"/>
+          <w:noProof/>
+          <w:sz w:val="24"/>
+          <w:szCs w:val="24"/>
+          <w:lang w:eastAsia="fr-FR"/>
+        </w:rPr>
+        <w:drawing>
+          <wp:anchor distT="0" distB="0" distL="0" distR="0" simplePos="0" relativeHeight="251758592" behindDoc="0" locked="0" layoutInCell="1" allowOverlap="0" wp14:anchorId="7DBCC4C1" wp14:editId="5401E1EF">
+            <wp:simplePos x="0" y="0"/>
+            <wp:positionH relativeFrom="column">
+              <wp:align>left</wp:align>
+            </wp:positionH>
+            <wp:positionV relativeFrom="line">
+              <wp:posOffset>0</wp:posOffset>
+            </wp:positionV>
+            <wp:extent cx="1466850" cy="1466850"/>
+            <wp:effectExtent l="0" t="0" r="0" b="0"/>
+            <wp:wrapSquare wrapText="bothSides"/>
+            <wp:docPr id="32" name="Image 32" descr="C:\Users\mathi\AppData\Local\Temp\lu1136210mam.tmp\lu1136210mb8_tmp_62832e443a061663.png"/>
+            <wp:cNvGraphicFramePr>
+              <a:graphicFrameLocks xmlns:a="http://schemas.openxmlformats.org/drawingml/2006/main" noChangeAspect="1"/>
+            </wp:cNvGraphicFramePr>
+            <a:graphic xmlns:a="http://schemas.openxmlformats.org/drawingml/2006/main">
+              <a:graphicData uri="http://schemas.openxmlformats.org/drawingml/2006/picture">
+                <pic:pic xmlns:pic="http://schemas.openxmlformats.org/drawingml/2006/picture">
+                  <pic:nvPicPr>
+                    <pic:cNvPr id="0" name="Picture 7" descr="C:\Users\mathi\AppData\Local\Temp\lu1136210mam.tmp\lu1136210mb8_tmp_62832e443a061663.png"/>
+                    <pic:cNvPicPr>
+                      <a:picLocks noChangeAspect="1" noChangeArrowheads="1"/>
+                    </pic:cNvPicPr>
+                  </pic:nvPicPr>
+                  <pic:blipFill>
+                    <a:blip r:embed="rId21" cstate="print">
+                      <a:extLst>
+                        <a:ext uri="{28A0092B-C50C-407E-A947-70E740481C1C}">
+                          <a14:useLocalDpi xmlns:a14="http://schemas.microsoft.com/office/drawing/2010/main" val="0"/>
+                        </a:ext>
+                      </a:extLst>
+                    </a:blip>
+                    <a:srcRect/>
+                    <a:stretch>
+                      <a:fillRect/>
+                    </a:stretch>
+                  </pic:blipFill>
+                  <pic:spPr bwMode="auto">
+                    <a:xfrm>
+                      <a:off x="0" y="0"/>
+                      <a:ext cx="1466850" cy="1466850"/>
+                    </a:xfrm>
+                    <a:prstGeom prst="rect">
+                      <a:avLst/>
+                    </a:prstGeom>
+                    <a:noFill/>
+                    <a:ln>
+                      <a:noFill/>
+                    </a:ln>
+                  </pic:spPr>
+                </pic:pic>
+              </a:graphicData>
+            </a:graphic>
+            <wp14:sizeRelH relativeFrom="page">
+              <wp14:pctWidth>0</wp14:pctWidth>
+            </wp14:sizeRelH>
+            <wp14:sizeRelV relativeFrom="page">
+              <wp14:pctHeight>0</wp14:pctHeight>
+            </wp14:sizeRelV>
+          </wp:anchor>
+        </w:drawing>
+      </w:r>
+    </w:p>
+    <w:p>
+      <w:pPr>
+        <w:spacing w:before="100" w:beforeAutospacing="1" w:after="0" w:line="240" w:lineRule="auto"/>
+        <w:rPr>
+          <w:rFonts w:ascii="Times New Roman" w:eastAsia="Times New Roman" w:hAnsi="Times New Roman" w:cs="Times New Roman"/>
+          <w:sz w:val="24"/>
+          <w:szCs w:val="24"/>
+          <w:lang w:eastAsia="fr-FR"/>
+        </w:rPr>
+      </w:pPr>
+    </w:p>
+    <w:p>
+      <w:pPr>
+        <w:spacing w:before="100" w:beforeAutospacing="1" w:after="0" w:line="240" w:lineRule="auto"/>
+        <w:rPr>
+          <w:rFonts w:ascii="Times New Roman" w:eastAsia="Times New Roman" w:hAnsi="Times New Roman" w:cs="Times New Roman"/>
+          <w:sz w:val="24"/>
+          <w:szCs w:val="24"/>
+          <w:lang w:eastAsia="fr-FR"/>
+        </w:rPr>
+      </w:pPr>
+    </w:p>
+    <w:p>
+      <w:pPr>
+        <w:spacing w:before="100" w:beforeAutospacing="1" w:after="0" w:line="240" w:lineRule="auto"/>
+        <w:rPr>
+          <w:rFonts w:ascii="Times New Roman" w:eastAsia="Times New Roman" w:hAnsi="Times New Roman" w:cs="Times New Roman"/>
+          <w:sz w:val="24"/>
+          <w:szCs w:val="24"/>
+          <w:lang w:eastAsia="fr-FR"/>
+        </w:rPr>
+      </w:pPr>
+      <w:r>
+        <w:rPr>
+          <w:rFonts w:ascii="Calibri" w:eastAsia="Times New Roman" w:hAnsi="Calibri" w:cs="Calibri"/>
+          <w:lang w:eastAsia="fr-FR"/>
+        </w:rPr>
+        <w:t>Pause</w:t>
       </w:r>
     </w:p>
     <w:p>

</xml_diff>